<commit_message>
*fix Menu 4 *fix dil required field
</commit_message>
<xml_diff>
--- a/doc/Laporan KP/Laporan KP plnwatch.docx
+++ b/doc/Laporan KP/Laporan KP plnwatch.docx
@@ -2220,18 +2220,14 @@
       <w:pPr>
         <w:jc w:val="both"/>
       </w:pPr>
-    </w:p>
-    <w:p>
-      <w:pPr>
-        <w:jc w:val="both"/>
-      </w:pPr>
-      <w:r>
+      <w:r>
+        <w:lastRenderedPageBreak/>
         <w:t>KAPASITAS TERPASANG PEMBANGKIT SENDIRI DAN JARINGAN DISTRIBUSI</w:t>
       </w:r>
     </w:p>
     <w:p>
       <w:pPr>
-        <w:ind w:firstLine="720"/>
+        <w:ind w:firstLine="426"/>
         <w:jc w:val="both"/>
       </w:pPr>
       <w:r>
@@ -2313,7 +2309,7 @@
     </w:p>
     <w:p>
       <w:pPr>
-        <w:ind w:firstLine="720"/>
+        <w:ind w:firstLine="426"/>
         <w:jc w:val="both"/>
       </w:pPr>
       <w:r>
@@ -2338,7 +2334,7 @@
     </w:p>
     <w:p>
       <w:pPr>
-        <w:ind w:firstLine="720"/>
+        <w:ind w:firstLine="426"/>
         <w:jc w:val="both"/>
       </w:pPr>
       <w:r>
@@ -2360,7 +2356,7 @@
     </w:p>
     <w:p>
       <w:pPr>
-        <w:ind w:firstLine="720"/>
+        <w:ind w:firstLine="426"/>
         <w:jc w:val="both"/>
       </w:pPr>
       <w:r>
@@ -2372,98 +2368,114 @@
       </w:r>
       <w:proofErr w:type="gramEnd"/>
       <w:r>
-        <w:t xml:space="preserve">KWh untuk </w:t>
-      </w:r>
+        <w:t>KWh untuk bulan Oktober tahun 2010. Sedangkan nilai jual rata-rata pada tahun 2009 mencapai 658.69 Rp</w:t>
+      </w:r>
+      <w:proofErr w:type="gramStart"/>
+      <w:r>
+        <w:t>./</w:t>
+      </w:r>
+      <w:proofErr w:type="gramEnd"/>
+      <w:r>
+        <w:t>KWh.</w:t>
+      </w:r>
+    </w:p>
+    <w:p>
+      <w:pPr>
+        <w:jc w:val="both"/>
+      </w:pPr>
       <w:r>
         <w:lastRenderedPageBreak/>
-        <w:t>bulan Oktober tahun 2010. Sedangkan nilai jual rata-rata pada tahun 2009 mencapai 658.69 Rp</w:t>
+        <w:t>JUMLAH PELANGGAN</w:t>
+      </w:r>
+    </w:p>
+    <w:p>
+      <w:pPr>
+        <w:ind w:firstLine="426"/>
+        <w:jc w:val="both"/>
+      </w:pPr>
+      <w:r>
+        <w:t xml:space="preserve">Jumlah total pelanggan sampai dengan bulan </w:t>
+      </w:r>
+      <w:r>
+        <w:t>O</w:t>
+      </w:r>
+      <w:r>
+        <w:t>ktober tahun 2010 mencapai 7,306,641 pelanggan dengan berbagai segmentasi tarif, dengan jumlah pelanggan listrik Pra bayar sebanyak 87,052 pelanggan.</w:t>
+      </w:r>
+    </w:p>
+    <w:p>
+      <w:pPr>
+        <w:jc w:val="both"/>
+      </w:pPr>
+      <w:r>
+        <w:t>PEMADAMAN LISTRIK</w:t>
+      </w:r>
+    </w:p>
+    <w:p>
+      <w:pPr>
+        <w:ind w:firstLine="426"/>
+        <w:jc w:val="both"/>
+      </w:pPr>
+      <w:r>
+        <w:t>Pemadaman listrik yang mengakibatkan terputusnya aliran listrik dari bulan Januari sampai dengan bulan Oktober tahun 2010 mencapai 2</w:t>
       </w:r>
       <w:proofErr w:type="gramStart"/>
       <w:r>
-        <w:t>./</w:t>
+        <w:t>,03</w:t>
       </w:r>
       <w:proofErr w:type="gramEnd"/>
       <w:r>
-        <w:t>KWh.</w:t>
-      </w:r>
-    </w:p>
-    <w:p>
-      <w:pPr>
-        <w:jc w:val="both"/>
-      </w:pPr>
-      <w:r>
-        <w:t>JUMLAH PELANGGAN</w:t>
-      </w:r>
-    </w:p>
-    <w:p>
-      <w:pPr>
-        <w:ind w:firstLine="720"/>
-        <w:jc w:val="both"/>
-      </w:pPr>
-      <w:r>
-        <w:t xml:space="preserve">Jumlah total pelanggan sampai dengan bulan </w:t>
-      </w:r>
-      <w:r>
-        <w:t>O</w:t>
-      </w:r>
-      <w:r>
-        <w:t>ktober tahun 2010 mencapai 7,306,641 pelanggan dengan berbagai segmentasi tarif, dengan jumlah pelanggan listrik Pra bayar sebanyak 87,052 pelanggan.</w:t>
-      </w:r>
-    </w:p>
-    <w:p>
-      <w:pPr>
-        <w:jc w:val="both"/>
-      </w:pPr>
-      <w:r>
-        <w:t>PEMADAMAN LISTRIK</w:t>
-      </w:r>
-    </w:p>
-    <w:p>
-      <w:pPr>
-        <w:ind w:firstLine="720"/>
-        <w:jc w:val="both"/>
-      </w:pPr>
-      <w:r>
-        <w:t>Pemadaman listrik yang mengakibatkan terputusnya aliran listrik dari bulan Januari sampai dengan bulan Oktober tahun 2010 mencapai 2</w:t>
+        <w:t xml:space="preserve"> kali/pelanggan. </w:t>
       </w:r>
       <w:proofErr w:type="gramStart"/>
       <w:r>
-        <w:t>,03</w:t>
+        <w:t>Sedangkan untuk lamanya padam, sampai dengan bulan Oktober tahun 2010 mencapai 72.41 menit/pelanggan.</w:t>
       </w:r>
       <w:proofErr w:type="gramEnd"/>
-      <w:r>
-        <w:t xml:space="preserve"> kali/pelanggan. </w:t>
-      </w:r>
+    </w:p>
+    <w:p>
+      <w:pPr>
+        <w:jc w:val="both"/>
+      </w:pPr>
+      <w:r>
+        <w:t>SUSUT JARINGAN DISTRIBUSI</w:t>
+      </w:r>
+    </w:p>
+    <w:p>
+      <w:pPr>
+        <w:ind w:firstLine="426"/>
+        <w:jc w:val="both"/>
+      </w:pPr>
       <w:proofErr w:type="gramStart"/>
       <w:r>
-        <w:t>Sedangkan untuk lamanya padam, sampai dengan bulan Oktober tahun 2010 mencapai 72.41 menit/pelanggan.</w:t>
+        <w:t>Susut (losses) atau kerugian akibat tidak dapat dijualnya kepada konsumen dapat terjadi karena alasan Teknis dan Non Teknis sesuai Keputusan Direksi No.217-1.K/DIR/2005.</w:t>
       </w:r>
       <w:proofErr w:type="gramEnd"/>
-    </w:p>
-    <w:p>
-      <w:pPr>
-        <w:jc w:val="both"/>
-      </w:pPr>
-      <w:r>
-        <w:t>SUSUT JARINGAN DISTRIBUSI</w:t>
-      </w:r>
-    </w:p>
-    <w:p>
-      <w:pPr>
-        <w:ind w:firstLine="720"/>
-        <w:jc w:val="both"/>
-      </w:pPr>
+      <w:r>
+        <w:t xml:space="preserve"> </w:t>
+      </w:r>
       <w:proofErr w:type="gramStart"/>
       <w:r>
-        <w:t>Susut (losses) atau kerugian akibat tidak dapat dijualnya kepada konsumen dapat terjadi karena alasan Teknis dan Non Teknis sesuai Keputusan Direksi No.217-1.K/DIR/2005.</w:t>
+        <w:t>Besarnya losses sampai dengan bulan Oktober tahun 2010 mencapai 6.39 %.</w:t>
       </w:r>
       <w:proofErr w:type="gramEnd"/>
-      <w:r>
-        <w:t xml:space="preserve"> </w:t>
-      </w:r>
+    </w:p>
+    <w:p>
+      <w:pPr>
+        <w:jc w:val="both"/>
+      </w:pPr>
+      <w:r>
+        <w:t>SUMBER DAYA MANUSIA</w:t>
+      </w:r>
+    </w:p>
+    <w:p>
+      <w:pPr>
+        <w:ind w:firstLine="426"/>
+        <w:jc w:val="both"/>
+      </w:pPr>
       <w:proofErr w:type="gramStart"/>
       <w:r>
-        <w:t>Besarnya losses sampai dengan bulan Oktober tahun 2010 mencapai 6.39 %.</w:t>
+        <w:t>Jumlah Pegawai sampai dengan bulan Juni tahun 2010 sebanyak 3,256 pegawai.</w:t>
       </w:r>
       <w:proofErr w:type="gramEnd"/>
     </w:p>
@@ -2472,88 +2484,50 @@
         <w:jc w:val="both"/>
       </w:pPr>
       <w:r>
-        <w:t>SUMBER DAYA MANUSIA</w:t>
-      </w:r>
-    </w:p>
-    <w:p>
-      <w:pPr>
-        <w:ind w:firstLine="720"/>
-        <w:jc w:val="both"/>
-      </w:pPr>
+        <w:t>LISTRIK PERDESAAN</w:t>
+      </w:r>
+    </w:p>
+    <w:p>
+      <w:pPr>
+        <w:ind w:firstLine="426"/>
+        <w:jc w:val="both"/>
+      </w:pPr>
+      <w:r>
+        <w:t>Jumlah Desa yang dilistriki dari total desa 8.497 desa terdiri dari 794 desa dalam kota dan 7.703 desa luar kota, sampai dengan tahun 2007 untuk daerah Kabupaten dan Kota terlistriki sebanyak 8.429 desa dengan rincian 792 desa dalam kota (100%) dan 7.637 desa luar kota (98.14%). Sehingga rasio elektrifikasi desa sebesar 98</w:t>
+      </w:r>
       <w:proofErr w:type="gramStart"/>
       <w:r>
-        <w:t>Jumlah Pegawai sampai dengan bulan Juni tahun 2010 sebanyak 3,256 pegawai.</w:t>
+        <w:t>,20</w:t>
       </w:r>
       <w:proofErr w:type="gramEnd"/>
-    </w:p>
-    <w:p>
-      <w:pPr>
-        <w:jc w:val="both"/>
-      </w:pPr>
-      <w:r>
-        <w:t>LISTRIK PERDESAAN</w:t>
-      </w:r>
-    </w:p>
-    <w:p>
-      <w:pPr>
-        <w:ind w:firstLine="720"/>
-        <w:jc w:val="both"/>
-      </w:pPr>
-      <w:r>
-        <w:t xml:space="preserve">Jumlah Desa yang dilistriki dari total desa 8.497 desa terdiri dari 794 desa dalam kota dan 7.703 desa luar kota, sampai dengan tahun 2007 untuk daerah Kabupaten dan Kota terlistriki sebanyak 8.429 desa dengan rincian 792 desa dalam kota (100%) </w:t>
-      </w:r>
+      <w:r>
+        <w:t xml:space="preserve"> %.</w:t>
+      </w:r>
+    </w:p>
+    <w:p>
+      <w:pPr>
+        <w:jc w:val="both"/>
+      </w:pPr>
+      <w:r>
+        <w:t>KEUANGAN</w:t>
+      </w:r>
+    </w:p>
+    <w:p>
+      <w:pPr>
+        <w:ind w:firstLine="426"/>
+        <w:jc w:val="both"/>
+      </w:pPr>
       <w:r>
         <w:lastRenderedPageBreak/>
-        <w:t>dan 7.637 desa luar kota (98.14%). Sehingga rasio elektrifikasi desa sebesar 98</w:t>
-      </w:r>
-      <w:proofErr w:type="gramStart"/>
-      <w:r>
-        <w:t>,20</w:t>
-      </w:r>
-      <w:proofErr w:type="gramEnd"/>
-      <w:r>
-        <w:t xml:space="preserve"> %.</w:t>
-      </w:r>
-    </w:p>
-    <w:p>
-      <w:pPr>
-        <w:jc w:val="both"/>
-      </w:pPr>
-      <w:r>
-        <w:t>KEUANGAN</w:t>
-      </w:r>
-    </w:p>
-    <w:p>
-      <w:pPr>
-        <w:ind w:firstLine="720"/>
-        <w:jc w:val="both"/>
-      </w:pPr>
-      <w:r>
         <w:t>Selama bulan Januari sampai dengan bulan Oktober 2010 jumlah Pendapatan Usaha mencapai sebesar Rp. 12,611,561,866,827 terdiri dari Penjualan Tenaga Listrik, Penerimaan Biaya Penyambungan dan Pendapatan Lain-lain.</w:t>
       </w:r>
     </w:p>
     <w:p>
       <w:pPr>
-        <w:pStyle w:val="Heading1"/>
-        <w:jc w:val="both"/>
-        <w:rPr>
-          <w:rFonts w:eastAsiaTheme="minorHAnsi" w:cstheme="minorBidi"/>
-          <w:b w:val="0"/>
-          <w:bCs w:val="0"/>
-          <w:sz w:val="20"/>
-          <w:szCs w:val="22"/>
-        </w:rPr>
-      </w:pPr>
-    </w:p>
-    <w:p>
-      <w:pPr>
-        <w:jc w:val="both"/>
-      </w:pPr>
-      <w:r>
-        <w:t>Struktur M</w:t>
-      </w:r>
-      <w:r>
-        <w:t>anajemen</w:t>
+        <w:jc w:val="both"/>
+      </w:pPr>
+      <w:r>
+        <w:t>STRUKTUR MANAJEMEN</w:t>
       </w:r>
     </w:p>
     <w:p>
@@ -2591,7 +2565,7 @@
           <v:shape id="_x0000_i1025" type="#_x0000_t75" style="width:276pt;height:63pt" o:ole="">
             <v:imagedata r:id="rId14" o:title=""/>
           </v:shape>
-          <o:OLEObject Type="Embed" ProgID="Visio.Drawing.11" ShapeID="_x0000_i1025" DrawAspect="Content" ObjectID="_1408105284" r:id="rId15"/>
+          <o:OLEObject Type="Embed" ProgID="Visio.Drawing.11" ShapeID="_x0000_i1025" DrawAspect="Content" ObjectID="_1408180244" r:id="rId15"/>
         </w:object>
       </w:r>
     </w:p>
@@ -2688,7 +2662,25 @@
       </w:pPr>
       <w:r>
         <w:tab/>
-        <w:t xml:space="preserve">Tidak semua field yang terdapat pada tabel akan digunakan PLN Watch, untuk itu PLN Watch menggunakan database MySql dengan </w:t>
+        <w:t xml:space="preserve">Tidak semua </w:t>
+      </w:r>
+      <w:r>
+        <w:rPr>
+          <w:i/>
+        </w:rPr>
+        <w:t>field</w:t>
+      </w:r>
+      <w:r>
+        <w:t xml:space="preserve"> yang terdapat pada tabel akan digunakan PLN Watch, untuk itu PLN Watch menggunakan database </w:t>
+      </w:r>
+      <w:r>
+        <w:rPr>
+          <w:b/>
+        </w:rPr>
+        <w:t>MySql</w:t>
+      </w:r>
+      <w:r>
+        <w:t xml:space="preserve"> dengan </w:t>
       </w:r>
       <w:proofErr w:type="gramStart"/>
       <w:r>
@@ -2709,7 +2701,16 @@
         <w:jc w:val="both"/>
       </w:pPr>
       <w:r>
-        <w:t>Mengambil field yang dibutuhkan saja</w:t>
+        <w:t xml:space="preserve">Mengambil </w:t>
+      </w:r>
+      <w:r>
+        <w:rPr>
+          <w:i/>
+        </w:rPr>
+        <w:t>field</w:t>
+      </w:r>
+      <w:r>
+        <w:t xml:space="preserve"> yang dibutuhkan saja</w:t>
       </w:r>
       <w:r>
         <w:t>.</w:t>
@@ -2763,6 +2764,9 @@
       </w:pPr>
       <w:r>
         <w:t>Mempermudah pembacaan data dari Aplikasi Web</w:t>
+      </w:r>
+      <w:r>
+        <w:t>site</w:t>
       </w:r>
       <w:r>
         <w:t>.</w:t>
@@ -2845,11 +2849,68 @@
       </w:r>
       <w:proofErr w:type="gramEnd"/>
       <w:r>
-        <w:t xml:space="preserve"> menampilkan data setelah di olah. </w:t>
+        <w:t xml:space="preserve"> menampilkan data setelah di olah</w:t>
+      </w:r>
+      <w:r>
+        <w:t xml:space="preserve"> untuk digunakan oleh </w:t>
+      </w:r>
+      <w:r>
+        <w:rPr>
+          <w:i/>
+        </w:rPr>
+        <w:t>end-user</w:t>
+      </w:r>
+      <w:r>
+        <w:t xml:space="preserve">. </w:t>
       </w:r>
       <w:proofErr w:type="gramStart"/>
       <w:r>
-        <w:t>Aplikasi ini dibangun di atas bahas pemrograman PHP dengan bantuan framework Codeigniter yang berjalan pada server Apache.</w:t>
+        <w:t>Aplikasi ini dibangun di atas bahas</w:t>
+      </w:r>
+      <w:r>
+        <w:t>a</w:t>
+      </w:r>
+      <w:r>
+        <w:t xml:space="preserve"> pemrograman </w:t>
+      </w:r>
+      <w:r>
+        <w:rPr>
+          <w:b/>
+        </w:rPr>
+        <w:t>PHP</w:t>
+      </w:r>
+      <w:r>
+        <w:t xml:space="preserve"> dengan bantuan framework </w:t>
+      </w:r>
+      <w:r>
+        <w:rPr>
+          <w:b/>
+        </w:rPr>
+        <w:t>Code</w:t>
+      </w:r>
+      <w:r>
+        <w:rPr>
+          <w:b/>
+        </w:rPr>
+        <w:t>I</w:t>
+      </w:r>
+      <w:r>
+        <w:rPr>
+          <w:b/>
+        </w:rPr>
+        <w:t>gniter</w:t>
+      </w:r>
+      <w:r>
+        <w:t xml:space="preserve"> yang berjalan pada server </w:t>
+      </w:r>
+      <w:r>
+        <w:rPr>
+          <w:b/>
+        </w:rPr>
+        <w:t>Apache</w:t>
+      </w:r>
+      <w:r>
+        <w:t>.</w:t>
       </w:r>
       <w:proofErr w:type="gramEnd"/>
     </w:p>
@@ -2902,7 +2963,19 @@
       </w:pPr>
       <w:proofErr w:type="gramStart"/>
       <w:r>
-        <w:t>PLN Watch Data Importer merupakan sebuah aplikasi pendukung PLN Watch yang digunakan untuk menyiapkan datauntuk di olah oleh PLN Watch.</w:t>
+        <w:t xml:space="preserve">PLN Watch Data Importer merupakan sebuah aplikasi pendukung PLN Watch </w:t>
+      </w:r>
+      <w:r>
+        <w:t xml:space="preserve">berbasis desktop </w:t>
+      </w:r>
+      <w:r>
+        <w:t>yang digunakan untuk menyiapkan data</w:t>
+      </w:r>
+      <w:r>
+        <w:t xml:space="preserve"> sebelum di</w:t>
+      </w:r>
+      <w:r>
+        <w:t xml:space="preserve"> olah oleh PLN Watch.</w:t>
       </w:r>
       <w:proofErr w:type="gramEnd"/>
     </w:p>
@@ -2923,10 +2996,31 @@
         <w:t>a</w:t>
       </w:r>
       <w:r>
-        <w:t>si ini dibangun di atas bahasa pemrograman C# dengan bantuan framework .</w:t>
-      </w:r>
-      <w:r>
-        <w:t>NET 3.5.</w:t>
+        <w:t xml:space="preserve">si ini dibangun di atas bahasa pemrograman </w:t>
+      </w:r>
+      <w:r>
+        <w:rPr>
+          <w:b/>
+        </w:rPr>
+        <w:t>C#</w:t>
+      </w:r>
+      <w:r>
+        <w:t xml:space="preserve"> dengan bantuan framework </w:t>
+      </w:r>
+      <w:r>
+        <w:rPr>
+          <w:b/>
+        </w:rPr>
+        <w:t>.</w:t>
+      </w:r>
+      <w:r>
+        <w:rPr>
+          <w:b/>
+        </w:rPr>
+        <w:t>NET 3.5</w:t>
+      </w:r>
+      <w:r>
+        <w:t>.</w:t>
       </w:r>
       <w:proofErr w:type="gramEnd"/>
     </w:p>
@@ -5875,7 +5969,7 @@
 </file>
 
 <file path=customXml/itemProps1.xml><?xml version="1.0" encoding="utf-8"?>
-<ds:datastoreItem xmlns:ds="http://schemas.openxmlformats.org/officeDocument/2006/customXml" ds:itemID="{D7F7B821-1018-4075-988D-2D5099C0800B}">
+<ds:datastoreItem xmlns:ds="http://schemas.openxmlformats.org/officeDocument/2006/customXml" ds:itemID="{060F29D0-C737-40CE-A641-996434B76F7E}">
   <ds:schemaRefs>
     <ds:schemaRef ds:uri="http://schemas.openxmlformats.org/officeDocument/2006/bibliography"/>
   </ds:schemaRefs>

</xml_diff>

<commit_message>
tambahan di laporan: usecase, usecase realization, class diagram. kurang activity diagram dan sequence diagram
</commit_message>
<xml_diff>
--- a/doc/Laporan KP/Laporan KP plnwatch.docx
+++ b/doc/Laporan KP/Laporan KP plnwatch.docx
@@ -7194,7 +7194,6 @@
         <w:ind w:left="0" w:firstLine="567"/>
         <w:jc w:val="both"/>
       </w:pPr>
-      <w:proofErr w:type="gramStart"/>
       <w:r>
         <w:t>PT. PLN (Persero)</w:t>
       </w:r>
@@ -7208,11 +7207,7 @@
         <w:t xml:space="preserve"> untuk area Jawa Timur</w:t>
       </w:r>
       <w:r>
-        <w:t>.</w:t>
-      </w:r>
-      <w:proofErr w:type="gramEnd"/>
-      <w:r>
-        <w:t xml:space="preserve"> </w:t>
+        <w:t xml:space="preserve">. </w:t>
       </w:r>
       <w:r>
         <w:t xml:space="preserve">Dengan </w:t>
@@ -7248,7 +7243,6 @@
           <w:lang w:val="id-ID"/>
         </w:rPr>
       </w:pPr>
-      <w:proofErr w:type="gramStart"/>
       <w:r>
         <w:t>Untuk itu diperlukan suatu sistem yang dapat mengolah informasi yang diperoleh PT. PLN (Persero)</w:t>
       </w:r>
@@ -7256,19 +7250,7 @@
         <w:t xml:space="preserve"> Distribusi Jawa Timur untuk mencegah </w:t>
       </w:r>
       <w:r>
-        <w:t>kecurangan yang terjadi.</w:t>
-      </w:r>
-      <w:proofErr w:type="gramEnd"/>
-      <w:r>
-        <w:t xml:space="preserve"> PLN Watch merupakan sebuah layanan berbasis website yang </w:t>
-      </w:r>
-      <w:proofErr w:type="gramStart"/>
-      <w:r>
-        <w:t>akan</w:t>
-      </w:r>
-      <w:proofErr w:type="gramEnd"/>
-      <w:r>
-        <w:t xml:space="preserve"> mengolah data pelanggan </w:t>
+        <w:t xml:space="preserve">kecurangan yang terjadi. PLN Watch merupakan sebuah layanan berbasis website yang akan mengolah data pelanggan </w:t>
       </w:r>
       <w:r>
         <w:t xml:space="preserve">PT. PLN (Persero) Distribusi Jawa Timur </w:t>
@@ -7313,13 +7295,8 @@
         <w:t>a</w:t>
       </w:r>
       <w:r>
-        <w:t xml:space="preserve">n yang kerap terjadi </w:t>
-      </w:r>
-      <w:proofErr w:type="gramStart"/>
-      <w:r>
-        <w:t>yaitu :</w:t>
-      </w:r>
-      <w:proofErr w:type="gramEnd"/>
+        <w:t>n yang kerap terjadi yaitu :</w:t>
+      </w:r>
     </w:p>
     <w:p>
       <w:pPr>
@@ -7417,7 +7394,6 @@
         <w:ind w:left="0" w:firstLine="567"/>
         <w:jc w:val="both"/>
       </w:pPr>
-      <w:proofErr w:type="gramStart"/>
       <w:r>
         <w:t>PLN Watch terbatas pada l</w:t>
       </w:r>
@@ -7433,7 +7409,6 @@
       <w:r>
         <w:t>stribusi Jawa Timur, untuk di luar area distribusi perlu dilakukan pengembangan lebih lanjut.</w:t>
       </w:r>
-      <w:proofErr w:type="gramEnd"/>
     </w:p>
     <w:p>
       <w:pPr>
@@ -7814,19 +7789,9 @@
     </w:p>
     <w:p/>
     <w:p>
-      <w:proofErr w:type="gramStart"/>
-      <w:r>
-        <w:t>Bab ini berisi gambaran umum perusahaan tempat KP.</w:t>
-      </w:r>
-      <w:proofErr w:type="gramEnd"/>
-      <w:r>
-        <w:t xml:space="preserve"> </w:t>
-      </w:r>
-      <w:proofErr w:type="gramStart"/>
-      <w:r>
-        <w:t>Gambaran umum dapat berupa jenis usaha, sejarah, struktur organisasi, dll.</w:t>
-      </w:r>
-      <w:proofErr w:type="gramEnd"/>
+      <w:r>
+        <w:t>Bab ini berisi gambaran umum perusahaan tempat KP. Gambaran umum dapat berupa jenis usaha, sejarah, struktur organisasi, dll.</w:t>
+      </w:r>
     </w:p>
     <w:p>
       <w:r>
@@ -7876,15 +7841,7 @@
         <w:jc w:val="both"/>
       </w:pPr>
       <w:r>
-        <w:t>Jumlah pelanggan PLN Distribusi Jawa Timur sampai dengan Juni 2011 adalah 7.671.007 dengan daya tersambung 11.331.554 MVA, dengan penjualan rata-rata per bulan 1.970.727 MWH, dan pendapatan rata-rata per bulan 1</w:t>
-      </w:r>
-      <w:proofErr w:type="gramStart"/>
-      <w:r>
-        <w:t>,3</w:t>
-      </w:r>
-      <w:proofErr w:type="gramEnd"/>
-      <w:r>
-        <w:t xml:space="preserve"> Triliun.</w:t>
+        <w:t>Jumlah pelanggan PLN Distribusi Jawa Timur sampai dengan Juni 2011 adalah 7.671.007 dengan daya tersambung 11.331.554 MVA, dengan penjualan rata-rata per bulan 1.970.727 MWH, dan pendapatan rata-rata per bulan 1,3 Triliun.</w:t>
       </w:r>
     </w:p>
     <w:p>
@@ -7893,23 +7850,7 @@
         <w:jc w:val="both"/>
       </w:pPr>
       <w:r>
-        <w:t>Rasio elektrifikasi di Jawa Timur sebesar 73</w:t>
-      </w:r>
-      <w:proofErr w:type="gramStart"/>
-      <w:r>
-        <w:t>,66</w:t>
-      </w:r>
-      <w:proofErr w:type="gramEnd"/>
-      <w:r>
-        <w:t xml:space="preserve"> %, dari jumlah rumah tangga sebanyak 9.862.111 yang sudah menjadi pelanggan PLN sebanyak 7.264.607. Sedangkan rasio desa berlistrik adalah 99</w:t>
-      </w:r>
-      <w:proofErr w:type="gramStart"/>
-      <w:r>
-        <w:t>,53</w:t>
-      </w:r>
-      <w:proofErr w:type="gramEnd"/>
-      <w:r>
-        <w:t>%, dari jumlah desa sebanyak 8.501, desa yang sudah berlistrik sebanyak 8.461, dan yang belum berlistrik sebanyak 40 desa.</w:t>
+        <w:t>Rasio elektrifikasi di Jawa Timur sebesar 73,66 %, dari jumlah rumah tangga sebanyak 9.862.111 yang sudah menjadi pelanggan PLN sebanyak 7.264.607. Sedangkan rasio desa berlistrik adalah 99,53%, dari jumlah desa sebanyak 8.501, desa yang sudah berlistrik sebanyak 8.461, dan yang belum berlistrik sebanyak 40 desa.</w:t>
       </w:r>
     </w:p>
     <w:p>
@@ -7918,31 +7859,7 @@
         <w:jc w:val="both"/>
       </w:pPr>
       <w:r>
-        <w:t xml:space="preserve">Panjang Jaringan Saluran Udara Tegangan Tinggi adalah 5.081,32 Kms, Jaringan Saluran Udara Tegangan Extra Tinggi adalah 1.354,47 Kms, Tegangan Menengah adalah 31.829,81  Kms , panjang Jaringan Tegangan Rendah adalah 59.159,10  Kms , jumlah trafo terpasang sebanyak 42.635  Unit , dengan kapasitas 5.456.484,50  KVA, Jumlah Gardu Induk sebanyak 113 buah, jumlah trafo gardu induk sebanyak 223 buah, dengan kapasitas 8.244 MVA. </w:t>
-      </w:r>
-      <w:proofErr w:type="gramStart"/>
-      <w:r>
-        <w:t>Jumlah gardu Distribusi/transformator sebanyak 42.635 buah dengan kapasitas 5.456 MVA.</w:t>
-      </w:r>
-      <w:proofErr w:type="gramEnd"/>
-      <w:r>
-        <w:t xml:space="preserve"> </w:t>
-      </w:r>
-      <w:proofErr w:type="gramStart"/>
-      <w:r>
-        <w:t>Jumlah penyulang sebanyak 945 buah.</w:t>
-      </w:r>
-      <w:proofErr w:type="gramEnd"/>
-      <w:r>
-        <w:t xml:space="preserve"> Beban tertinggi Jatim adalah 3.916 MW dengan beban tertinggi rata-rata per penyulang sebesar 3</w:t>
-      </w:r>
-      <w:proofErr w:type="gramStart"/>
-      <w:r>
-        <w:t>,50</w:t>
-      </w:r>
-      <w:proofErr w:type="gramEnd"/>
-      <w:r>
-        <w:t xml:space="preserve"> MW.</w:t>
+        <w:t>Panjang Jaringan Saluran Udara Tegangan Tinggi adalah 5.081,32 Kms, Jaringan Saluran Udara Tegangan Extra Tinggi adalah 1.354,47 Kms, Tegangan Menengah adalah 31.829,81  Kms , panjang Jaringan Tegangan Rendah adalah 59.159,10  Kms , jumlah trafo terpasang sebanyak 42.635  Unit , dengan kapasitas 5.456.484,50  KVA, Jumlah Gardu Induk sebanyak 113 buah, jumlah trafo gardu induk sebanyak 223 buah, dengan kapasitas 8.244 MVA. Jumlah gardu Distribusi/transformator sebanyak 42.635 buah dengan kapasitas 5.456 MVA. Jumlah penyulang sebanyak 945 buah. Beban tertinggi Jatim adalah 3.916 MW dengan beban tertinggi rata-rata per penyulang sebesar 3,50 MW.</w:t>
       </w:r>
     </w:p>
     <w:p>
@@ -8060,15 +7977,7 @@
         <w:jc w:val="both"/>
       </w:pPr>
       <w:r>
-        <w:t>Jumlah transfer tenaga listrik dari PT PLN (Persero) Penyaluran dan Pusat Pengaturan Beban Jawa Bali, PLTD, PLTM, PLTD sewa dan Pembangkit Swasta lainnya pada tahun 2007 sebanyak 21.163.305 MWh. Jumlah tersebut meningkat 5</w:t>
-      </w:r>
-      <w:proofErr w:type="gramStart"/>
-      <w:r>
-        <w:t>,53</w:t>
-      </w:r>
-      <w:proofErr w:type="gramEnd"/>
-      <w:r>
-        <w:t xml:space="preserve"> % jika dibandingkan dengan tahun sebelumnya.</w:t>
+        <w:t>Jumlah transfer tenaga listrik dari PT PLN (Persero) Penyaluran dan Pusat Pengaturan Beban Jawa Bali, PLTD, PLTM, PLTD sewa dan Pembangkit Swasta lainnya pada tahun 2007 sebanyak 21.163.305 MWh. Jumlah tersebut meningkat 5,53 % jika dibandingkan dengan tahun sebelumnya.</w:t>
       </w:r>
     </w:p>
     <w:p>
@@ -8085,13 +7994,8 @@
         <w:jc w:val="both"/>
       </w:pPr>
       <w:r>
-        <w:t xml:space="preserve">Penjualan tenaga listrik dari bulan Januari sampai dengan bulan Oktober tahun 2010 sebesar 16,091,443,147 kWh, Daya tersambung 10,713,251 </w:t>
-      </w:r>
-      <w:proofErr w:type="gramStart"/>
-      <w:r>
-        <w:t>kVA .</w:t>
-      </w:r>
-      <w:proofErr w:type="gramEnd"/>
+        <w:t>Penjualan tenaga listrik dari bulan Januari sampai dengan bulan Oktober tahun 2010 sebesar 16,091,443,147 kWh, Daya tersambung 10,713,251 kVA .</w:t>
+      </w:r>
     </w:p>
     <w:p>
       <w:pPr>
@@ -8107,23 +8011,7 @@
         <w:jc w:val="both"/>
       </w:pPr>
       <w:r>
-        <w:t>Harga jual listrik yang diterapkan berbeda untuk tiap segmentasinya, namun apabila jumlah tersebut dijumlahkan dan dirata-rata per bulannya diperoleh nilai 681.96 Rp</w:t>
-      </w:r>
-      <w:proofErr w:type="gramStart"/>
-      <w:r>
-        <w:t>./</w:t>
-      </w:r>
-      <w:proofErr w:type="gramEnd"/>
-      <w:r>
-        <w:t>KWh untuk bulan Oktober tahun 2010. Sedangkan nilai jual rata-rata pada tahun 2009 mencapai 658.69 Rp</w:t>
-      </w:r>
-      <w:proofErr w:type="gramStart"/>
-      <w:r>
-        <w:t>./</w:t>
-      </w:r>
-      <w:proofErr w:type="gramEnd"/>
-      <w:r>
-        <w:t>KWh.</w:t>
+        <w:t>Harga jual listrik yang diterapkan berbeda untuk tiap segmentasinya, namun apabila jumlah tersebut dijumlahkan dan dirata-rata per bulannya diperoleh nilai 681.96 Rp./KWh untuk bulan Oktober tahun 2010. Sedangkan nilai jual rata-rata pada tahun 2009 mencapai 658.69 Rp./KWh.</w:t>
       </w:r>
     </w:p>
     <w:p>
@@ -8161,21 +8049,8 @@
         <w:jc w:val="both"/>
       </w:pPr>
       <w:r>
-        <w:t>Pemadaman listrik yang mengakibatkan terputusnya aliran listrik dari bulan Januari sampai dengan bulan Oktober tahun 2010 mencapai 2</w:t>
-      </w:r>
-      <w:proofErr w:type="gramStart"/>
-      <w:r>
-        <w:t>,03</w:t>
-      </w:r>
-      <w:proofErr w:type="gramEnd"/>
-      <w:r>
-        <w:t xml:space="preserve"> kali/pelanggan. </w:t>
-      </w:r>
-      <w:proofErr w:type="gramStart"/>
-      <w:r>
-        <w:t>Sedangkan untuk lamanya padam, sampai dengan bulan Oktober tahun 2010 mencapai 72.41 menit/pelanggan.</w:t>
-      </w:r>
-      <w:proofErr w:type="gramEnd"/>
+        <w:t>Pemadaman listrik yang mengakibatkan terputusnya aliran listrik dari bulan Januari sampai dengan bulan Oktober tahun 2010 mencapai 2,03 kali/pelanggan. Sedangkan untuk lamanya padam, sampai dengan bulan Oktober tahun 2010 mencapai 72.41 menit/pelanggan.</w:t>
+      </w:r>
     </w:p>
     <w:p>
       <w:pPr>
@@ -8190,19 +8065,9 @@
         <w:ind w:firstLine="567"/>
         <w:jc w:val="both"/>
       </w:pPr>
-      <w:proofErr w:type="gramStart"/>
-      <w:r>
-        <w:t>Susut (losses) atau kerugian akibat tidak dapat dijualnya kepada konsumen dapat terjadi karena alasan Teknis dan Non Teknis sesuai Keputusan Direksi No.217-1.K/DIR/2005.</w:t>
-      </w:r>
-      <w:proofErr w:type="gramEnd"/>
-      <w:r>
-        <w:t xml:space="preserve"> </w:t>
-      </w:r>
-      <w:proofErr w:type="gramStart"/>
-      <w:r>
-        <w:t>Besarnya losses sampai dengan bulan Oktober tahun 2010 mencapai 6.39 %.</w:t>
-      </w:r>
-      <w:proofErr w:type="gramEnd"/>
+      <w:r>
+        <w:t>Susut (losses) atau kerugian akibat tidak dapat dijualnya kepada konsumen dapat terjadi karena alasan Teknis dan Non Teknis sesuai Keputusan Direksi No.217-1.K/DIR/2005. Besarnya losses sampai dengan bulan Oktober tahun 2010 mencapai 6.39 %.</w:t>
+      </w:r>
     </w:p>
     <w:p>
       <w:pPr>
@@ -8217,11 +8082,9 @@
         <w:ind w:firstLine="567"/>
         <w:jc w:val="both"/>
       </w:pPr>
-      <w:proofErr w:type="gramStart"/>
       <w:r>
         <w:t>Jumlah Pegawai sampai dengan bulan Juni tahun 2010 sebanyak 3,256 pegawai.</w:t>
       </w:r>
-      <w:proofErr w:type="gramEnd"/>
     </w:p>
     <w:p>
       <w:pPr>
@@ -8237,15 +8100,7 @@
         <w:jc w:val="both"/>
       </w:pPr>
       <w:r>
-        <w:t>Jumlah Desa yang dilistriki dari total desa 8.497 desa terdiri dari 794 desa dalam kota dan 7.703 desa luar kota, sampai dengan tahun 2007 untuk daerah Kabupaten dan Kota terlistriki sebanyak 8.429 desa dengan rincian 792 desa dalam kota (100%) dan 7.637 desa luar kota (98.14%). Sehingga rasio elektrifikasi desa sebesar 98</w:t>
-      </w:r>
-      <w:proofErr w:type="gramStart"/>
-      <w:r>
-        <w:t>,20</w:t>
-      </w:r>
-      <w:proofErr w:type="gramEnd"/>
-      <w:r>
-        <w:t xml:space="preserve"> %.</w:t>
+        <w:t>Jumlah Desa yang dilistriki dari total desa 8.497 desa terdiri dari 794 desa dalam kota dan 7.703 desa luar kota, sampai dengan tahun 2007 untuk daerah Kabupaten dan Kota terlistriki sebanyak 8.429 desa dengan rincian 792 desa dalam kota (100%) dan 7.637 desa luar kota (98.14%). Sehingga rasio elektrifikasi desa sebesar 98,20 %.</w:t>
       </w:r>
     </w:p>
     <w:p>
@@ -8299,13 +8154,8 @@
         <w:jc w:val="both"/>
       </w:pPr>
       <w:r>
-        <w:t xml:space="preserve">Wilayah usaha PT. PLN (Persero) Distribusi Jawa Timur dibagi menjadi beberapa daerah Pelayanan yang melayani wilayah administrasi propinsi Jawa </w:t>
-      </w:r>
-      <w:proofErr w:type="gramStart"/>
-      <w:r>
-        <w:t>Timur :</w:t>
-      </w:r>
-      <w:proofErr w:type="gramEnd"/>
+        <w:t>Wilayah usaha PT. PLN (Persero) Distribusi Jawa Timur dibagi menjadi beberapa daerah Pelayanan yang melayani wilayah administrasi propinsi Jawa Timur :</w:t>
+      </w:r>
     </w:p>
     <w:p>
       <w:pPr>
@@ -8606,10 +8456,10 @@
             <v:path o:extrusionok="f" gradientshapeok="t" o:connecttype="rect"/>
             <o:lock v:ext="edit" aspectratio="t"/>
           </v:shapetype>
-          <v:shape id="_x0000_i1025" type="#_x0000_t75" style="width:276.75pt;height:63pt" o:ole="">
+          <v:shape id="_x0000_i1025" type="#_x0000_t75" style="width:276.9pt;height:62.9pt" o:ole="">
             <v:imagedata r:id="rId14" o:title=""/>
           </v:shape>
-          <o:OLEObject Type="Embed" ProgID="Visio.Drawing.11" ShapeID="_x0000_i1025" DrawAspect="Content" ObjectID="_1409940608" r:id="rId15"/>
+          <o:OLEObject Type="Embed" ProgID="Visio.Drawing.11" ShapeID="_x0000_i1025" DrawAspect="Content" ObjectID="_1409963546" r:id="rId15"/>
         </w:object>
       </w:r>
     </w:p>
@@ -8692,24 +8542,11 @@
         <w:jc w:val="both"/>
       </w:pPr>
       <w:r>
-        <w:t xml:space="preserve">Bab ini berisi dasar teori dari metode/teknologi yang digunakan dalam meyelesaikan project KP. </w:t>
-      </w:r>
-      <w:proofErr w:type="gramStart"/>
-      <w:r>
-        <w:t xml:space="preserve">Dasar teori harus spesifik terhadap </w:t>
-      </w:r>
-      <w:r>
-        <w:t>metode/teknologi yang digunakan.</w:t>
-      </w:r>
-      <w:proofErr w:type="gramEnd"/>
-      <w:r>
-        <w:t xml:space="preserve"> </w:t>
-      </w:r>
-      <w:proofErr w:type="gramStart"/>
-      <w:r>
-        <w:t>Hindari teori-teori yang terlalu umum misalnya pengertian PHP, HTML beserta manual/syntax.</w:t>
-      </w:r>
-      <w:proofErr w:type="gramEnd"/>
+        <w:t xml:space="preserve">Bab ini berisi dasar teori dari metode/teknologi yang digunakan dalam meyelesaikan project KP. Dasar teori harus spesifik terhadap </w:t>
+      </w:r>
+      <w:r>
+        <w:t>metode/teknologi yang digunakan. Hindari teori-teori yang terlalu umum misalnya pengertian PHP, HTML beserta manual/syntax.</w:t>
+      </w:r>
     </w:p>
     <w:p>
       <w:r>
@@ -8750,15 +8587,7 @@
         <w:t>l</w:t>
       </w:r>
       <w:r>
-        <w:t xml:space="preserve"> data </w:t>
-      </w:r>
-      <w:proofErr w:type="gramStart"/>
-      <w:r>
-        <w:t>induk  pelanggan</w:t>
-      </w:r>
-      <w:proofErr w:type="gramEnd"/>
-      <w:r>
-        <w:t>, data tagihan pelanggan, dan data pembelian voucer pra-bayar pelanggan dalam bentuk Microsoft Access Database.</w:t>
+        <w:t xml:space="preserve"> data induk  pelanggan, data tagihan pelanggan, dan data pembelian voucer pra-bayar pelanggan dalam bentuk Microsoft Access Database.</w:t>
       </w:r>
     </w:p>
     <w:p>
@@ -8789,13 +8618,8 @@
         <w:t>MySql</w:t>
       </w:r>
       <w:r>
-        <w:t xml:space="preserve"> dengan </w:t>
-      </w:r>
-      <w:proofErr w:type="gramStart"/>
-      <w:r>
-        <w:t>pertimbangan :</w:t>
-      </w:r>
-      <w:proofErr w:type="gramEnd"/>
+        <w:t xml:space="preserve"> dengan pertimbangan :</w:t>
+      </w:r>
     </w:p>
     <w:p>
       <w:pPr>
@@ -9020,15 +8844,7 @@
         </w:rPr>
       </w:pPr>
       <w:r>
-        <w:t xml:space="preserve">Aplikasi Web ini merupapan aplikasi utama dari PLN Watch yang </w:t>
-      </w:r>
-      <w:proofErr w:type="gramStart"/>
-      <w:r>
-        <w:t>akan</w:t>
-      </w:r>
-      <w:proofErr w:type="gramEnd"/>
-      <w:r>
-        <w:t xml:space="preserve"> menampilkan data setelah di olah</w:t>
+        <w:t>Aplikasi Web ini merupapan aplikasi utama dari PLN Watch yang akan menampilkan data setelah di olah</w:t>
       </w:r>
       <w:r>
         <w:t xml:space="preserve"> untuk digunakan oleh </w:t>
@@ -9040,11 +8856,7 @@
         <w:t>end-user</w:t>
       </w:r>
       <w:r>
-        <w:t xml:space="preserve">. </w:t>
-      </w:r>
-      <w:proofErr w:type="gramStart"/>
-      <w:r>
-        <w:t>Aplikasi ini dibangun di atas bahas</w:t>
+        <w:t>. Aplikasi ini dibangun di atas bahas</w:t>
       </w:r>
       <w:r>
         <w:t>a</w:t>
@@ -9091,7 +8903,6 @@
       <w:r>
         <w:t>.</w:t>
       </w:r>
-      <w:proofErr w:type="gramEnd"/>
       <w:r>
         <w:rPr>
           <w:lang w:val="id-ID"/>
@@ -9157,11 +8968,9 @@
         <w:ind w:left="0" w:firstLine="567"/>
         <w:jc w:val="both"/>
       </w:pPr>
-      <w:proofErr w:type="gramStart"/>
       <w:r>
         <w:t>Penggunaan bahasa pemrograman PHP dan server Apache semata merupakan layanan yang disediakan di lingkungan PT. PLN (Persero) Distribusi Jawa Timur.</w:t>
       </w:r>
-      <w:proofErr w:type="gramEnd"/>
     </w:p>
     <w:p>
       <w:pPr>
@@ -9199,7 +9008,6 @@
         <w:ind w:left="0" w:firstLine="567"/>
         <w:jc w:val="both"/>
       </w:pPr>
-      <w:proofErr w:type="gramStart"/>
       <w:r>
         <w:t xml:space="preserve">PLN Watch Data Importer merupakan sebuah aplikasi pendukung PLN Watch </w:t>
       </w:r>
@@ -9215,7 +9023,6 @@
       <w:r>
         <w:t xml:space="preserve"> olah oleh PLN Watch.</w:t>
       </w:r>
-      <w:proofErr w:type="gramEnd"/>
     </w:p>
     <w:p>
       <w:pPr>
@@ -9442,15 +9249,7 @@
         <w:jc w:val="both"/>
       </w:pPr>
       <w:r>
-        <w:t xml:space="preserve">Bab ini membahas tentang analisis yang digunakan dalam proses pengerjaan project. </w:t>
-      </w:r>
-      <w:proofErr w:type="gramStart"/>
-      <w:r>
-        <w:t>Selanjutnya, berdasarkan analisis tersebut dijelaskan desain softwarenya.</w:t>
-      </w:r>
-      <w:proofErr w:type="gramEnd"/>
-      <w:r>
-        <w:t xml:space="preserve"> Secara lebih detil, analisis dan desain dituangkan seperti pada poin-poin berikut ini</w:t>
+        <w:t>Bab ini membahas tentang analisis yang digunakan dalam proses pengerjaan project. Selanjutnya, berdasarkan analisis tersebut dijelaskan desain softwarenya. Secara lebih detil, analisis dan desain dituangkan seperti pada poin-poin berikut ini</w:t>
       </w:r>
     </w:p>
     <w:p>
@@ -9750,9 +9549,6 @@
           <w:numId w:val="25"/>
         </w:numPr>
         <w:contextualSpacing/>
-        <w:rPr>
-          <w:lang w:val="id-ID"/>
-        </w:rPr>
       </w:pPr>
       <w:bookmarkStart w:id="29" w:name="_Toc336198760"/>
       <w:r>
@@ -9763,6 +9559,695 @@
       </w:r>
       <w:bookmarkEnd w:id="29"/>
     </w:p>
+    <w:p>
+      <w:pPr>
+        <w:jc w:val="center"/>
+      </w:pPr>
+      <w:r>
+        <w:rPr>
+          <w:noProof/>
+          <w:lang w:val="id-ID" w:eastAsia="id-ID"/>
+        </w:rPr>
+        <w:drawing>
+          <wp:inline distT="0" distB="0" distL="0" distR="0">
+            <wp:extent cx="3743325" cy="1354041"/>
+            <wp:effectExtent l="0" t="0" r="0" b="0"/>
+            <wp:docPr id="4" name="Picture 5"/>
+            <wp:cNvGraphicFramePr>
+              <a:graphicFrameLocks xmlns:a="http://schemas.openxmlformats.org/drawingml/2006/main" noChangeAspect="1"/>
+            </wp:cNvGraphicFramePr>
+            <a:graphic xmlns:a="http://schemas.openxmlformats.org/drawingml/2006/main">
+              <a:graphicData uri="http://schemas.openxmlformats.org/drawingml/2006/picture">
+                <pic:pic xmlns:pic="http://schemas.openxmlformats.org/drawingml/2006/picture">
+                  <pic:nvPicPr>
+                    <pic:cNvPr id="0" name="Picture 5"/>
+                    <pic:cNvPicPr>
+                      <a:picLocks noChangeAspect="1" noChangeArrowheads="1"/>
+                    </pic:cNvPicPr>
+                  </pic:nvPicPr>
+                  <pic:blipFill>
+                    <a:blip r:embed="rId16"/>
+                    <a:srcRect/>
+                    <a:stretch>
+                      <a:fillRect/>
+                    </a:stretch>
+                  </pic:blipFill>
+                  <pic:spPr bwMode="auto">
+                    <a:xfrm>
+                      <a:off x="0" y="0"/>
+                      <a:ext cx="3743325" cy="1354041"/>
+                    </a:xfrm>
+                    <a:prstGeom prst="rect">
+                      <a:avLst/>
+                    </a:prstGeom>
+                    <a:noFill/>
+                    <a:ln w="9525">
+                      <a:noFill/>
+                      <a:miter lim="800000"/>
+                      <a:headEnd/>
+                      <a:tailEnd/>
+                    </a:ln>
+                  </pic:spPr>
+                </pic:pic>
+              </a:graphicData>
+            </a:graphic>
+          </wp:inline>
+        </w:drawing>
+      </w:r>
+    </w:p>
+    <w:p>
+      <w:pPr>
+        <w:pStyle w:val="Caption"/>
+        <w:jc w:val="center"/>
+        <w:rPr>
+          <w:color w:val="auto"/>
+        </w:rPr>
+      </w:pPr>
+      <w:r>
+        <w:rPr>
+          <w:color w:val="auto"/>
+        </w:rPr>
+        <w:t xml:space="preserve">Gambar </w:t>
+      </w:r>
+      <w:r>
+        <w:rPr>
+          <w:color w:val="auto"/>
+        </w:rPr>
+        <w:fldChar w:fldCharType="begin"/>
+      </w:r>
+      <w:r>
+        <w:rPr>
+          <w:color w:val="auto"/>
+        </w:rPr>
+        <w:instrText xml:space="preserve"> SEQ Gambar \* ARABIC </w:instrText>
+      </w:r>
+      <w:r>
+        <w:rPr>
+          <w:color w:val="auto"/>
+        </w:rPr>
+        <w:fldChar w:fldCharType="separate"/>
+      </w:r>
+      <w:r>
+        <w:rPr>
+          <w:noProof/>
+          <w:color w:val="auto"/>
+        </w:rPr>
+        <w:t>2</w:t>
+      </w:r>
+      <w:r>
+        <w:rPr>
+          <w:color w:val="auto"/>
+        </w:rPr>
+        <w:fldChar w:fldCharType="end"/>
+      </w:r>
+      <w:r>
+        <w:rPr>
+          <w:color w:val="auto"/>
+        </w:rPr>
+        <w:t xml:space="preserve"> Diagram </w:t>
+      </w:r>
+      <w:r>
+        <w:rPr>
+          <w:i/>
+          <w:color w:val="auto"/>
+        </w:rPr>
+        <w:t>Usec</w:t>
+      </w:r>
+      <w:r>
+        <w:rPr>
+          <w:i/>
+          <w:color w:val="auto"/>
+        </w:rPr>
+        <w:t>ase</w:t>
+      </w:r>
+      <w:r>
+        <w:rPr>
+          <w:color w:val="auto"/>
+        </w:rPr>
+        <w:t xml:space="preserve"> PLN Watch dan PLN Watch Data Importer</w:t>
+      </w:r>
+    </w:p>
+    <w:p>
+      <w:pPr>
+        <w:jc w:val="center"/>
+      </w:pPr>
+      <w:r>
+        <w:rPr>
+          <w:noProof/>
+          <w:lang w:val="id-ID" w:eastAsia="id-ID"/>
+        </w:rPr>
+        <w:drawing>
+          <wp:inline distT="0" distB="0" distL="0" distR="0">
+            <wp:extent cx="2590990" cy="1642905"/>
+            <wp:effectExtent l="0" t="0" r="0" b="0"/>
+            <wp:docPr id="12" name="Picture 6"/>
+            <wp:cNvGraphicFramePr>
+              <a:graphicFrameLocks xmlns:a="http://schemas.openxmlformats.org/drawingml/2006/main" noChangeAspect="1"/>
+            </wp:cNvGraphicFramePr>
+            <a:graphic xmlns:a="http://schemas.openxmlformats.org/drawingml/2006/main">
+              <a:graphicData uri="http://schemas.openxmlformats.org/drawingml/2006/picture">
+                <pic:pic xmlns:pic="http://schemas.openxmlformats.org/drawingml/2006/picture">
+                  <pic:nvPicPr>
+                    <pic:cNvPr id="0" name="Picture 6"/>
+                    <pic:cNvPicPr>
+                      <a:picLocks noChangeAspect="1" noChangeArrowheads="1"/>
+                    </pic:cNvPicPr>
+                  </pic:nvPicPr>
+                  <pic:blipFill>
+                    <a:blip r:embed="rId17"/>
+                    <a:srcRect/>
+                    <a:stretch>
+                      <a:fillRect/>
+                    </a:stretch>
+                  </pic:blipFill>
+                  <pic:spPr bwMode="auto">
+                    <a:xfrm>
+                      <a:off x="0" y="0"/>
+                      <a:ext cx="2589239" cy="1641795"/>
+                    </a:xfrm>
+                    <a:prstGeom prst="rect">
+                      <a:avLst/>
+                    </a:prstGeom>
+                    <a:noFill/>
+                    <a:ln w="9525">
+                      <a:noFill/>
+                      <a:miter lim="800000"/>
+                      <a:headEnd/>
+                      <a:tailEnd/>
+                    </a:ln>
+                  </pic:spPr>
+                </pic:pic>
+              </a:graphicData>
+            </a:graphic>
+          </wp:inline>
+        </w:drawing>
+      </w:r>
+    </w:p>
+    <w:p>
+      <w:pPr>
+        <w:pStyle w:val="Caption"/>
+        <w:jc w:val="center"/>
+        <w:rPr>
+          <w:color w:val="auto"/>
+        </w:rPr>
+      </w:pPr>
+      <w:r>
+        <w:rPr>
+          <w:color w:val="auto"/>
+        </w:rPr>
+        <w:t xml:space="preserve">Gambar </w:t>
+      </w:r>
+      <w:r>
+        <w:rPr>
+          <w:color w:val="auto"/>
+        </w:rPr>
+        <w:fldChar w:fldCharType="begin"/>
+      </w:r>
+      <w:r>
+        <w:rPr>
+          <w:color w:val="auto"/>
+        </w:rPr>
+        <w:instrText xml:space="preserve"> SEQ Gambar \* ARABIC </w:instrText>
+      </w:r>
+      <w:r>
+        <w:rPr>
+          <w:color w:val="auto"/>
+        </w:rPr>
+        <w:fldChar w:fldCharType="separate"/>
+      </w:r>
+      <w:r>
+        <w:rPr>
+          <w:noProof/>
+          <w:color w:val="auto"/>
+        </w:rPr>
+        <w:t>3</w:t>
+      </w:r>
+      <w:r>
+        <w:rPr>
+          <w:color w:val="auto"/>
+        </w:rPr>
+        <w:fldChar w:fldCharType="end"/>
+      </w:r>
+      <w:r>
+        <w:rPr>
+          <w:color w:val="auto"/>
+        </w:rPr>
+        <w:t xml:space="preserve"> </w:t>
+      </w:r>
+      <w:r>
+        <w:rPr>
+          <w:color w:val="auto"/>
+        </w:rPr>
+        <w:t>Realisasi Mengimpor basis data DIL, Sorek, dan DPH/PPOB</w:t>
+      </w:r>
+    </w:p>
+    <w:p>
+      <w:pPr>
+        <w:jc w:val="center"/>
+      </w:pPr>
+      <w:r>
+        <w:rPr>
+          <w:noProof/>
+          <w:lang w:val="id-ID" w:eastAsia="id-ID"/>
+        </w:rPr>
+        <w:lastRenderedPageBreak/>
+        <w:drawing>
+          <wp:inline distT="0" distB="0" distL="0" distR="0">
+            <wp:extent cx="3191222" cy="1989573"/>
+            <wp:effectExtent l="0" t="0" r="0" b="0"/>
+            <wp:docPr id="13" name="Picture 7"/>
+            <wp:cNvGraphicFramePr>
+              <a:graphicFrameLocks xmlns:a="http://schemas.openxmlformats.org/drawingml/2006/main" noChangeAspect="1"/>
+            </wp:cNvGraphicFramePr>
+            <a:graphic xmlns:a="http://schemas.openxmlformats.org/drawingml/2006/main">
+              <a:graphicData uri="http://schemas.openxmlformats.org/drawingml/2006/picture">
+                <pic:pic xmlns:pic="http://schemas.openxmlformats.org/drawingml/2006/picture">
+                  <pic:nvPicPr>
+                    <pic:cNvPr id="0" name="Picture 7"/>
+                    <pic:cNvPicPr>
+                      <a:picLocks noChangeAspect="1" noChangeArrowheads="1"/>
+                    </pic:cNvPicPr>
+                  </pic:nvPicPr>
+                  <pic:blipFill>
+                    <a:blip r:embed="rId18"/>
+                    <a:srcRect/>
+                    <a:stretch>
+                      <a:fillRect/>
+                    </a:stretch>
+                  </pic:blipFill>
+                  <pic:spPr bwMode="auto">
+                    <a:xfrm>
+                      <a:off x="0" y="0"/>
+                      <a:ext cx="3193078" cy="1990730"/>
+                    </a:xfrm>
+                    <a:prstGeom prst="rect">
+                      <a:avLst/>
+                    </a:prstGeom>
+                    <a:noFill/>
+                    <a:ln w="9525">
+                      <a:noFill/>
+                      <a:miter lim="800000"/>
+                      <a:headEnd/>
+                      <a:tailEnd/>
+                    </a:ln>
+                  </pic:spPr>
+                </pic:pic>
+              </a:graphicData>
+            </a:graphic>
+          </wp:inline>
+        </w:drawing>
+      </w:r>
+    </w:p>
+    <w:p>
+      <w:pPr>
+        <w:pStyle w:val="Caption"/>
+        <w:jc w:val="center"/>
+        <w:rPr>
+          <w:color w:val="auto"/>
+        </w:rPr>
+      </w:pPr>
+      <w:r>
+        <w:rPr>
+          <w:color w:val="auto"/>
+        </w:rPr>
+        <w:t xml:space="preserve">Gambar </w:t>
+      </w:r>
+      <w:r>
+        <w:rPr>
+          <w:color w:val="auto"/>
+        </w:rPr>
+        <w:fldChar w:fldCharType="begin"/>
+      </w:r>
+      <w:r>
+        <w:rPr>
+          <w:color w:val="auto"/>
+        </w:rPr>
+        <w:instrText xml:space="preserve"> SEQ Gambar \* ARABIC </w:instrText>
+      </w:r>
+      <w:r>
+        <w:rPr>
+          <w:color w:val="auto"/>
+        </w:rPr>
+        <w:fldChar w:fldCharType="separate"/>
+      </w:r>
+      <w:r>
+        <w:rPr>
+          <w:noProof/>
+          <w:color w:val="auto"/>
+        </w:rPr>
+        <w:t>4</w:t>
+      </w:r>
+      <w:r>
+        <w:rPr>
+          <w:color w:val="auto"/>
+        </w:rPr>
+        <w:fldChar w:fldCharType="end"/>
+      </w:r>
+      <w:r>
+        <w:rPr>
+          <w:color w:val="auto"/>
+        </w:rPr>
+        <w:t xml:space="preserve"> </w:t>
+      </w:r>
+      <w:r>
+        <w:rPr>
+          <w:color w:val="auto"/>
+        </w:rPr>
+        <w:t>Realisasi Melihat jenis daya pelanggan</w:t>
+      </w:r>
+    </w:p>
+    <w:p>
+      <w:pPr>
+        <w:jc w:val="center"/>
+      </w:pPr>
+      <w:r>
+        <w:rPr>
+          <w:noProof/>
+          <w:lang w:val="id-ID" w:eastAsia="id-ID"/>
+        </w:rPr>
+        <w:drawing>
+          <wp:inline distT="0" distB="0" distL="0" distR="0">
+            <wp:extent cx="3499485" cy="2279548"/>
+            <wp:effectExtent l="0" t="0" r="0" b="0"/>
+            <wp:docPr id="15" name="Picture 8"/>
+            <wp:cNvGraphicFramePr>
+              <a:graphicFrameLocks xmlns:a="http://schemas.openxmlformats.org/drawingml/2006/main" noChangeAspect="1"/>
+            </wp:cNvGraphicFramePr>
+            <a:graphic xmlns:a="http://schemas.openxmlformats.org/drawingml/2006/main">
+              <a:graphicData uri="http://schemas.openxmlformats.org/drawingml/2006/picture">
+                <pic:pic xmlns:pic="http://schemas.openxmlformats.org/drawingml/2006/picture">
+                  <pic:nvPicPr>
+                    <pic:cNvPr id="0" name="Picture 8"/>
+                    <pic:cNvPicPr>
+                      <a:picLocks noChangeAspect="1" noChangeArrowheads="1"/>
+                    </pic:cNvPicPr>
+                  </pic:nvPicPr>
+                  <pic:blipFill>
+                    <a:blip r:embed="rId19"/>
+                    <a:srcRect/>
+                    <a:stretch>
+                      <a:fillRect/>
+                    </a:stretch>
+                  </pic:blipFill>
+                  <pic:spPr bwMode="auto">
+                    <a:xfrm>
+                      <a:off x="0" y="0"/>
+                      <a:ext cx="3499485" cy="2279548"/>
+                    </a:xfrm>
+                    <a:prstGeom prst="rect">
+                      <a:avLst/>
+                    </a:prstGeom>
+                    <a:noFill/>
+                    <a:ln w="9525">
+                      <a:noFill/>
+                      <a:miter lim="800000"/>
+                      <a:headEnd/>
+                      <a:tailEnd/>
+                    </a:ln>
+                  </pic:spPr>
+                </pic:pic>
+              </a:graphicData>
+            </a:graphic>
+          </wp:inline>
+        </w:drawing>
+      </w:r>
+    </w:p>
+    <w:p>
+      <w:pPr>
+        <w:pStyle w:val="Caption"/>
+        <w:jc w:val="center"/>
+        <w:rPr>
+          <w:color w:val="auto"/>
+        </w:rPr>
+      </w:pPr>
+      <w:r>
+        <w:rPr>
+          <w:color w:val="auto"/>
+        </w:rPr>
+        <w:t xml:space="preserve">Gambar </w:t>
+      </w:r>
+      <w:r>
+        <w:rPr>
+          <w:color w:val="auto"/>
+        </w:rPr>
+        <w:fldChar w:fldCharType="begin"/>
+      </w:r>
+      <w:r>
+        <w:rPr>
+          <w:color w:val="auto"/>
+        </w:rPr>
+        <w:instrText xml:space="preserve"> SEQ Gambar \* ARABIC </w:instrText>
+      </w:r>
+      <w:r>
+        <w:rPr>
+          <w:color w:val="auto"/>
+        </w:rPr>
+        <w:fldChar w:fldCharType="separate"/>
+      </w:r>
+      <w:r>
+        <w:rPr>
+          <w:noProof/>
+          <w:color w:val="auto"/>
+        </w:rPr>
+        <w:t>5</w:t>
+      </w:r>
+      <w:r>
+        <w:rPr>
+          <w:color w:val="auto"/>
+        </w:rPr>
+        <w:fldChar w:fldCharType="end"/>
+      </w:r>
+      <w:r>
+        <w:rPr>
+          <w:color w:val="auto"/>
+        </w:rPr>
+        <w:t xml:space="preserve"> </w:t>
+      </w:r>
+      <w:r>
+        <w:rPr>
+          <w:color w:val="auto"/>
+        </w:rPr>
+        <w:t>Realisasi Melihat jam nyala pelanggan</w:t>
+      </w:r>
+    </w:p>
+    <w:p>
+      <w:pPr>
+        <w:jc w:val="center"/>
+      </w:pPr>
+      <w:r>
+        <w:rPr>
+          <w:noProof/>
+          <w:lang w:val="id-ID" w:eastAsia="id-ID"/>
+        </w:rPr>
+        <w:lastRenderedPageBreak/>
+        <w:drawing>
+          <wp:inline distT="0" distB="0" distL="0" distR="0">
+            <wp:extent cx="3499485" cy="2050394"/>
+            <wp:effectExtent l="0" t="0" r="0" b="0"/>
+            <wp:docPr id="16" name="Picture 9"/>
+            <wp:cNvGraphicFramePr>
+              <a:graphicFrameLocks xmlns:a="http://schemas.openxmlformats.org/drawingml/2006/main" noChangeAspect="1"/>
+            </wp:cNvGraphicFramePr>
+            <a:graphic xmlns:a="http://schemas.openxmlformats.org/drawingml/2006/main">
+              <a:graphicData uri="http://schemas.openxmlformats.org/drawingml/2006/picture">
+                <pic:pic xmlns:pic="http://schemas.openxmlformats.org/drawingml/2006/picture">
+                  <pic:nvPicPr>
+                    <pic:cNvPr id="0" name="Picture 9"/>
+                    <pic:cNvPicPr>
+                      <a:picLocks noChangeAspect="1" noChangeArrowheads="1"/>
+                    </pic:cNvPicPr>
+                  </pic:nvPicPr>
+                  <pic:blipFill>
+                    <a:blip r:embed="rId20"/>
+                    <a:srcRect/>
+                    <a:stretch>
+                      <a:fillRect/>
+                    </a:stretch>
+                  </pic:blipFill>
+                  <pic:spPr bwMode="auto">
+                    <a:xfrm>
+                      <a:off x="0" y="0"/>
+                      <a:ext cx="3499485" cy="2050394"/>
+                    </a:xfrm>
+                    <a:prstGeom prst="rect">
+                      <a:avLst/>
+                    </a:prstGeom>
+                    <a:noFill/>
+                    <a:ln w="9525">
+                      <a:noFill/>
+                      <a:miter lim="800000"/>
+                      <a:headEnd/>
+                      <a:tailEnd/>
+                    </a:ln>
+                  </pic:spPr>
+                </pic:pic>
+              </a:graphicData>
+            </a:graphic>
+          </wp:inline>
+        </w:drawing>
+      </w:r>
+    </w:p>
+    <w:p>
+      <w:pPr>
+        <w:pStyle w:val="Caption"/>
+        <w:jc w:val="center"/>
+        <w:rPr>
+          <w:color w:val="auto"/>
+        </w:rPr>
+      </w:pPr>
+      <w:r>
+        <w:rPr>
+          <w:color w:val="auto"/>
+        </w:rPr>
+        <w:t xml:space="preserve">Gambar </w:t>
+      </w:r>
+      <w:r>
+        <w:rPr>
+          <w:color w:val="auto"/>
+        </w:rPr>
+        <w:fldChar w:fldCharType="begin"/>
+      </w:r>
+      <w:r>
+        <w:rPr>
+          <w:color w:val="auto"/>
+        </w:rPr>
+        <w:instrText xml:space="preserve"> SEQ Gambar \* ARABIC </w:instrText>
+      </w:r>
+      <w:r>
+        <w:rPr>
+          <w:color w:val="auto"/>
+        </w:rPr>
+        <w:fldChar w:fldCharType="separate"/>
+      </w:r>
+      <w:r>
+        <w:rPr>
+          <w:noProof/>
+          <w:color w:val="auto"/>
+        </w:rPr>
+        <w:t>6</w:t>
+      </w:r>
+      <w:r>
+        <w:rPr>
+          <w:color w:val="auto"/>
+        </w:rPr>
+        <w:fldChar w:fldCharType="end"/>
+      </w:r>
+      <w:r>
+        <w:rPr>
+          <w:color w:val="auto"/>
+        </w:rPr>
+        <w:t xml:space="preserve"> Realisasi Melihat tren tagihan pelanggan 6 bulan terakhir</w:t>
+      </w:r>
+    </w:p>
+    <w:p>
+      <w:pPr>
+        <w:jc w:val="center"/>
+      </w:pPr>
+      <w:r>
+        <w:rPr>
+          <w:noProof/>
+          <w:lang w:val="id-ID" w:eastAsia="id-ID"/>
+        </w:rPr>
+        <w:drawing>
+          <wp:inline distT="0" distB="0" distL="0" distR="0">
+            <wp:extent cx="3499485" cy="2081475"/>
+            <wp:effectExtent l="0" t="0" r="0" b="0"/>
+            <wp:docPr id="18" name="Picture 10"/>
+            <wp:cNvGraphicFramePr>
+              <a:graphicFrameLocks xmlns:a="http://schemas.openxmlformats.org/drawingml/2006/main" noChangeAspect="1"/>
+            </wp:cNvGraphicFramePr>
+            <a:graphic xmlns:a="http://schemas.openxmlformats.org/drawingml/2006/main">
+              <a:graphicData uri="http://schemas.openxmlformats.org/drawingml/2006/picture">
+                <pic:pic xmlns:pic="http://schemas.openxmlformats.org/drawingml/2006/picture">
+                  <pic:nvPicPr>
+                    <pic:cNvPr id="0" name="Picture 10"/>
+                    <pic:cNvPicPr>
+                      <a:picLocks noChangeAspect="1" noChangeArrowheads="1"/>
+                    </pic:cNvPicPr>
+                  </pic:nvPicPr>
+                  <pic:blipFill>
+                    <a:blip r:embed="rId21"/>
+                    <a:srcRect/>
+                    <a:stretch>
+                      <a:fillRect/>
+                    </a:stretch>
+                  </pic:blipFill>
+                  <pic:spPr bwMode="auto">
+                    <a:xfrm>
+                      <a:off x="0" y="0"/>
+                      <a:ext cx="3499485" cy="2081475"/>
+                    </a:xfrm>
+                    <a:prstGeom prst="rect">
+                      <a:avLst/>
+                    </a:prstGeom>
+                    <a:noFill/>
+                    <a:ln w="9525">
+                      <a:noFill/>
+                      <a:miter lim="800000"/>
+                      <a:headEnd/>
+                      <a:tailEnd/>
+                    </a:ln>
+                  </pic:spPr>
+                </pic:pic>
+              </a:graphicData>
+            </a:graphic>
+          </wp:inline>
+        </w:drawing>
+      </w:r>
+    </w:p>
+    <w:p>
+      <w:pPr>
+        <w:pStyle w:val="Caption"/>
+        <w:jc w:val="center"/>
+        <w:rPr>
+          <w:color w:val="auto"/>
+        </w:rPr>
+      </w:pPr>
+      <w:r>
+        <w:rPr>
+          <w:color w:val="auto"/>
+        </w:rPr>
+        <w:t xml:space="preserve">Gambar </w:t>
+      </w:r>
+      <w:r>
+        <w:rPr>
+          <w:color w:val="auto"/>
+        </w:rPr>
+        <w:fldChar w:fldCharType="begin"/>
+      </w:r>
+      <w:r>
+        <w:rPr>
+          <w:color w:val="auto"/>
+        </w:rPr>
+        <w:instrText xml:space="preserve"> SEQ Gambar \* ARABIC </w:instrText>
+      </w:r>
+      <w:r>
+        <w:rPr>
+          <w:color w:val="auto"/>
+        </w:rPr>
+        <w:fldChar w:fldCharType="separate"/>
+      </w:r>
+      <w:r>
+        <w:rPr>
+          <w:noProof/>
+          <w:color w:val="auto"/>
+        </w:rPr>
+        <w:t>7</w:t>
+      </w:r>
+      <w:r>
+        <w:rPr>
+          <w:color w:val="auto"/>
+        </w:rPr>
+        <w:fldChar w:fldCharType="end"/>
+      </w:r>
+      <w:r>
+        <w:rPr>
+          <w:color w:val="auto"/>
+        </w:rPr>
+        <w:t xml:space="preserve"> Realisasi Melihat jumlah beli token pelanggan prabayar</w:t>
+      </w:r>
+    </w:p>
+    <w:p/>
     <w:p>
       <w:pPr>
         <w:pStyle w:val="Heading3"/>
@@ -9773,8 +10258,6 @@
         <w:contextualSpacing/>
         <w:rPr>
           <w:rStyle w:val="Heading4Char"/>
-          <w:iCs w:val="0"/>
-          <w:lang w:val="id-ID"/>
         </w:rPr>
       </w:pPr>
       <w:bookmarkStart w:id="30" w:name="_Toc336198761"/>
@@ -9783,9 +10266,278 @@
           <w:rStyle w:val="Heading4Char"/>
           <w:lang w:val="id-ID"/>
         </w:rPr>
+        <w:lastRenderedPageBreak/>
         <w:t>Class Diagram</w:t>
       </w:r>
       <w:bookmarkEnd w:id="30"/>
+    </w:p>
+    <w:p>
+      <w:pPr>
+        <w:pStyle w:val="ListParagraph"/>
+        <w:numPr>
+          <w:ilvl w:val="0"/>
+          <w:numId w:val="32"/>
+        </w:numPr>
+      </w:pPr>
+      <w:r>
+        <w:t>PLN Watch</w:t>
+      </w:r>
+    </w:p>
+    <w:p>
+      <w:pPr>
+        <w:pStyle w:val="ListParagraph"/>
+        <w:jc w:val="center"/>
+      </w:pPr>
+      <w:r>
+        <w:rPr>
+          <w:noProof/>
+          <w:lang w:val="id-ID" w:eastAsia="id-ID"/>
+        </w:rPr>
+        <w:drawing>
+          <wp:inline distT="0" distB="0" distL="0" distR="0">
+            <wp:extent cx="3877726" cy="2250831"/>
+            <wp:effectExtent l="0" t="0" r="0" b="0"/>
+            <wp:docPr id="19" name="Picture 11"/>
+            <wp:cNvGraphicFramePr>
+              <a:graphicFrameLocks xmlns:a="http://schemas.openxmlformats.org/drawingml/2006/main" noChangeAspect="1"/>
+            </wp:cNvGraphicFramePr>
+            <a:graphic xmlns:a="http://schemas.openxmlformats.org/drawingml/2006/main">
+              <a:graphicData uri="http://schemas.openxmlformats.org/drawingml/2006/picture">
+                <pic:pic xmlns:pic="http://schemas.openxmlformats.org/drawingml/2006/picture">
+                  <pic:nvPicPr>
+                    <pic:cNvPr id="0" name="Picture 11"/>
+                    <pic:cNvPicPr>
+                      <a:picLocks noChangeAspect="1" noChangeArrowheads="1"/>
+                    </pic:cNvPicPr>
+                  </pic:nvPicPr>
+                  <pic:blipFill>
+                    <a:blip r:embed="rId22"/>
+                    <a:srcRect/>
+                    <a:stretch>
+                      <a:fillRect/>
+                    </a:stretch>
+                  </pic:blipFill>
+                  <pic:spPr bwMode="auto">
+                    <a:xfrm>
+                      <a:off x="0" y="0"/>
+                      <a:ext cx="3881619" cy="2253091"/>
+                    </a:xfrm>
+                    <a:prstGeom prst="rect">
+                      <a:avLst/>
+                    </a:prstGeom>
+                    <a:noFill/>
+                    <a:ln w="9525">
+                      <a:noFill/>
+                      <a:miter lim="800000"/>
+                      <a:headEnd/>
+                      <a:tailEnd/>
+                    </a:ln>
+                  </pic:spPr>
+                </pic:pic>
+              </a:graphicData>
+            </a:graphic>
+          </wp:inline>
+        </w:drawing>
+      </w:r>
+    </w:p>
+    <w:p>
+      <w:pPr>
+        <w:pStyle w:val="Caption"/>
+        <w:jc w:val="center"/>
+        <w:rPr>
+          <w:color w:val="auto"/>
+        </w:rPr>
+      </w:pPr>
+      <w:r>
+        <w:rPr>
+          <w:color w:val="auto"/>
+        </w:rPr>
+        <w:t xml:space="preserve">Gambar </w:t>
+      </w:r>
+      <w:r>
+        <w:rPr>
+          <w:color w:val="auto"/>
+        </w:rPr>
+        <w:fldChar w:fldCharType="begin"/>
+      </w:r>
+      <w:r>
+        <w:rPr>
+          <w:color w:val="auto"/>
+        </w:rPr>
+        <w:instrText xml:space="preserve"> SEQ Gambar \* ARABIC </w:instrText>
+      </w:r>
+      <w:r>
+        <w:rPr>
+          <w:color w:val="auto"/>
+        </w:rPr>
+        <w:fldChar w:fldCharType="separate"/>
+      </w:r>
+      <w:r>
+        <w:rPr>
+          <w:noProof/>
+          <w:color w:val="auto"/>
+        </w:rPr>
+        <w:t>8</w:t>
+      </w:r>
+      <w:r>
+        <w:rPr>
+          <w:color w:val="auto"/>
+        </w:rPr>
+        <w:fldChar w:fldCharType="end"/>
+      </w:r>
+      <w:r>
+        <w:rPr>
+          <w:color w:val="auto"/>
+        </w:rPr>
+        <w:t xml:space="preserve"> </w:t>
+      </w:r>
+      <w:r>
+        <w:rPr>
+          <w:i/>
+          <w:color w:val="auto"/>
+        </w:rPr>
+        <w:t>Class Diagram</w:t>
+      </w:r>
+      <w:r>
+        <w:rPr>
+          <w:color w:val="auto"/>
+        </w:rPr>
+        <w:t xml:space="preserve"> PLN Watch</w:t>
+      </w:r>
+    </w:p>
+    <w:p>
+      <w:pPr>
+        <w:pStyle w:val="ListParagraph"/>
+        <w:numPr>
+          <w:ilvl w:val="0"/>
+          <w:numId w:val="32"/>
+        </w:numPr>
+      </w:pPr>
+      <w:r>
+        <w:t>PLN Watch Data Importer</w:t>
+      </w:r>
+    </w:p>
+    <w:p>
+      <w:pPr>
+        <w:pStyle w:val="ListParagraph"/>
+        <w:jc w:val="center"/>
+      </w:pPr>
+      <w:r>
+        <w:rPr>
+          <w:noProof/>
+          <w:lang w:val="id-ID" w:eastAsia="id-ID"/>
+        </w:rPr>
+        <w:drawing>
+          <wp:inline distT="0" distB="0" distL="0" distR="0">
+            <wp:extent cx="2456822" cy="1584067"/>
+            <wp:effectExtent l="0" t="0" r="0" b="0"/>
+            <wp:docPr id="21" name="Picture 12"/>
+            <wp:cNvGraphicFramePr>
+              <a:graphicFrameLocks xmlns:a="http://schemas.openxmlformats.org/drawingml/2006/main" noChangeAspect="1"/>
+            </wp:cNvGraphicFramePr>
+            <a:graphic xmlns:a="http://schemas.openxmlformats.org/drawingml/2006/main">
+              <a:graphicData uri="http://schemas.openxmlformats.org/drawingml/2006/picture">
+                <pic:pic xmlns:pic="http://schemas.openxmlformats.org/drawingml/2006/picture">
+                  <pic:nvPicPr>
+                    <pic:cNvPr id="0" name="Picture 12"/>
+                    <pic:cNvPicPr>
+                      <a:picLocks noChangeAspect="1" noChangeArrowheads="1"/>
+                    </pic:cNvPicPr>
+                  </pic:nvPicPr>
+                  <pic:blipFill>
+                    <a:blip r:embed="rId23"/>
+                    <a:srcRect/>
+                    <a:stretch>
+                      <a:fillRect/>
+                    </a:stretch>
+                  </pic:blipFill>
+                  <pic:spPr bwMode="auto">
+                    <a:xfrm>
+                      <a:off x="0" y="0"/>
+                      <a:ext cx="2457347" cy="1584405"/>
+                    </a:xfrm>
+                    <a:prstGeom prst="rect">
+                      <a:avLst/>
+                    </a:prstGeom>
+                    <a:noFill/>
+                    <a:ln w="9525">
+                      <a:noFill/>
+                      <a:miter lim="800000"/>
+                      <a:headEnd/>
+                      <a:tailEnd/>
+                    </a:ln>
+                  </pic:spPr>
+                </pic:pic>
+              </a:graphicData>
+            </a:graphic>
+          </wp:inline>
+        </w:drawing>
+      </w:r>
+    </w:p>
+    <w:p>
+      <w:pPr>
+        <w:pStyle w:val="Caption"/>
+        <w:jc w:val="center"/>
+        <w:rPr>
+          <w:color w:val="auto"/>
+        </w:rPr>
+      </w:pPr>
+      <w:r>
+        <w:rPr>
+          <w:color w:val="auto"/>
+        </w:rPr>
+        <w:t xml:space="preserve">Gambar </w:t>
+      </w:r>
+      <w:r>
+        <w:rPr>
+          <w:color w:val="auto"/>
+        </w:rPr>
+        <w:fldChar w:fldCharType="begin"/>
+      </w:r>
+      <w:r>
+        <w:rPr>
+          <w:color w:val="auto"/>
+        </w:rPr>
+        <w:instrText xml:space="preserve"> SEQ Gambar \* ARABIC </w:instrText>
+      </w:r>
+      <w:r>
+        <w:rPr>
+          <w:color w:val="auto"/>
+        </w:rPr>
+        <w:fldChar w:fldCharType="separate"/>
+      </w:r>
+      <w:r>
+        <w:rPr>
+          <w:noProof/>
+          <w:color w:val="auto"/>
+        </w:rPr>
+        <w:t>9</w:t>
+      </w:r>
+      <w:r>
+        <w:rPr>
+          <w:color w:val="auto"/>
+        </w:rPr>
+        <w:fldChar w:fldCharType="end"/>
+      </w:r>
+      <w:r>
+        <w:rPr>
+          <w:color w:val="auto"/>
+        </w:rPr>
+        <w:t xml:space="preserve"> </w:t>
+      </w:r>
+      <w:r>
+        <w:rPr>
+          <w:i/>
+          <w:color w:val="auto"/>
+        </w:rPr>
+        <w:t>Class Diagram</w:t>
+      </w:r>
+      <w:r>
+        <w:rPr>
+          <w:color w:val="auto"/>
+        </w:rPr>
+        <w:t xml:space="preserve"> PLN Watch Data Importer</w:t>
+      </w:r>
     </w:p>
     <w:p>
       <w:pPr>
@@ -9807,6 +10559,7 @@
           <w:rStyle w:val="Heading4Char"/>
           <w:lang w:val="id-ID"/>
         </w:rPr>
+        <w:lastRenderedPageBreak/>
         <w:t>Activity Diagram</w:t>
       </w:r>
       <w:bookmarkEnd w:id="31"/>
@@ -9916,10 +10669,10 @@
       </w:pPr>
       <w:r>
         <w:object w:dxaOrig="6687" w:dyaOrig="8091">
-          <v:shape id="_x0000_i1026" type="#_x0000_t75" style="width:275.25pt;height:333pt" o:ole="">
-            <v:imagedata r:id="rId16" o:title=""/>
+          <v:shape id="_x0000_i1026" type="#_x0000_t75" style="width:275.35pt;height:333.1pt" o:ole="">
+            <v:imagedata r:id="rId24" o:title=""/>
           </v:shape>
-          <o:OLEObject Type="Embed" ProgID="Visio.Drawing.11" ShapeID="_x0000_i1026" DrawAspect="Content" ObjectID="_1409940609" r:id="rId17"/>
+          <o:OLEObject Type="Embed" ProgID="Visio.Drawing.11" ShapeID="_x0000_i1026" DrawAspect="Content" ObjectID="_1409963547" r:id="rId25"/>
         </w:object>
       </w:r>
     </w:p>
@@ -9969,7 +10722,7 @@
           <w:noProof/>
           <w:color w:val="000000" w:themeColor="text1"/>
         </w:rPr>
-        <w:t>2</w:t>
+        <w:t>10</w:t>
       </w:r>
       <w:r>
         <w:rPr>
@@ -10012,10 +10765,10 @@
       </w:pPr>
       <w:r>
         <w:object w:dxaOrig="2803" w:dyaOrig="7283">
-          <v:shape id="_x0000_i1027" type="#_x0000_t75" style="width:139.5pt;height:364.5pt" o:ole="">
-            <v:imagedata r:id="rId18" o:title=""/>
+          <v:shape id="_x0000_i1027" type="#_x0000_t75" style="width:139.25pt;height:364.35pt" o:ole="">
+            <v:imagedata r:id="rId26" o:title=""/>
           </v:shape>
-          <o:OLEObject Type="Embed" ProgID="Visio.Drawing.11" ShapeID="_x0000_i1027" DrawAspect="Content" ObjectID="_1409940610" r:id="rId19"/>
+          <o:OLEObject Type="Embed" ProgID="Visio.Drawing.11" ShapeID="_x0000_i1027" DrawAspect="Content" ObjectID="_1409963548" r:id="rId27"/>
         </w:object>
       </w:r>
     </w:p>
@@ -10058,7 +10811,7 @@
           <w:noProof/>
           <w:color w:val="000000" w:themeColor="text1"/>
         </w:rPr>
-        <w:t>3</w:t>
+        <w:t>11</w:t>
       </w:r>
       <w:r>
         <w:rPr>
@@ -10231,7 +10984,7 @@
                     </pic:cNvPicPr>
                   </pic:nvPicPr>
                   <pic:blipFill>
-                    <a:blip r:embed="rId20" cstate="print"/>
+                    <a:blip r:embed="rId28" cstate="print"/>
                     <a:srcRect/>
                     <a:stretch>
                       <a:fillRect/>
@@ -10305,7 +11058,7 @@
           <w:color w:val="000000" w:themeColor="text1"/>
           <w:sz w:val="20"/>
         </w:rPr>
-        <w:t>4</w:t>
+        <w:t>12</w:t>
       </w:r>
       <w:r>
         <w:rPr>
@@ -10384,7 +11137,7 @@
                     </pic:cNvPicPr>
                   </pic:nvPicPr>
                   <pic:blipFill>
-                    <a:blip r:embed="rId21" cstate="print"/>
+                    <a:blip r:embed="rId29" cstate="print"/>
                     <a:srcRect/>
                     <a:stretch>
                       <a:fillRect/>
@@ -10458,7 +11211,7 @@
           <w:color w:val="000000" w:themeColor="text1"/>
           <w:sz w:val="20"/>
         </w:rPr>
-        <w:t>5</w:t>
+        <w:t>13</w:t>
       </w:r>
       <w:r>
         <w:rPr>
@@ -10537,7 +11290,7 @@
                     </pic:cNvPicPr>
                   </pic:nvPicPr>
                   <pic:blipFill>
-                    <a:blip r:embed="rId22" cstate="print"/>
+                    <a:blip r:embed="rId30" cstate="print"/>
                     <a:srcRect/>
                     <a:stretch>
                       <a:fillRect/>
@@ -10612,7 +11365,7 @@
           <w:color w:val="000000" w:themeColor="text1"/>
           <w:sz w:val="20"/>
         </w:rPr>
-        <w:t>6</w:t>
+        <w:t>14</w:t>
       </w:r>
       <w:r>
         <w:rPr>
@@ -10707,7 +11460,7 @@
                     </pic:cNvPicPr>
                   </pic:nvPicPr>
                   <pic:blipFill>
-                    <a:blip r:embed="rId23" cstate="print"/>
+                    <a:blip r:embed="rId31" cstate="print"/>
                     <a:srcRect/>
                     <a:stretch>
                       <a:fillRect/>
@@ -10787,7 +11540,7 @@
           <w:sz w:val="20"/>
           <w:szCs w:val="20"/>
         </w:rPr>
-        <w:t>7</w:t>
+        <w:t>15</w:t>
       </w:r>
       <w:r>
         <w:rPr>
@@ -10868,7 +11621,7 @@
                     </pic:cNvPicPr>
                   </pic:nvPicPr>
                   <pic:blipFill>
-                    <a:blip r:embed="rId24" cstate="print"/>
+                    <a:blip r:embed="rId32" cstate="print"/>
                     <a:srcRect/>
                     <a:stretch>
                       <a:fillRect/>
@@ -10948,7 +11701,7 @@
           <w:sz w:val="20"/>
           <w:szCs w:val="20"/>
         </w:rPr>
-        <w:t>8</w:t>
+        <w:t>16</w:t>
       </w:r>
       <w:r>
         <w:rPr>
@@ -11029,7 +11782,7 @@
                     </pic:cNvPicPr>
                   </pic:nvPicPr>
                   <pic:blipFill>
-                    <a:blip r:embed="rId25" cstate="print"/>
+                    <a:blip r:embed="rId33" cstate="print"/>
                     <a:srcRect/>
                     <a:stretch>
                       <a:fillRect/>
@@ -11109,7 +11862,7 @@
           <w:sz w:val="20"/>
           <w:szCs w:val="20"/>
         </w:rPr>
-        <w:t>9</w:t>
+        <w:t>17</w:t>
       </w:r>
       <w:r>
         <w:rPr>
@@ -11158,35 +11911,9 @@
       <w:pPr>
         <w:jc w:val="both"/>
       </w:pPr>
-      <w:proofErr w:type="gramStart"/>
-      <w:r>
-        <w:t>Bab ini dijelaskan tentang implementasi software.</w:t>
-      </w:r>
-      <w:proofErr w:type="gramEnd"/>
-      <w:r>
-        <w:t xml:space="preserve"> </w:t>
-      </w:r>
-      <w:proofErr w:type="gramStart"/>
-      <w:r>
-        <w:t>Dapat berisi code/pseudocode.</w:t>
-      </w:r>
-      <w:proofErr w:type="gramEnd"/>
-      <w:r>
-        <w:t xml:space="preserve"> Code yang dicantumkan di </w:t>
-      </w:r>
-      <w:proofErr w:type="gramStart"/>
-      <w:r>
-        <w:t>bab</w:t>
-      </w:r>
-      <w:proofErr w:type="gramEnd"/>
-      <w:r>
-        <w:t xml:space="preserve"> ini code untuk fungsi utama saja. </w:t>
-      </w:r>
-      <w:proofErr w:type="gramStart"/>
-      <w:r>
-        <w:t>Code secara lebih lengkap ditulis di lampiran.</w:t>
-      </w:r>
-      <w:proofErr w:type="gramEnd"/>
+      <w:r>
+        <w:t>Bab ini dijelaskan tentang implementasi software. Dapat berisi code/pseudocode. Code yang dicantumkan di bab ini code untuk fungsi utama saja. Code secara lebih lengkap ditulis di lampiran.</w:t>
+      </w:r>
     </w:p>
     <w:p>
       <w:r>
@@ -23037,21 +23764,8 @@
         <w:jc w:val="both"/>
       </w:pPr>
       <w:r>
-        <w:t xml:space="preserve">Pada </w:t>
-      </w:r>
-      <w:proofErr w:type="gramStart"/>
-      <w:r>
-        <w:t>bab</w:t>
-      </w:r>
-      <w:proofErr w:type="gramEnd"/>
-      <w:r>
-        <w:t xml:space="preserve"> ini dijelaskan tentang proses ujicoba fungsi-fungsi software. </w:t>
-      </w:r>
-      <w:proofErr w:type="gramStart"/>
-      <w:r>
-        <w:t>Selanjutnya dijelaskan pula tentang hasil evaluasinya.</w:t>
-      </w:r>
-      <w:proofErr w:type="gramEnd"/>
+        <w:t>Pada bab ini dijelaskan tentang proses ujicoba fungsi-fungsi software. Selanjutnya dijelaskan pula tentang hasil evaluasinya.</w:t>
+      </w:r>
     </w:p>
     <w:p>
       <w:pPr>
@@ -23545,13 +24259,7 @@
               <w:rPr>
                 <w:lang w:val="id-ID"/>
               </w:rPr>
-              <w:t xml:space="preserve">Perangkat </w:t>
-            </w:r>
-            <w:r>
-              <w:rPr>
-                <w:lang w:val="id-ID"/>
-              </w:rPr>
-              <w:t>Lunak</w:t>
+              <w:t>Perangkat Lunak</w:t>
             </w:r>
           </w:p>
         </w:tc>
@@ -23654,13 +24362,7 @@
               <w:rPr>
                 <w:lang w:val="id-ID"/>
               </w:rPr>
-              <w:t>2</w:t>
-            </w:r>
-            <w:r>
-              <w:rPr>
-                <w:lang w:val="id-ID"/>
-              </w:rPr>
-              <w:t>.</w:t>
+              <w:t>2.</w:t>
             </w:r>
           </w:p>
         </w:tc>
@@ -23717,13 +24419,7 @@
               <w:rPr>
                 <w:lang w:val="id-ID"/>
               </w:rPr>
-              <w:t>3</w:t>
-            </w:r>
-            <w:r>
-              <w:rPr>
-                <w:lang w:val="id-ID"/>
-              </w:rPr>
-              <w:t>.</w:t>
+              <w:t>3.</w:t>
             </w:r>
           </w:p>
         </w:tc>
@@ -24130,7 +24826,7 @@
                     </pic:cNvPicPr>
                   </pic:nvPicPr>
                   <pic:blipFill>
-                    <a:blip r:embed="rId26" cstate="print"/>
+                    <a:blip r:embed="rId34" cstate="print"/>
                     <a:srcRect/>
                     <a:stretch>
                       <a:fillRect/>
@@ -24203,7 +24899,7 @@
           <w:color w:val="000000" w:themeColor="text1"/>
           <w:sz w:val="20"/>
         </w:rPr>
-        <w:t>10</w:t>
+        <w:t>18</w:t>
       </w:r>
       <w:r>
         <w:rPr>
@@ -24218,16 +24914,7 @@
           <w:sz w:val="20"/>
           <w:lang w:val="id-ID"/>
         </w:rPr>
-        <w:t xml:space="preserve"> </w:t>
-      </w:r>
-      <w:proofErr w:type="gramStart"/>
-      <w:r>
-        <w:rPr>
-          <w:color w:val="000000" w:themeColor="text1"/>
-          <w:sz w:val="20"/>
-          <w:lang w:val="id-ID"/>
-        </w:rPr>
-        <w:t xml:space="preserve">Pengujian </w:t>
+        <w:t xml:space="preserve"> Pengujian </w:t>
       </w:r>
       <w:r>
         <w:rPr>
@@ -24244,17 +24931,7 @@
           <w:sz w:val="20"/>
           <w:lang w:val="id-ID"/>
         </w:rPr>
-        <w:t>Pada</w:t>
-      </w:r>
-      <w:proofErr w:type="gramEnd"/>
-      <w:r>
-        <w:rPr>
-          <w:noProof/>
-          <w:color w:val="000000" w:themeColor="text1"/>
-          <w:sz w:val="20"/>
-          <w:lang w:val="id-ID"/>
-        </w:rPr>
-        <w:t xml:space="preserve"> Menu Login</w:t>
+        <w:t>Pada Menu Login</w:t>
       </w:r>
     </w:p>
     <w:p>
@@ -24322,7 +24999,7 @@
                     </pic:cNvPicPr>
                   </pic:nvPicPr>
                   <pic:blipFill>
-                    <a:blip r:embed="rId27" cstate="print"/>
+                    <a:blip r:embed="rId35" cstate="print"/>
                     <a:srcRect/>
                     <a:stretch>
                       <a:fillRect/>
@@ -24395,7 +25072,7 @@
           <w:color w:val="000000" w:themeColor="text1"/>
           <w:sz w:val="20"/>
         </w:rPr>
-        <w:t>11</w:t>
+        <w:t>19</w:t>
       </w:r>
       <w:r>
         <w:rPr>
@@ -24508,7 +25185,7 @@
                     </pic:cNvPicPr>
                   </pic:nvPicPr>
                   <pic:blipFill>
-                    <a:blip r:embed="rId28" cstate="print"/>
+                    <a:blip r:embed="rId36" cstate="print"/>
                     <a:srcRect/>
                     <a:stretch>
                       <a:fillRect/>
@@ -24581,7 +25258,7 @@
           <w:color w:val="000000" w:themeColor="text1"/>
           <w:sz w:val="20"/>
         </w:rPr>
-        <w:t>12</w:t>
+        <w:t>20</w:t>
       </w:r>
       <w:r>
         <w:rPr>
@@ -24660,7 +25337,7 @@
                     </pic:cNvPicPr>
                   </pic:nvPicPr>
                   <pic:blipFill>
-                    <a:blip r:embed="rId29" cstate="print"/>
+                    <a:blip r:embed="rId37" cstate="print"/>
                     <a:srcRect/>
                     <a:stretch>
                       <a:fillRect/>
@@ -24733,7 +25410,7 @@
           <w:color w:val="000000" w:themeColor="text1"/>
           <w:sz w:val="20"/>
         </w:rPr>
-        <w:t>13</w:t>
+        <w:t>21</w:t>
       </w:r>
       <w:r>
         <w:rPr>
@@ -24799,7 +25476,8 @@
       </w:pPr>
       <w:r>
         <w:rPr>
-          <w:lang w:val="id-ID"/>
+          <w:noProof/>
+          <w:lang w:val="id-ID" w:eastAsia="id-ID"/>
         </w:rPr>
         <w:lastRenderedPageBreak/>
         <w:drawing>
@@ -24818,10 +25496,10 @@
                     </pic:cNvPicPr>
                   </pic:nvPicPr>
                   <pic:blipFill>
-                    <a:blip r:embed="rId30" cstate="print">
+                    <a:blip r:embed="rId38" cstate="print">
                       <a:extLst>
                         <a:ext uri="{28A0092B-C50C-407E-A947-70E740481C1C}">
-                          <a14:useLocalDpi xmlns="" xmlns:p="http://schemas.openxmlformats.org/presentationml/2006/main" xmlns:a14="http://schemas.microsoft.com/office/drawing/2010/main" xmlns:lc="http://schemas.openxmlformats.org/drawingml/2006/lockedCanvas" val="0"/>
+                          <a14:useLocalDpi xmlns:lc="http://schemas.openxmlformats.org/drawingml/2006/lockedCanvas" xmlns:a14="http://schemas.microsoft.com/office/drawing/2010/main" xmlns:p="http://schemas.openxmlformats.org/presentationml/2006/main" xmlns="" xmlns:w="http://schemas.openxmlformats.org/wordprocessingml/2006/main" xmlns:w10="urn:schemas-microsoft-com:office:word" xmlns:v="urn:schemas-microsoft-com:vml" xmlns:o="urn:schemas-microsoft-com:office:office" val="0"/>
                         </a:ext>
                       </a:extLst>
                     </a:blip>
@@ -24844,14 +25522,14 @@
                     <a:effectLst/>
                     <a:extLst>
                       <a:ext uri="{909E8E84-426E-40DD-AFC4-6F175D3DCCD1}">
-                        <a14:hiddenFill xmlns="" xmlns:p="http://schemas.openxmlformats.org/presentationml/2006/main" xmlns:a14="http://schemas.microsoft.com/office/drawing/2010/main" xmlns:lc="http://schemas.openxmlformats.org/drawingml/2006/lockedCanvas">
+                        <a14:hiddenFill xmlns:lc="http://schemas.openxmlformats.org/drawingml/2006/lockedCanvas" xmlns:a14="http://schemas.microsoft.com/office/drawing/2010/main" xmlns:p="http://schemas.openxmlformats.org/presentationml/2006/main" xmlns="" xmlns:w="http://schemas.openxmlformats.org/wordprocessingml/2006/main" xmlns:w10="urn:schemas-microsoft-com:office:word" xmlns:v="urn:schemas-microsoft-com:vml" xmlns:o="urn:schemas-microsoft-com:office:office">
                           <a:solidFill>
                             <a:schemeClr val="accent1"/>
                           </a:solidFill>
                         </a14:hiddenFill>
                       </a:ext>
                       <a:ext uri="{91240B29-F687-4F45-9708-019B960494DF}">
-                        <a14:hiddenLine xmlns="" xmlns:p="http://schemas.openxmlformats.org/presentationml/2006/main" xmlns:a14="http://schemas.microsoft.com/office/drawing/2010/main" xmlns:lc="http://schemas.openxmlformats.org/drawingml/2006/lockedCanvas" w="9525">
+                        <a14:hiddenLine xmlns:lc="http://schemas.openxmlformats.org/drawingml/2006/lockedCanvas" xmlns:a14="http://schemas.microsoft.com/office/drawing/2010/main" xmlns:p="http://schemas.openxmlformats.org/presentationml/2006/main" xmlns="" xmlns:w="http://schemas.openxmlformats.org/wordprocessingml/2006/main" xmlns:w10="urn:schemas-microsoft-com:office:word" xmlns:v="urn:schemas-microsoft-com:vml" xmlns:o="urn:schemas-microsoft-com:office:office" w="9525">
                           <a:solidFill>
                             <a:schemeClr val="tx1"/>
                           </a:solidFill>
@@ -24861,7 +25539,7 @@
                         </a14:hiddenLine>
                       </a:ext>
                       <a:ext uri="{AF507438-7753-43E0-B8FC-AC1667EBCBE1}">
-                        <a14:hiddenEffects xmlns="" xmlns:p="http://schemas.openxmlformats.org/presentationml/2006/main" xmlns:a14="http://schemas.microsoft.com/office/drawing/2010/main" xmlns:lc="http://schemas.openxmlformats.org/drawingml/2006/lockedCanvas">
+                        <a14:hiddenEffects xmlns:lc="http://schemas.openxmlformats.org/drawingml/2006/lockedCanvas" xmlns:a14="http://schemas.microsoft.com/office/drawing/2010/main" xmlns:p="http://schemas.openxmlformats.org/presentationml/2006/main" xmlns="" xmlns:w="http://schemas.openxmlformats.org/wordprocessingml/2006/main" xmlns:w10="urn:schemas-microsoft-com:office:word" xmlns:v="urn:schemas-microsoft-com:vml" xmlns:o="urn:schemas-microsoft-com:office:office">
                           <a:effectLst>
                             <a:outerShdw dist="35921" dir="2700000" algn="ctr" rotWithShape="0">
                               <a:schemeClr val="bg2"/>
@@ -24922,7 +25600,7 @@
           <w:color w:val="000000" w:themeColor="text1"/>
           <w:sz w:val="20"/>
         </w:rPr>
-        <w:t>14</w:t>
+        <w:t>22</w:t>
       </w:r>
       <w:r>
         <w:rPr>
@@ -24947,7 +25625,8 @@
       </w:pPr>
       <w:r>
         <w:rPr>
-          <w:lang w:val="id-ID"/>
+          <w:noProof/>
+          <w:lang w:val="id-ID" w:eastAsia="id-ID"/>
         </w:rPr>
         <w:lastRenderedPageBreak/>
         <w:drawing>
@@ -24966,10 +25645,10 @@
                     </pic:cNvPicPr>
                   </pic:nvPicPr>
                   <pic:blipFill>
-                    <a:blip r:embed="rId31" cstate="print">
+                    <a:blip r:embed="rId39" cstate="print">
                       <a:extLst>
                         <a:ext uri="{28A0092B-C50C-407E-A947-70E740481C1C}">
-                          <a14:useLocalDpi xmlns="" xmlns:p="http://schemas.openxmlformats.org/presentationml/2006/main" xmlns:a14="http://schemas.microsoft.com/office/drawing/2010/main" xmlns:lc="http://schemas.openxmlformats.org/drawingml/2006/lockedCanvas" val="0"/>
+                          <a14:useLocalDpi xmlns:lc="http://schemas.openxmlformats.org/drawingml/2006/lockedCanvas" xmlns:a14="http://schemas.microsoft.com/office/drawing/2010/main" xmlns:p="http://schemas.openxmlformats.org/presentationml/2006/main" xmlns="" xmlns:w="http://schemas.openxmlformats.org/wordprocessingml/2006/main" xmlns:w10="urn:schemas-microsoft-com:office:word" xmlns:v="urn:schemas-microsoft-com:vml" xmlns:o="urn:schemas-microsoft-com:office:office" val="0"/>
                         </a:ext>
                       </a:extLst>
                     </a:blip>
@@ -24992,14 +25671,14 @@
                     <a:effectLst/>
                     <a:extLst>
                       <a:ext uri="{909E8E84-426E-40DD-AFC4-6F175D3DCCD1}">
-                        <a14:hiddenFill xmlns="" xmlns:p="http://schemas.openxmlformats.org/presentationml/2006/main" xmlns:a14="http://schemas.microsoft.com/office/drawing/2010/main" xmlns:lc="http://schemas.openxmlformats.org/drawingml/2006/lockedCanvas">
+                        <a14:hiddenFill xmlns:lc="http://schemas.openxmlformats.org/drawingml/2006/lockedCanvas" xmlns:a14="http://schemas.microsoft.com/office/drawing/2010/main" xmlns:p="http://schemas.openxmlformats.org/presentationml/2006/main" xmlns="" xmlns:w="http://schemas.openxmlformats.org/wordprocessingml/2006/main" xmlns:w10="urn:schemas-microsoft-com:office:word" xmlns:v="urn:schemas-microsoft-com:vml" xmlns:o="urn:schemas-microsoft-com:office:office">
                           <a:solidFill>
                             <a:schemeClr val="accent1"/>
                           </a:solidFill>
                         </a14:hiddenFill>
                       </a:ext>
                       <a:ext uri="{91240B29-F687-4F45-9708-019B960494DF}">
-                        <a14:hiddenLine xmlns="" xmlns:p="http://schemas.openxmlformats.org/presentationml/2006/main" xmlns:a14="http://schemas.microsoft.com/office/drawing/2010/main" xmlns:lc="http://schemas.openxmlformats.org/drawingml/2006/lockedCanvas" w="9525">
+                        <a14:hiddenLine xmlns:lc="http://schemas.openxmlformats.org/drawingml/2006/lockedCanvas" xmlns:a14="http://schemas.microsoft.com/office/drawing/2010/main" xmlns:p="http://schemas.openxmlformats.org/presentationml/2006/main" xmlns="" xmlns:w="http://schemas.openxmlformats.org/wordprocessingml/2006/main" xmlns:w10="urn:schemas-microsoft-com:office:word" xmlns:v="urn:schemas-microsoft-com:vml" xmlns:o="urn:schemas-microsoft-com:office:office" w="9525">
                           <a:solidFill>
                             <a:schemeClr val="tx1"/>
                           </a:solidFill>
@@ -25009,7 +25688,7 @@
                         </a14:hiddenLine>
                       </a:ext>
                       <a:ext uri="{AF507438-7753-43E0-B8FC-AC1667EBCBE1}">
-                        <a14:hiddenEffects xmlns="" xmlns:p="http://schemas.openxmlformats.org/presentationml/2006/main" xmlns:a14="http://schemas.microsoft.com/office/drawing/2010/main" xmlns:lc="http://schemas.openxmlformats.org/drawingml/2006/lockedCanvas">
+                        <a14:hiddenEffects xmlns:lc="http://schemas.openxmlformats.org/drawingml/2006/lockedCanvas" xmlns:a14="http://schemas.microsoft.com/office/drawing/2010/main" xmlns:p="http://schemas.openxmlformats.org/presentationml/2006/main" xmlns="" xmlns:w="http://schemas.openxmlformats.org/wordprocessingml/2006/main" xmlns:w10="urn:schemas-microsoft-com:office:word" xmlns:v="urn:schemas-microsoft-com:vml" xmlns:o="urn:schemas-microsoft-com:office:office">
                           <a:effectLst>
                             <a:outerShdw dist="35921" dir="2700000" algn="ctr" rotWithShape="0">
                               <a:schemeClr val="bg2"/>
@@ -25077,7 +25756,7 @@
           <w:color w:val="000000" w:themeColor="text1"/>
           <w:sz w:val="20"/>
         </w:rPr>
-        <w:t>15</w:t>
+        <w:t>23</w:t>
       </w:r>
       <w:r>
         <w:rPr>
@@ -25153,37 +25832,8 @@
         <w:t>bukan</w:t>
       </w:r>
       <w:r>
-        <w:t xml:space="preserve"> kesimpulan kegiatan KP, seperti: KP ini dapat berjalan dengan lancar </w:t>
-      </w:r>
-      <w:proofErr w:type="gramStart"/>
-      <w:r>
-        <w:t>dst</w:t>
-      </w:r>
-      <w:proofErr w:type="gramEnd"/>
-      <w:r>
-        <w:t xml:space="preserve">.). </w:t>
-      </w:r>
-      <w:proofErr w:type="gramStart"/>
-      <w:r>
-        <w:t>Kesimpulan harus relevan dengan permasalahan dan tujuan project.</w:t>
-      </w:r>
-      <w:proofErr w:type="gramEnd"/>
-      <w:r>
-        <w:t xml:space="preserve"> </w:t>
-      </w:r>
-      <w:proofErr w:type="gramStart"/>
-      <w:r>
-        <w:t>Jika dalam pengerjaan KP ditemukan permasalahan-permasalahan yang belum dapat diselesaikan, tuliskan sebagai saran.</w:t>
-      </w:r>
-      <w:proofErr w:type="gramEnd"/>
-      <w:r>
-        <w:t xml:space="preserve"> </w:t>
-      </w:r>
-      <w:proofErr w:type="gramStart"/>
-      <w:r>
-        <w:t>Isi saran adalah ide-ide yang dapat dilakukan untuk menyelesaikan kekurangan/permasalahan yang belum terselesaikan.</w:t>
-      </w:r>
-      <w:proofErr w:type="gramEnd"/>
+        <w:t xml:space="preserve"> kesimpulan kegiatan KP, seperti: KP ini dapat berjalan dengan lancar dst.). Kesimpulan harus relevan dengan permasalahan dan tujuan project. Jika dalam pengerjaan KP ditemukan permasalahan-permasalahan yang belum dapat diselesaikan, tuliskan sebagai saran. Isi saran adalah ide-ide yang dapat dilakukan untuk menyelesaikan kekurangan/permasalahan yang belum terselesaikan.</w:t>
+      </w:r>
     </w:p>
     <w:p>
       <w:pPr>
@@ -25305,19 +25955,9 @@
       <w:pPr>
         <w:jc w:val="both"/>
       </w:pPr>
-      <w:proofErr w:type="gramStart"/>
-      <w:r>
-        <w:t>Gunakan format bibiliografi secara konsisten.</w:t>
-      </w:r>
-      <w:proofErr w:type="gramEnd"/>
-      <w:r>
-        <w:t xml:space="preserve"> </w:t>
-      </w:r>
-      <w:proofErr w:type="gramStart"/>
-      <w:r>
-        <w:t>Gunakan style MLA/APA yang sudah tersedia di Microsoft Word.</w:t>
-      </w:r>
-      <w:proofErr w:type="gramEnd"/>
+      <w:r>
+        <w:t>Gunakan format bibiliografi secara konsisten. Gunakan style MLA/APA yang sudah tersedia di Microsoft Word.</w:t>
+      </w:r>
     </w:p>
     <w:p>
       <w:pPr>
@@ -25351,7 +25991,7 @@
 
 <file path=word/endnotes.xml><?xml version="1.0" encoding="utf-8"?>
 <w:endnotes xmlns:ve="http://schemas.openxmlformats.org/markup-compatibility/2006" xmlns:o="urn:schemas-microsoft-com:office:office" xmlns:r="http://schemas.openxmlformats.org/officeDocument/2006/relationships" xmlns:m="http://schemas.openxmlformats.org/officeDocument/2006/math" xmlns:v="urn:schemas-microsoft-com:vml" xmlns:wp="http://schemas.openxmlformats.org/drawingml/2006/wordprocessingDrawing" xmlns:w10="urn:schemas-microsoft-com:office:word" xmlns:w="http://schemas.openxmlformats.org/wordprocessingml/2006/main" xmlns:wne="http://schemas.microsoft.com/office/word/2006/wordml">
-  <w:endnote w:type="separator" w:id="-1">
+  <w:endnote w:type="separator" w:id="0">
     <w:p>
       <w:pPr>
         <w:spacing w:after="0"/>
@@ -25361,7 +26001,7 @@
       </w:r>
     </w:p>
   </w:endnote>
-  <w:endnote w:type="continuationSeparator" w:id="0">
+  <w:endnote w:type="continuationSeparator" w:id="1">
     <w:p>
       <w:pPr>
         <w:spacing w:after="0"/>
@@ -25549,7 +26189,7 @@
 
 <file path=word/footnotes.xml><?xml version="1.0" encoding="utf-8"?>
 <w:footnotes xmlns:ve="http://schemas.openxmlformats.org/markup-compatibility/2006" xmlns:o="urn:schemas-microsoft-com:office:office" xmlns:r="http://schemas.openxmlformats.org/officeDocument/2006/relationships" xmlns:m="http://schemas.openxmlformats.org/officeDocument/2006/math" xmlns:v="urn:schemas-microsoft-com:vml" xmlns:wp="http://schemas.openxmlformats.org/drawingml/2006/wordprocessingDrawing" xmlns:w10="urn:schemas-microsoft-com:office:word" xmlns:w="http://schemas.openxmlformats.org/wordprocessingml/2006/main" xmlns:wne="http://schemas.microsoft.com/office/word/2006/wordml">
-  <w:footnote w:type="separator" w:id="-1">
+  <w:footnote w:type="separator" w:id="0">
     <w:p>
       <w:pPr>
         <w:spacing w:after="0"/>
@@ -25559,7 +26199,7 @@
       </w:r>
     </w:p>
   </w:footnote>
-  <w:footnote w:type="continuationSeparator" w:id="0">
+  <w:footnote w:type="continuationSeparator" w:id="1">
     <w:p>
       <w:pPr>
         <w:spacing w:after="0"/>
@@ -25636,7 +26276,7 @@
                 <v:path o:extrusionok="f" gradientshapeok="t" o:connecttype="rect"/>
                 <o:lock v:ext="edit" aspectratio="t"/>
               </v:shapetype>
-              <v:shape id="_x0000_i1028" type="#_x0000_t75" style="width:63.75pt;height:36.75pt" o:allowoverlap="f">
+              <v:shape id="_x0000_i1028" type="#_x0000_t75" style="width:63.7pt;height:36.8pt" o:allowoverlap="f">
                 <v:imagedata r:id="rId1" o:title=""/>
               </v:shape>
             </w:pict>
@@ -26591,6 +27231,92 @@
     </w:lvl>
   </w:abstractNum>
   <w:abstractNum w:abstractNumId="9">
+    <w:nsid w:val="1ECC2457"/>
+    <w:multiLevelType w:val="hybridMultilevel"/>
+    <w:tmpl w:val="A7B42448"/>
+    <w:lvl w:ilvl="0" w:tplc="04210011">
+      <w:start w:val="1"/>
+      <w:numFmt w:val="decimal"/>
+      <w:lvlText w:val="%1)"/>
+      <w:lvlJc w:val="left"/>
+      <w:pPr>
+        <w:ind w:left="720" w:hanging="360"/>
+      </w:pPr>
+    </w:lvl>
+    <w:lvl w:ilvl="1" w:tplc="04210019" w:tentative="1">
+      <w:start w:val="1"/>
+      <w:numFmt w:val="lowerLetter"/>
+      <w:lvlText w:val="%2."/>
+      <w:lvlJc w:val="left"/>
+      <w:pPr>
+        <w:ind w:left="1440" w:hanging="360"/>
+      </w:pPr>
+    </w:lvl>
+    <w:lvl w:ilvl="2" w:tplc="0421001B" w:tentative="1">
+      <w:start w:val="1"/>
+      <w:numFmt w:val="lowerRoman"/>
+      <w:lvlText w:val="%3."/>
+      <w:lvlJc w:val="right"/>
+      <w:pPr>
+        <w:ind w:left="2160" w:hanging="180"/>
+      </w:pPr>
+    </w:lvl>
+    <w:lvl w:ilvl="3" w:tplc="0421000F" w:tentative="1">
+      <w:start w:val="1"/>
+      <w:numFmt w:val="decimal"/>
+      <w:lvlText w:val="%4."/>
+      <w:lvlJc w:val="left"/>
+      <w:pPr>
+        <w:ind w:left="2880" w:hanging="360"/>
+      </w:pPr>
+    </w:lvl>
+    <w:lvl w:ilvl="4" w:tplc="04210019" w:tentative="1">
+      <w:start w:val="1"/>
+      <w:numFmt w:val="lowerLetter"/>
+      <w:lvlText w:val="%5."/>
+      <w:lvlJc w:val="left"/>
+      <w:pPr>
+        <w:ind w:left="3600" w:hanging="360"/>
+      </w:pPr>
+    </w:lvl>
+    <w:lvl w:ilvl="5" w:tplc="0421001B" w:tentative="1">
+      <w:start w:val="1"/>
+      <w:numFmt w:val="lowerRoman"/>
+      <w:lvlText w:val="%6."/>
+      <w:lvlJc w:val="right"/>
+      <w:pPr>
+        <w:ind w:left="4320" w:hanging="180"/>
+      </w:pPr>
+    </w:lvl>
+    <w:lvl w:ilvl="6" w:tplc="0421000F" w:tentative="1">
+      <w:start w:val="1"/>
+      <w:numFmt w:val="decimal"/>
+      <w:lvlText w:val="%7."/>
+      <w:lvlJc w:val="left"/>
+      <w:pPr>
+        <w:ind w:left="5040" w:hanging="360"/>
+      </w:pPr>
+    </w:lvl>
+    <w:lvl w:ilvl="7" w:tplc="04210019" w:tentative="1">
+      <w:start w:val="1"/>
+      <w:numFmt w:val="lowerLetter"/>
+      <w:lvlText w:val="%8."/>
+      <w:lvlJc w:val="left"/>
+      <w:pPr>
+        <w:ind w:left="5760" w:hanging="360"/>
+      </w:pPr>
+    </w:lvl>
+    <w:lvl w:ilvl="8" w:tplc="0421001B" w:tentative="1">
+      <w:start w:val="1"/>
+      <w:numFmt w:val="lowerRoman"/>
+      <w:lvlText w:val="%9."/>
+      <w:lvlJc w:val="right"/>
+      <w:pPr>
+        <w:ind w:left="6480" w:hanging="180"/>
+      </w:pPr>
+    </w:lvl>
+  </w:abstractNum>
+  <w:abstractNum w:abstractNumId="10">
     <w:nsid w:val="1F791532"/>
     <w:multiLevelType w:val="hybridMultilevel"/>
     <w:tmpl w:val="843EAAFA"/>
@@ -26679,7 +27405,7 @@
       </w:pPr>
     </w:lvl>
   </w:abstractNum>
-  <w:abstractNum w:abstractNumId="10">
+  <w:abstractNum w:abstractNumId="11">
     <w:nsid w:val="25FB4E1A"/>
     <w:multiLevelType w:val="hybridMultilevel"/>
     <w:tmpl w:val="0540C718"/>
@@ -26768,7 +27494,7 @@
       </w:pPr>
     </w:lvl>
   </w:abstractNum>
-  <w:abstractNum w:abstractNumId="11">
+  <w:abstractNum w:abstractNumId="12">
     <w:nsid w:val="2A635D74"/>
     <w:multiLevelType w:val="multilevel"/>
     <w:tmpl w:val="10420B4E"/>
@@ -26881,7 +27607,7 @@
       </w:rPr>
     </w:lvl>
   </w:abstractNum>
-  <w:abstractNum w:abstractNumId="12">
+  <w:abstractNum w:abstractNumId="13">
     <w:nsid w:val="2C3D4E24"/>
     <w:multiLevelType w:val="multilevel"/>
     <w:tmpl w:val="187C96B4"/>
@@ -26994,7 +27720,7 @@
       </w:rPr>
     </w:lvl>
   </w:abstractNum>
-  <w:abstractNum w:abstractNumId="13">
+  <w:abstractNum w:abstractNumId="14">
     <w:nsid w:val="2EDB505E"/>
     <w:multiLevelType w:val="hybridMultilevel"/>
     <w:tmpl w:val="F3E407E0"/>
@@ -27107,7 +27833,7 @@
       </w:rPr>
     </w:lvl>
   </w:abstractNum>
-  <w:abstractNum w:abstractNumId="14">
+  <w:abstractNum w:abstractNumId="15">
     <w:nsid w:val="323E25D9"/>
     <w:multiLevelType w:val="hybridMultilevel"/>
     <w:tmpl w:val="FA229BC8"/>
@@ -27196,7 +27922,7 @@
       </w:pPr>
     </w:lvl>
   </w:abstractNum>
-  <w:abstractNum w:abstractNumId="15">
+  <w:abstractNum w:abstractNumId="16">
     <w:nsid w:val="3A614EE1"/>
     <w:multiLevelType w:val="multilevel"/>
     <w:tmpl w:val="A8880A3C"/>
@@ -27309,7 +28035,7 @@
       </w:rPr>
     </w:lvl>
   </w:abstractNum>
-  <w:abstractNum w:abstractNumId="16">
+  <w:abstractNum w:abstractNumId="17">
     <w:nsid w:val="42893429"/>
     <w:multiLevelType w:val="hybridMultilevel"/>
     <w:tmpl w:val="8A265DA8"/>
@@ -27398,7 +28124,7 @@
       </w:pPr>
     </w:lvl>
   </w:abstractNum>
-  <w:abstractNum w:abstractNumId="17">
+  <w:abstractNum w:abstractNumId="18">
     <w:nsid w:val="448D156F"/>
     <w:multiLevelType w:val="hybridMultilevel"/>
     <w:tmpl w:val="017A057E"/>
@@ -27487,7 +28213,7 @@
       </w:pPr>
     </w:lvl>
   </w:abstractNum>
-  <w:abstractNum w:abstractNumId="18">
+  <w:abstractNum w:abstractNumId="19">
     <w:nsid w:val="48942244"/>
     <w:multiLevelType w:val="hybridMultilevel"/>
     <w:tmpl w:val="9F0AB10A"/>
@@ -27573,7 +28299,7 @@
       </w:pPr>
     </w:lvl>
   </w:abstractNum>
-  <w:abstractNum w:abstractNumId="19">
+  <w:abstractNum w:abstractNumId="20">
     <w:nsid w:val="49993017"/>
     <w:multiLevelType w:val="hybridMultilevel"/>
     <w:tmpl w:val="9184F93A"/>
@@ -27662,7 +28388,7 @@
       </w:pPr>
     </w:lvl>
   </w:abstractNum>
-  <w:abstractNum w:abstractNumId="20">
+  <w:abstractNum w:abstractNumId="21">
     <w:nsid w:val="4FAE0007"/>
     <w:multiLevelType w:val="multilevel"/>
     <w:tmpl w:val="549A01FA"/>
@@ -27775,7 +28501,7 @@
       </w:rPr>
     </w:lvl>
   </w:abstractNum>
-  <w:abstractNum w:abstractNumId="21">
+  <w:abstractNum w:abstractNumId="22">
     <w:nsid w:val="50982FE0"/>
     <w:multiLevelType w:val="hybridMultilevel"/>
     <w:tmpl w:val="EE5AAD56"/>
@@ -27864,7 +28590,7 @@
       </w:pPr>
     </w:lvl>
   </w:abstractNum>
-  <w:abstractNum w:abstractNumId="22">
+  <w:abstractNum w:abstractNumId="23">
     <w:nsid w:val="50D83F8F"/>
     <w:multiLevelType w:val="hybridMultilevel"/>
     <w:tmpl w:val="091A95E8"/>
@@ -27978,7 +28704,7 @@
       </w:rPr>
     </w:lvl>
   </w:abstractNum>
-  <w:abstractNum w:abstractNumId="23">
+  <w:abstractNum w:abstractNumId="24">
     <w:nsid w:val="5DD90AA0"/>
     <w:multiLevelType w:val="hybridMultilevel"/>
     <w:tmpl w:val="DFD6CC56"/>
@@ -28067,7 +28793,7 @@
       </w:pPr>
     </w:lvl>
   </w:abstractNum>
-  <w:abstractNum w:abstractNumId="24">
+  <w:abstractNum w:abstractNumId="25">
     <w:nsid w:val="609C792C"/>
     <w:multiLevelType w:val="multilevel"/>
     <w:tmpl w:val="2D64AF12"/>
@@ -28185,7 +28911,7 @@
       </w:rPr>
     </w:lvl>
   </w:abstractNum>
-  <w:abstractNum w:abstractNumId="25">
+  <w:abstractNum w:abstractNumId="26">
     <w:nsid w:val="65332DF2"/>
     <w:multiLevelType w:val="hybridMultilevel"/>
     <w:tmpl w:val="F13AF79E"/>
@@ -28274,7 +29000,7 @@
       </w:pPr>
     </w:lvl>
   </w:abstractNum>
-  <w:abstractNum w:abstractNumId="26">
+  <w:abstractNum w:abstractNumId="27">
     <w:nsid w:val="696E687B"/>
     <w:multiLevelType w:val="hybridMultilevel"/>
     <w:tmpl w:val="E2D6E4C4"/>
@@ -28388,7 +29114,7 @@
       </w:rPr>
     </w:lvl>
   </w:abstractNum>
-  <w:abstractNum w:abstractNumId="27">
+  <w:abstractNum w:abstractNumId="28">
     <w:nsid w:val="6F347D33"/>
     <w:multiLevelType w:val="hybridMultilevel"/>
     <w:tmpl w:val="4424A77E"/>
@@ -28501,7 +29227,7 @@
       </w:rPr>
     </w:lvl>
   </w:abstractNum>
-  <w:abstractNum w:abstractNumId="28">
+  <w:abstractNum w:abstractNumId="29">
     <w:nsid w:val="70EF4B70"/>
     <w:multiLevelType w:val="hybridMultilevel"/>
     <w:tmpl w:val="A5A2EACE"/>
@@ -28590,7 +29316,7 @@
       </w:pPr>
     </w:lvl>
   </w:abstractNum>
-  <w:abstractNum w:abstractNumId="29">
+  <w:abstractNum w:abstractNumId="30">
     <w:nsid w:val="72527980"/>
     <w:multiLevelType w:val="multilevel"/>
     <w:tmpl w:val="DD8621A4"/>
@@ -28703,7 +29429,7 @@
       </w:rPr>
     </w:lvl>
   </w:abstractNum>
-  <w:abstractNum w:abstractNumId="30">
+  <w:abstractNum w:abstractNumId="31">
     <w:nsid w:val="7EBF4515"/>
     <w:multiLevelType w:val="multilevel"/>
     <w:tmpl w:val="01A0AFDE"/>
@@ -28817,97 +29543,100 @@
     </w:lvl>
   </w:abstractNum>
   <w:num w:numId="1">
-    <w:abstractNumId w:val="27"/>
+    <w:abstractNumId w:val="28"/>
   </w:num>
   <w:num w:numId="2">
-    <w:abstractNumId w:val="22"/>
+    <w:abstractNumId w:val="23"/>
   </w:num>
   <w:num w:numId="3">
-    <w:abstractNumId w:val="26"/>
+    <w:abstractNumId w:val="27"/>
   </w:num>
   <w:num w:numId="4">
     <w:abstractNumId w:val="8"/>
   </w:num>
   <w:num w:numId="5">
+    <w:abstractNumId w:val="19"/>
+  </w:num>
+  <w:num w:numId="6">
+    <w:abstractNumId w:val="25"/>
+  </w:num>
+  <w:num w:numId="7">
     <w:abstractNumId w:val="18"/>
   </w:num>
-  <w:num w:numId="6">
+  <w:num w:numId="8">
     <w:abstractNumId w:val="24"/>
   </w:num>
-  <w:num w:numId="7">
-    <w:abstractNumId w:val="17"/>
-  </w:num>
-  <w:num w:numId="8">
-    <w:abstractNumId w:val="23"/>
-  </w:num>
   <w:num w:numId="9">
-    <w:abstractNumId w:val="14"/>
+    <w:abstractNumId w:val="15"/>
   </w:num>
   <w:num w:numId="10">
-    <w:abstractNumId w:val="9"/>
+    <w:abstractNumId w:val="10"/>
   </w:num>
   <w:num w:numId="11">
     <w:abstractNumId w:val="4"/>
   </w:num>
   <w:num w:numId="12">
-    <w:abstractNumId w:val="28"/>
+    <w:abstractNumId w:val="29"/>
   </w:num>
   <w:num w:numId="13">
-    <w:abstractNumId w:val="13"/>
+    <w:abstractNumId w:val="14"/>
   </w:num>
   <w:num w:numId="14">
-    <w:abstractNumId w:val="10"/>
+    <w:abstractNumId w:val="11"/>
   </w:num>
   <w:num w:numId="15">
     <w:abstractNumId w:val="6"/>
   </w:num>
   <w:num w:numId="16">
-    <w:abstractNumId w:val="20"/>
+    <w:abstractNumId w:val="21"/>
   </w:num>
   <w:num w:numId="17">
     <w:abstractNumId w:val="5"/>
   </w:num>
   <w:num w:numId="18">
-    <w:abstractNumId w:val="30"/>
+    <w:abstractNumId w:val="31"/>
   </w:num>
   <w:num w:numId="19">
-    <w:abstractNumId w:val="12"/>
+    <w:abstractNumId w:val="13"/>
   </w:num>
   <w:num w:numId="20">
     <w:abstractNumId w:val="1"/>
   </w:num>
   <w:num w:numId="21">
-    <w:abstractNumId w:val="29"/>
+    <w:abstractNumId w:val="30"/>
   </w:num>
   <w:num w:numId="22">
-    <w:abstractNumId w:val="21"/>
+    <w:abstractNumId w:val="22"/>
   </w:num>
   <w:num w:numId="23">
-    <w:abstractNumId w:val="25"/>
+    <w:abstractNumId w:val="26"/>
   </w:num>
   <w:num w:numId="24">
     <w:abstractNumId w:val="3"/>
   </w:num>
   <w:num w:numId="25">
-    <w:abstractNumId w:val="11"/>
+    <w:abstractNumId w:val="12"/>
   </w:num>
   <w:num w:numId="26">
     <w:abstractNumId w:val="2"/>
   </w:num>
   <w:num w:numId="27">
-    <w:abstractNumId w:val="15"/>
+    <w:abstractNumId w:val="16"/>
   </w:num>
   <w:num w:numId="28">
     <w:abstractNumId w:val="0"/>
   </w:num>
   <w:num w:numId="29">
-    <w:abstractNumId w:val="19"/>
+    <w:abstractNumId w:val="20"/>
   </w:num>
   <w:num w:numId="30">
     <w:abstractNumId w:val="7"/>
   </w:num>
   <w:num w:numId="31">
-    <w:abstractNumId w:val="16"/>
+    <w:abstractNumId w:val="17"/>
+  </w:num>
+  <w:num w:numId="32">
+    <w:abstractNumId w:val="9"/>
   </w:num>
 </w:numbering>
 </file>
@@ -29175,6 +29904,7 @@
   <w:style w:type="character" w:default="1" w:styleId="DefaultParagraphFont">
     <w:name w:val="Default Paragraph Font"/>
     <w:uiPriority w:val="1"/>
+    <w:semiHidden/>
     <w:unhideWhenUsed/>
   </w:style>
   <w:style w:type="table" w:default="1" w:styleId="TableNormal">
@@ -29616,6 +30346,45 @@
       <w:spacing w:after="0"/>
     </w:pPr>
   </w:style>
+  <w:style w:type="paragraph" w:styleId="FootnoteText">
+    <w:name w:val="footnote text"/>
+    <w:basedOn w:val="Normal"/>
+    <w:link w:val="FootnoteTextChar"/>
+    <w:uiPriority w:val="99"/>
+    <w:semiHidden/>
+    <w:unhideWhenUsed/>
+    <w:rsid w:val="009053DB"/>
+    <w:pPr>
+      <w:spacing w:after="0"/>
+    </w:pPr>
+    <w:rPr>
+      <w:szCs w:val="20"/>
+    </w:rPr>
+  </w:style>
+  <w:style w:type="character" w:customStyle="1" w:styleId="FootnoteTextChar">
+    <w:name w:val="Footnote Text Char"/>
+    <w:basedOn w:val="DefaultParagraphFont"/>
+    <w:link w:val="FootnoteText"/>
+    <w:uiPriority w:val="99"/>
+    <w:semiHidden/>
+    <w:rsid w:val="009053DB"/>
+    <w:rPr>
+      <w:rFonts w:ascii="Times New Roman" w:hAnsi="Times New Roman"/>
+      <w:sz w:val="20"/>
+      <w:szCs w:val="20"/>
+    </w:rPr>
+  </w:style>
+  <w:style w:type="character" w:styleId="FootnoteReference">
+    <w:name w:val="footnote reference"/>
+    <w:basedOn w:val="DefaultParagraphFont"/>
+    <w:uiPriority w:val="99"/>
+    <w:semiHidden/>
+    <w:unhideWhenUsed/>
+    <w:rsid w:val="009053DB"/>
+    <w:rPr>
+      <w:vertAlign w:val="superscript"/>
+    </w:rPr>
+  </w:style>
 </w:styles>
 </file>
 
@@ -29907,7 +30676,7 @@
 </file>
 
 <file path=customXml/itemProps1.xml><?xml version="1.0" encoding="utf-8"?>
-<ds:datastoreItem xmlns:ds="http://schemas.openxmlformats.org/officeDocument/2006/customXml" ds:itemID="{A88063A2-3772-4B70-9320-DF3C69DDAB08}">
+<ds:datastoreItem xmlns:ds="http://schemas.openxmlformats.org/officeDocument/2006/customXml" ds:itemID="{37829566-0977-413F-8604-289EFFCDCE54}">
   <ds:schemaRefs>
     <ds:schemaRef ds:uri="http://schemas.openxmlformats.org/officeDocument/2006/bibliography"/>
   </ds:schemaRefs>

</xml_diff>

<commit_message>
* CDM & PDM
</commit_message>
<xml_diff>
--- a/doc/Laporan KP/Laporan KP plnwatch.docx
+++ b/doc/Laporan KP/Laporan KP plnwatch.docx
@@ -7194,6 +7194,7 @@
         <w:ind w:left="0" w:firstLine="567"/>
         <w:jc w:val="both"/>
       </w:pPr>
+      <w:proofErr w:type="gramStart"/>
       <w:r>
         <w:t>PT. PLN (Persero)</w:t>
       </w:r>
@@ -7207,7 +7208,11 @@
         <w:t xml:space="preserve"> untuk area Jawa Timur</w:t>
       </w:r>
       <w:r>
-        <w:t xml:space="preserve">. </w:t>
+        <w:t>.</w:t>
+      </w:r>
+      <w:proofErr w:type="gramEnd"/>
+      <w:r>
+        <w:t xml:space="preserve"> </w:t>
       </w:r>
       <w:r>
         <w:t xml:space="preserve">Dengan </w:t>
@@ -7243,6 +7248,7 @@
           <w:lang w:val="id-ID"/>
         </w:rPr>
       </w:pPr>
+      <w:proofErr w:type="gramStart"/>
       <w:r>
         <w:t>Untuk itu diperlukan suatu sistem yang dapat mengolah informasi yang diperoleh PT. PLN (Persero)</w:t>
       </w:r>
@@ -7250,7 +7256,19 @@
         <w:t xml:space="preserve"> Distribusi Jawa Timur untuk mencegah </w:t>
       </w:r>
       <w:r>
-        <w:t xml:space="preserve">kecurangan yang terjadi. PLN Watch merupakan sebuah layanan berbasis website yang akan mengolah data pelanggan </w:t>
+        <w:t>kecurangan yang terjadi.</w:t>
+      </w:r>
+      <w:proofErr w:type="gramEnd"/>
+      <w:r>
+        <w:t xml:space="preserve"> PLN Watch merupakan sebuah layanan berbasis website yang </w:t>
+      </w:r>
+      <w:proofErr w:type="gramStart"/>
+      <w:r>
+        <w:t>akan</w:t>
+      </w:r>
+      <w:proofErr w:type="gramEnd"/>
+      <w:r>
+        <w:t xml:space="preserve"> mengolah data pelanggan </w:t>
       </w:r>
       <w:r>
         <w:t xml:space="preserve">PT. PLN (Persero) Distribusi Jawa Timur </w:t>
@@ -7295,8 +7313,13 @@
         <w:t>a</w:t>
       </w:r>
       <w:r>
-        <w:t>n yang kerap terjadi yaitu :</w:t>
-      </w:r>
+        <w:t xml:space="preserve">n yang kerap terjadi </w:t>
+      </w:r>
+      <w:proofErr w:type="gramStart"/>
+      <w:r>
+        <w:t>yaitu :</w:t>
+      </w:r>
+      <w:proofErr w:type="gramEnd"/>
     </w:p>
     <w:p>
       <w:pPr>
@@ -7394,6 +7417,7 @@
         <w:ind w:left="0" w:firstLine="567"/>
         <w:jc w:val="both"/>
       </w:pPr>
+      <w:proofErr w:type="gramStart"/>
       <w:r>
         <w:t>PLN Watch terbatas pada l</w:t>
       </w:r>
@@ -7409,6 +7433,7 @@
       <w:r>
         <w:t>stribusi Jawa Timur, untuk di luar area distribusi perlu dilakukan pengembangan lebih lanjut.</w:t>
       </w:r>
+      <w:proofErr w:type="gramEnd"/>
     </w:p>
     <w:p>
       <w:pPr>
@@ -7789,9 +7814,19 @@
     </w:p>
     <w:p/>
     <w:p>
-      <w:r>
-        <w:t>Bab ini berisi gambaran umum perusahaan tempat KP. Gambaran umum dapat berupa jenis usaha, sejarah, struktur organisasi, dll.</w:t>
-      </w:r>
+      <w:proofErr w:type="gramStart"/>
+      <w:r>
+        <w:t>Bab ini berisi gambaran umum perusahaan tempat KP.</w:t>
+      </w:r>
+      <w:proofErr w:type="gramEnd"/>
+      <w:r>
+        <w:t xml:space="preserve"> </w:t>
+      </w:r>
+      <w:proofErr w:type="gramStart"/>
+      <w:r>
+        <w:t>Gambaran umum dapat berupa jenis usaha, sejarah, struktur organisasi, dll.</w:t>
+      </w:r>
+      <w:proofErr w:type="gramEnd"/>
     </w:p>
     <w:p>
       <w:r>
@@ -7841,7 +7876,15 @@
         <w:jc w:val="both"/>
       </w:pPr>
       <w:r>
-        <w:t>Jumlah pelanggan PLN Distribusi Jawa Timur sampai dengan Juni 2011 adalah 7.671.007 dengan daya tersambung 11.331.554 MVA, dengan penjualan rata-rata per bulan 1.970.727 MWH, dan pendapatan rata-rata per bulan 1,3 Triliun.</w:t>
+        <w:t>Jumlah pelanggan PLN Distribusi Jawa Timur sampai dengan Juni 2011 adalah 7.671.007 dengan daya tersambung 11.331.554 MVA, dengan penjualan rata-rata per bulan 1.970.727 MWH, dan pendapatan rata-rata per bulan 1</w:t>
+      </w:r>
+      <w:proofErr w:type="gramStart"/>
+      <w:r>
+        <w:t>,3</w:t>
+      </w:r>
+      <w:proofErr w:type="gramEnd"/>
+      <w:r>
+        <w:t xml:space="preserve"> Triliun.</w:t>
       </w:r>
     </w:p>
     <w:p>
@@ -7850,7 +7893,23 @@
         <w:jc w:val="both"/>
       </w:pPr>
       <w:r>
-        <w:t>Rasio elektrifikasi di Jawa Timur sebesar 73,66 %, dari jumlah rumah tangga sebanyak 9.862.111 yang sudah menjadi pelanggan PLN sebanyak 7.264.607. Sedangkan rasio desa berlistrik adalah 99,53%, dari jumlah desa sebanyak 8.501, desa yang sudah berlistrik sebanyak 8.461, dan yang belum berlistrik sebanyak 40 desa.</w:t>
+        <w:t>Rasio elektrifikasi di Jawa Timur sebesar 73</w:t>
+      </w:r>
+      <w:proofErr w:type="gramStart"/>
+      <w:r>
+        <w:t>,66</w:t>
+      </w:r>
+      <w:proofErr w:type="gramEnd"/>
+      <w:r>
+        <w:t xml:space="preserve"> %, dari jumlah rumah tangga sebanyak 9.862.111 yang sudah menjadi pelanggan PLN sebanyak 7.264.607. Sedangkan rasio desa berlistrik adalah 99</w:t>
+      </w:r>
+      <w:proofErr w:type="gramStart"/>
+      <w:r>
+        <w:t>,53</w:t>
+      </w:r>
+      <w:proofErr w:type="gramEnd"/>
+      <w:r>
+        <w:t>%, dari jumlah desa sebanyak 8.501, desa yang sudah berlistrik sebanyak 8.461, dan yang belum berlistrik sebanyak 40 desa.</w:t>
       </w:r>
     </w:p>
     <w:p>
@@ -7859,7 +7918,31 @@
         <w:jc w:val="both"/>
       </w:pPr>
       <w:r>
-        <w:t>Panjang Jaringan Saluran Udara Tegangan Tinggi adalah 5.081,32 Kms, Jaringan Saluran Udara Tegangan Extra Tinggi adalah 1.354,47 Kms, Tegangan Menengah adalah 31.829,81  Kms , panjang Jaringan Tegangan Rendah adalah 59.159,10  Kms , jumlah trafo terpasang sebanyak 42.635  Unit , dengan kapasitas 5.456.484,50  KVA, Jumlah Gardu Induk sebanyak 113 buah, jumlah trafo gardu induk sebanyak 223 buah, dengan kapasitas 8.244 MVA. Jumlah gardu Distribusi/transformator sebanyak 42.635 buah dengan kapasitas 5.456 MVA. Jumlah penyulang sebanyak 945 buah. Beban tertinggi Jatim adalah 3.916 MW dengan beban tertinggi rata-rata per penyulang sebesar 3,50 MW.</w:t>
+        <w:t xml:space="preserve">Panjang Jaringan Saluran Udara Tegangan Tinggi adalah 5.081,32 Kms, Jaringan Saluran Udara Tegangan Extra Tinggi adalah 1.354,47 Kms, Tegangan Menengah adalah 31.829,81  Kms , panjang Jaringan Tegangan Rendah adalah 59.159,10  Kms , jumlah trafo terpasang sebanyak 42.635  Unit , dengan kapasitas 5.456.484,50  KVA, Jumlah Gardu Induk sebanyak 113 buah, jumlah trafo gardu induk sebanyak 223 buah, dengan kapasitas 8.244 MVA. </w:t>
+      </w:r>
+      <w:proofErr w:type="gramStart"/>
+      <w:r>
+        <w:t>Jumlah gardu Distribusi/transformator sebanyak 42.635 buah dengan kapasitas 5.456 MVA.</w:t>
+      </w:r>
+      <w:proofErr w:type="gramEnd"/>
+      <w:r>
+        <w:t xml:space="preserve"> </w:t>
+      </w:r>
+      <w:proofErr w:type="gramStart"/>
+      <w:r>
+        <w:t>Jumlah penyulang sebanyak 945 buah.</w:t>
+      </w:r>
+      <w:proofErr w:type="gramEnd"/>
+      <w:r>
+        <w:t xml:space="preserve"> Beban tertinggi Jatim adalah 3.916 MW dengan beban tertinggi rata-rata per penyulang sebesar 3</w:t>
+      </w:r>
+      <w:proofErr w:type="gramStart"/>
+      <w:r>
+        <w:t>,50</w:t>
+      </w:r>
+      <w:proofErr w:type="gramEnd"/>
+      <w:r>
+        <w:t xml:space="preserve"> MW.</w:t>
       </w:r>
     </w:p>
     <w:p>
@@ -7977,7 +8060,15 @@
         <w:jc w:val="both"/>
       </w:pPr>
       <w:r>
-        <w:t>Jumlah transfer tenaga listrik dari PT PLN (Persero) Penyaluran dan Pusat Pengaturan Beban Jawa Bali, PLTD, PLTM, PLTD sewa dan Pembangkit Swasta lainnya pada tahun 2007 sebanyak 21.163.305 MWh. Jumlah tersebut meningkat 5,53 % jika dibandingkan dengan tahun sebelumnya.</w:t>
+        <w:t>Jumlah transfer tenaga listrik dari PT PLN (Persero) Penyaluran dan Pusat Pengaturan Beban Jawa Bali, PLTD, PLTM, PLTD sewa dan Pembangkit Swasta lainnya pada tahun 2007 sebanyak 21.163.305 MWh. Jumlah tersebut meningkat 5</w:t>
+      </w:r>
+      <w:proofErr w:type="gramStart"/>
+      <w:r>
+        <w:t>,53</w:t>
+      </w:r>
+      <w:proofErr w:type="gramEnd"/>
+      <w:r>
+        <w:t xml:space="preserve"> % jika dibandingkan dengan tahun sebelumnya.</w:t>
       </w:r>
     </w:p>
     <w:p>
@@ -7994,8 +8085,13 @@
         <w:jc w:val="both"/>
       </w:pPr>
       <w:r>
-        <w:t>Penjualan tenaga listrik dari bulan Januari sampai dengan bulan Oktober tahun 2010 sebesar 16,091,443,147 kWh, Daya tersambung 10,713,251 kVA .</w:t>
-      </w:r>
+        <w:t xml:space="preserve">Penjualan tenaga listrik dari bulan Januari sampai dengan bulan Oktober tahun 2010 sebesar 16,091,443,147 kWh, Daya tersambung 10,713,251 </w:t>
+      </w:r>
+      <w:proofErr w:type="gramStart"/>
+      <w:r>
+        <w:t>kVA .</w:t>
+      </w:r>
+      <w:proofErr w:type="gramEnd"/>
     </w:p>
     <w:p>
       <w:pPr>
@@ -8011,7 +8107,23 @@
         <w:jc w:val="both"/>
       </w:pPr>
       <w:r>
-        <w:t>Harga jual listrik yang diterapkan berbeda untuk tiap segmentasinya, namun apabila jumlah tersebut dijumlahkan dan dirata-rata per bulannya diperoleh nilai 681.96 Rp./KWh untuk bulan Oktober tahun 2010. Sedangkan nilai jual rata-rata pada tahun 2009 mencapai 658.69 Rp./KWh.</w:t>
+        <w:t>Harga jual listrik yang diterapkan berbeda untuk tiap segmentasinya, namun apabila jumlah tersebut dijumlahkan dan dirata-rata per bulannya diperoleh nilai 681.96 Rp</w:t>
+      </w:r>
+      <w:proofErr w:type="gramStart"/>
+      <w:r>
+        <w:t>./</w:t>
+      </w:r>
+      <w:proofErr w:type="gramEnd"/>
+      <w:r>
+        <w:t>KWh untuk bulan Oktober tahun 2010. Sedangkan nilai jual rata-rata pada tahun 2009 mencapai 658.69 Rp</w:t>
+      </w:r>
+      <w:proofErr w:type="gramStart"/>
+      <w:r>
+        <w:t>./</w:t>
+      </w:r>
+      <w:proofErr w:type="gramEnd"/>
+      <w:r>
+        <w:t>KWh.</w:t>
       </w:r>
     </w:p>
     <w:p>
@@ -8049,8 +8161,21 @@
         <w:jc w:val="both"/>
       </w:pPr>
       <w:r>
-        <w:t>Pemadaman listrik yang mengakibatkan terputusnya aliran listrik dari bulan Januari sampai dengan bulan Oktober tahun 2010 mencapai 2,03 kali/pelanggan. Sedangkan untuk lamanya padam, sampai dengan bulan Oktober tahun 2010 mencapai 72.41 menit/pelanggan.</w:t>
-      </w:r>
+        <w:t>Pemadaman listrik yang mengakibatkan terputusnya aliran listrik dari bulan Januari sampai dengan bulan Oktober tahun 2010 mencapai 2</w:t>
+      </w:r>
+      <w:proofErr w:type="gramStart"/>
+      <w:r>
+        <w:t>,03</w:t>
+      </w:r>
+      <w:proofErr w:type="gramEnd"/>
+      <w:r>
+        <w:t xml:space="preserve"> kali/pelanggan. </w:t>
+      </w:r>
+      <w:proofErr w:type="gramStart"/>
+      <w:r>
+        <w:t>Sedangkan untuk lamanya padam, sampai dengan bulan Oktober tahun 2010 mencapai 72.41 menit/pelanggan.</w:t>
+      </w:r>
+      <w:proofErr w:type="gramEnd"/>
     </w:p>
     <w:p>
       <w:pPr>
@@ -8065,9 +8190,19 @@
         <w:ind w:firstLine="567"/>
         <w:jc w:val="both"/>
       </w:pPr>
-      <w:r>
-        <w:t>Susut (losses) atau kerugian akibat tidak dapat dijualnya kepada konsumen dapat terjadi karena alasan Teknis dan Non Teknis sesuai Keputusan Direksi No.217-1.K/DIR/2005. Besarnya losses sampai dengan bulan Oktober tahun 2010 mencapai 6.39 %.</w:t>
-      </w:r>
+      <w:proofErr w:type="gramStart"/>
+      <w:r>
+        <w:t>Susut (losses) atau kerugian akibat tidak dapat dijualnya kepada konsumen dapat terjadi karena alasan Teknis dan Non Teknis sesuai Keputusan Direksi No.217-1.K/DIR/2005.</w:t>
+      </w:r>
+      <w:proofErr w:type="gramEnd"/>
+      <w:r>
+        <w:t xml:space="preserve"> </w:t>
+      </w:r>
+      <w:proofErr w:type="gramStart"/>
+      <w:r>
+        <w:t>Besarnya losses sampai dengan bulan Oktober tahun 2010 mencapai 6.39 %.</w:t>
+      </w:r>
+      <w:proofErr w:type="gramEnd"/>
     </w:p>
     <w:p>
       <w:pPr>
@@ -8082,9 +8217,11 @@
         <w:ind w:firstLine="567"/>
         <w:jc w:val="both"/>
       </w:pPr>
+      <w:proofErr w:type="gramStart"/>
       <w:r>
         <w:t>Jumlah Pegawai sampai dengan bulan Juni tahun 2010 sebanyak 3,256 pegawai.</w:t>
       </w:r>
+      <w:proofErr w:type="gramEnd"/>
     </w:p>
     <w:p>
       <w:pPr>
@@ -8100,7 +8237,15 @@
         <w:jc w:val="both"/>
       </w:pPr>
       <w:r>
-        <w:t>Jumlah Desa yang dilistriki dari total desa 8.497 desa terdiri dari 794 desa dalam kota dan 7.703 desa luar kota, sampai dengan tahun 2007 untuk daerah Kabupaten dan Kota terlistriki sebanyak 8.429 desa dengan rincian 792 desa dalam kota (100%) dan 7.637 desa luar kota (98.14%). Sehingga rasio elektrifikasi desa sebesar 98,20 %.</w:t>
+        <w:t>Jumlah Desa yang dilistriki dari total desa 8.497 desa terdiri dari 794 desa dalam kota dan 7.703 desa luar kota, sampai dengan tahun 2007 untuk daerah Kabupaten dan Kota terlistriki sebanyak 8.429 desa dengan rincian 792 desa dalam kota (100%) dan 7.637 desa luar kota (98.14%). Sehingga rasio elektrifikasi desa sebesar 98</w:t>
+      </w:r>
+      <w:proofErr w:type="gramStart"/>
+      <w:r>
+        <w:t>,20</w:t>
+      </w:r>
+      <w:proofErr w:type="gramEnd"/>
+      <w:r>
+        <w:t xml:space="preserve"> %.</w:t>
       </w:r>
     </w:p>
     <w:p>
@@ -8154,8 +8299,13 @@
         <w:jc w:val="both"/>
       </w:pPr>
       <w:r>
-        <w:t>Wilayah usaha PT. PLN (Persero) Distribusi Jawa Timur dibagi menjadi beberapa daerah Pelayanan yang melayani wilayah administrasi propinsi Jawa Timur :</w:t>
-      </w:r>
+        <w:t xml:space="preserve">Wilayah usaha PT. PLN (Persero) Distribusi Jawa Timur dibagi menjadi beberapa daerah Pelayanan yang melayani wilayah administrasi propinsi Jawa </w:t>
+      </w:r>
+      <w:proofErr w:type="gramStart"/>
+      <w:r>
+        <w:t>Timur :</w:t>
+      </w:r>
+      <w:proofErr w:type="gramEnd"/>
     </w:p>
     <w:p>
       <w:pPr>
@@ -8456,10 +8606,10 @@
             <v:path o:extrusionok="f" gradientshapeok="t" o:connecttype="rect"/>
             <o:lock v:ext="edit" aspectratio="t"/>
           </v:shapetype>
-          <v:shape id="_x0000_i1025" type="#_x0000_t75" style="width:276.9pt;height:62.9pt" o:ole="">
+          <v:shape id="_x0000_i1025" type="#_x0000_t75" style="width:276.75pt;height:63pt" o:ole="">
             <v:imagedata r:id="rId14" o:title=""/>
           </v:shape>
-          <o:OLEObject Type="Embed" ProgID="Visio.Drawing.11" ShapeID="_x0000_i1025" DrawAspect="Content" ObjectID="_1409963546" r:id="rId15"/>
+          <o:OLEObject Type="Embed" ProgID="Visio.Drawing.11" ShapeID="_x0000_i1025" DrawAspect="Content" ObjectID="_1410274864" r:id="rId15"/>
         </w:object>
       </w:r>
     </w:p>
@@ -8542,11 +8692,24 @@
         <w:jc w:val="both"/>
       </w:pPr>
       <w:r>
-        <w:t xml:space="preserve">Bab ini berisi dasar teori dari metode/teknologi yang digunakan dalam meyelesaikan project KP. Dasar teori harus spesifik terhadap </w:t>
-      </w:r>
-      <w:r>
-        <w:t>metode/teknologi yang digunakan. Hindari teori-teori yang terlalu umum misalnya pengertian PHP, HTML beserta manual/syntax.</w:t>
-      </w:r>
+        <w:t xml:space="preserve">Bab ini berisi dasar teori dari metode/teknologi yang digunakan dalam meyelesaikan project KP. </w:t>
+      </w:r>
+      <w:proofErr w:type="gramStart"/>
+      <w:r>
+        <w:t xml:space="preserve">Dasar teori harus spesifik terhadap </w:t>
+      </w:r>
+      <w:r>
+        <w:t>metode/teknologi yang digunakan.</w:t>
+      </w:r>
+      <w:proofErr w:type="gramEnd"/>
+      <w:r>
+        <w:t xml:space="preserve"> </w:t>
+      </w:r>
+      <w:proofErr w:type="gramStart"/>
+      <w:r>
+        <w:t>Hindari teori-teori yang terlalu umum misalnya pengertian PHP, HTML beserta manual/syntax.</w:t>
+      </w:r>
+      <w:proofErr w:type="gramEnd"/>
     </w:p>
     <w:p>
       <w:r>
@@ -8587,7 +8750,15 @@
         <w:t>l</w:t>
       </w:r>
       <w:r>
-        <w:t xml:space="preserve"> data induk  pelanggan, data tagihan pelanggan, dan data pembelian voucer pra-bayar pelanggan dalam bentuk Microsoft Access Database.</w:t>
+        <w:t xml:space="preserve"> data </w:t>
+      </w:r>
+      <w:proofErr w:type="gramStart"/>
+      <w:r>
+        <w:t>induk  pelanggan</w:t>
+      </w:r>
+      <w:proofErr w:type="gramEnd"/>
+      <w:r>
+        <w:t>, data tagihan pelanggan, dan data pembelian voucer pra-bayar pelanggan dalam bentuk Microsoft Access Database.</w:t>
       </w:r>
     </w:p>
     <w:p>
@@ -8618,8 +8789,13 @@
         <w:t>MySql</w:t>
       </w:r>
       <w:r>
-        <w:t xml:space="preserve"> dengan pertimbangan :</w:t>
-      </w:r>
+        <w:t xml:space="preserve"> dengan </w:t>
+      </w:r>
+      <w:proofErr w:type="gramStart"/>
+      <w:r>
+        <w:t>pertimbangan :</w:t>
+      </w:r>
+      <w:proofErr w:type="gramEnd"/>
     </w:p>
     <w:p>
       <w:pPr>
@@ -8844,7 +9020,15 @@
         </w:rPr>
       </w:pPr>
       <w:r>
-        <w:t>Aplikasi Web ini merupapan aplikasi utama dari PLN Watch yang akan menampilkan data setelah di olah</w:t>
+        <w:t xml:space="preserve">Aplikasi Web ini merupapan aplikasi utama dari PLN Watch yang </w:t>
+      </w:r>
+      <w:proofErr w:type="gramStart"/>
+      <w:r>
+        <w:t>akan</w:t>
+      </w:r>
+      <w:proofErr w:type="gramEnd"/>
+      <w:r>
+        <w:t xml:space="preserve"> menampilkan data setelah di olah</w:t>
       </w:r>
       <w:r>
         <w:t xml:space="preserve"> untuk digunakan oleh </w:t>
@@ -8856,7 +9040,11 @@
         <w:t>end-user</w:t>
       </w:r>
       <w:r>
-        <w:t>. Aplikasi ini dibangun di atas bahas</w:t>
+        <w:t xml:space="preserve">. </w:t>
+      </w:r>
+      <w:proofErr w:type="gramStart"/>
+      <w:r>
+        <w:t>Aplikasi ini dibangun di atas bahas</w:t>
       </w:r>
       <w:r>
         <w:t>a</w:t>
@@ -8903,6 +9091,7 @@
       <w:r>
         <w:t>.</w:t>
       </w:r>
+      <w:proofErr w:type="gramEnd"/>
       <w:r>
         <w:rPr>
           <w:lang w:val="id-ID"/>
@@ -8968,9 +9157,11 @@
         <w:ind w:left="0" w:firstLine="567"/>
         <w:jc w:val="both"/>
       </w:pPr>
+      <w:proofErr w:type="gramStart"/>
       <w:r>
         <w:t>Penggunaan bahasa pemrograman PHP dan server Apache semata merupakan layanan yang disediakan di lingkungan PT. PLN (Persero) Distribusi Jawa Timur.</w:t>
       </w:r>
+      <w:proofErr w:type="gramEnd"/>
     </w:p>
     <w:p>
       <w:pPr>
@@ -9008,6 +9199,7 @@
         <w:ind w:left="0" w:firstLine="567"/>
         <w:jc w:val="both"/>
       </w:pPr>
+      <w:proofErr w:type="gramStart"/>
       <w:r>
         <w:t xml:space="preserve">PLN Watch Data Importer merupakan sebuah aplikasi pendukung PLN Watch </w:t>
       </w:r>
@@ -9023,6 +9215,7 @@
       <w:r>
         <w:t xml:space="preserve"> olah oleh PLN Watch.</w:t>
       </w:r>
+      <w:proofErr w:type="gramEnd"/>
     </w:p>
     <w:p>
       <w:pPr>
@@ -9249,7 +9442,15 @@
         <w:jc w:val="both"/>
       </w:pPr>
       <w:r>
-        <w:t>Bab ini membahas tentang analisis yang digunakan dalam proses pengerjaan project. Selanjutnya, berdasarkan analisis tersebut dijelaskan desain softwarenya. Secara lebih detil, analisis dan desain dituangkan seperti pada poin-poin berikut ini</w:t>
+        <w:t xml:space="preserve">Bab ini membahas tentang analisis yang digunakan dalam proses pengerjaan project. </w:t>
+      </w:r>
+      <w:proofErr w:type="gramStart"/>
+      <w:r>
+        <w:t>Selanjutnya, berdasarkan analisis tersebut dijelaskan desain softwarenya.</w:t>
+      </w:r>
+      <w:proofErr w:type="gramEnd"/>
+      <w:r>
+        <w:t xml:space="preserve"> Secara lebih detil, analisis dan desain dituangkan seperti pada poin-poin berikut ini</w:t>
       </w:r>
     </w:p>
     <w:p>
@@ -9586,7 +9787,7 @@
                     </pic:cNvPicPr>
                   </pic:nvPicPr>
                   <pic:blipFill>
-                    <a:blip r:embed="rId16"/>
+                    <a:blip r:embed="rId16" cstate="print"/>
                     <a:srcRect/>
                     <a:stretch>
                       <a:fillRect/>
@@ -9714,7 +9915,7 @@
                     </pic:cNvPicPr>
                   </pic:nvPicPr>
                   <pic:blipFill>
-                    <a:blip r:embed="rId17"/>
+                    <a:blip r:embed="rId17" cstate="print"/>
                     <a:srcRect/>
                     <a:stretch>
                       <a:fillRect/>
@@ -9829,7 +10030,7 @@
                     </pic:cNvPicPr>
                   </pic:nvPicPr>
                   <pic:blipFill>
-                    <a:blip r:embed="rId18"/>
+                    <a:blip r:embed="rId18" cstate="print"/>
                     <a:srcRect/>
                     <a:stretch>
                       <a:fillRect/>
@@ -9943,7 +10144,7 @@
                     </pic:cNvPicPr>
                   </pic:nvPicPr>
                   <pic:blipFill>
-                    <a:blip r:embed="rId19"/>
+                    <a:blip r:embed="rId19" cstate="print"/>
                     <a:srcRect/>
                     <a:stretch>
                       <a:fillRect/>
@@ -10027,7 +10228,21 @@
         <w:rPr>
           <w:color w:val="auto"/>
         </w:rPr>
-        <w:t>Realisasi Melihat jam nyala pelanggan</w:t>
+        <w:t xml:space="preserve">Realisasi Melihat </w:t>
+      </w:r>
+      <w:proofErr w:type="gramStart"/>
+      <w:r>
+        <w:rPr>
+          <w:color w:val="auto"/>
+        </w:rPr>
+        <w:t>jam</w:t>
+      </w:r>
+      <w:proofErr w:type="gramEnd"/>
+      <w:r>
+        <w:rPr>
+          <w:color w:val="auto"/>
+        </w:rPr>
+        <w:t xml:space="preserve"> nyala pelanggan</w:t>
       </w:r>
     </w:p>
     <w:p>
@@ -10058,7 +10273,7 @@
                     </pic:cNvPicPr>
                   </pic:nvPicPr>
                   <pic:blipFill>
-                    <a:blip r:embed="rId20"/>
+                    <a:blip r:embed="rId20" cstate="print"/>
                     <a:srcRect/>
                     <a:stretch>
                       <a:fillRect/>
@@ -10166,7 +10381,7 @@
                     </pic:cNvPicPr>
                   </pic:nvPicPr>
                   <pic:blipFill>
-                    <a:blip r:embed="rId21"/>
+                    <a:blip r:embed="rId21" cstate="print"/>
                     <a:srcRect/>
                     <a:stretch>
                       <a:fillRect/>
@@ -10311,7 +10526,7 @@
                     </pic:cNvPicPr>
                   </pic:nvPicPr>
                   <pic:blipFill>
-                    <a:blip r:embed="rId22"/>
+                    <a:blip r:embed="rId22" cstate="print"/>
                     <a:srcRect/>
                     <a:stretch>
                       <a:fillRect/>
@@ -10445,7 +10660,7 @@
                     </pic:cNvPicPr>
                   </pic:nvPicPr>
                   <pic:blipFill>
-                    <a:blip r:embed="rId23"/>
+                    <a:blip r:embed="rId23" cstate="print"/>
                     <a:srcRect/>
                     <a:stretch>
                       <a:fillRect/>
@@ -10669,10 +10884,10 @@
       </w:pPr>
       <w:r>
         <w:object w:dxaOrig="6687" w:dyaOrig="8091">
-          <v:shape id="_x0000_i1026" type="#_x0000_t75" style="width:275.35pt;height:333.1pt" o:ole="">
+          <v:shape id="_x0000_i1026" type="#_x0000_t75" style="width:275.25pt;height:333pt" o:ole="">
             <v:imagedata r:id="rId24" o:title=""/>
           </v:shape>
-          <o:OLEObject Type="Embed" ProgID="Visio.Drawing.11" ShapeID="_x0000_i1026" DrawAspect="Content" ObjectID="_1409963547" r:id="rId25"/>
+          <o:OLEObject Type="Embed" ProgID="Visio.Drawing.11" ShapeID="_x0000_i1026" DrawAspect="Content" ObjectID="_1410274865" r:id="rId25"/>
         </w:object>
       </w:r>
     </w:p>
@@ -10765,10 +10980,10 @@
       </w:pPr>
       <w:r>
         <w:object w:dxaOrig="2803" w:dyaOrig="7283">
-          <v:shape id="_x0000_i1027" type="#_x0000_t75" style="width:139.25pt;height:364.35pt" o:ole="">
+          <v:shape id="_x0000_i1027" type="#_x0000_t75" style="width:139.5pt;height:364.5pt" o:ole="">
             <v:imagedata r:id="rId26" o:title=""/>
           </v:shape>
-          <o:OLEObject Type="Embed" ProgID="Visio.Drawing.11" ShapeID="_x0000_i1027" DrawAspect="Content" ObjectID="_1409963548" r:id="rId27"/>
+          <o:OLEObject Type="Embed" ProgID="Visio.Drawing.11" ShapeID="_x0000_i1027" DrawAspect="Content" ObjectID="_1410274866" r:id="rId27"/>
         </w:object>
       </w:r>
     </w:p>
@@ -10879,9 +11094,6 @@
           <w:numId w:val="25"/>
         </w:numPr>
         <w:contextualSpacing/>
-        <w:rPr>
-          <w:lang w:val="id-ID"/>
-        </w:rPr>
       </w:pPr>
       <w:bookmarkStart w:id="39" w:name="_Toc336198768"/>
       <w:r>
@@ -10891,6 +11103,121 @@
         <w:t>CDM</w:t>
       </w:r>
       <w:bookmarkEnd w:id="39"/>
+    </w:p>
+    <w:p>
+      <w:pPr>
+        <w:keepNext/>
+      </w:pPr>
+      <w:r>
+        <w:rPr>
+          <w:noProof/>
+          <w:lang w:val="id-ID" w:eastAsia="id-ID"/>
+        </w:rPr>
+        <w:drawing>
+          <wp:inline distT="0" distB="0" distL="0" distR="0">
+            <wp:extent cx="3499485" cy="3028645"/>
+            <wp:effectExtent l="19050" t="0" r="5715" b="0"/>
+            <wp:docPr id="22" name="Picture 5"/>
+            <wp:cNvGraphicFramePr>
+              <a:graphicFrameLocks xmlns:a="http://schemas.openxmlformats.org/drawingml/2006/main" noChangeAspect="1"/>
+            </wp:cNvGraphicFramePr>
+            <a:graphic xmlns:a="http://schemas.openxmlformats.org/drawingml/2006/main">
+              <a:graphicData uri="http://schemas.openxmlformats.org/drawingml/2006/picture">
+                <pic:pic xmlns:pic="http://schemas.openxmlformats.org/drawingml/2006/picture">
+                  <pic:nvPicPr>
+                    <pic:cNvPr id="0" name="Picture 5"/>
+                    <pic:cNvPicPr>
+                      <a:picLocks noChangeAspect="1" noChangeArrowheads="1"/>
+                    </pic:cNvPicPr>
+                  </pic:nvPicPr>
+                  <pic:blipFill>
+                    <a:blip r:embed="rId28" cstate="print"/>
+                    <a:srcRect/>
+                    <a:stretch>
+                      <a:fillRect/>
+                    </a:stretch>
+                  </pic:blipFill>
+                  <pic:spPr bwMode="auto">
+                    <a:xfrm>
+                      <a:off x="0" y="0"/>
+                      <a:ext cx="3499485" cy="3028645"/>
+                    </a:xfrm>
+                    <a:prstGeom prst="rect">
+                      <a:avLst/>
+                    </a:prstGeom>
+                    <a:noFill/>
+                    <a:ln w="9525">
+                      <a:noFill/>
+                      <a:miter lim="800000"/>
+                      <a:headEnd/>
+                      <a:tailEnd/>
+                    </a:ln>
+                  </pic:spPr>
+                </pic:pic>
+              </a:graphicData>
+            </a:graphic>
+          </wp:inline>
+        </w:drawing>
+      </w:r>
+    </w:p>
+    <w:p>
+      <w:pPr>
+        <w:pStyle w:val="Caption"/>
+        <w:jc w:val="center"/>
+        <w:rPr>
+          <w:color w:val="000000" w:themeColor="text1"/>
+        </w:rPr>
+      </w:pPr>
+      <w:r>
+        <w:rPr>
+          <w:color w:val="000000" w:themeColor="text1"/>
+          <w:sz w:val="20"/>
+        </w:rPr>
+        <w:t xml:space="preserve">Gambar </w:t>
+      </w:r>
+      <w:r>
+        <w:rPr>
+          <w:color w:val="000000" w:themeColor="text1"/>
+          <w:sz w:val="20"/>
+        </w:rPr>
+        <w:fldChar w:fldCharType="begin"/>
+      </w:r>
+      <w:r>
+        <w:rPr>
+          <w:color w:val="000000" w:themeColor="text1"/>
+          <w:sz w:val="20"/>
+        </w:rPr>
+        <w:instrText xml:space="preserve"> SEQ Gambar \* ARABIC </w:instrText>
+      </w:r>
+      <w:r>
+        <w:rPr>
+          <w:color w:val="000000" w:themeColor="text1"/>
+          <w:sz w:val="20"/>
+        </w:rPr>
+        <w:fldChar w:fldCharType="separate"/>
+      </w:r>
+      <w:r>
+        <w:rPr>
+          <w:noProof/>
+          <w:color w:val="000000" w:themeColor="text1"/>
+          <w:sz w:val="20"/>
+        </w:rPr>
+        <w:t>12</w:t>
+      </w:r>
+      <w:r>
+        <w:rPr>
+          <w:color w:val="000000" w:themeColor="text1"/>
+          <w:sz w:val="20"/>
+        </w:rPr>
+        <w:fldChar w:fldCharType="end"/>
+      </w:r>
+      <w:r>
+        <w:rPr>
+          <w:color w:val="000000" w:themeColor="text1"/>
+          <w:sz w:val="20"/>
+        </w:rPr>
+        <w:t xml:space="preserve"> Conceptual Data Model</w:t>
+      </w:r>
     </w:p>
     <w:p>
       <w:pPr>
@@ -10900,18 +11227,131 @@
           <w:numId w:val="25"/>
         </w:numPr>
         <w:contextualSpacing/>
-        <w:rPr>
-          <w:lang w:val="id-ID"/>
-        </w:rPr>
       </w:pPr>
       <w:bookmarkStart w:id="40" w:name="_Toc336198769"/>
       <w:r>
         <w:rPr>
           <w:lang w:val="id-ID"/>
         </w:rPr>
+        <w:lastRenderedPageBreak/>
         <w:t>PDM</w:t>
       </w:r>
       <w:bookmarkEnd w:id="40"/>
+    </w:p>
+    <w:p>
+      <w:pPr>
+        <w:keepNext/>
+      </w:pPr>
+      <w:r>
+        <w:rPr>
+          <w:noProof/>
+          <w:lang w:val="id-ID" w:eastAsia="id-ID"/>
+        </w:rPr>
+        <w:drawing>
+          <wp:inline distT="0" distB="0" distL="0" distR="0">
+            <wp:extent cx="3499485" cy="3153857"/>
+            <wp:effectExtent l="19050" t="0" r="5715" b="0"/>
+            <wp:docPr id="23" name="Picture 6"/>
+            <wp:cNvGraphicFramePr>
+              <a:graphicFrameLocks xmlns:a="http://schemas.openxmlformats.org/drawingml/2006/main" noChangeAspect="1"/>
+            </wp:cNvGraphicFramePr>
+            <a:graphic xmlns:a="http://schemas.openxmlformats.org/drawingml/2006/main">
+              <a:graphicData uri="http://schemas.openxmlformats.org/drawingml/2006/picture">
+                <pic:pic xmlns:pic="http://schemas.openxmlformats.org/drawingml/2006/picture">
+                  <pic:nvPicPr>
+                    <pic:cNvPr id="0" name="Picture 6"/>
+                    <pic:cNvPicPr>
+                      <a:picLocks noChangeAspect="1" noChangeArrowheads="1"/>
+                    </pic:cNvPicPr>
+                  </pic:nvPicPr>
+                  <pic:blipFill>
+                    <a:blip r:embed="rId29" cstate="print"/>
+                    <a:srcRect/>
+                    <a:stretch>
+                      <a:fillRect/>
+                    </a:stretch>
+                  </pic:blipFill>
+                  <pic:spPr bwMode="auto">
+                    <a:xfrm>
+                      <a:off x="0" y="0"/>
+                      <a:ext cx="3499485" cy="3153857"/>
+                    </a:xfrm>
+                    <a:prstGeom prst="rect">
+                      <a:avLst/>
+                    </a:prstGeom>
+                    <a:noFill/>
+                    <a:ln w="9525">
+                      <a:noFill/>
+                      <a:miter lim="800000"/>
+                      <a:headEnd/>
+                      <a:tailEnd/>
+                    </a:ln>
+                  </pic:spPr>
+                </pic:pic>
+              </a:graphicData>
+            </a:graphic>
+          </wp:inline>
+        </w:drawing>
+      </w:r>
+    </w:p>
+    <w:p>
+      <w:pPr>
+        <w:pStyle w:val="Caption"/>
+        <w:jc w:val="center"/>
+        <w:rPr>
+          <w:color w:val="000000" w:themeColor="text1"/>
+        </w:rPr>
+      </w:pPr>
+      <w:r>
+        <w:rPr>
+          <w:color w:val="000000" w:themeColor="text1"/>
+          <w:sz w:val="20"/>
+        </w:rPr>
+        <w:t xml:space="preserve">Gambar </w:t>
+      </w:r>
+      <w:r>
+        <w:rPr>
+          <w:color w:val="000000" w:themeColor="text1"/>
+          <w:sz w:val="20"/>
+        </w:rPr>
+        <w:fldChar w:fldCharType="begin"/>
+      </w:r>
+      <w:r>
+        <w:rPr>
+          <w:color w:val="000000" w:themeColor="text1"/>
+          <w:sz w:val="20"/>
+        </w:rPr>
+        <w:instrText xml:space="preserve"> SEQ Gambar \* ARABIC </w:instrText>
+      </w:r>
+      <w:r>
+        <w:rPr>
+          <w:color w:val="000000" w:themeColor="text1"/>
+          <w:sz w:val="20"/>
+        </w:rPr>
+        <w:fldChar w:fldCharType="separate"/>
+      </w:r>
+      <w:r>
+        <w:rPr>
+          <w:noProof/>
+          <w:color w:val="000000" w:themeColor="text1"/>
+          <w:sz w:val="20"/>
+        </w:rPr>
+        <w:t>13</w:t>
+      </w:r>
+      <w:r>
+        <w:rPr>
+          <w:color w:val="000000" w:themeColor="text1"/>
+          <w:sz w:val="20"/>
+        </w:rPr>
+        <w:fldChar w:fldCharType="end"/>
+      </w:r>
+      <w:r>
+        <w:rPr>
+          <w:color w:val="000000" w:themeColor="text1"/>
+          <w:sz w:val="20"/>
+        </w:rPr>
+        <w:t xml:space="preserve"> Physical Data Model</w:t>
+      </w:r>
     </w:p>
     <w:p>
       <w:pPr>
@@ -10966,6 +11406,7 @@
           <w:noProof/>
           <w:lang w:val="id-ID" w:eastAsia="id-ID"/>
         </w:rPr>
+        <w:lastRenderedPageBreak/>
         <w:drawing>
           <wp:inline distT="0" distB="0" distL="0" distR="0">
             <wp:extent cx="3499485" cy="1823293"/>
@@ -10984,7 +11425,7 @@
                     </pic:cNvPicPr>
                   </pic:nvPicPr>
                   <pic:blipFill>
-                    <a:blip r:embed="rId28" cstate="print"/>
+                    <a:blip r:embed="rId30" cstate="print"/>
                     <a:srcRect/>
                     <a:stretch>
                       <a:fillRect/>
@@ -11058,7 +11499,7 @@
           <w:color w:val="000000" w:themeColor="text1"/>
           <w:sz w:val="20"/>
         </w:rPr>
-        <w:t>12</w:t>
+        <w:t>14</w:t>
       </w:r>
       <w:r>
         <w:rPr>
@@ -11137,7 +11578,7 @@
                     </pic:cNvPicPr>
                   </pic:nvPicPr>
                   <pic:blipFill>
-                    <a:blip r:embed="rId29" cstate="print"/>
+                    <a:blip r:embed="rId31" cstate="print"/>
                     <a:srcRect/>
                     <a:stretch>
                       <a:fillRect/>
@@ -11211,7 +11652,7 @@
           <w:color w:val="000000" w:themeColor="text1"/>
           <w:sz w:val="20"/>
         </w:rPr>
-        <w:t>13</w:t>
+        <w:t>15</w:t>
       </w:r>
       <w:r>
         <w:rPr>
@@ -11290,7 +11731,7 @@
                     </pic:cNvPicPr>
                   </pic:nvPicPr>
                   <pic:blipFill>
-                    <a:blip r:embed="rId30" cstate="print"/>
+                    <a:blip r:embed="rId32" cstate="print"/>
                     <a:srcRect/>
                     <a:stretch>
                       <a:fillRect/>
@@ -11365,7 +11806,7 @@
           <w:color w:val="000000" w:themeColor="text1"/>
           <w:sz w:val="20"/>
         </w:rPr>
-        <w:t>14</w:t>
+        <w:t>16</w:t>
       </w:r>
       <w:r>
         <w:rPr>
@@ -11460,7 +11901,7 @@
                     </pic:cNvPicPr>
                   </pic:nvPicPr>
                   <pic:blipFill>
-                    <a:blip r:embed="rId31" cstate="print"/>
+                    <a:blip r:embed="rId33" cstate="print"/>
                     <a:srcRect/>
                     <a:stretch>
                       <a:fillRect/>
@@ -11540,7 +11981,7 @@
           <w:sz w:val="20"/>
           <w:szCs w:val="20"/>
         </w:rPr>
-        <w:t>15</w:t>
+        <w:t>17</w:t>
       </w:r>
       <w:r>
         <w:rPr>
@@ -11621,7 +12062,7 @@
                     </pic:cNvPicPr>
                   </pic:nvPicPr>
                   <pic:blipFill>
-                    <a:blip r:embed="rId32" cstate="print"/>
+                    <a:blip r:embed="rId34" cstate="print"/>
                     <a:srcRect/>
                     <a:stretch>
                       <a:fillRect/>
@@ -11701,7 +12142,7 @@
           <w:sz w:val="20"/>
           <w:szCs w:val="20"/>
         </w:rPr>
-        <w:t>16</w:t>
+        <w:t>18</w:t>
       </w:r>
       <w:r>
         <w:rPr>
@@ -11782,7 +12223,7 @@
                     </pic:cNvPicPr>
                   </pic:nvPicPr>
                   <pic:blipFill>
-                    <a:blip r:embed="rId33" cstate="print"/>
+                    <a:blip r:embed="rId35" cstate="print"/>
                     <a:srcRect/>
                     <a:stretch>
                       <a:fillRect/>
@@ -11862,7 +12303,7 @@
           <w:sz w:val="20"/>
           <w:szCs w:val="20"/>
         </w:rPr>
-        <w:t>17</w:t>
+        <w:t>19</w:t>
       </w:r>
       <w:r>
         <w:rPr>
@@ -11911,9 +12352,35 @@
       <w:pPr>
         <w:jc w:val="both"/>
       </w:pPr>
-      <w:r>
-        <w:t>Bab ini dijelaskan tentang implementasi software. Dapat berisi code/pseudocode. Code yang dicantumkan di bab ini code untuk fungsi utama saja. Code secara lebih lengkap ditulis di lampiran.</w:t>
-      </w:r>
+      <w:proofErr w:type="gramStart"/>
+      <w:r>
+        <w:t>Bab ini dijelaskan tentang implementasi software.</w:t>
+      </w:r>
+      <w:proofErr w:type="gramEnd"/>
+      <w:r>
+        <w:t xml:space="preserve"> </w:t>
+      </w:r>
+      <w:proofErr w:type="gramStart"/>
+      <w:r>
+        <w:t>Dapat berisi code/pseudocode.</w:t>
+      </w:r>
+      <w:proofErr w:type="gramEnd"/>
+      <w:r>
+        <w:t xml:space="preserve"> Code yang dicantumkan di </w:t>
+      </w:r>
+      <w:proofErr w:type="gramStart"/>
+      <w:r>
+        <w:t>bab</w:t>
+      </w:r>
+      <w:proofErr w:type="gramEnd"/>
+      <w:r>
+        <w:t xml:space="preserve"> ini code untuk fungsi utama saja. </w:t>
+      </w:r>
+      <w:proofErr w:type="gramStart"/>
+      <w:r>
+        <w:t>Code secara lebih lengkap ditulis di lampiran.</w:t>
+      </w:r>
+      <w:proofErr w:type="gramEnd"/>
     </w:p>
     <w:p>
       <w:r>
@@ -23764,8 +24231,21 @@
         <w:jc w:val="both"/>
       </w:pPr>
       <w:r>
-        <w:t>Pada bab ini dijelaskan tentang proses ujicoba fungsi-fungsi software. Selanjutnya dijelaskan pula tentang hasil evaluasinya.</w:t>
-      </w:r>
+        <w:t xml:space="preserve">Pada </w:t>
+      </w:r>
+      <w:proofErr w:type="gramStart"/>
+      <w:r>
+        <w:t>bab</w:t>
+      </w:r>
+      <w:proofErr w:type="gramEnd"/>
+      <w:r>
+        <w:t xml:space="preserve"> ini dijelaskan tentang proses ujicoba fungsi-fungsi software. </w:t>
+      </w:r>
+      <w:proofErr w:type="gramStart"/>
+      <w:r>
+        <w:t>Selanjutnya dijelaskan pula tentang hasil evaluasinya.</w:t>
+      </w:r>
+      <w:proofErr w:type="gramEnd"/>
     </w:p>
     <w:p>
       <w:pPr>
@@ -24826,7 +25306,7 @@
                     </pic:cNvPicPr>
                   </pic:nvPicPr>
                   <pic:blipFill>
-                    <a:blip r:embed="rId34" cstate="print"/>
+                    <a:blip r:embed="rId36" cstate="print"/>
                     <a:srcRect/>
                     <a:stretch>
                       <a:fillRect/>
@@ -24899,7 +25379,7 @@
           <w:color w:val="000000" w:themeColor="text1"/>
           <w:sz w:val="20"/>
         </w:rPr>
-        <w:t>18</w:t>
+        <w:t>20</w:t>
       </w:r>
       <w:r>
         <w:rPr>
@@ -24914,7 +25394,16 @@
           <w:sz w:val="20"/>
           <w:lang w:val="id-ID"/>
         </w:rPr>
-        <w:t xml:space="preserve"> Pengujian </w:t>
+        <w:t xml:space="preserve"> </w:t>
+      </w:r>
+      <w:proofErr w:type="gramStart"/>
+      <w:r>
+        <w:rPr>
+          <w:color w:val="000000" w:themeColor="text1"/>
+          <w:sz w:val="20"/>
+          <w:lang w:val="id-ID"/>
+        </w:rPr>
+        <w:t xml:space="preserve">Pengujian </w:t>
       </w:r>
       <w:r>
         <w:rPr>
@@ -24931,7 +25420,17 @@
           <w:sz w:val="20"/>
           <w:lang w:val="id-ID"/>
         </w:rPr>
-        <w:t>Pada Menu Login</w:t>
+        <w:t>Pada</w:t>
+      </w:r>
+      <w:proofErr w:type="gramEnd"/>
+      <w:r>
+        <w:rPr>
+          <w:noProof/>
+          <w:color w:val="000000" w:themeColor="text1"/>
+          <w:sz w:val="20"/>
+          <w:lang w:val="id-ID"/>
+        </w:rPr>
+        <w:t xml:space="preserve"> Menu Login</w:t>
       </w:r>
     </w:p>
     <w:p>
@@ -24999,7 +25498,7 @@
                     </pic:cNvPicPr>
                   </pic:nvPicPr>
                   <pic:blipFill>
-                    <a:blip r:embed="rId35" cstate="print"/>
+                    <a:blip r:embed="rId37" cstate="print"/>
                     <a:srcRect/>
                     <a:stretch>
                       <a:fillRect/>
@@ -25072,7 +25571,7 @@
           <w:color w:val="000000" w:themeColor="text1"/>
           <w:sz w:val="20"/>
         </w:rPr>
-        <w:t>19</w:t>
+        <w:t>21</w:t>
       </w:r>
       <w:r>
         <w:rPr>
@@ -25185,7 +25684,7 @@
                     </pic:cNvPicPr>
                   </pic:nvPicPr>
                   <pic:blipFill>
-                    <a:blip r:embed="rId36" cstate="print"/>
+                    <a:blip r:embed="rId38" cstate="print"/>
                     <a:srcRect/>
                     <a:stretch>
                       <a:fillRect/>
@@ -25258,7 +25757,7 @@
           <w:color w:val="000000" w:themeColor="text1"/>
           <w:sz w:val="20"/>
         </w:rPr>
-        <w:t>20</w:t>
+        <w:t>22</w:t>
       </w:r>
       <w:r>
         <w:rPr>
@@ -25337,7 +25836,7 @@
                     </pic:cNvPicPr>
                   </pic:nvPicPr>
                   <pic:blipFill>
-                    <a:blip r:embed="rId37" cstate="print"/>
+                    <a:blip r:embed="rId39" cstate="print"/>
                     <a:srcRect/>
                     <a:stretch>
                       <a:fillRect/>
@@ -25410,7 +25909,7 @@
           <w:color w:val="000000" w:themeColor="text1"/>
           <w:sz w:val="20"/>
         </w:rPr>
-        <w:t>21</w:t>
+        <w:t>23</w:t>
       </w:r>
       <w:r>
         <w:rPr>
@@ -25496,10 +25995,10 @@
                     </pic:cNvPicPr>
                   </pic:nvPicPr>
                   <pic:blipFill>
-                    <a:blip r:embed="rId38" cstate="print">
+                    <a:blip r:embed="rId40" cstate="print">
                       <a:extLst>
                         <a:ext uri="{28A0092B-C50C-407E-A947-70E740481C1C}">
-                          <a14:useLocalDpi xmlns:lc="http://schemas.openxmlformats.org/drawingml/2006/lockedCanvas" xmlns:a14="http://schemas.microsoft.com/office/drawing/2010/main" xmlns:p="http://schemas.openxmlformats.org/presentationml/2006/main" xmlns="" xmlns:w="http://schemas.openxmlformats.org/wordprocessingml/2006/main" xmlns:w10="urn:schemas-microsoft-com:office:word" xmlns:v="urn:schemas-microsoft-com:vml" xmlns:o="urn:schemas-microsoft-com:office:office" val="0"/>
+                          <a14:useLocalDpi xmlns:o="urn:schemas-microsoft-com:office:office" xmlns:v="urn:schemas-microsoft-com:vml" xmlns:w10="urn:schemas-microsoft-com:office:word" xmlns:w="http://schemas.openxmlformats.org/wordprocessingml/2006/main" xmlns="" xmlns:p="http://schemas.openxmlformats.org/presentationml/2006/main" xmlns:a14="http://schemas.microsoft.com/office/drawing/2010/main" xmlns:lc="http://schemas.openxmlformats.org/drawingml/2006/lockedCanvas" val="0"/>
                         </a:ext>
                       </a:extLst>
                     </a:blip>
@@ -25522,14 +26021,14 @@
                     <a:effectLst/>
                     <a:extLst>
                       <a:ext uri="{909E8E84-426E-40DD-AFC4-6F175D3DCCD1}">
-                        <a14:hiddenFill xmlns:lc="http://schemas.openxmlformats.org/drawingml/2006/lockedCanvas" xmlns:a14="http://schemas.microsoft.com/office/drawing/2010/main" xmlns:p="http://schemas.openxmlformats.org/presentationml/2006/main" xmlns="" xmlns:w="http://schemas.openxmlformats.org/wordprocessingml/2006/main" xmlns:w10="urn:schemas-microsoft-com:office:word" xmlns:v="urn:schemas-microsoft-com:vml" xmlns:o="urn:schemas-microsoft-com:office:office">
+                        <a14:hiddenFill xmlns:o="urn:schemas-microsoft-com:office:office" xmlns:v="urn:schemas-microsoft-com:vml" xmlns:w10="urn:schemas-microsoft-com:office:word" xmlns:w="http://schemas.openxmlformats.org/wordprocessingml/2006/main" xmlns="" xmlns:p="http://schemas.openxmlformats.org/presentationml/2006/main" xmlns:a14="http://schemas.microsoft.com/office/drawing/2010/main" xmlns:lc="http://schemas.openxmlformats.org/drawingml/2006/lockedCanvas">
                           <a:solidFill>
                             <a:schemeClr val="accent1"/>
                           </a:solidFill>
                         </a14:hiddenFill>
                       </a:ext>
                       <a:ext uri="{91240B29-F687-4F45-9708-019B960494DF}">
-                        <a14:hiddenLine xmlns:lc="http://schemas.openxmlformats.org/drawingml/2006/lockedCanvas" xmlns:a14="http://schemas.microsoft.com/office/drawing/2010/main" xmlns:p="http://schemas.openxmlformats.org/presentationml/2006/main" xmlns="" xmlns:w="http://schemas.openxmlformats.org/wordprocessingml/2006/main" xmlns:w10="urn:schemas-microsoft-com:office:word" xmlns:v="urn:schemas-microsoft-com:vml" xmlns:o="urn:schemas-microsoft-com:office:office" w="9525">
+                        <a14:hiddenLine xmlns:o="urn:schemas-microsoft-com:office:office" xmlns:v="urn:schemas-microsoft-com:vml" xmlns:w10="urn:schemas-microsoft-com:office:word" xmlns:w="http://schemas.openxmlformats.org/wordprocessingml/2006/main" xmlns="" xmlns:p="http://schemas.openxmlformats.org/presentationml/2006/main" xmlns:a14="http://schemas.microsoft.com/office/drawing/2010/main" xmlns:lc="http://schemas.openxmlformats.org/drawingml/2006/lockedCanvas" w="9525">
                           <a:solidFill>
                             <a:schemeClr val="tx1"/>
                           </a:solidFill>
@@ -25539,7 +26038,7 @@
                         </a14:hiddenLine>
                       </a:ext>
                       <a:ext uri="{AF507438-7753-43E0-B8FC-AC1667EBCBE1}">
-                        <a14:hiddenEffects xmlns:lc="http://schemas.openxmlformats.org/drawingml/2006/lockedCanvas" xmlns:a14="http://schemas.microsoft.com/office/drawing/2010/main" xmlns:p="http://schemas.openxmlformats.org/presentationml/2006/main" xmlns="" xmlns:w="http://schemas.openxmlformats.org/wordprocessingml/2006/main" xmlns:w10="urn:schemas-microsoft-com:office:word" xmlns:v="urn:schemas-microsoft-com:vml" xmlns:o="urn:schemas-microsoft-com:office:office">
+                        <a14:hiddenEffects xmlns:o="urn:schemas-microsoft-com:office:office" xmlns:v="urn:schemas-microsoft-com:vml" xmlns:w10="urn:schemas-microsoft-com:office:word" xmlns:w="http://schemas.openxmlformats.org/wordprocessingml/2006/main" xmlns="" xmlns:p="http://schemas.openxmlformats.org/presentationml/2006/main" xmlns:a14="http://schemas.microsoft.com/office/drawing/2010/main" xmlns:lc="http://schemas.openxmlformats.org/drawingml/2006/lockedCanvas">
                           <a:effectLst>
                             <a:outerShdw dist="35921" dir="2700000" algn="ctr" rotWithShape="0">
                               <a:schemeClr val="bg2"/>
@@ -25600,7 +26099,7 @@
           <w:color w:val="000000" w:themeColor="text1"/>
           <w:sz w:val="20"/>
         </w:rPr>
-        <w:t>22</w:t>
+        <w:t>24</w:t>
       </w:r>
       <w:r>
         <w:rPr>
@@ -25645,10 +26144,10 @@
                     </pic:cNvPicPr>
                   </pic:nvPicPr>
                   <pic:blipFill>
-                    <a:blip r:embed="rId39" cstate="print">
+                    <a:blip r:embed="rId41" cstate="print">
                       <a:extLst>
                         <a:ext uri="{28A0092B-C50C-407E-A947-70E740481C1C}">
-                          <a14:useLocalDpi xmlns:lc="http://schemas.openxmlformats.org/drawingml/2006/lockedCanvas" xmlns:a14="http://schemas.microsoft.com/office/drawing/2010/main" xmlns:p="http://schemas.openxmlformats.org/presentationml/2006/main" xmlns="" xmlns:w="http://schemas.openxmlformats.org/wordprocessingml/2006/main" xmlns:w10="urn:schemas-microsoft-com:office:word" xmlns:v="urn:schemas-microsoft-com:vml" xmlns:o="urn:schemas-microsoft-com:office:office" val="0"/>
+                          <a14:useLocalDpi xmlns:o="urn:schemas-microsoft-com:office:office" xmlns:v="urn:schemas-microsoft-com:vml" xmlns:w10="urn:schemas-microsoft-com:office:word" xmlns:w="http://schemas.openxmlformats.org/wordprocessingml/2006/main" xmlns="" xmlns:p="http://schemas.openxmlformats.org/presentationml/2006/main" xmlns:a14="http://schemas.microsoft.com/office/drawing/2010/main" xmlns:lc="http://schemas.openxmlformats.org/drawingml/2006/lockedCanvas" val="0"/>
                         </a:ext>
                       </a:extLst>
                     </a:blip>
@@ -25671,14 +26170,14 @@
                     <a:effectLst/>
                     <a:extLst>
                       <a:ext uri="{909E8E84-426E-40DD-AFC4-6F175D3DCCD1}">
-                        <a14:hiddenFill xmlns:lc="http://schemas.openxmlformats.org/drawingml/2006/lockedCanvas" xmlns:a14="http://schemas.microsoft.com/office/drawing/2010/main" xmlns:p="http://schemas.openxmlformats.org/presentationml/2006/main" xmlns="" xmlns:w="http://schemas.openxmlformats.org/wordprocessingml/2006/main" xmlns:w10="urn:schemas-microsoft-com:office:word" xmlns:v="urn:schemas-microsoft-com:vml" xmlns:o="urn:schemas-microsoft-com:office:office">
+                        <a14:hiddenFill xmlns:o="urn:schemas-microsoft-com:office:office" xmlns:v="urn:schemas-microsoft-com:vml" xmlns:w10="urn:schemas-microsoft-com:office:word" xmlns:w="http://schemas.openxmlformats.org/wordprocessingml/2006/main" xmlns="" xmlns:p="http://schemas.openxmlformats.org/presentationml/2006/main" xmlns:a14="http://schemas.microsoft.com/office/drawing/2010/main" xmlns:lc="http://schemas.openxmlformats.org/drawingml/2006/lockedCanvas">
                           <a:solidFill>
                             <a:schemeClr val="accent1"/>
                           </a:solidFill>
                         </a14:hiddenFill>
                       </a:ext>
                       <a:ext uri="{91240B29-F687-4F45-9708-019B960494DF}">
-                        <a14:hiddenLine xmlns:lc="http://schemas.openxmlformats.org/drawingml/2006/lockedCanvas" xmlns:a14="http://schemas.microsoft.com/office/drawing/2010/main" xmlns:p="http://schemas.openxmlformats.org/presentationml/2006/main" xmlns="" xmlns:w="http://schemas.openxmlformats.org/wordprocessingml/2006/main" xmlns:w10="urn:schemas-microsoft-com:office:word" xmlns:v="urn:schemas-microsoft-com:vml" xmlns:o="urn:schemas-microsoft-com:office:office" w="9525">
+                        <a14:hiddenLine xmlns:o="urn:schemas-microsoft-com:office:office" xmlns:v="urn:schemas-microsoft-com:vml" xmlns:w10="urn:schemas-microsoft-com:office:word" xmlns:w="http://schemas.openxmlformats.org/wordprocessingml/2006/main" xmlns="" xmlns:p="http://schemas.openxmlformats.org/presentationml/2006/main" xmlns:a14="http://schemas.microsoft.com/office/drawing/2010/main" xmlns:lc="http://schemas.openxmlformats.org/drawingml/2006/lockedCanvas" w="9525">
                           <a:solidFill>
                             <a:schemeClr val="tx1"/>
                           </a:solidFill>
@@ -25688,7 +26187,7 @@
                         </a14:hiddenLine>
                       </a:ext>
                       <a:ext uri="{AF507438-7753-43E0-B8FC-AC1667EBCBE1}">
-                        <a14:hiddenEffects xmlns:lc="http://schemas.openxmlformats.org/drawingml/2006/lockedCanvas" xmlns:a14="http://schemas.microsoft.com/office/drawing/2010/main" xmlns:p="http://schemas.openxmlformats.org/presentationml/2006/main" xmlns="" xmlns:w="http://schemas.openxmlformats.org/wordprocessingml/2006/main" xmlns:w10="urn:schemas-microsoft-com:office:word" xmlns:v="urn:schemas-microsoft-com:vml" xmlns:o="urn:schemas-microsoft-com:office:office">
+                        <a14:hiddenEffects xmlns:o="urn:schemas-microsoft-com:office:office" xmlns:v="urn:schemas-microsoft-com:vml" xmlns:w10="urn:schemas-microsoft-com:office:word" xmlns:w="http://schemas.openxmlformats.org/wordprocessingml/2006/main" xmlns="" xmlns:p="http://schemas.openxmlformats.org/presentationml/2006/main" xmlns:a14="http://schemas.microsoft.com/office/drawing/2010/main" xmlns:lc="http://schemas.openxmlformats.org/drawingml/2006/lockedCanvas">
                           <a:effectLst>
                             <a:outerShdw dist="35921" dir="2700000" algn="ctr" rotWithShape="0">
                               <a:schemeClr val="bg2"/>
@@ -25756,7 +26255,7 @@
           <w:color w:val="000000" w:themeColor="text1"/>
           <w:sz w:val="20"/>
         </w:rPr>
-        <w:t>23</w:t>
+        <w:t>25</w:t>
       </w:r>
       <w:r>
         <w:rPr>
@@ -25832,8 +26331,37 @@
         <w:t>bukan</w:t>
       </w:r>
       <w:r>
-        <w:t xml:space="preserve"> kesimpulan kegiatan KP, seperti: KP ini dapat berjalan dengan lancar dst.). Kesimpulan harus relevan dengan permasalahan dan tujuan project. Jika dalam pengerjaan KP ditemukan permasalahan-permasalahan yang belum dapat diselesaikan, tuliskan sebagai saran. Isi saran adalah ide-ide yang dapat dilakukan untuk menyelesaikan kekurangan/permasalahan yang belum terselesaikan.</w:t>
-      </w:r>
+        <w:t xml:space="preserve"> kesimpulan kegiatan KP, seperti: KP ini dapat berjalan dengan lancar </w:t>
+      </w:r>
+      <w:proofErr w:type="gramStart"/>
+      <w:r>
+        <w:t>dst</w:t>
+      </w:r>
+      <w:proofErr w:type="gramEnd"/>
+      <w:r>
+        <w:t xml:space="preserve">.). </w:t>
+      </w:r>
+      <w:proofErr w:type="gramStart"/>
+      <w:r>
+        <w:t>Kesimpulan harus relevan dengan permasalahan dan tujuan project.</w:t>
+      </w:r>
+      <w:proofErr w:type="gramEnd"/>
+      <w:r>
+        <w:t xml:space="preserve"> </w:t>
+      </w:r>
+      <w:proofErr w:type="gramStart"/>
+      <w:r>
+        <w:t>Jika dalam pengerjaan KP ditemukan permasalahan-permasalahan yang belum dapat diselesaikan, tuliskan sebagai saran.</w:t>
+      </w:r>
+      <w:proofErr w:type="gramEnd"/>
+      <w:r>
+        <w:t xml:space="preserve"> </w:t>
+      </w:r>
+      <w:proofErr w:type="gramStart"/>
+      <w:r>
+        <w:t>Isi saran adalah ide-ide yang dapat dilakukan untuk menyelesaikan kekurangan/permasalahan yang belum terselesaikan.</w:t>
+      </w:r>
+      <w:proofErr w:type="gramEnd"/>
     </w:p>
     <w:p>
       <w:pPr>
@@ -25955,9 +26483,19 @@
       <w:pPr>
         <w:jc w:val="both"/>
       </w:pPr>
-      <w:r>
-        <w:t>Gunakan format bibiliografi secara konsisten. Gunakan style MLA/APA yang sudah tersedia di Microsoft Word.</w:t>
-      </w:r>
+      <w:proofErr w:type="gramStart"/>
+      <w:r>
+        <w:t>Gunakan format bibiliografi secara konsisten.</w:t>
+      </w:r>
+      <w:proofErr w:type="gramEnd"/>
+      <w:r>
+        <w:t xml:space="preserve"> </w:t>
+      </w:r>
+      <w:proofErr w:type="gramStart"/>
+      <w:r>
+        <w:t>Gunakan style MLA/APA yang sudah tersedia di Microsoft Word.</w:t>
+      </w:r>
+      <w:proofErr w:type="gramEnd"/>
     </w:p>
     <w:p>
       <w:pPr>
@@ -25991,7 +26529,7 @@
 
 <file path=word/endnotes.xml><?xml version="1.0" encoding="utf-8"?>
 <w:endnotes xmlns:ve="http://schemas.openxmlformats.org/markup-compatibility/2006" xmlns:o="urn:schemas-microsoft-com:office:office" xmlns:r="http://schemas.openxmlformats.org/officeDocument/2006/relationships" xmlns:m="http://schemas.openxmlformats.org/officeDocument/2006/math" xmlns:v="urn:schemas-microsoft-com:vml" xmlns:wp="http://schemas.openxmlformats.org/drawingml/2006/wordprocessingDrawing" xmlns:w10="urn:schemas-microsoft-com:office:word" xmlns:w="http://schemas.openxmlformats.org/wordprocessingml/2006/main" xmlns:wne="http://schemas.microsoft.com/office/word/2006/wordml">
-  <w:endnote w:type="separator" w:id="0">
+  <w:endnote w:type="separator" w:id="-1">
     <w:p>
       <w:pPr>
         <w:spacing w:after="0"/>
@@ -26001,7 +26539,7 @@
       </w:r>
     </w:p>
   </w:endnote>
-  <w:endnote w:type="continuationSeparator" w:id="1">
+  <w:endnote w:type="continuationSeparator" w:id="0">
     <w:p>
       <w:pPr>
         <w:spacing w:after="0"/>
@@ -26189,7 +26727,7 @@
 
 <file path=word/footnotes.xml><?xml version="1.0" encoding="utf-8"?>
 <w:footnotes xmlns:ve="http://schemas.openxmlformats.org/markup-compatibility/2006" xmlns:o="urn:schemas-microsoft-com:office:office" xmlns:r="http://schemas.openxmlformats.org/officeDocument/2006/relationships" xmlns:m="http://schemas.openxmlformats.org/officeDocument/2006/math" xmlns:v="urn:schemas-microsoft-com:vml" xmlns:wp="http://schemas.openxmlformats.org/drawingml/2006/wordprocessingDrawing" xmlns:w10="urn:schemas-microsoft-com:office:word" xmlns:w="http://schemas.openxmlformats.org/wordprocessingml/2006/main" xmlns:wne="http://schemas.microsoft.com/office/word/2006/wordml">
-  <w:footnote w:type="separator" w:id="0">
+  <w:footnote w:type="separator" w:id="-1">
     <w:p>
       <w:pPr>
         <w:spacing w:after="0"/>
@@ -26199,7 +26737,7 @@
       </w:r>
     </w:p>
   </w:footnote>
-  <w:footnote w:type="continuationSeparator" w:id="1">
+  <w:footnote w:type="continuationSeparator" w:id="0">
     <w:p>
       <w:pPr>
         <w:spacing w:after="0"/>
@@ -26276,7 +26814,7 @@
                 <v:path o:extrusionok="f" gradientshapeok="t" o:connecttype="rect"/>
                 <o:lock v:ext="edit" aspectratio="t"/>
               </v:shapetype>
-              <v:shape id="_x0000_i1028" type="#_x0000_t75" style="width:63.7pt;height:36.8pt" o:allowoverlap="f">
+              <v:shape id="_x0000_i1028" type="#_x0000_t75" style="width:63.75pt;height:36.75pt" o:allowoverlap="f">
                 <v:imagedata r:id="rId1" o:title=""/>
               </v:shape>
             </w:pict>
@@ -30676,7 +31214,7 @@
 </file>
 
 <file path=customXml/itemProps1.xml><?xml version="1.0" encoding="utf-8"?>
-<ds:datastoreItem xmlns:ds="http://schemas.openxmlformats.org/officeDocument/2006/customXml" ds:itemID="{37829566-0977-413F-8604-289EFFCDCE54}">
+<ds:datastoreItem xmlns:ds="http://schemas.openxmlformats.org/officeDocument/2006/customXml" ds:itemID="{08C1D96C-9456-49FF-BF17-972628A0124A}">
   <ds:schemaRefs>
     <ds:schemaRef ds:uri="http://schemas.openxmlformats.org/officeDocument/2006/bibliography"/>
   </ds:schemaRefs>

</xml_diff>

<commit_message>
add activity diagram & sequence diagram di Laporan
</commit_message>
<xml_diff>
--- a/doc/Laporan KP/Laporan KP plnwatch.docx
+++ b/doc/Laporan KP/Laporan KP plnwatch.docx
@@ -7011,7 +7011,6 @@
         <w:ind w:left="0" w:firstLine="567"/>
         <w:jc w:val="both"/>
       </w:pPr>
-      <w:proofErr w:type="gramStart"/>
       <w:r>
         <w:t>PT. PLN (Persero)</w:t>
       </w:r>
@@ -7025,11 +7024,7 @@
         <w:t xml:space="preserve"> untuk area Jawa Timur</w:t>
       </w:r>
       <w:r>
-        <w:t>.</w:t>
-      </w:r>
-      <w:proofErr w:type="gramEnd"/>
-      <w:r>
-        <w:t xml:space="preserve"> </w:t>
+        <w:t xml:space="preserve">. </w:t>
       </w:r>
       <w:r>
         <w:t xml:space="preserve">Dengan </w:t>
@@ -7065,7 +7060,6 @@
           <w:lang w:val="id-ID"/>
         </w:rPr>
       </w:pPr>
-      <w:proofErr w:type="gramStart"/>
       <w:r>
         <w:t>Untuk itu diperlukan suatu sistem yang dapat mengolah informasi yang diperoleh PT. PLN (Persero)</w:t>
       </w:r>
@@ -7073,19 +7067,7 @@
         <w:t xml:space="preserve"> Distribusi Jawa Timur untuk mencegah </w:t>
       </w:r>
       <w:r>
-        <w:t>kecurangan yang terjadi.</w:t>
-      </w:r>
-      <w:proofErr w:type="gramEnd"/>
-      <w:r>
-        <w:t xml:space="preserve"> PLN Watch merupakan sebuah layanan berbasis website yang </w:t>
-      </w:r>
-      <w:proofErr w:type="gramStart"/>
-      <w:r>
-        <w:t>akan</w:t>
-      </w:r>
-      <w:proofErr w:type="gramEnd"/>
-      <w:r>
-        <w:t xml:space="preserve"> mengolah data pelanggan </w:t>
+        <w:t xml:space="preserve">kecurangan yang terjadi. PLN Watch merupakan sebuah layanan berbasis website yang akan mengolah data pelanggan </w:t>
       </w:r>
       <w:r>
         <w:t xml:space="preserve">PT. PLN (Persero) Distribusi Jawa Timur </w:t>
@@ -7130,13 +7112,8 @@
         <w:t>a</w:t>
       </w:r>
       <w:r>
-        <w:t xml:space="preserve">n yang kerap terjadi </w:t>
-      </w:r>
-      <w:proofErr w:type="gramStart"/>
-      <w:r>
-        <w:t>yaitu :</w:t>
-      </w:r>
-      <w:proofErr w:type="gramEnd"/>
+        <w:t>n yang kerap terjadi yaitu :</w:t>
+      </w:r>
     </w:p>
     <w:p>
       <w:pPr>
@@ -7234,7 +7211,6 @@
         <w:ind w:left="0" w:firstLine="567"/>
         <w:jc w:val="both"/>
       </w:pPr>
-      <w:proofErr w:type="gramStart"/>
       <w:r>
         <w:t>PLN Watch terbatas pada l</w:t>
       </w:r>
@@ -7250,7 +7226,6 @@
       <w:r>
         <w:t>stribusi Jawa Timur, untuk di luar area distribusi perlu dilakukan pengembangan lebih lanjut.</w:t>
       </w:r>
-      <w:proofErr w:type="gramEnd"/>
     </w:p>
     <w:p>
       <w:pPr>
@@ -7671,15 +7646,7 @@
         <w:jc w:val="both"/>
       </w:pPr>
       <w:r>
-        <w:t>Jumlah pelanggan PLN Distribusi Jawa Timur sampai dengan Juni 2011 adalah 7.671.007 dengan daya tersambung 11.331.554 MVA, dengan penjualan rata-rata per bulan 1.970.727 MWH, dan pendapatan rata-rata per bulan 1</w:t>
-      </w:r>
-      <w:proofErr w:type="gramStart"/>
-      <w:r>
-        <w:t>,3</w:t>
-      </w:r>
-      <w:proofErr w:type="gramEnd"/>
-      <w:r>
-        <w:t xml:space="preserve"> Triliun.</w:t>
+        <w:t>Jumlah pelanggan PLN Distribusi Jawa Timur sampai dengan Juni 2011 adalah 7.671.007 dengan daya tersambung 11.331.554 MVA, dengan penjualan rata-rata per bulan 1.970.727 MWH, dan pendapatan rata-rata per bulan 1,3 Triliun.</w:t>
       </w:r>
     </w:p>
     <w:p>
@@ -7688,23 +7655,7 @@
         <w:jc w:val="both"/>
       </w:pPr>
       <w:r>
-        <w:t>Rasio elektrifikasi di Jawa Timur sebesar 73</w:t>
-      </w:r>
-      <w:proofErr w:type="gramStart"/>
-      <w:r>
-        <w:t>,66</w:t>
-      </w:r>
-      <w:proofErr w:type="gramEnd"/>
-      <w:r>
-        <w:t xml:space="preserve"> %, dari jumlah rumah tangga sebanyak 9.862.111 yang sudah menjadi pelanggan PLN sebanyak 7.264.607. Sedangkan rasio desa berlistrik adalah 99</w:t>
-      </w:r>
-      <w:proofErr w:type="gramStart"/>
-      <w:r>
-        <w:t>,53</w:t>
-      </w:r>
-      <w:proofErr w:type="gramEnd"/>
-      <w:r>
-        <w:t>%, dari jumlah desa sebanyak 8.501, desa yang sudah berlistrik sebanyak 8.461, dan yang belum berlistrik sebanyak 40 desa.</w:t>
+        <w:t>Rasio elektrifikasi di Jawa Timur sebesar 73,66 %, dari jumlah rumah tangga sebanyak 9.862.111 yang sudah menjadi pelanggan PLN sebanyak 7.264.607. Sedangkan rasio desa berlistrik adalah 99,53%, dari jumlah desa sebanyak 8.501, desa yang sudah berlistrik sebanyak 8.461, dan yang belum berlistrik sebanyak 40 desa.</w:t>
       </w:r>
     </w:p>
     <w:p>
@@ -7713,31 +7664,7 @@
         <w:jc w:val="both"/>
       </w:pPr>
       <w:r>
-        <w:t xml:space="preserve">Panjang Jaringan Saluran Udara Tegangan Tinggi adalah 5.081,32 Kms, Jaringan Saluran Udara Tegangan Extra Tinggi adalah 1.354,47 Kms, Tegangan Menengah adalah 31.829,81  Kms , panjang Jaringan Tegangan Rendah adalah 59.159,10  Kms , jumlah trafo terpasang sebanyak 42.635  Unit , dengan kapasitas 5.456.484,50  KVA, Jumlah Gardu Induk sebanyak 113 buah, jumlah trafo gardu induk sebanyak 223 buah, dengan kapasitas 8.244 MVA. </w:t>
-      </w:r>
-      <w:proofErr w:type="gramStart"/>
-      <w:r>
-        <w:t>Jumlah gardu Distribusi/transformator sebanyak 42.635 buah dengan kapasitas 5.456 MVA.</w:t>
-      </w:r>
-      <w:proofErr w:type="gramEnd"/>
-      <w:r>
-        <w:t xml:space="preserve"> </w:t>
-      </w:r>
-      <w:proofErr w:type="gramStart"/>
-      <w:r>
-        <w:t>Jumlah penyulang sebanyak 945 buah.</w:t>
-      </w:r>
-      <w:proofErr w:type="gramEnd"/>
-      <w:r>
-        <w:t xml:space="preserve"> Beban tertinggi Jatim adalah 3.916 MW dengan beban tertinggi rata-rata per penyulang sebesar 3</w:t>
-      </w:r>
-      <w:proofErr w:type="gramStart"/>
-      <w:r>
-        <w:t>,50</w:t>
-      </w:r>
-      <w:proofErr w:type="gramEnd"/>
-      <w:r>
-        <w:t xml:space="preserve"> MW.</w:t>
+        <w:t>Panjang Jaringan Saluran Udara Tegangan Tinggi adalah 5.081,32 Kms, Jaringan Saluran Udara Tegangan Extra Tinggi adalah 1.354,47 Kms, Tegangan Menengah adalah 31.829,81  Kms , panjang Jaringan Tegangan Rendah adalah 59.159,10  Kms , jumlah trafo terpasang sebanyak 42.635  Unit , dengan kapasitas 5.456.484,50  KVA, Jumlah Gardu Induk sebanyak 113 buah, jumlah trafo gardu induk sebanyak 223 buah, dengan kapasitas 8.244 MVA. Jumlah gardu Distribusi/transformator sebanyak 42.635 buah dengan kapasitas 5.456 MVA. Jumlah penyulang sebanyak 945 buah. Beban tertinggi Jatim adalah 3.916 MW dengan beban tertinggi rata-rata per penyulang sebesar 3,50 MW.</w:t>
       </w:r>
     </w:p>
     <w:p>
@@ -7855,15 +7782,7 @@
         <w:jc w:val="both"/>
       </w:pPr>
       <w:r>
-        <w:t>Jumlah transfer tenaga listrik dari PT PLN (Persero) Penyaluran dan Pusat Pengaturan Beban Jawa Bali, PLTD, PLTM, PLTD sewa dan Pembangkit Swasta lainnya pada tahun 2007 sebanyak 21.163.305 MWh. Jumlah tersebut meningkat 5</w:t>
-      </w:r>
-      <w:proofErr w:type="gramStart"/>
-      <w:r>
-        <w:t>,53</w:t>
-      </w:r>
-      <w:proofErr w:type="gramEnd"/>
-      <w:r>
-        <w:t xml:space="preserve"> % jika dibandingkan dengan tahun sebelumnya.</w:t>
+        <w:t>Jumlah transfer tenaga listrik dari PT PLN (Persero) Penyaluran dan Pusat Pengaturan Beban Jawa Bali, PLTD, PLTM, PLTD sewa dan Pembangkit Swasta lainnya pada tahun 2007 sebanyak 21.163.305 MWh. Jumlah tersebut meningkat 5,53 % jika dibandingkan dengan tahun sebelumnya.</w:t>
       </w:r>
     </w:p>
     <w:p>
@@ -7880,13 +7799,8 @@
         <w:jc w:val="both"/>
       </w:pPr>
       <w:r>
-        <w:t xml:space="preserve">Penjualan tenaga listrik dari bulan Januari sampai dengan bulan Oktober tahun 2010 sebesar 16,091,443,147 kWh, Daya tersambung 10,713,251 </w:t>
-      </w:r>
-      <w:proofErr w:type="gramStart"/>
-      <w:r>
-        <w:t>kVA .</w:t>
-      </w:r>
-      <w:proofErr w:type="gramEnd"/>
+        <w:t>Penjualan tenaga listrik dari bulan Januari sampai dengan bulan Oktober tahun 2010 sebesar 16,091,443,147 kWh, Daya tersambung 10,713,251 kVA .</w:t>
+      </w:r>
     </w:p>
     <w:p>
       <w:pPr>
@@ -7902,23 +7816,7 @@
         <w:jc w:val="both"/>
       </w:pPr>
       <w:r>
-        <w:t>Harga jual listrik yang diterapkan berbeda untuk tiap segmentasinya, namun apabila jumlah tersebut dijumlahkan dan dirata-rata per bulannya diperoleh nilai 681.96 Rp</w:t>
-      </w:r>
-      <w:proofErr w:type="gramStart"/>
-      <w:r>
-        <w:t>./</w:t>
-      </w:r>
-      <w:proofErr w:type="gramEnd"/>
-      <w:r>
-        <w:t>KWh untuk bulan Oktober tahun 2010. Sedangkan nilai jual rata-rata pada tahun 2009 mencapai 658.69 Rp</w:t>
-      </w:r>
-      <w:proofErr w:type="gramStart"/>
-      <w:r>
-        <w:t>./</w:t>
-      </w:r>
-      <w:proofErr w:type="gramEnd"/>
-      <w:r>
-        <w:t>KWh.</w:t>
+        <w:t>Harga jual listrik yang diterapkan berbeda untuk tiap segmentasinya, namun apabila jumlah tersebut dijumlahkan dan dirata-rata per bulannya diperoleh nilai 681.96 Rp./KWh untuk bulan Oktober tahun 2010. Sedangkan nilai jual rata-rata pada tahun 2009 mencapai 658.69 Rp./KWh.</w:t>
       </w:r>
     </w:p>
     <w:p>
@@ -7956,21 +7854,8 @@
         <w:jc w:val="both"/>
       </w:pPr>
       <w:r>
-        <w:t>Pemadaman listrik yang mengakibatkan terputusnya aliran listrik dari bulan Januari sampai dengan bulan Oktober tahun 2010 mencapai 2</w:t>
-      </w:r>
-      <w:proofErr w:type="gramStart"/>
-      <w:r>
-        <w:t>,03</w:t>
-      </w:r>
-      <w:proofErr w:type="gramEnd"/>
-      <w:r>
-        <w:t xml:space="preserve"> kali/pelanggan. </w:t>
-      </w:r>
-      <w:proofErr w:type="gramStart"/>
-      <w:r>
-        <w:t>Sedangkan untuk lamanya padam, sampai dengan bulan Oktober tahun 2010 mencapai 72.41 menit/pelanggan.</w:t>
-      </w:r>
-      <w:proofErr w:type="gramEnd"/>
+        <w:t>Pemadaman listrik yang mengakibatkan terputusnya aliran listrik dari bulan Januari sampai dengan bulan Oktober tahun 2010 mencapai 2,03 kali/pelanggan. Sedangkan untuk lamanya padam, sampai dengan bulan Oktober tahun 2010 mencapai 72.41 menit/pelanggan.</w:t>
+      </w:r>
     </w:p>
     <w:p>
       <w:pPr>
@@ -7985,19 +7870,9 @@
         <w:ind w:firstLine="567"/>
         <w:jc w:val="both"/>
       </w:pPr>
-      <w:proofErr w:type="gramStart"/>
-      <w:r>
-        <w:t>Susut (losses) atau kerugian akibat tidak dapat dijualnya kepada konsumen dapat terjadi karena alasan Teknis dan Non Teknis sesuai Keputusan Direksi No.217-1.K/DIR/2005.</w:t>
-      </w:r>
-      <w:proofErr w:type="gramEnd"/>
-      <w:r>
-        <w:t xml:space="preserve"> </w:t>
-      </w:r>
-      <w:proofErr w:type="gramStart"/>
-      <w:r>
-        <w:t>Besarnya losses sampai dengan bulan Oktober tahun 2010 mencapai 6.39 %.</w:t>
-      </w:r>
-      <w:proofErr w:type="gramEnd"/>
+      <w:r>
+        <w:t>Susut (losses) atau kerugian akibat tidak dapat dijualnya kepada konsumen dapat terjadi karena alasan Teknis dan Non Teknis sesuai Keputusan Direksi No.217-1.K/DIR/2005. Besarnya losses sampai dengan bulan Oktober tahun 2010 mencapai 6.39 %.</w:t>
+      </w:r>
     </w:p>
     <w:p>
       <w:pPr>
@@ -8012,11 +7887,9 @@
         <w:ind w:firstLine="567"/>
         <w:jc w:val="both"/>
       </w:pPr>
-      <w:proofErr w:type="gramStart"/>
       <w:r>
         <w:t>Jumlah Pegawai sampai dengan bulan Juni tahun 2010 sebanyak 3,256 pegawai.</w:t>
       </w:r>
-      <w:proofErr w:type="gramEnd"/>
     </w:p>
     <w:p>
       <w:pPr>
@@ -8032,15 +7905,7 @@
         <w:jc w:val="both"/>
       </w:pPr>
       <w:r>
-        <w:t>Jumlah Desa yang dilistriki dari total desa 8.497 desa terdiri dari 794 desa dalam kota dan 7.703 desa luar kota, sampai dengan tahun 2007 untuk daerah Kabupaten dan Kota terlistriki sebanyak 8.429 desa dengan rincian 792 desa dalam kota (100%) dan 7.637 desa luar kota (98.14%). Sehingga rasio elektrifikasi desa sebesar 98</w:t>
-      </w:r>
-      <w:proofErr w:type="gramStart"/>
-      <w:r>
-        <w:t>,20</w:t>
-      </w:r>
-      <w:proofErr w:type="gramEnd"/>
-      <w:r>
-        <w:t xml:space="preserve"> %.</w:t>
+        <w:t>Jumlah Desa yang dilistriki dari total desa 8.497 desa terdiri dari 794 desa dalam kota dan 7.703 desa luar kota, sampai dengan tahun 2007 untuk daerah Kabupaten dan Kota terlistriki sebanyak 8.429 desa dengan rincian 792 desa dalam kota (100%) dan 7.637 desa luar kota (98.14%). Sehingga rasio elektrifikasi desa sebesar 98,20 %.</w:t>
       </w:r>
     </w:p>
     <w:p>
@@ -8094,13 +7959,8 @@
         <w:jc w:val="both"/>
       </w:pPr>
       <w:r>
-        <w:t xml:space="preserve">Wilayah usaha PT. PLN (Persero) Distribusi Jawa Timur dibagi menjadi beberapa daerah Pelayanan yang melayani wilayah administrasi propinsi Jawa </w:t>
-      </w:r>
-      <w:proofErr w:type="gramStart"/>
-      <w:r>
-        <w:t>Timur :</w:t>
-      </w:r>
-      <w:proofErr w:type="gramEnd"/>
+        <w:t>Wilayah usaha PT. PLN (Persero) Distribusi Jawa Timur dibagi menjadi beberapa daerah Pelayanan yang melayani wilayah administrasi propinsi Jawa Timur :</w:t>
+      </w:r>
     </w:p>
     <w:p>
       <w:pPr>
@@ -8404,7 +8264,7 @@
           <v:shape id="_x0000_i1025" type="#_x0000_t75" style="width:276.75pt;height:63pt" o:ole="">
             <v:imagedata r:id="rId14" o:title=""/>
           </v:shape>
-          <o:OLEObject Type="Embed" ProgID="Visio.Drawing.11" ShapeID="_x0000_i1025" DrawAspect="Content" ObjectID="_1410276037" r:id="rId15"/>
+          <o:OLEObject Type="Embed" ProgID="Visio.Drawing.11" ShapeID="_x0000_i1025" DrawAspect="Content" ObjectID="_1410288553" r:id="rId15"/>
         </w:object>
       </w:r>
     </w:p>
@@ -8514,15 +8374,7 @@
         <w:t>l</w:t>
       </w:r>
       <w:r>
-        <w:t xml:space="preserve"> data </w:t>
-      </w:r>
-      <w:proofErr w:type="gramStart"/>
-      <w:r>
-        <w:t>induk  pelanggan</w:t>
-      </w:r>
-      <w:proofErr w:type="gramEnd"/>
-      <w:r>
-        <w:t>, data tagihan pelanggan, dan data pembelian voucer pra-bayar pelanggan dalam bentuk Microsoft Access Database.</w:t>
+        <w:t xml:space="preserve"> data induk  pelanggan, data tagihan pelanggan, dan data pembelian voucer pra-bayar pelanggan dalam bentuk Microsoft Access Database.</w:t>
       </w:r>
     </w:p>
     <w:p>
@@ -8553,13 +8405,8 @@
         <w:t>MySql</w:t>
       </w:r>
       <w:r>
-        <w:t xml:space="preserve"> dengan </w:t>
-      </w:r>
-      <w:proofErr w:type="gramStart"/>
-      <w:r>
-        <w:t>pertimbangan :</w:t>
-      </w:r>
-      <w:proofErr w:type="gramEnd"/>
+        <w:t xml:space="preserve"> dengan pertimbangan :</w:t>
+      </w:r>
     </w:p>
     <w:p>
       <w:pPr>
@@ -8784,15 +8631,7 @@
         </w:rPr>
       </w:pPr>
       <w:r>
-        <w:t xml:space="preserve">Aplikasi Web ini merupapan aplikasi utama dari PLN Watch yang </w:t>
-      </w:r>
-      <w:proofErr w:type="gramStart"/>
-      <w:r>
-        <w:t>akan</w:t>
-      </w:r>
-      <w:proofErr w:type="gramEnd"/>
-      <w:r>
-        <w:t xml:space="preserve"> menampilkan data setelah di olah</w:t>
+        <w:t>Aplikasi Web ini merupapan aplikasi utama dari PLN Watch yang akan menampilkan data setelah di olah</w:t>
       </w:r>
       <w:r>
         <w:t xml:space="preserve"> untuk digunakan oleh </w:t>
@@ -8804,11 +8643,7 @@
         <w:t>end-user</w:t>
       </w:r>
       <w:r>
-        <w:t xml:space="preserve">. </w:t>
-      </w:r>
-      <w:proofErr w:type="gramStart"/>
-      <w:r>
-        <w:t>Aplikasi ini dibangun di atas bahas</w:t>
+        <w:t>. Aplikasi ini dibangun di atas bahas</w:t>
       </w:r>
       <w:r>
         <w:t>a</w:t>
@@ -8855,7 +8690,6 @@
       <w:r>
         <w:t>.</w:t>
       </w:r>
-      <w:proofErr w:type="gramEnd"/>
       <w:r>
         <w:rPr>
           <w:lang w:val="id-ID"/>
@@ -8921,11 +8755,9 @@
         <w:ind w:left="0" w:firstLine="567"/>
         <w:jc w:val="both"/>
       </w:pPr>
-      <w:proofErr w:type="gramStart"/>
       <w:r>
         <w:t>Penggunaan bahasa pemrograman PHP dan server Apache semata merupakan layanan yang disediakan di lingkungan PT. PLN (Persero) Distribusi Jawa Timur.</w:t>
       </w:r>
-      <w:proofErr w:type="gramEnd"/>
     </w:p>
     <w:p>
       <w:pPr>
@@ -8963,7 +8795,6 @@
         <w:ind w:left="0" w:firstLine="567"/>
         <w:jc w:val="both"/>
       </w:pPr>
-      <w:proofErr w:type="gramStart"/>
       <w:r>
         <w:t xml:space="preserve">PLN Watch Data Importer merupakan sebuah aplikasi pendukung PLN Watch </w:t>
       </w:r>
@@ -8979,7 +8810,6 @@
       <w:r>
         <w:t xml:space="preserve"> olah oleh PLN Watch.</w:t>
       </w:r>
-      <w:proofErr w:type="gramEnd"/>
     </w:p>
     <w:p>
       <w:pPr>
@@ -9767,21 +9597,7 @@
         <w:rPr>
           <w:color w:val="auto"/>
         </w:rPr>
-        <w:t xml:space="preserve">Realisasi Melihat </w:t>
-      </w:r>
-      <w:proofErr w:type="gramStart"/>
-      <w:r>
-        <w:rPr>
-          <w:color w:val="auto"/>
-        </w:rPr>
-        <w:t>jam</w:t>
-      </w:r>
-      <w:proofErr w:type="gramEnd"/>
-      <w:r>
-        <w:rPr>
-          <w:color w:val="auto"/>
-        </w:rPr>
-        <w:t xml:space="preserve"> nyala pelanggan</w:t>
+        <w:t>Realisasi Melihat jam nyala pelanggan</w:t>
       </w:r>
     </w:p>
     <w:p>
@@ -10293,6 +10109,7 @@
         <w:t xml:space="preserve"> PLN Watch Data Importer</w:t>
       </w:r>
     </w:p>
+    <w:p/>
     <w:p>
       <w:pPr>
         <w:pStyle w:val="Heading3"/>
@@ -10303,8 +10120,8 @@
         <w:contextualSpacing/>
         <w:rPr>
           <w:rStyle w:val="Heading4Char"/>
+          <w:bCs/>
           <w:iCs w:val="0"/>
-          <w:lang w:val="id-ID"/>
         </w:rPr>
       </w:pPr>
       <w:bookmarkStart w:id="31" w:name="_Toc336534167"/>
@@ -10316,7 +10133,254 @@
         <w:lastRenderedPageBreak/>
         <w:t>Activity Diagram</w:t>
       </w:r>
+      <w:bookmarkStart w:id="32" w:name="_Toc336534168"/>
       <w:bookmarkEnd w:id="31"/>
+    </w:p>
+    <w:p>
+      <w:pPr>
+        <w:pStyle w:val="ListParagraph"/>
+        <w:numPr>
+          <w:ilvl w:val="0"/>
+          <w:numId w:val="36"/>
+        </w:numPr>
+        <w:ind w:left="709"/>
+      </w:pPr>
+      <w:r>
+        <w:t>PLN Watch</w:t>
+      </w:r>
+    </w:p>
+    <w:p>
+      <w:pPr>
+        <w:pStyle w:val="ListParagraph"/>
+        <w:ind w:left="709"/>
+        <w:jc w:val="center"/>
+      </w:pPr>
+      <w:r>
+        <w:rPr>
+          <w:noProof/>
+          <w:lang w:val="id-ID" w:eastAsia="id-ID"/>
+        </w:rPr>
+        <w:drawing>
+          <wp:inline distT="0" distB="0" distL="0" distR="0">
+            <wp:extent cx="1052157" cy="1847850"/>
+            <wp:effectExtent l="0" t="0" r="0" b="0"/>
+            <wp:docPr id="26" name="Picture 15"/>
+            <wp:cNvGraphicFramePr>
+              <a:graphicFrameLocks xmlns:a="http://schemas.openxmlformats.org/drawingml/2006/main" noChangeAspect="1"/>
+            </wp:cNvGraphicFramePr>
+            <a:graphic xmlns:a="http://schemas.openxmlformats.org/drawingml/2006/main">
+              <a:graphicData uri="http://schemas.openxmlformats.org/drawingml/2006/picture">
+                <pic:pic xmlns:pic="http://schemas.openxmlformats.org/drawingml/2006/picture">
+                  <pic:nvPicPr>
+                    <pic:cNvPr id="0" name="Picture 15"/>
+                    <pic:cNvPicPr>
+                      <a:picLocks noChangeAspect="1" noChangeArrowheads="1"/>
+                    </pic:cNvPicPr>
+                  </pic:nvPicPr>
+                  <pic:blipFill>
+                    <a:blip r:embed="rId24"/>
+                    <a:srcRect/>
+                    <a:stretch>
+                      <a:fillRect/>
+                    </a:stretch>
+                  </pic:blipFill>
+                  <pic:spPr bwMode="auto">
+                    <a:xfrm>
+                      <a:off x="0" y="0"/>
+                      <a:ext cx="1055545" cy="1853801"/>
+                    </a:xfrm>
+                    <a:prstGeom prst="rect">
+                      <a:avLst/>
+                    </a:prstGeom>
+                    <a:noFill/>
+                    <a:ln w="9525">
+                      <a:noFill/>
+                      <a:miter lim="800000"/>
+                      <a:headEnd/>
+                      <a:tailEnd/>
+                    </a:ln>
+                  </pic:spPr>
+                </pic:pic>
+              </a:graphicData>
+            </a:graphic>
+          </wp:inline>
+        </w:drawing>
+      </w:r>
+    </w:p>
+    <w:p>
+      <w:pPr>
+        <w:pStyle w:val="Caption"/>
+        <w:jc w:val="center"/>
+        <w:rPr>
+          <w:color w:val="auto"/>
+        </w:rPr>
+      </w:pPr>
+      <w:r>
+        <w:rPr>
+          <w:color w:val="auto"/>
+        </w:rPr>
+        <w:t xml:space="preserve">Gambar </w:t>
+      </w:r>
+      <w:r>
+        <w:rPr>
+          <w:color w:val="auto"/>
+        </w:rPr>
+        <w:fldChar w:fldCharType="begin"/>
+      </w:r>
+      <w:r>
+        <w:rPr>
+          <w:color w:val="auto"/>
+        </w:rPr>
+        <w:instrText xml:space="preserve"> SEQ Gambar \* ARABIC </w:instrText>
+      </w:r>
+      <w:r>
+        <w:rPr>
+          <w:color w:val="auto"/>
+        </w:rPr>
+        <w:fldChar w:fldCharType="separate"/>
+      </w:r>
+      <w:r>
+        <w:rPr>
+          <w:noProof/>
+          <w:color w:val="auto"/>
+        </w:rPr>
+        <w:t>10</w:t>
+      </w:r>
+      <w:r>
+        <w:rPr>
+          <w:color w:val="auto"/>
+        </w:rPr>
+        <w:fldChar w:fldCharType="end"/>
+      </w:r>
+      <w:r>
+        <w:rPr>
+          <w:color w:val="auto"/>
+        </w:rPr>
+        <w:t xml:space="preserve"> Diagram Akitivitas PLN Watch</w:t>
+      </w:r>
+    </w:p>
+    <w:p>
+      <w:pPr>
+        <w:pStyle w:val="ListParagraph"/>
+        <w:numPr>
+          <w:ilvl w:val="0"/>
+          <w:numId w:val="36"/>
+        </w:numPr>
+        <w:ind w:left="709"/>
+      </w:pPr>
+      <w:r>
+        <w:t>PLN Watch Data Importer</w:t>
+      </w:r>
+    </w:p>
+    <w:p>
+      <w:pPr>
+        <w:pStyle w:val="ListParagraph"/>
+        <w:ind w:left="709"/>
+        <w:jc w:val="center"/>
+      </w:pPr>
+      <w:r>
+        <w:rPr>
+          <w:noProof/>
+          <w:lang w:val="id-ID" w:eastAsia="id-ID"/>
+        </w:rPr>
+        <w:drawing>
+          <wp:inline distT="0" distB="0" distL="0" distR="0">
+            <wp:extent cx="1160603" cy="2143125"/>
+            <wp:effectExtent l="0" t="0" r="0" b="0"/>
+            <wp:docPr id="27" name="Picture 16"/>
+            <wp:cNvGraphicFramePr>
+              <a:graphicFrameLocks xmlns:a="http://schemas.openxmlformats.org/drawingml/2006/main" noChangeAspect="1"/>
+            </wp:cNvGraphicFramePr>
+            <a:graphic xmlns:a="http://schemas.openxmlformats.org/drawingml/2006/main">
+              <a:graphicData uri="http://schemas.openxmlformats.org/drawingml/2006/picture">
+                <pic:pic xmlns:pic="http://schemas.openxmlformats.org/drawingml/2006/picture">
+                  <pic:nvPicPr>
+                    <pic:cNvPr id="0" name="Picture 16"/>
+                    <pic:cNvPicPr>
+                      <a:picLocks noChangeAspect="1" noChangeArrowheads="1"/>
+                    </pic:cNvPicPr>
+                  </pic:nvPicPr>
+                  <pic:blipFill>
+                    <a:blip r:embed="rId25"/>
+                    <a:srcRect/>
+                    <a:stretch>
+                      <a:fillRect/>
+                    </a:stretch>
+                  </pic:blipFill>
+                  <pic:spPr bwMode="auto">
+                    <a:xfrm>
+                      <a:off x="0" y="0"/>
+                      <a:ext cx="1163234" cy="2147983"/>
+                    </a:xfrm>
+                    <a:prstGeom prst="rect">
+                      <a:avLst/>
+                    </a:prstGeom>
+                    <a:noFill/>
+                    <a:ln w="9525">
+                      <a:noFill/>
+                      <a:miter lim="800000"/>
+                      <a:headEnd/>
+                      <a:tailEnd/>
+                    </a:ln>
+                  </pic:spPr>
+                </pic:pic>
+              </a:graphicData>
+            </a:graphic>
+          </wp:inline>
+        </w:drawing>
+      </w:r>
+    </w:p>
+    <w:p>
+      <w:pPr>
+        <w:pStyle w:val="Caption"/>
+        <w:jc w:val="center"/>
+        <w:rPr>
+          <w:color w:val="auto"/>
+        </w:rPr>
+      </w:pPr>
+      <w:r>
+        <w:rPr>
+          <w:color w:val="auto"/>
+        </w:rPr>
+        <w:t xml:space="preserve">Gambar </w:t>
+      </w:r>
+      <w:r>
+        <w:rPr>
+          <w:color w:val="auto"/>
+        </w:rPr>
+        <w:fldChar w:fldCharType="begin"/>
+      </w:r>
+      <w:r>
+        <w:rPr>
+          <w:color w:val="auto"/>
+        </w:rPr>
+        <w:instrText xml:space="preserve"> SEQ Gambar \* ARABIC </w:instrText>
+      </w:r>
+      <w:r>
+        <w:rPr>
+          <w:color w:val="auto"/>
+        </w:rPr>
+        <w:fldChar w:fldCharType="separate"/>
+      </w:r>
+      <w:r>
+        <w:rPr>
+          <w:noProof/>
+          <w:color w:val="auto"/>
+        </w:rPr>
+        <w:t>11</w:t>
+      </w:r>
+      <w:r>
+        <w:rPr>
+          <w:color w:val="auto"/>
+        </w:rPr>
+        <w:fldChar w:fldCharType="end"/>
+      </w:r>
+      <w:r>
+        <w:rPr>
+          <w:color w:val="auto"/>
+        </w:rPr>
+        <w:t xml:space="preserve"> Diagram Akitivitas PLN Watch</w:t>
+      </w:r>
     </w:p>
     <w:p>
       <w:pPr>
@@ -10327,18 +10391,260 @@
         </w:numPr>
         <w:contextualSpacing/>
         <w:rPr>
-          <w:lang w:val="id-ID"/>
-        </w:rPr>
-      </w:pPr>
-      <w:bookmarkStart w:id="32" w:name="_Toc336534168"/>
-      <w:r>
-        <w:rPr>
           <w:rStyle w:val="Heading4Char"/>
-          <w:lang w:val="id-ID"/>
-        </w:rPr>
+        </w:rPr>
+      </w:pPr>
+      <w:r>
+        <w:rPr>
+          <w:rStyle w:val="Heading4Char"/>
+          <w:lang w:val="id-ID"/>
+        </w:rPr>
+        <w:lastRenderedPageBreak/>
         <w:t>Sekuen</w:t>
       </w:r>
       <w:bookmarkEnd w:id="32"/>
+    </w:p>
+    <w:p>
+      <w:pPr>
+        <w:pStyle w:val="ListParagraph"/>
+        <w:numPr>
+          <w:ilvl w:val="0"/>
+          <w:numId w:val="33"/>
+        </w:numPr>
+      </w:pPr>
+      <w:r>
+        <w:t>PLN Watch</w:t>
+      </w:r>
+    </w:p>
+    <w:p>
+      <w:pPr>
+        <w:pStyle w:val="ListParagraph"/>
+        <w:ind w:left="360"/>
+      </w:pPr>
+      <w:r>
+        <w:rPr>
+          <w:noProof/>
+          <w:lang w:val="id-ID" w:eastAsia="id-ID"/>
+        </w:rPr>
+        <w:drawing>
+          <wp:inline distT="0" distB="0" distL="0" distR="0">
+            <wp:extent cx="3457575" cy="2287316"/>
+            <wp:effectExtent l="0" t="0" r="0" b="0"/>
+            <wp:docPr id="24" name="Picture 13"/>
+            <wp:cNvGraphicFramePr>
+              <a:graphicFrameLocks xmlns:a="http://schemas.openxmlformats.org/drawingml/2006/main" noChangeAspect="1"/>
+            </wp:cNvGraphicFramePr>
+            <a:graphic xmlns:a="http://schemas.openxmlformats.org/drawingml/2006/main">
+              <a:graphicData uri="http://schemas.openxmlformats.org/drawingml/2006/picture">
+                <pic:pic xmlns:pic="http://schemas.openxmlformats.org/drawingml/2006/picture">
+                  <pic:nvPicPr>
+                    <pic:cNvPr id="0" name="Picture 13"/>
+                    <pic:cNvPicPr>
+                      <a:picLocks noChangeAspect="1" noChangeArrowheads="1"/>
+                    </pic:cNvPicPr>
+                  </pic:nvPicPr>
+                  <pic:blipFill>
+                    <a:blip r:embed="rId26"/>
+                    <a:srcRect/>
+                    <a:stretch>
+                      <a:fillRect/>
+                    </a:stretch>
+                  </pic:blipFill>
+                  <pic:spPr bwMode="auto">
+                    <a:xfrm>
+                      <a:off x="0" y="0"/>
+                      <a:ext cx="3457575" cy="2287316"/>
+                    </a:xfrm>
+                    <a:prstGeom prst="rect">
+                      <a:avLst/>
+                    </a:prstGeom>
+                    <a:noFill/>
+                    <a:ln w="9525">
+                      <a:noFill/>
+                      <a:miter lim="800000"/>
+                      <a:headEnd/>
+                      <a:tailEnd/>
+                    </a:ln>
+                  </pic:spPr>
+                </pic:pic>
+              </a:graphicData>
+            </a:graphic>
+          </wp:inline>
+        </w:drawing>
+      </w:r>
+    </w:p>
+    <w:p>
+      <w:pPr>
+        <w:pStyle w:val="Caption"/>
+        <w:jc w:val="center"/>
+        <w:rPr>
+          <w:color w:val="auto"/>
+        </w:rPr>
+      </w:pPr>
+      <w:r>
+        <w:rPr>
+          <w:color w:val="auto"/>
+        </w:rPr>
+        <w:t xml:space="preserve">Gambar </w:t>
+      </w:r>
+      <w:r>
+        <w:rPr>
+          <w:color w:val="auto"/>
+        </w:rPr>
+        <w:fldChar w:fldCharType="begin"/>
+      </w:r>
+      <w:r>
+        <w:rPr>
+          <w:color w:val="auto"/>
+        </w:rPr>
+        <w:instrText xml:space="preserve"> SEQ Gambar \* ARABIC </w:instrText>
+      </w:r>
+      <w:r>
+        <w:rPr>
+          <w:color w:val="auto"/>
+        </w:rPr>
+        <w:fldChar w:fldCharType="separate"/>
+      </w:r>
+      <w:r>
+        <w:rPr>
+          <w:noProof/>
+          <w:color w:val="auto"/>
+        </w:rPr>
+        <w:t>12</w:t>
+      </w:r>
+      <w:r>
+        <w:rPr>
+          <w:color w:val="auto"/>
+        </w:rPr>
+        <w:fldChar w:fldCharType="end"/>
+      </w:r>
+      <w:r>
+        <w:rPr>
+          <w:color w:val="auto"/>
+        </w:rPr>
+        <w:t xml:space="preserve"> Diagram Sekuens PLN Watch</w:t>
+      </w:r>
+    </w:p>
+    <w:p>
+      <w:pPr>
+        <w:pStyle w:val="ListParagraph"/>
+        <w:numPr>
+          <w:ilvl w:val="0"/>
+          <w:numId w:val="33"/>
+        </w:numPr>
+      </w:pPr>
+      <w:r>
+        <w:t>PLN Watch Data Importer</w:t>
+      </w:r>
+    </w:p>
+    <w:p>
+      <w:pPr>
+        <w:pStyle w:val="ListParagraph"/>
+        <w:ind w:left="360" w:firstLine="360"/>
+      </w:pPr>
+      <w:r>
+        <w:rPr>
+          <w:noProof/>
+          <w:lang w:val="id-ID" w:eastAsia="id-ID"/>
+        </w:rPr>
+        <w:drawing>
+          <wp:inline distT="0" distB="0" distL="0" distR="0">
+            <wp:extent cx="2228850" cy="1714500"/>
+            <wp:effectExtent l="0" t="0" r="0" b="0"/>
+            <wp:docPr id="25" name="Picture 14"/>
+            <wp:cNvGraphicFramePr>
+              <a:graphicFrameLocks xmlns:a="http://schemas.openxmlformats.org/drawingml/2006/main" noChangeAspect="1"/>
+            </wp:cNvGraphicFramePr>
+            <a:graphic xmlns:a="http://schemas.openxmlformats.org/drawingml/2006/main">
+              <a:graphicData uri="http://schemas.openxmlformats.org/drawingml/2006/picture">
+                <pic:pic xmlns:pic="http://schemas.openxmlformats.org/drawingml/2006/picture">
+                  <pic:nvPicPr>
+                    <pic:cNvPr id="0" name="Picture 14"/>
+                    <pic:cNvPicPr>
+                      <a:picLocks noChangeAspect="1" noChangeArrowheads="1"/>
+                    </pic:cNvPicPr>
+                  </pic:nvPicPr>
+                  <pic:blipFill>
+                    <a:blip r:embed="rId27"/>
+                    <a:srcRect/>
+                    <a:stretch>
+                      <a:fillRect/>
+                    </a:stretch>
+                  </pic:blipFill>
+                  <pic:spPr bwMode="auto">
+                    <a:xfrm>
+                      <a:off x="0" y="0"/>
+                      <a:ext cx="2239853" cy="1722964"/>
+                    </a:xfrm>
+                    <a:prstGeom prst="rect">
+                      <a:avLst/>
+                    </a:prstGeom>
+                    <a:noFill/>
+                    <a:ln w="9525">
+                      <a:noFill/>
+                      <a:miter lim="800000"/>
+                      <a:headEnd/>
+                      <a:tailEnd/>
+                    </a:ln>
+                  </pic:spPr>
+                </pic:pic>
+              </a:graphicData>
+            </a:graphic>
+          </wp:inline>
+        </w:drawing>
+      </w:r>
+    </w:p>
+    <w:p>
+      <w:pPr>
+        <w:pStyle w:val="Caption"/>
+        <w:jc w:val="center"/>
+        <w:rPr>
+          <w:color w:val="auto"/>
+        </w:rPr>
+      </w:pPr>
+      <w:r>
+        <w:rPr>
+          <w:color w:val="auto"/>
+        </w:rPr>
+        <w:t xml:space="preserve">Gambar </w:t>
+      </w:r>
+      <w:r>
+        <w:rPr>
+          <w:color w:val="auto"/>
+        </w:rPr>
+        <w:fldChar w:fldCharType="begin"/>
+      </w:r>
+      <w:r>
+        <w:rPr>
+          <w:color w:val="auto"/>
+        </w:rPr>
+        <w:instrText xml:space="preserve"> SEQ Gambar \* ARABIC </w:instrText>
+      </w:r>
+      <w:r>
+        <w:rPr>
+          <w:color w:val="auto"/>
+        </w:rPr>
+        <w:fldChar w:fldCharType="separate"/>
+      </w:r>
+      <w:r>
+        <w:rPr>
+          <w:noProof/>
+          <w:color w:val="auto"/>
+        </w:rPr>
+        <w:t>13</w:t>
+      </w:r>
+      <w:r>
+        <w:rPr>
+          <w:color w:val="auto"/>
+        </w:rPr>
+        <w:fldChar w:fldCharType="end"/>
+      </w:r>
+      <w:r>
+        <w:rPr>
+          <w:color w:val="auto"/>
+        </w:rPr>
+        <w:t xml:space="preserve"> Diagram Sekuens PLN Watch Data Importer</w:t>
+      </w:r>
     </w:p>
     <w:p>
       <w:pPr>
@@ -10357,6 +10663,7 @@
         <w:rPr>
           <w:lang w:val="id-ID"/>
         </w:rPr>
+        <w:lastRenderedPageBreak/>
         <w:t>Workflow</w:t>
       </w:r>
       <w:bookmarkEnd w:id="33"/>
@@ -10371,7 +10678,6 @@
         <w:contextualSpacing/>
         <w:rPr>
           <w:rStyle w:val="Heading4Char"/>
-          <w:lang w:val="id-ID"/>
         </w:rPr>
       </w:pPr>
       <w:bookmarkStart w:id="34" w:name="_Toc336534170"/>
@@ -10386,7 +10692,41 @@
     </w:p>
     <w:p>
       <w:pPr>
-        <w:rPr>
+        <w:pStyle w:val="ListParagraph"/>
+        <w:numPr>
+          <w:ilvl w:val="0"/>
+          <w:numId w:val="26"/>
+        </w:numPr>
+        <w:rPr>
+          <w:lang w:val="id-ID"/>
+        </w:rPr>
+      </w:pPr>
+      <w:r>
+        <w:rPr>
+          <w:lang w:val="id-ID"/>
+        </w:rPr>
+        <w:t>PLN Watch</w:t>
+      </w:r>
+    </w:p>
+    <w:p>
+      <w:pPr>
+        <w:keepNext/>
+      </w:pPr>
+      <w:r>
+        <w:object w:dxaOrig="6687" w:dyaOrig="8091">
+          <v:shape id="_x0000_i1027" type="#_x0000_t75" style="width:275.25pt;height:333pt" o:ole="">
+            <v:imagedata r:id="rId28" o:title=""/>
+          </v:shape>
+          <o:OLEObject Type="Embed" ProgID="Visio.Drawing.11" ShapeID="_x0000_i1027" DrawAspect="Content" ObjectID="_1410288554" r:id="rId29"/>
+        </w:object>
+      </w:r>
+    </w:p>
+    <w:p>
+      <w:pPr>
+        <w:pStyle w:val="Caption"/>
+        <w:jc w:val="center"/>
+        <w:rPr>
+          <w:color w:val="000000" w:themeColor="text1"/>
           <w:lang w:val="id-ID"/>
         </w:rPr>
         <w:sectPr>
@@ -10397,6 +10737,52 @@
           <w:docGrid w:linePitch="360"/>
         </w:sectPr>
       </w:pPr>
+      <w:bookmarkStart w:id="35" w:name="_Toc335391864"/>
+      <w:r>
+        <w:rPr>
+          <w:color w:val="000000" w:themeColor="text1"/>
+        </w:rPr>
+        <w:t xml:space="preserve">Gambar </w:t>
+      </w:r>
+      <w:r>
+        <w:rPr>
+          <w:color w:val="000000" w:themeColor="text1"/>
+        </w:rPr>
+        <w:fldChar w:fldCharType="begin"/>
+      </w:r>
+      <w:r>
+        <w:rPr>
+          <w:color w:val="000000" w:themeColor="text1"/>
+        </w:rPr>
+        <w:instrText xml:space="preserve"> SEQ Gambar \* ARABIC </w:instrText>
+      </w:r>
+      <w:r>
+        <w:rPr>
+          <w:color w:val="000000" w:themeColor="text1"/>
+        </w:rPr>
+        <w:fldChar w:fldCharType="separate"/>
+      </w:r>
+      <w:r>
+        <w:rPr>
+          <w:noProof/>
+          <w:color w:val="000000" w:themeColor="text1"/>
+        </w:rPr>
+        <w:t>14</w:t>
+      </w:r>
+      <w:r>
+        <w:rPr>
+          <w:color w:val="000000" w:themeColor="text1"/>
+        </w:rPr>
+        <w:fldChar w:fldCharType="end"/>
+      </w:r>
+      <w:r>
+        <w:rPr>
+          <w:color w:val="000000" w:themeColor="text1"/>
+          <w:lang w:val="id-ID"/>
+        </w:rPr>
+        <w:t xml:space="preserve"> Diagram Alir Penggunaan PLN Watch</w:t>
+      </w:r>
+      <w:bookmarkEnd w:id="35"/>
     </w:p>
     <w:p>
       <w:pPr>
@@ -10414,19 +10800,20 @@
           <w:lang w:val="id-ID"/>
         </w:rPr>
         <w:lastRenderedPageBreak/>
-        <w:t>PLN Watch</w:t>
+        <w:t>PLN Watch Data Importer</w:t>
       </w:r>
     </w:p>
     <w:p>
       <w:pPr>
         <w:keepNext/>
-      </w:pPr>
-      <w:r>
-        <w:object w:dxaOrig="6687" w:dyaOrig="8091">
-          <v:shape id="_x0000_i1026" type="#_x0000_t75" style="width:275.25pt;height:333pt" o:ole="">
-            <v:imagedata r:id="rId24" o:title=""/>
+        <w:jc w:val="center"/>
+      </w:pPr>
+      <w:r>
+        <w:object w:dxaOrig="2803" w:dyaOrig="7283">
+          <v:shape id="_x0000_i1026" type="#_x0000_t75" style="width:139.5pt;height:364.5pt" o:ole="">
+            <v:imagedata r:id="rId30" o:title=""/>
           </v:shape>
-          <o:OLEObject Type="Embed" ProgID="Visio.Drawing.11" ShapeID="_x0000_i1026" DrawAspect="Content" ObjectID="_1410276038" r:id="rId25"/>
+          <o:OLEObject Type="Embed" ProgID="Visio.Drawing.11" ShapeID="_x0000_i1026" DrawAspect="Content" ObjectID="_1410288555" r:id="rId31"/>
         </w:object>
       </w:r>
     </w:p>
@@ -10438,15 +10825,8 @@
           <w:color w:val="000000" w:themeColor="text1"/>
           <w:lang w:val="id-ID"/>
         </w:rPr>
-        <w:sectPr>
-          <w:pgSz w:w="8391" w:h="11907" w:code="11"/>
-          <w:pgMar w:top="1440" w:right="1440" w:bottom="1440" w:left="1440" w:header="720" w:footer="720" w:gutter="0"/>
-          <w:cols w:space="720"/>
-          <w:titlePg/>
-          <w:docGrid w:linePitch="360"/>
-        </w:sectPr>
-      </w:pPr>
-      <w:bookmarkStart w:id="35" w:name="_Toc335391864"/>
+      </w:pPr>
+      <w:bookmarkStart w:id="36" w:name="_Toc335391865"/>
       <w:r>
         <w:rPr>
           <w:color w:val="000000" w:themeColor="text1"/>
@@ -10476,96 +10856,7 @@
           <w:noProof/>
           <w:color w:val="000000" w:themeColor="text1"/>
         </w:rPr>
-        <w:t>10</w:t>
-      </w:r>
-      <w:r>
-        <w:rPr>
-          <w:color w:val="000000" w:themeColor="text1"/>
-        </w:rPr>
-        <w:fldChar w:fldCharType="end"/>
-      </w:r>
-      <w:r>
-        <w:rPr>
-          <w:color w:val="000000" w:themeColor="text1"/>
-          <w:lang w:val="id-ID"/>
-        </w:rPr>
-        <w:t xml:space="preserve"> Diagram Alir Penggunaan PLN Watch</w:t>
-      </w:r>
-      <w:bookmarkEnd w:id="35"/>
-    </w:p>
-    <w:p>
-      <w:pPr>
-        <w:pStyle w:val="ListParagraph"/>
-        <w:numPr>
-          <w:ilvl w:val="0"/>
-          <w:numId w:val="26"/>
-        </w:numPr>
-        <w:rPr>
-          <w:lang w:val="id-ID"/>
-        </w:rPr>
-      </w:pPr>
-      <w:r>
-        <w:rPr>
-          <w:lang w:val="id-ID"/>
-        </w:rPr>
-        <w:lastRenderedPageBreak/>
-        <w:t>PLN Watch Data Importer</w:t>
-      </w:r>
-    </w:p>
-    <w:p>
-      <w:pPr>
-        <w:keepNext/>
-        <w:jc w:val="center"/>
-      </w:pPr>
-      <w:r>
-        <w:object w:dxaOrig="2803" w:dyaOrig="7283">
-          <v:shape id="_x0000_i1027" type="#_x0000_t75" style="width:139.5pt;height:364.5pt" o:ole="">
-            <v:imagedata r:id="rId26" o:title=""/>
-          </v:shape>
-          <o:OLEObject Type="Embed" ProgID="Visio.Drawing.11" ShapeID="_x0000_i1027" DrawAspect="Content" ObjectID="_1410276039" r:id="rId27"/>
-        </w:object>
-      </w:r>
-    </w:p>
-    <w:p>
-      <w:pPr>
-        <w:pStyle w:val="Caption"/>
-        <w:jc w:val="center"/>
-        <w:rPr>
-          <w:color w:val="000000" w:themeColor="text1"/>
-          <w:lang w:val="id-ID"/>
-        </w:rPr>
-      </w:pPr>
-      <w:bookmarkStart w:id="36" w:name="_Toc335391865"/>
-      <w:r>
-        <w:rPr>
-          <w:color w:val="000000" w:themeColor="text1"/>
-        </w:rPr>
-        <w:t xml:space="preserve">Gambar </w:t>
-      </w:r>
-      <w:r>
-        <w:rPr>
-          <w:color w:val="000000" w:themeColor="text1"/>
-        </w:rPr>
-        <w:fldChar w:fldCharType="begin"/>
-      </w:r>
-      <w:r>
-        <w:rPr>
-          <w:color w:val="000000" w:themeColor="text1"/>
-        </w:rPr>
-        <w:instrText xml:space="preserve"> SEQ Gambar \* ARABIC </w:instrText>
-      </w:r>
-      <w:r>
-        <w:rPr>
-          <w:color w:val="000000" w:themeColor="text1"/>
-        </w:rPr>
-        <w:fldChar w:fldCharType="separate"/>
-      </w:r>
-      <w:r>
-        <w:rPr>
-          <w:noProof/>
-          <w:color w:val="000000" w:themeColor="text1"/>
-        </w:rPr>
-        <w:t>11</w:t>
+        <w:t>15</w:t>
       </w:r>
       <w:r>
         <w:rPr>
@@ -10670,7 +10961,7 @@
                     </pic:cNvPicPr>
                   </pic:nvPicPr>
                   <pic:blipFill>
-                    <a:blip r:embed="rId28" cstate="print"/>
+                    <a:blip r:embed="rId32" cstate="print"/>
                     <a:srcRect/>
                     <a:stretch>
                       <a:fillRect/>
@@ -10741,7 +11032,7 @@
           <w:color w:val="000000" w:themeColor="text1"/>
           <w:sz w:val="20"/>
         </w:rPr>
-        <w:t>12</w:t>
+        <w:t>16</w:t>
       </w:r>
       <w:r>
         <w:rPr>
@@ -10804,7 +11095,7 @@
                     </pic:cNvPicPr>
                   </pic:nvPicPr>
                   <pic:blipFill>
-                    <a:blip r:embed="rId29" cstate="print"/>
+                    <a:blip r:embed="rId33" cstate="print"/>
                     <a:srcRect/>
                     <a:stretch>
                       <a:fillRect/>
@@ -10875,7 +11166,7 @@
           <w:color w:val="000000" w:themeColor="text1"/>
           <w:sz w:val="20"/>
         </w:rPr>
-        <w:t>13</w:t>
+        <w:t>17</w:t>
       </w:r>
       <w:r>
         <w:rPr>
@@ -10964,7 +11255,7 @@
                     </pic:cNvPicPr>
                   </pic:nvPicPr>
                   <pic:blipFill>
-                    <a:blip r:embed="rId30" cstate="print"/>
+                    <a:blip r:embed="rId34" cstate="print"/>
                     <a:srcRect/>
                     <a:stretch>
                       <a:fillRect/>
@@ -11038,7 +11329,7 @@
           <w:color w:val="000000" w:themeColor="text1"/>
           <w:sz w:val="20"/>
         </w:rPr>
-        <w:t>14</w:t>
+        <w:t>18</w:t>
       </w:r>
       <w:r>
         <w:rPr>
@@ -11117,7 +11408,7 @@
                     </pic:cNvPicPr>
                   </pic:nvPicPr>
                   <pic:blipFill>
-                    <a:blip r:embed="rId31" cstate="print"/>
+                    <a:blip r:embed="rId35" cstate="print"/>
                     <a:srcRect/>
                     <a:stretch>
                       <a:fillRect/>
@@ -11191,7 +11482,7 @@
           <w:color w:val="000000" w:themeColor="text1"/>
           <w:sz w:val="20"/>
         </w:rPr>
-        <w:t>15</w:t>
+        <w:t>19</w:t>
       </w:r>
       <w:r>
         <w:rPr>
@@ -11270,7 +11561,7 @@
                     </pic:cNvPicPr>
                   </pic:nvPicPr>
                   <pic:blipFill>
-                    <a:blip r:embed="rId32" cstate="print"/>
+                    <a:blip r:embed="rId36" cstate="print"/>
                     <a:srcRect/>
                     <a:stretch>
                       <a:fillRect/>
@@ -11345,7 +11636,7 @@
           <w:color w:val="000000" w:themeColor="text1"/>
           <w:sz w:val="20"/>
         </w:rPr>
-        <w:t>16</w:t>
+        <w:t>20</w:t>
       </w:r>
       <w:r>
         <w:rPr>
@@ -11440,7 +11731,7 @@
                     </pic:cNvPicPr>
                   </pic:nvPicPr>
                   <pic:blipFill>
-                    <a:blip r:embed="rId33" cstate="print"/>
+                    <a:blip r:embed="rId37" cstate="print"/>
                     <a:srcRect/>
                     <a:stretch>
                       <a:fillRect/>
@@ -11520,7 +11811,7 @@
           <w:sz w:val="20"/>
           <w:szCs w:val="20"/>
         </w:rPr>
-        <w:t>17</w:t>
+        <w:t>21</w:t>
       </w:r>
       <w:r>
         <w:rPr>
@@ -11601,7 +11892,7 @@
                     </pic:cNvPicPr>
                   </pic:nvPicPr>
                   <pic:blipFill>
-                    <a:blip r:embed="rId34" cstate="print"/>
+                    <a:blip r:embed="rId38" cstate="print"/>
                     <a:srcRect/>
                     <a:stretch>
                       <a:fillRect/>
@@ -11681,7 +11972,7 @@
           <w:sz w:val="20"/>
           <w:szCs w:val="20"/>
         </w:rPr>
-        <w:t>18</w:t>
+        <w:t>22</w:t>
       </w:r>
       <w:r>
         <w:rPr>
@@ -11762,7 +12053,7 @@
                     </pic:cNvPicPr>
                   </pic:nvPicPr>
                   <pic:blipFill>
-                    <a:blip r:embed="rId35" cstate="print"/>
+                    <a:blip r:embed="rId39" cstate="print"/>
                     <a:srcRect/>
                     <a:stretch>
                       <a:fillRect/>
@@ -11842,7 +12133,7 @@
           <w:sz w:val="20"/>
           <w:szCs w:val="20"/>
         </w:rPr>
-        <w:t>19</w:t>
+        <w:t>23</w:t>
       </w:r>
       <w:r>
         <w:rPr>
@@ -24753,7 +25044,7 @@
                     </pic:cNvPicPr>
                   </pic:nvPicPr>
                   <pic:blipFill>
-                    <a:blip r:embed="rId36" cstate="print"/>
+                    <a:blip r:embed="rId40" cstate="print"/>
                     <a:srcRect/>
                     <a:stretch>
                       <a:fillRect/>
@@ -24826,7 +25117,7 @@
           <w:color w:val="000000" w:themeColor="text1"/>
           <w:sz w:val="20"/>
         </w:rPr>
-        <w:t>20</w:t>
+        <w:t>24</w:t>
       </w:r>
       <w:r>
         <w:rPr>
@@ -24841,16 +25132,7 @@
           <w:sz w:val="20"/>
           <w:lang w:val="id-ID"/>
         </w:rPr>
-        <w:t xml:space="preserve"> </w:t>
-      </w:r>
-      <w:proofErr w:type="gramStart"/>
-      <w:r>
-        <w:rPr>
-          <w:color w:val="000000" w:themeColor="text1"/>
-          <w:sz w:val="20"/>
-          <w:lang w:val="id-ID"/>
-        </w:rPr>
-        <w:t xml:space="preserve">Pengujian </w:t>
+        <w:t xml:space="preserve"> Pengujian </w:t>
       </w:r>
       <w:r>
         <w:rPr>
@@ -24867,17 +25149,7 @@
           <w:sz w:val="20"/>
           <w:lang w:val="id-ID"/>
         </w:rPr>
-        <w:t>Pada</w:t>
-      </w:r>
-      <w:proofErr w:type="gramEnd"/>
-      <w:r>
-        <w:rPr>
-          <w:noProof/>
-          <w:color w:val="000000" w:themeColor="text1"/>
-          <w:sz w:val="20"/>
-          <w:lang w:val="id-ID"/>
-        </w:rPr>
-        <w:t xml:space="preserve"> Menu Login</w:t>
+        <w:t>Pada Menu Login</w:t>
       </w:r>
     </w:p>
     <w:p>
@@ -24945,7 +25217,7 @@
                     </pic:cNvPicPr>
                   </pic:nvPicPr>
                   <pic:blipFill>
-                    <a:blip r:embed="rId37" cstate="print"/>
+                    <a:blip r:embed="rId41" cstate="print"/>
                     <a:srcRect/>
                     <a:stretch>
                       <a:fillRect/>
@@ -25018,7 +25290,7 @@
           <w:color w:val="000000" w:themeColor="text1"/>
           <w:sz w:val="20"/>
         </w:rPr>
-        <w:t>21</w:t>
+        <w:t>25</w:t>
       </w:r>
       <w:r>
         <w:rPr>
@@ -25131,7 +25403,7 @@
                     </pic:cNvPicPr>
                   </pic:nvPicPr>
                   <pic:blipFill>
-                    <a:blip r:embed="rId38" cstate="print"/>
+                    <a:blip r:embed="rId42" cstate="print"/>
                     <a:srcRect/>
                     <a:stretch>
                       <a:fillRect/>
@@ -25204,7 +25476,7 @@
           <w:color w:val="000000" w:themeColor="text1"/>
           <w:sz w:val="20"/>
         </w:rPr>
-        <w:t>22</w:t>
+        <w:t>26</w:t>
       </w:r>
       <w:r>
         <w:rPr>
@@ -25283,7 +25555,7 @@
                     </pic:cNvPicPr>
                   </pic:nvPicPr>
                   <pic:blipFill>
-                    <a:blip r:embed="rId39" cstate="print"/>
+                    <a:blip r:embed="rId43" cstate="print"/>
                     <a:srcRect/>
                     <a:stretch>
                       <a:fillRect/>
@@ -25356,7 +25628,7 @@
           <w:color w:val="000000" w:themeColor="text1"/>
           <w:sz w:val="20"/>
         </w:rPr>
-        <w:t>23</w:t>
+        <w:t>27</w:t>
       </w:r>
       <w:r>
         <w:rPr>
@@ -25442,7 +25714,7 @@
                     </pic:cNvPicPr>
                   </pic:nvPicPr>
                   <pic:blipFill>
-                    <a:blip r:embed="rId40" cstate="print">
+                    <a:blip r:embed="rId44" cstate="print">
                       <a:extLst>
                         <a:ext uri="{28A0092B-C50C-407E-A947-70E740481C1C}">
                           <a14:useLocalDpi xmlns:lc="http://schemas.openxmlformats.org/drawingml/2006/lockedCanvas" xmlns:a14="http://schemas.microsoft.com/office/drawing/2010/main" xmlns:p="http://schemas.openxmlformats.org/presentationml/2006/main" xmlns="" xmlns:w="http://schemas.openxmlformats.org/wordprocessingml/2006/main" xmlns:w10="urn:schemas-microsoft-com:office:word" xmlns:v="urn:schemas-microsoft-com:vml" xmlns:o="urn:schemas-microsoft-com:office:office" val="0"/>
@@ -25546,7 +25818,7 @@
           <w:color w:val="000000" w:themeColor="text1"/>
           <w:sz w:val="20"/>
         </w:rPr>
-        <w:t>24</w:t>
+        <w:t>28</w:t>
       </w:r>
       <w:r>
         <w:rPr>
@@ -25591,7 +25863,7 @@
                     </pic:cNvPicPr>
                   </pic:nvPicPr>
                   <pic:blipFill>
-                    <a:blip r:embed="rId41" cstate="print">
+                    <a:blip r:embed="rId45" cstate="print">
                       <a:extLst>
                         <a:ext uri="{28A0092B-C50C-407E-A947-70E740481C1C}">
                           <a14:useLocalDpi xmlns:lc="http://schemas.openxmlformats.org/drawingml/2006/lockedCanvas" xmlns:a14="http://schemas.microsoft.com/office/drawing/2010/main" xmlns:p="http://schemas.openxmlformats.org/presentationml/2006/main" xmlns="" xmlns:w="http://schemas.openxmlformats.org/wordprocessingml/2006/main" xmlns:w10="urn:schemas-microsoft-com:office:word" xmlns:v="urn:schemas-microsoft-com:vml" xmlns:o="urn:schemas-microsoft-com:office:office" val="0"/>
@@ -25702,7 +25974,7 @@
           <w:color w:val="000000" w:themeColor="text1"/>
           <w:sz w:val="20"/>
         </w:rPr>
-        <w:t>25</w:t>
+        <w:t>29</w:t>
       </w:r>
       <w:r>
         <w:rPr>
@@ -25875,19 +26147,9 @@
       <w:pPr>
         <w:jc w:val="both"/>
       </w:pPr>
-      <w:proofErr w:type="gramStart"/>
-      <w:r>
-        <w:t>Gunakan format bibiliografi secara konsisten.</w:t>
-      </w:r>
-      <w:proofErr w:type="gramEnd"/>
-      <w:r>
-        <w:t xml:space="preserve"> </w:t>
-      </w:r>
-      <w:proofErr w:type="gramStart"/>
-      <w:r>
-        <w:t>Gunakan style MLA/APA yang sudah tersedia di Microsoft Word.</w:t>
-      </w:r>
-      <w:proofErr w:type="gramEnd"/>
+      <w:r>
+        <w:t>Gunakan format bibiliografi secara konsisten. Gunakan style MLA/APA yang sudah tersedia di Microsoft Word.</w:t>
+      </w:r>
     </w:p>
     <w:p>
       <w:pPr>
@@ -25921,7 +26183,7 @@
 
 <file path=word/endnotes.xml><?xml version="1.0" encoding="utf-8"?>
 <w:endnotes xmlns:ve="http://schemas.openxmlformats.org/markup-compatibility/2006" xmlns:o="urn:schemas-microsoft-com:office:office" xmlns:r="http://schemas.openxmlformats.org/officeDocument/2006/relationships" xmlns:m="http://schemas.openxmlformats.org/officeDocument/2006/math" xmlns:v="urn:schemas-microsoft-com:vml" xmlns:wp="http://schemas.openxmlformats.org/drawingml/2006/wordprocessingDrawing" xmlns:w10="urn:schemas-microsoft-com:office:word" xmlns:w="http://schemas.openxmlformats.org/wordprocessingml/2006/main" xmlns:wne="http://schemas.microsoft.com/office/word/2006/wordml">
-  <w:endnote w:type="separator" w:id="-1">
+  <w:endnote w:type="separator" w:id="0">
     <w:p>
       <w:pPr>
         <w:spacing w:after="0"/>
@@ -25931,7 +26193,7 @@
       </w:r>
     </w:p>
   </w:endnote>
-  <w:endnote w:type="continuationSeparator" w:id="0">
+  <w:endnote w:type="continuationSeparator" w:id="1">
     <w:p>
       <w:pPr>
         <w:spacing w:after="0"/>
@@ -26119,7 +26381,7 @@
 
 <file path=word/footnotes.xml><?xml version="1.0" encoding="utf-8"?>
 <w:footnotes xmlns:ve="http://schemas.openxmlformats.org/markup-compatibility/2006" xmlns:o="urn:schemas-microsoft-com:office:office" xmlns:r="http://schemas.openxmlformats.org/officeDocument/2006/relationships" xmlns:m="http://schemas.openxmlformats.org/officeDocument/2006/math" xmlns:v="urn:schemas-microsoft-com:vml" xmlns:wp="http://schemas.openxmlformats.org/drawingml/2006/wordprocessingDrawing" xmlns:w10="urn:schemas-microsoft-com:office:word" xmlns:w="http://schemas.openxmlformats.org/wordprocessingml/2006/main" xmlns:wne="http://schemas.microsoft.com/office/word/2006/wordml">
-  <w:footnote w:type="separator" w:id="-1">
+  <w:footnote w:type="separator" w:id="0">
     <w:p>
       <w:pPr>
         <w:spacing w:after="0"/>
@@ -26129,7 +26391,7 @@
       </w:r>
     </w:p>
   </w:footnote>
-  <w:footnote w:type="continuationSeparator" w:id="0">
+  <w:footnote w:type="continuationSeparator" w:id="1">
     <w:p>
       <w:pPr>
         <w:spacing w:after="0"/>
@@ -26584,6 +26846,92 @@
     </w:lvl>
   </w:abstractNum>
   <w:abstractNum w:abstractNumId="3">
+    <w:nsid w:val="11372560"/>
+    <w:multiLevelType w:val="hybridMultilevel"/>
+    <w:tmpl w:val="CE20338A"/>
+    <w:lvl w:ilvl="0" w:tplc="04210011">
+      <w:start w:val="1"/>
+      <w:numFmt w:val="decimal"/>
+      <w:lvlText w:val="%1)"/>
+      <w:lvlJc w:val="left"/>
+      <w:pPr>
+        <w:ind w:left="720" w:hanging="360"/>
+      </w:pPr>
+    </w:lvl>
+    <w:lvl w:ilvl="1" w:tplc="04210019" w:tentative="1">
+      <w:start w:val="1"/>
+      <w:numFmt w:val="lowerLetter"/>
+      <w:lvlText w:val="%2."/>
+      <w:lvlJc w:val="left"/>
+      <w:pPr>
+        <w:ind w:left="1440" w:hanging="360"/>
+      </w:pPr>
+    </w:lvl>
+    <w:lvl w:ilvl="2" w:tplc="0421001B" w:tentative="1">
+      <w:start w:val="1"/>
+      <w:numFmt w:val="lowerRoman"/>
+      <w:lvlText w:val="%3."/>
+      <w:lvlJc w:val="right"/>
+      <w:pPr>
+        <w:ind w:left="2160" w:hanging="180"/>
+      </w:pPr>
+    </w:lvl>
+    <w:lvl w:ilvl="3" w:tplc="0421000F" w:tentative="1">
+      <w:start w:val="1"/>
+      <w:numFmt w:val="decimal"/>
+      <w:lvlText w:val="%4."/>
+      <w:lvlJc w:val="left"/>
+      <w:pPr>
+        <w:ind w:left="2880" w:hanging="360"/>
+      </w:pPr>
+    </w:lvl>
+    <w:lvl w:ilvl="4" w:tplc="04210019" w:tentative="1">
+      <w:start w:val="1"/>
+      <w:numFmt w:val="lowerLetter"/>
+      <w:lvlText w:val="%5."/>
+      <w:lvlJc w:val="left"/>
+      <w:pPr>
+        <w:ind w:left="3600" w:hanging="360"/>
+      </w:pPr>
+    </w:lvl>
+    <w:lvl w:ilvl="5" w:tplc="0421001B" w:tentative="1">
+      <w:start w:val="1"/>
+      <w:numFmt w:val="lowerRoman"/>
+      <w:lvlText w:val="%6."/>
+      <w:lvlJc w:val="right"/>
+      <w:pPr>
+        <w:ind w:left="4320" w:hanging="180"/>
+      </w:pPr>
+    </w:lvl>
+    <w:lvl w:ilvl="6" w:tplc="0421000F" w:tentative="1">
+      <w:start w:val="1"/>
+      <w:numFmt w:val="decimal"/>
+      <w:lvlText w:val="%7."/>
+      <w:lvlJc w:val="left"/>
+      <w:pPr>
+        <w:ind w:left="5040" w:hanging="360"/>
+      </w:pPr>
+    </w:lvl>
+    <w:lvl w:ilvl="7" w:tplc="04210019" w:tentative="1">
+      <w:start w:val="1"/>
+      <w:numFmt w:val="lowerLetter"/>
+      <w:lvlText w:val="%8."/>
+      <w:lvlJc w:val="left"/>
+      <w:pPr>
+        <w:ind w:left="5760" w:hanging="360"/>
+      </w:pPr>
+    </w:lvl>
+    <w:lvl w:ilvl="8" w:tplc="0421001B" w:tentative="1">
+      <w:start w:val="1"/>
+      <w:numFmt w:val="lowerRoman"/>
+      <w:lvlText w:val="%9."/>
+      <w:lvlJc w:val="right"/>
+      <w:pPr>
+        <w:ind w:left="6480" w:hanging="180"/>
+      </w:pPr>
+    </w:lvl>
+  </w:abstractNum>
+  <w:abstractNum w:abstractNumId="4">
     <w:nsid w:val="18AB0DF8"/>
     <w:multiLevelType w:val="hybridMultilevel"/>
     <w:tmpl w:val="4DDA2330"/>
@@ -26669,7 +27017,7 @@
       </w:pPr>
     </w:lvl>
   </w:abstractNum>
-  <w:abstractNum w:abstractNumId="4">
+  <w:abstractNum w:abstractNumId="5">
     <w:nsid w:val="19F33315"/>
     <w:multiLevelType w:val="hybridMultilevel"/>
     <w:tmpl w:val="E9CA85D6"/>
@@ -26782,7 +27130,7 @@
       </w:rPr>
     </w:lvl>
   </w:abstractNum>
-  <w:abstractNum w:abstractNumId="5">
+  <w:abstractNum w:abstractNumId="6">
     <w:nsid w:val="1B345586"/>
     <w:multiLevelType w:val="multilevel"/>
     <w:tmpl w:val="9AA2D124"/>
@@ -26895,7 +27243,7 @@
       </w:rPr>
     </w:lvl>
   </w:abstractNum>
-  <w:abstractNum w:abstractNumId="6">
+  <w:abstractNum w:abstractNumId="7">
     <w:nsid w:val="1B3C0D72"/>
     <w:multiLevelType w:val="hybridMultilevel"/>
     <w:tmpl w:val="DB502270"/>
@@ -26984,7 +27332,7 @@
       </w:pPr>
     </w:lvl>
   </w:abstractNum>
-  <w:abstractNum w:abstractNumId="7">
+  <w:abstractNum w:abstractNumId="8">
     <w:nsid w:val="1B8F6DCB"/>
     <w:multiLevelType w:val="hybridMultilevel"/>
     <w:tmpl w:val="BD02AA08"/>
@@ -27073,7 +27421,7 @@
       </w:pPr>
     </w:lvl>
   </w:abstractNum>
-  <w:abstractNum w:abstractNumId="8">
+  <w:abstractNum w:abstractNumId="9">
     <w:nsid w:val="1BB052E3"/>
     <w:multiLevelType w:val="hybridMultilevel"/>
     <w:tmpl w:val="113C88E2"/>
@@ -27159,7 +27507,7 @@
       </w:pPr>
     </w:lvl>
   </w:abstractNum>
-  <w:abstractNum w:abstractNumId="9">
+  <w:abstractNum w:abstractNumId="10">
     <w:nsid w:val="1ECC2457"/>
     <w:multiLevelType w:val="hybridMultilevel"/>
     <w:tmpl w:val="A7B42448"/>
@@ -27245,7 +27593,7 @@
       </w:pPr>
     </w:lvl>
   </w:abstractNum>
-  <w:abstractNum w:abstractNumId="10">
+  <w:abstractNum w:abstractNumId="11">
     <w:nsid w:val="1F791532"/>
     <w:multiLevelType w:val="hybridMultilevel"/>
     <w:tmpl w:val="843EAAFA"/>
@@ -27334,7 +27682,7 @@
       </w:pPr>
     </w:lvl>
   </w:abstractNum>
-  <w:abstractNum w:abstractNumId="11">
+  <w:abstractNum w:abstractNumId="12">
     <w:nsid w:val="25FB4E1A"/>
     <w:multiLevelType w:val="hybridMultilevel"/>
     <w:tmpl w:val="0540C718"/>
@@ -27423,7 +27771,7 @@
       </w:pPr>
     </w:lvl>
   </w:abstractNum>
-  <w:abstractNum w:abstractNumId="12">
+  <w:abstractNum w:abstractNumId="13">
     <w:nsid w:val="2A635D74"/>
     <w:multiLevelType w:val="multilevel"/>
     <w:tmpl w:val="10420B4E"/>
@@ -27536,7 +27884,7 @@
       </w:rPr>
     </w:lvl>
   </w:abstractNum>
-  <w:abstractNum w:abstractNumId="13">
+  <w:abstractNum w:abstractNumId="14">
     <w:nsid w:val="2C3D4E24"/>
     <w:multiLevelType w:val="multilevel"/>
     <w:tmpl w:val="187C96B4"/>
@@ -27649,7 +27997,7 @@
       </w:rPr>
     </w:lvl>
   </w:abstractNum>
-  <w:abstractNum w:abstractNumId="14">
+  <w:abstractNum w:abstractNumId="15">
     <w:nsid w:val="2EDB505E"/>
     <w:multiLevelType w:val="hybridMultilevel"/>
     <w:tmpl w:val="F3E407E0"/>
@@ -27762,7 +28110,7 @@
       </w:rPr>
     </w:lvl>
   </w:abstractNum>
-  <w:abstractNum w:abstractNumId="15">
+  <w:abstractNum w:abstractNumId="16">
     <w:nsid w:val="323E25D9"/>
     <w:multiLevelType w:val="hybridMultilevel"/>
     <w:tmpl w:val="FA229BC8"/>
@@ -27851,7 +28199,7 @@
       </w:pPr>
     </w:lvl>
   </w:abstractNum>
-  <w:abstractNum w:abstractNumId="16">
+  <w:abstractNum w:abstractNumId="17">
     <w:nsid w:val="3A614EE1"/>
     <w:multiLevelType w:val="multilevel"/>
     <w:tmpl w:val="A8880A3C"/>
@@ -27964,7 +28312,7 @@
       </w:rPr>
     </w:lvl>
   </w:abstractNum>
-  <w:abstractNum w:abstractNumId="17">
+  <w:abstractNum w:abstractNumId="18">
     <w:nsid w:val="42893429"/>
     <w:multiLevelType w:val="hybridMultilevel"/>
     <w:tmpl w:val="8A265DA8"/>
@@ -28053,7 +28401,7 @@
       </w:pPr>
     </w:lvl>
   </w:abstractNum>
-  <w:abstractNum w:abstractNumId="18">
+  <w:abstractNum w:abstractNumId="19">
     <w:nsid w:val="448D156F"/>
     <w:multiLevelType w:val="hybridMultilevel"/>
     <w:tmpl w:val="017A057E"/>
@@ -28142,7 +28490,7 @@
       </w:pPr>
     </w:lvl>
   </w:abstractNum>
-  <w:abstractNum w:abstractNumId="19">
+  <w:abstractNum w:abstractNumId="20">
     <w:nsid w:val="48942244"/>
     <w:multiLevelType w:val="hybridMultilevel"/>
     <w:tmpl w:val="9F0AB10A"/>
@@ -28228,7 +28576,7 @@
       </w:pPr>
     </w:lvl>
   </w:abstractNum>
-  <w:abstractNum w:abstractNumId="20">
+  <w:abstractNum w:abstractNumId="21">
     <w:nsid w:val="49993017"/>
     <w:multiLevelType w:val="hybridMultilevel"/>
     <w:tmpl w:val="9184F93A"/>
@@ -28317,7 +28665,7 @@
       </w:pPr>
     </w:lvl>
   </w:abstractNum>
-  <w:abstractNum w:abstractNumId="21">
+  <w:abstractNum w:abstractNumId="22">
     <w:nsid w:val="4FAE0007"/>
     <w:multiLevelType w:val="multilevel"/>
     <w:tmpl w:val="549A01FA"/>
@@ -28430,7 +28778,7 @@
       </w:rPr>
     </w:lvl>
   </w:abstractNum>
-  <w:abstractNum w:abstractNumId="22">
+  <w:abstractNum w:abstractNumId="23">
     <w:nsid w:val="50982FE0"/>
     <w:multiLevelType w:val="hybridMultilevel"/>
     <w:tmpl w:val="EE5AAD56"/>
@@ -28519,7 +28867,7 @@
       </w:pPr>
     </w:lvl>
   </w:abstractNum>
-  <w:abstractNum w:abstractNumId="23">
+  <w:abstractNum w:abstractNumId="24">
     <w:nsid w:val="50D83F8F"/>
     <w:multiLevelType w:val="hybridMultilevel"/>
     <w:tmpl w:val="091A95E8"/>
@@ -28633,7 +28981,7 @@
       </w:rPr>
     </w:lvl>
   </w:abstractNum>
-  <w:abstractNum w:abstractNumId="24">
+  <w:abstractNum w:abstractNumId="25">
     <w:nsid w:val="5DD90AA0"/>
     <w:multiLevelType w:val="hybridMultilevel"/>
     <w:tmpl w:val="DFD6CC56"/>
@@ -28722,7 +29070,7 @@
       </w:pPr>
     </w:lvl>
   </w:abstractNum>
-  <w:abstractNum w:abstractNumId="25">
+  <w:abstractNum w:abstractNumId="26">
     <w:nsid w:val="609C792C"/>
     <w:multiLevelType w:val="multilevel"/>
     <w:tmpl w:val="2D64AF12"/>
@@ -28840,7 +29188,7 @@
       </w:rPr>
     </w:lvl>
   </w:abstractNum>
-  <w:abstractNum w:abstractNumId="26">
+  <w:abstractNum w:abstractNumId="27">
     <w:nsid w:val="65332DF2"/>
     <w:multiLevelType w:val="hybridMultilevel"/>
     <w:tmpl w:val="F13AF79E"/>
@@ -28929,7 +29277,120 @@
       </w:pPr>
     </w:lvl>
   </w:abstractNum>
-  <w:abstractNum w:abstractNumId="27">
+  <w:abstractNum w:abstractNumId="28">
+    <w:nsid w:val="66756628"/>
+    <w:multiLevelType w:val="multilevel"/>
+    <w:tmpl w:val="10420B4E"/>
+    <w:lvl w:ilvl="0">
+      <w:start w:val="4"/>
+      <w:numFmt w:val="decimal"/>
+      <w:lvlText w:val="%1"/>
+      <w:lvlJc w:val="left"/>
+      <w:pPr>
+        <w:ind w:left="360" w:hanging="360"/>
+      </w:pPr>
+      <w:rPr>
+        <w:rFonts w:hint="default"/>
+      </w:rPr>
+    </w:lvl>
+    <w:lvl w:ilvl="1">
+      <w:start w:val="1"/>
+      <w:numFmt w:val="decimal"/>
+      <w:lvlText w:val="%1.%2"/>
+      <w:lvlJc w:val="left"/>
+      <w:pPr>
+        <w:ind w:left="360" w:hanging="360"/>
+      </w:pPr>
+      <w:rPr>
+        <w:rFonts w:hint="default"/>
+      </w:rPr>
+    </w:lvl>
+    <w:lvl w:ilvl="2">
+      <w:start w:val="1"/>
+      <w:numFmt w:val="decimal"/>
+      <w:lvlText w:val="%1.%2.%3"/>
+      <w:lvlJc w:val="left"/>
+      <w:pPr>
+        <w:ind w:left="720" w:hanging="720"/>
+      </w:pPr>
+      <w:rPr>
+        <w:rFonts w:hint="default"/>
+      </w:rPr>
+    </w:lvl>
+    <w:lvl w:ilvl="3">
+      <w:start w:val="1"/>
+      <w:numFmt w:val="decimal"/>
+      <w:lvlText w:val="%1.%2.%3.%4"/>
+      <w:lvlJc w:val="left"/>
+      <w:pPr>
+        <w:ind w:left="720" w:hanging="720"/>
+      </w:pPr>
+      <w:rPr>
+        <w:rFonts w:hint="default"/>
+      </w:rPr>
+    </w:lvl>
+    <w:lvl w:ilvl="4">
+      <w:start w:val="1"/>
+      <w:numFmt w:val="decimal"/>
+      <w:lvlText w:val="%1.%2.%3.%4.%5"/>
+      <w:lvlJc w:val="left"/>
+      <w:pPr>
+        <w:ind w:left="720" w:hanging="720"/>
+      </w:pPr>
+      <w:rPr>
+        <w:rFonts w:hint="default"/>
+      </w:rPr>
+    </w:lvl>
+    <w:lvl w:ilvl="5">
+      <w:start w:val="1"/>
+      <w:numFmt w:val="decimal"/>
+      <w:lvlText w:val="%1.%2.%3.%4.%5.%6"/>
+      <w:lvlJc w:val="left"/>
+      <w:pPr>
+        <w:ind w:left="1080" w:hanging="1080"/>
+      </w:pPr>
+      <w:rPr>
+        <w:rFonts w:hint="default"/>
+      </w:rPr>
+    </w:lvl>
+    <w:lvl w:ilvl="6">
+      <w:start w:val="1"/>
+      <w:numFmt w:val="decimal"/>
+      <w:lvlText w:val="%1.%2.%3.%4.%5.%6.%7"/>
+      <w:lvlJc w:val="left"/>
+      <w:pPr>
+        <w:ind w:left="1080" w:hanging="1080"/>
+      </w:pPr>
+      <w:rPr>
+        <w:rFonts w:hint="default"/>
+      </w:rPr>
+    </w:lvl>
+    <w:lvl w:ilvl="7">
+      <w:start w:val="1"/>
+      <w:numFmt w:val="decimal"/>
+      <w:lvlText w:val="%1.%2.%3.%4.%5.%6.%7.%8"/>
+      <w:lvlJc w:val="left"/>
+      <w:pPr>
+        <w:ind w:left="1440" w:hanging="1440"/>
+      </w:pPr>
+      <w:rPr>
+        <w:rFonts w:hint="default"/>
+      </w:rPr>
+    </w:lvl>
+    <w:lvl w:ilvl="8">
+      <w:start w:val="1"/>
+      <w:numFmt w:val="decimal"/>
+      <w:lvlText w:val="%1.%2.%3.%4.%5.%6.%7.%8.%9"/>
+      <w:lvlJc w:val="left"/>
+      <w:pPr>
+        <w:ind w:left="1440" w:hanging="1440"/>
+      </w:pPr>
+      <w:rPr>
+        <w:rFonts w:hint="default"/>
+      </w:rPr>
+    </w:lvl>
+  </w:abstractNum>
+  <w:abstractNum w:abstractNumId="29">
     <w:nsid w:val="696E687B"/>
     <w:multiLevelType w:val="hybridMultilevel"/>
     <w:tmpl w:val="E2D6E4C4"/>
@@ -29043,7 +29504,7 @@
       </w:rPr>
     </w:lvl>
   </w:abstractNum>
-  <w:abstractNum w:abstractNumId="28">
+  <w:abstractNum w:abstractNumId="30">
     <w:nsid w:val="6F347D33"/>
     <w:multiLevelType w:val="hybridMultilevel"/>
     <w:tmpl w:val="4424A77E"/>
@@ -29156,7 +29617,7 @@
       </w:rPr>
     </w:lvl>
   </w:abstractNum>
-  <w:abstractNum w:abstractNumId="29">
+  <w:abstractNum w:abstractNumId="31">
     <w:nsid w:val="70EF4B70"/>
     <w:multiLevelType w:val="hybridMultilevel"/>
     <w:tmpl w:val="A5A2EACE"/>
@@ -29245,7 +29706,7 @@
       </w:pPr>
     </w:lvl>
   </w:abstractNum>
-  <w:abstractNum w:abstractNumId="30">
+  <w:abstractNum w:abstractNumId="32">
     <w:nsid w:val="72527980"/>
     <w:multiLevelType w:val="multilevel"/>
     <w:tmpl w:val="DD8621A4"/>
@@ -29358,7 +29819,233 @@
       </w:rPr>
     </w:lvl>
   </w:abstractNum>
-  <w:abstractNum w:abstractNumId="31">
+  <w:abstractNum w:abstractNumId="33">
+    <w:nsid w:val="72F60C20"/>
+    <w:multiLevelType w:val="multilevel"/>
+    <w:tmpl w:val="10420B4E"/>
+    <w:lvl w:ilvl="0">
+      <w:start w:val="4"/>
+      <w:numFmt w:val="decimal"/>
+      <w:lvlText w:val="%1"/>
+      <w:lvlJc w:val="left"/>
+      <w:pPr>
+        <w:ind w:left="360" w:hanging="360"/>
+      </w:pPr>
+      <w:rPr>
+        <w:rFonts w:hint="default"/>
+      </w:rPr>
+    </w:lvl>
+    <w:lvl w:ilvl="1">
+      <w:start w:val="1"/>
+      <w:numFmt w:val="decimal"/>
+      <w:lvlText w:val="%1.%2"/>
+      <w:lvlJc w:val="left"/>
+      <w:pPr>
+        <w:ind w:left="360" w:hanging="360"/>
+      </w:pPr>
+      <w:rPr>
+        <w:rFonts w:hint="default"/>
+      </w:rPr>
+    </w:lvl>
+    <w:lvl w:ilvl="2">
+      <w:start w:val="1"/>
+      <w:numFmt w:val="decimal"/>
+      <w:lvlText w:val="%1.%2.%3"/>
+      <w:lvlJc w:val="left"/>
+      <w:pPr>
+        <w:ind w:left="720" w:hanging="720"/>
+      </w:pPr>
+      <w:rPr>
+        <w:rFonts w:hint="default"/>
+      </w:rPr>
+    </w:lvl>
+    <w:lvl w:ilvl="3">
+      <w:start w:val="1"/>
+      <w:numFmt w:val="decimal"/>
+      <w:lvlText w:val="%1.%2.%3.%4"/>
+      <w:lvlJc w:val="left"/>
+      <w:pPr>
+        <w:ind w:left="720" w:hanging="720"/>
+      </w:pPr>
+      <w:rPr>
+        <w:rFonts w:hint="default"/>
+      </w:rPr>
+    </w:lvl>
+    <w:lvl w:ilvl="4">
+      <w:start w:val="1"/>
+      <w:numFmt w:val="decimal"/>
+      <w:lvlText w:val="%1.%2.%3.%4.%5"/>
+      <w:lvlJc w:val="left"/>
+      <w:pPr>
+        <w:ind w:left="720" w:hanging="720"/>
+      </w:pPr>
+      <w:rPr>
+        <w:rFonts w:hint="default"/>
+      </w:rPr>
+    </w:lvl>
+    <w:lvl w:ilvl="5">
+      <w:start w:val="1"/>
+      <w:numFmt w:val="decimal"/>
+      <w:lvlText w:val="%1.%2.%3.%4.%5.%6"/>
+      <w:lvlJc w:val="left"/>
+      <w:pPr>
+        <w:ind w:left="1080" w:hanging="1080"/>
+      </w:pPr>
+      <w:rPr>
+        <w:rFonts w:hint="default"/>
+      </w:rPr>
+    </w:lvl>
+    <w:lvl w:ilvl="6">
+      <w:start w:val="1"/>
+      <w:numFmt w:val="decimal"/>
+      <w:lvlText w:val="%1.%2.%3.%4.%5.%6.%7"/>
+      <w:lvlJc w:val="left"/>
+      <w:pPr>
+        <w:ind w:left="1080" w:hanging="1080"/>
+      </w:pPr>
+      <w:rPr>
+        <w:rFonts w:hint="default"/>
+      </w:rPr>
+    </w:lvl>
+    <w:lvl w:ilvl="7">
+      <w:start w:val="1"/>
+      <w:numFmt w:val="decimal"/>
+      <w:lvlText w:val="%1.%2.%3.%4.%5.%6.%7.%8"/>
+      <w:lvlJc w:val="left"/>
+      <w:pPr>
+        <w:ind w:left="1440" w:hanging="1440"/>
+      </w:pPr>
+      <w:rPr>
+        <w:rFonts w:hint="default"/>
+      </w:rPr>
+    </w:lvl>
+    <w:lvl w:ilvl="8">
+      <w:start w:val="1"/>
+      <w:numFmt w:val="decimal"/>
+      <w:lvlText w:val="%1.%2.%3.%4.%5.%6.%7.%8.%9"/>
+      <w:lvlJc w:val="left"/>
+      <w:pPr>
+        <w:ind w:left="1440" w:hanging="1440"/>
+      </w:pPr>
+      <w:rPr>
+        <w:rFonts w:hint="default"/>
+      </w:rPr>
+    </w:lvl>
+  </w:abstractNum>
+  <w:abstractNum w:abstractNumId="34">
+    <w:nsid w:val="7DFE4EFB"/>
+    <w:multiLevelType w:val="hybridMultilevel"/>
+    <w:tmpl w:val="523E960A"/>
+    <w:lvl w:ilvl="0" w:tplc="04210001">
+      <w:start w:val="1"/>
+      <w:numFmt w:val="bullet"/>
+      <w:lvlText w:val=""/>
+      <w:lvlJc w:val="left"/>
+      <w:pPr>
+        <w:ind w:left="360" w:hanging="360"/>
+      </w:pPr>
+      <w:rPr>
+        <w:rFonts w:ascii="Symbol" w:hAnsi="Symbol" w:hint="default"/>
+      </w:rPr>
+    </w:lvl>
+    <w:lvl w:ilvl="1" w:tplc="04210003" w:tentative="1">
+      <w:start w:val="1"/>
+      <w:numFmt w:val="bullet"/>
+      <w:lvlText w:val="o"/>
+      <w:lvlJc w:val="left"/>
+      <w:pPr>
+        <w:ind w:left="1080" w:hanging="360"/>
+      </w:pPr>
+      <w:rPr>
+        <w:rFonts w:ascii="Courier New" w:hAnsi="Courier New" w:cs="Courier New" w:hint="default"/>
+      </w:rPr>
+    </w:lvl>
+    <w:lvl w:ilvl="2" w:tplc="04210005" w:tentative="1">
+      <w:start w:val="1"/>
+      <w:numFmt w:val="bullet"/>
+      <w:lvlText w:val=""/>
+      <w:lvlJc w:val="left"/>
+      <w:pPr>
+        <w:ind w:left="1800" w:hanging="360"/>
+      </w:pPr>
+      <w:rPr>
+        <w:rFonts w:ascii="Wingdings" w:hAnsi="Wingdings" w:hint="default"/>
+      </w:rPr>
+    </w:lvl>
+    <w:lvl w:ilvl="3" w:tplc="04210001" w:tentative="1">
+      <w:start w:val="1"/>
+      <w:numFmt w:val="bullet"/>
+      <w:lvlText w:val=""/>
+      <w:lvlJc w:val="left"/>
+      <w:pPr>
+        <w:ind w:left="2520" w:hanging="360"/>
+      </w:pPr>
+      <w:rPr>
+        <w:rFonts w:ascii="Symbol" w:hAnsi="Symbol" w:hint="default"/>
+      </w:rPr>
+    </w:lvl>
+    <w:lvl w:ilvl="4" w:tplc="04210003" w:tentative="1">
+      <w:start w:val="1"/>
+      <w:numFmt w:val="bullet"/>
+      <w:lvlText w:val="o"/>
+      <w:lvlJc w:val="left"/>
+      <w:pPr>
+        <w:ind w:left="3240" w:hanging="360"/>
+      </w:pPr>
+      <w:rPr>
+        <w:rFonts w:ascii="Courier New" w:hAnsi="Courier New" w:cs="Courier New" w:hint="default"/>
+      </w:rPr>
+    </w:lvl>
+    <w:lvl w:ilvl="5" w:tplc="04210005" w:tentative="1">
+      <w:start w:val="1"/>
+      <w:numFmt w:val="bullet"/>
+      <w:lvlText w:val=""/>
+      <w:lvlJc w:val="left"/>
+      <w:pPr>
+        <w:ind w:left="3960" w:hanging="360"/>
+      </w:pPr>
+      <w:rPr>
+        <w:rFonts w:ascii="Wingdings" w:hAnsi="Wingdings" w:hint="default"/>
+      </w:rPr>
+    </w:lvl>
+    <w:lvl w:ilvl="6" w:tplc="04210001" w:tentative="1">
+      <w:start w:val="1"/>
+      <w:numFmt w:val="bullet"/>
+      <w:lvlText w:val=""/>
+      <w:lvlJc w:val="left"/>
+      <w:pPr>
+        <w:ind w:left="4680" w:hanging="360"/>
+      </w:pPr>
+      <w:rPr>
+        <w:rFonts w:ascii="Symbol" w:hAnsi="Symbol" w:hint="default"/>
+      </w:rPr>
+    </w:lvl>
+    <w:lvl w:ilvl="7" w:tplc="04210003" w:tentative="1">
+      <w:start w:val="1"/>
+      <w:numFmt w:val="bullet"/>
+      <w:lvlText w:val="o"/>
+      <w:lvlJc w:val="left"/>
+      <w:pPr>
+        <w:ind w:left="5400" w:hanging="360"/>
+      </w:pPr>
+      <w:rPr>
+        <w:rFonts w:ascii="Courier New" w:hAnsi="Courier New" w:cs="Courier New" w:hint="default"/>
+      </w:rPr>
+    </w:lvl>
+    <w:lvl w:ilvl="8" w:tplc="04210005" w:tentative="1">
+      <w:start w:val="1"/>
+      <w:numFmt w:val="bullet"/>
+      <w:lvlText w:val=""/>
+      <w:lvlJc w:val="left"/>
+      <w:pPr>
+        <w:ind w:left="6120" w:hanging="360"/>
+      </w:pPr>
+      <w:rPr>
+        <w:rFonts w:ascii="Wingdings" w:hAnsi="Wingdings" w:hint="default"/>
+      </w:rPr>
+    </w:lvl>
+  </w:abstractNum>
+  <w:abstractNum w:abstractNumId="35">
     <w:nsid w:val="7EBF4515"/>
     <w:multiLevelType w:val="multilevel"/>
     <w:tmpl w:val="01A0AFDE"/>
@@ -29472,100 +30159,112 @@
     </w:lvl>
   </w:abstractNum>
   <w:num w:numId="1">
-    <w:abstractNumId w:val="28"/>
+    <w:abstractNumId w:val="30"/>
   </w:num>
   <w:num w:numId="2">
-    <w:abstractNumId w:val="23"/>
+    <w:abstractNumId w:val="24"/>
   </w:num>
   <w:num w:numId="3">
-    <w:abstractNumId w:val="27"/>
+    <w:abstractNumId w:val="29"/>
   </w:num>
   <w:num w:numId="4">
-    <w:abstractNumId w:val="8"/>
+    <w:abstractNumId w:val="9"/>
   </w:num>
   <w:num w:numId="5">
+    <w:abstractNumId w:val="20"/>
+  </w:num>
+  <w:num w:numId="6">
+    <w:abstractNumId w:val="26"/>
+  </w:num>
+  <w:num w:numId="7">
     <w:abstractNumId w:val="19"/>
   </w:num>
-  <w:num w:numId="6">
+  <w:num w:numId="8">
     <w:abstractNumId w:val="25"/>
   </w:num>
-  <w:num w:numId="7">
-    <w:abstractNumId w:val="18"/>
+  <w:num w:numId="9">
+    <w:abstractNumId w:val="16"/>
   </w:num>
-  <w:num w:numId="8">
-    <w:abstractNumId w:val="24"/>
+  <w:num w:numId="10">
+    <w:abstractNumId w:val="11"/>
   </w:num>
-  <w:num w:numId="9">
+  <w:num w:numId="11">
+    <w:abstractNumId w:val="5"/>
+  </w:num>
+  <w:num w:numId="12">
+    <w:abstractNumId w:val="31"/>
+  </w:num>
+  <w:num w:numId="13">
     <w:abstractNumId w:val="15"/>
   </w:num>
-  <w:num w:numId="10">
-    <w:abstractNumId w:val="10"/>
-  </w:num>
-  <w:num w:numId="11">
-    <w:abstractNumId w:val="4"/>
-  </w:num>
-  <w:num w:numId="12">
-    <w:abstractNumId w:val="29"/>
-  </w:num>
-  <w:num w:numId="13">
-    <w:abstractNumId w:val="14"/>
-  </w:num>
   <w:num w:numId="14">
-    <w:abstractNumId w:val="11"/>
+    <w:abstractNumId w:val="12"/>
   </w:num>
   <w:num w:numId="15">
+    <w:abstractNumId w:val="7"/>
+  </w:num>
+  <w:num w:numId="16">
+    <w:abstractNumId w:val="22"/>
+  </w:num>
+  <w:num w:numId="17">
     <w:abstractNumId w:val="6"/>
   </w:num>
-  <w:num w:numId="16">
-    <w:abstractNumId w:val="21"/>
-  </w:num>
-  <w:num w:numId="17">
-    <w:abstractNumId w:val="5"/>
-  </w:num>
   <w:num w:numId="18">
-    <w:abstractNumId w:val="31"/>
+    <w:abstractNumId w:val="35"/>
   </w:num>
   <w:num w:numId="19">
-    <w:abstractNumId w:val="13"/>
+    <w:abstractNumId w:val="14"/>
   </w:num>
   <w:num w:numId="20">
     <w:abstractNumId w:val="1"/>
   </w:num>
   <w:num w:numId="21">
-    <w:abstractNumId w:val="30"/>
+    <w:abstractNumId w:val="32"/>
   </w:num>
   <w:num w:numId="22">
-    <w:abstractNumId w:val="22"/>
+    <w:abstractNumId w:val="23"/>
   </w:num>
   <w:num w:numId="23">
-    <w:abstractNumId w:val="26"/>
+    <w:abstractNumId w:val="27"/>
   </w:num>
   <w:num w:numId="24">
-    <w:abstractNumId w:val="3"/>
+    <w:abstractNumId w:val="4"/>
   </w:num>
   <w:num w:numId="25">
-    <w:abstractNumId w:val="12"/>
+    <w:abstractNumId w:val="13"/>
   </w:num>
   <w:num w:numId="26">
     <w:abstractNumId w:val="2"/>
   </w:num>
   <w:num w:numId="27">
-    <w:abstractNumId w:val="16"/>
+    <w:abstractNumId w:val="17"/>
   </w:num>
   <w:num w:numId="28">
     <w:abstractNumId w:val="0"/>
   </w:num>
   <w:num w:numId="29">
-    <w:abstractNumId w:val="20"/>
+    <w:abstractNumId w:val="21"/>
   </w:num>
   <w:num w:numId="30">
-    <w:abstractNumId w:val="7"/>
+    <w:abstractNumId w:val="8"/>
   </w:num>
   <w:num w:numId="31">
-    <w:abstractNumId w:val="17"/>
+    <w:abstractNumId w:val="18"/>
   </w:num>
   <w:num w:numId="32">
-    <w:abstractNumId w:val="9"/>
+    <w:abstractNumId w:val="10"/>
+  </w:num>
+  <w:num w:numId="33">
+    <w:abstractNumId w:val="3"/>
+  </w:num>
+  <w:num w:numId="34">
+    <w:abstractNumId w:val="33"/>
+  </w:num>
+  <w:num w:numId="35">
+    <w:abstractNumId w:val="28"/>
+  </w:num>
+  <w:num w:numId="36">
+    <w:abstractNumId w:val="34"/>
   </w:num>
 </w:numbering>
 </file>
@@ -30605,7 +31304,7 @@
 </file>
 
 <file path=customXml/itemProps1.xml><?xml version="1.0" encoding="utf-8"?>
-<ds:datastoreItem xmlns:ds="http://schemas.openxmlformats.org/officeDocument/2006/customXml" ds:itemID="{1E958F0D-9AC0-41BF-9992-50DDB47A7A49}">
+<ds:datastoreItem xmlns:ds="http://schemas.openxmlformats.org/officeDocument/2006/customXml" ds:itemID="{7483BC88-7C12-47C0-8F1E-4B6BA599E6E4}">
   <ds:schemaRefs>
     <ds:schemaRef ds:uri="http://schemas.openxmlformats.org/officeDocument/2006/bibliography"/>
   </ds:schemaRefs>

</xml_diff>

<commit_message>
menambahkan analisa kebutuhan dan definisi umum sistem
</commit_message>
<xml_diff>
--- a/doc/Laporan KP/Laporan KP plnwatch.docx
+++ b/doc/Laporan KP/Laporan KP plnwatch.docx
@@ -198,7 +198,6 @@
       <w:r>
         <w:rPr>
           <w:noProof/>
-          <w:lang w:val="id-ID" w:eastAsia="id-ID"/>
         </w:rPr>
         <w:drawing>
           <wp:inline distT="0" distB="0" distL="0" distR="0">
@@ -8264,7 +8263,7 @@
           <v:shape id="_x0000_i1025" type="#_x0000_t75" style="width:276.75pt;height:63pt" o:ole="">
             <v:imagedata r:id="rId14" o:title=""/>
           </v:shape>
-          <o:OLEObject Type="Embed" ProgID="Visio.Drawing.11" ShapeID="_x0000_i1025" DrawAspect="Content" ObjectID="_1410288553" r:id="rId15"/>
+          <o:OLEObject Type="Embed" ProgID="Visio.Drawing.11" ShapeID="_x0000_i1025" DrawAspect="Content" ObjectID="_1414487632" r:id="rId15"/>
         </w:object>
       </w:r>
     </w:p>
@@ -9037,9 +9036,6 @@
           <w:ilvl w:val="1"/>
           <w:numId w:val="25"/>
         </w:numPr>
-        <w:rPr>
-          <w:lang w:val="id-ID"/>
-        </w:rPr>
       </w:pPr>
       <w:bookmarkStart w:id="25" w:name="_Toc336534161"/>
       <w:r>
@@ -9049,6 +9045,192 @@
         <w:t>Analisis Kebutuhan</w:t>
       </w:r>
       <w:bookmarkEnd w:id="25"/>
+    </w:p>
+    <w:p>
+      <w:r>
+        <w:t xml:space="preserve">Berdasar tugas dari Bidang Distribusi PT. PLN Disjatim </w:t>
+      </w:r>
+      <w:r>
+        <w:t>untuk melakukan pengawasan terhadap meteran yang dimiliki setiap pelanggan, maka terdapat beberapa kebutuhan yang harus dimiliki sistem antara lain sebagai berikut.</w:t>
+      </w:r>
+    </w:p>
+    <w:p>
+      <w:pPr>
+        <w:pStyle w:val="ListParagraph"/>
+        <w:numPr>
+          <w:ilvl w:val="0"/>
+          <w:numId w:val="37"/>
+        </w:numPr>
+      </w:pPr>
+      <w:r>
+        <w:t>Analisa usia APP</w:t>
+      </w:r>
+    </w:p>
+    <w:p>
+      <w:pPr>
+        <w:pStyle w:val="ListParagraph"/>
+      </w:pPr>
+      <w:r>
+        <w:t>Kebutuhan ini digunakan untuk menampilkan usia meteran yang dimiliki oleh pelanggan dilihat dari tahun pemasangan meteran beserta informasi umum pelanggan seperti nomor identitas pelanggan, nama pelanggan, jenis meteran, dan jenis daya yang digunakan.</w:t>
+      </w:r>
+    </w:p>
+    <w:p>
+      <w:pPr>
+        <w:pStyle w:val="ListParagraph"/>
+        <w:numPr>
+          <w:ilvl w:val="0"/>
+          <w:numId w:val="37"/>
+        </w:numPr>
+      </w:pPr>
+      <w:r>
+        <w:t>Analisa jam nyala</w:t>
+      </w:r>
+    </w:p>
+    <w:p>
+      <w:pPr>
+        <w:pStyle w:val="ListParagraph"/>
+      </w:pPr>
+      <w:r>
+        <w:t>Kebutuhan ini digunakan untuk menampilkan jam nyala pemakaian listrik pelanggan per bulan.</w:t>
+      </w:r>
+    </w:p>
+    <w:p>
+      <w:pPr>
+        <w:pStyle w:val="ListParagraph"/>
+        <w:numPr>
+          <w:ilvl w:val="0"/>
+          <w:numId w:val="37"/>
+        </w:numPr>
+      </w:pPr>
+      <w:r>
+        <w:t>Analisa tren pemakaian KWH</w:t>
+      </w:r>
+    </w:p>
+    <w:p>
+      <w:pPr>
+        <w:pStyle w:val="ListParagraph"/>
+      </w:pPr>
+      <w:r>
+        <w:t xml:space="preserve">Kebutuhan ini digunakan untuk menampilkan tren pemakaian KWH </w:t>
+      </w:r>
+      <w:r>
+        <w:t xml:space="preserve">antara bulan terakhir dengan 6 bulan sebelumnya, apakah naik, </w:t>
+      </w:r>
+      <w:r>
+        <w:rPr>
+          <w:i/>
+        </w:rPr>
+        <w:t>flat</w:t>
+      </w:r>
+      <w:r>
+        <w:t>, ataupun turun. Pemakaian KWH terdapat 3 jenis:</w:t>
+      </w:r>
+    </w:p>
+    <w:p>
+      <w:pPr>
+        <w:pStyle w:val="ListParagraph"/>
+        <w:numPr>
+          <w:ilvl w:val="1"/>
+          <w:numId w:val="37"/>
+        </w:numPr>
+      </w:pPr>
+      <w:r>
+        <w:t>LWBP (Luar Waktu Beban Puncak), yaitu pemakaian listrik di luar jam yang merupakan waktu beban puncak setiap harinya.</w:t>
+      </w:r>
+    </w:p>
+    <w:p>
+      <w:pPr>
+        <w:pStyle w:val="ListParagraph"/>
+        <w:numPr>
+          <w:ilvl w:val="1"/>
+          <w:numId w:val="37"/>
+        </w:numPr>
+      </w:pPr>
+      <w:r>
+        <w:t>WBP (Waktu Beban Puncak), yaitu pemakaian listrik pada saat jam yang merupakan waktu beban puncak setiap harinya.</w:t>
+      </w:r>
+    </w:p>
+    <w:p>
+      <w:pPr>
+        <w:pStyle w:val="ListParagraph"/>
+        <w:numPr>
+          <w:ilvl w:val="1"/>
+          <w:numId w:val="37"/>
+        </w:numPr>
+      </w:pPr>
+      <w:r>
+        <w:t xml:space="preserve">kVArh, yaitu kelebihan pemakaian </w:t>
+      </w:r>
+      <w:r>
+        <w:t>kVArh yang diijinkan ketika faktor kali</w:t>
+      </w:r>
+      <w:r>
+        <w:t xml:space="preserve"> </w:t>
+      </w:r>
+      <w:r>
+        <w:t>tiap bulan kurang dari batas yang ditentukan PLN</w:t>
+      </w:r>
+    </w:p>
+    <w:p>
+      <w:pPr>
+        <w:pStyle w:val="ListParagraph"/>
+        <w:numPr>
+          <w:ilvl w:val="0"/>
+          <w:numId w:val="37"/>
+        </w:numPr>
+      </w:pPr>
+      <w:r>
+        <w:t>Menampilkan pelanggan pasca bayar</w:t>
+      </w:r>
+    </w:p>
+    <w:p>
+      <w:pPr>
+        <w:pStyle w:val="ListParagraph"/>
+      </w:pPr>
+      <w:r>
+        <w:t>Kebutuhan ini digunakan untuk menampilkan daftar pelanggan pasca bayar beserta token terakhir yang dibeli</w:t>
+      </w:r>
+    </w:p>
+    <w:p>
+      <w:pPr>
+        <w:pStyle w:val="ListParagraph"/>
+        <w:numPr>
+          <w:ilvl w:val="0"/>
+          <w:numId w:val="37"/>
+        </w:numPr>
+      </w:pPr>
+      <w:r>
+        <w:t>Menampilkan EIS</w:t>
+      </w:r>
+    </w:p>
+    <w:p>
+      <w:pPr>
+        <w:pStyle w:val="ListParagraph"/>
+      </w:pPr>
+      <w:r>
+        <w:t>EIS adalah laporan rekapitulasi pemakaian KWH per area distribusi per bulan</w:t>
+      </w:r>
+    </w:p>
+    <w:p>
+      <w:pPr>
+        <w:pStyle w:val="ListParagraph"/>
+        <w:numPr>
+          <w:ilvl w:val="0"/>
+          <w:numId w:val="37"/>
+        </w:numPr>
+      </w:pPr>
+      <w:r>
+        <w:t>Ekspor data ke xlsx</w:t>
+      </w:r>
+    </w:p>
+    <w:p>
+      <w:pPr>
+        <w:pStyle w:val="ListParagraph"/>
+      </w:pPr>
+      <w:r>
+        <w:lastRenderedPageBreak/>
+        <w:t>Kebutuhan ini diperlukan untuk mempermudah pembuatan surat jalan untuk petugas yang terkait yang membutuhkan lampiran data dari sistem pada saat turun ke lapangan.</w:t>
+      </w:r>
     </w:p>
     <w:p>
       <w:pPr>
@@ -9057,9 +9239,6 @@
           <w:ilvl w:val="1"/>
           <w:numId w:val="25"/>
         </w:numPr>
-        <w:rPr>
-          <w:lang w:val="id-ID"/>
-        </w:rPr>
       </w:pPr>
       <w:bookmarkStart w:id="26" w:name="_Toc336534162"/>
       <w:r>
@@ -9069,6 +9248,14 @@
         <w:t>Definisi Umum Sistem</w:t>
       </w:r>
       <w:bookmarkEnd w:id="26"/>
+    </w:p>
+    <w:p>
+      <w:r>
+        <w:t>PLN Watch adalah sistem yang dapat menampilkan informasi-informasi yang dibutuhkan dalam menganalisa kecu</w:t>
+      </w:r>
+      <w:r>
+        <w:t>rangan yang dilakukan pelanggan.</w:t>
+      </w:r>
     </w:p>
     <w:p>
       <w:pPr>
@@ -9136,7 +9323,6 @@
       <w:r>
         <w:rPr>
           <w:noProof/>
-          <w:lang w:val="id-ID" w:eastAsia="id-ID"/>
         </w:rPr>
         <w:drawing>
           <wp:inline distT="0" distB="0" distL="0" distR="0">
@@ -9264,8 +9450,8 @@
       <w:r>
         <w:rPr>
           <w:noProof/>
-          <w:lang w:val="id-ID" w:eastAsia="id-ID"/>
-        </w:rPr>
+        </w:rPr>
+        <w:lastRenderedPageBreak/>
         <w:drawing>
           <wp:inline distT="0" distB="0" distL="0" distR="0">
             <wp:extent cx="2590990" cy="1642905"/>
@@ -9378,9 +9564,7 @@
       <w:r>
         <w:rPr>
           <w:noProof/>
-          <w:lang w:val="id-ID" w:eastAsia="id-ID"/>
-        </w:rPr>
-        <w:lastRenderedPageBreak/>
+        </w:rPr>
         <w:drawing>
           <wp:inline distT="0" distB="0" distL="0" distR="0">
             <wp:extent cx="3191222" cy="1989573"/>
@@ -9493,8 +9677,8 @@
       <w:r>
         <w:rPr>
           <w:noProof/>
-          <w:lang w:val="id-ID" w:eastAsia="id-ID"/>
-        </w:rPr>
+        </w:rPr>
+        <w:lastRenderedPageBreak/>
         <w:drawing>
           <wp:inline distT="0" distB="0" distL="0" distR="0">
             <wp:extent cx="3499485" cy="2279548"/>
@@ -9607,9 +9791,7 @@
       <w:r>
         <w:rPr>
           <w:noProof/>
-          <w:lang w:val="id-ID" w:eastAsia="id-ID"/>
-        </w:rPr>
-        <w:lastRenderedPageBreak/>
+        </w:rPr>
         <w:drawing>
           <wp:inline distT="0" distB="0" distL="0" distR="0">
             <wp:extent cx="3499485" cy="2050394"/>
@@ -9716,8 +9898,8 @@
       <w:r>
         <w:rPr>
           <w:noProof/>
-          <w:lang w:val="id-ID" w:eastAsia="id-ID"/>
-        </w:rPr>
+        </w:rPr>
+        <w:lastRenderedPageBreak/>
         <w:drawing>
           <wp:inline distT="0" distB="0" distL="0" distR="0">
             <wp:extent cx="3499485" cy="2081475"/>
@@ -9836,7 +10018,6 @@
           <w:rStyle w:val="Heading4Char"/>
           <w:lang w:val="id-ID"/>
         </w:rPr>
-        <w:lastRenderedPageBreak/>
         <w:t>Class Diagram</w:t>
       </w:r>
       <w:bookmarkEnd w:id="30"/>
@@ -9861,7 +10042,6 @@
       <w:r>
         <w:rPr>
           <w:noProof/>
-          <w:lang w:val="id-ID" w:eastAsia="id-ID"/>
         </w:rPr>
         <w:drawing>
           <wp:inline distT="0" distB="0" distL="0" distR="0">
@@ -9984,6 +10164,7 @@
         </w:numPr>
       </w:pPr>
       <w:r>
+        <w:lastRenderedPageBreak/>
         <w:t>PLN Watch Data Importer</w:t>
       </w:r>
     </w:p>
@@ -9995,7 +10176,6 @@
       <w:r>
         <w:rPr>
           <w:noProof/>
-          <w:lang w:val="id-ID" w:eastAsia="id-ID"/>
         </w:rPr>
         <w:drawing>
           <wp:inline distT="0" distB="0" distL="0" distR="0">
@@ -10130,7 +10310,6 @@
           <w:rStyle w:val="Heading4Char"/>
           <w:lang w:val="id-ID"/>
         </w:rPr>
-        <w:lastRenderedPageBreak/>
         <w:t>Activity Diagram</w:t>
       </w:r>
       <w:bookmarkStart w:id="32" w:name="_Toc336534168"/>
@@ -10158,7 +10337,6 @@
       <w:r>
         <w:rPr>
           <w:noProof/>
-          <w:lang w:val="id-ID" w:eastAsia="id-ID"/>
         </w:rPr>
         <w:drawing>
           <wp:inline distT="0" distB="0" distL="0" distR="0">
@@ -10281,8 +10459,8 @@
       <w:r>
         <w:rPr>
           <w:noProof/>
-          <w:lang w:val="id-ID" w:eastAsia="id-ID"/>
-        </w:rPr>
+        </w:rPr>
+        <w:lastRenderedPageBreak/>
         <w:drawing>
           <wp:inline distT="0" distB="0" distL="0" distR="0">
             <wp:extent cx="1160603" cy="2143125"/>
@@ -10399,7 +10577,6 @@
           <w:rStyle w:val="Heading4Char"/>
           <w:lang w:val="id-ID"/>
         </w:rPr>
-        <w:lastRenderedPageBreak/>
         <w:t>Sekuen</w:t>
       </w:r>
       <w:bookmarkEnd w:id="32"/>
@@ -10424,7 +10601,6 @@
       <w:r>
         <w:rPr>
           <w:noProof/>
-          <w:lang w:val="id-ID" w:eastAsia="id-ID"/>
         </w:rPr>
         <w:drawing>
           <wp:inline distT="0" distB="0" distL="0" distR="0">
@@ -10485,6 +10661,7 @@
         <w:rPr>
           <w:color w:val="auto"/>
         </w:rPr>
+        <w:lastRenderedPageBreak/>
         <w:t xml:space="preserve">Gambar </w:t>
       </w:r>
       <w:r>
@@ -10545,7 +10722,6 @@
       <w:r>
         <w:rPr>
           <w:noProof/>
-          <w:lang w:val="id-ID" w:eastAsia="id-ID"/>
         </w:rPr>
         <w:drawing>
           <wp:inline distT="0" distB="0" distL="0" distR="0">
@@ -10663,7 +10839,6 @@
         <w:rPr>
           <w:lang w:val="id-ID"/>
         </w:rPr>
-        <w:lastRenderedPageBreak/>
         <w:t>Workflow</w:t>
       </w:r>
       <w:bookmarkEnd w:id="33"/>
@@ -10714,10 +10889,10 @@
       </w:pPr>
       <w:r>
         <w:object w:dxaOrig="6687" w:dyaOrig="8091">
-          <v:shape id="_x0000_i1027" type="#_x0000_t75" style="width:275.25pt;height:333pt" o:ole="">
+          <v:shape id="_x0000_i1026" type="#_x0000_t75" style="width:275.25pt;height:333pt" o:ole="">
             <v:imagedata r:id="rId28" o:title=""/>
           </v:shape>
-          <o:OLEObject Type="Embed" ProgID="Visio.Drawing.11" ShapeID="_x0000_i1027" DrawAspect="Content" ObjectID="_1410288554" r:id="rId29"/>
+          <o:OLEObject Type="Embed" ProgID="Visio.Drawing.11" ShapeID="_x0000_i1026" DrawAspect="Content" ObjectID="_1414487633" r:id="rId29"/>
         </w:object>
       </w:r>
     </w:p>
@@ -10810,10 +10985,10 @@
       </w:pPr>
       <w:r>
         <w:object w:dxaOrig="2803" w:dyaOrig="7283">
-          <v:shape id="_x0000_i1026" type="#_x0000_t75" style="width:139.5pt;height:364.5pt" o:ole="">
+          <v:shape id="_x0000_i1027" type="#_x0000_t75" style="width:139.5pt;height:364.5pt" o:ole="">
             <v:imagedata r:id="rId30" o:title=""/>
           </v:shape>
-          <o:OLEObject Type="Embed" ProgID="Visio.Drawing.11" ShapeID="_x0000_i1026" DrawAspect="Content" ObjectID="_1410288555" r:id="rId31"/>
+          <o:OLEObject Type="Embed" ProgID="Visio.Drawing.11" ShapeID="_x0000_i1027" DrawAspect="Content" ObjectID="_1414487634" r:id="rId31"/>
         </w:object>
       </w:r>
     </w:p>
@@ -10941,7 +11116,6 @@
       <w:r>
         <w:rPr>
           <w:noProof/>
-          <w:lang w:val="id-ID" w:eastAsia="id-ID"/>
         </w:rPr>
         <w:drawing>
           <wp:inline distT="0" distB="0" distL="0" distR="0">
@@ -11075,7 +11249,6 @@
       <w:r>
         <w:rPr>
           <w:noProof/>
-          <w:lang w:val="id-ID" w:eastAsia="id-ID"/>
         </w:rPr>
         <w:drawing>
           <wp:inline distT="0" distB="0" distL="0" distR="0">
@@ -11234,7 +11407,6 @@
       <w:r>
         <w:rPr>
           <w:noProof/>
-          <w:lang w:val="id-ID" w:eastAsia="id-ID"/>
         </w:rPr>
         <w:lastRenderedPageBreak/>
         <w:drawing>
@@ -11388,7 +11560,6 @@
       <w:r>
         <w:rPr>
           <w:noProof/>
-          <w:lang w:val="id-ID" w:eastAsia="id-ID"/>
         </w:rPr>
         <w:drawing>
           <wp:inline distT="0" distB="0" distL="0" distR="0">
@@ -11541,7 +11712,6 @@
       <w:r>
         <w:rPr>
           <w:noProof/>
-          <w:lang w:val="id-ID" w:eastAsia="id-ID"/>
         </w:rPr>
         <w:drawing>
           <wp:inline distT="0" distB="0" distL="0" distR="0">
@@ -11711,7 +11881,6 @@
       <w:r>
         <w:rPr>
           <w:noProof/>
-          <w:lang w:val="id-ID" w:eastAsia="id-ID"/>
         </w:rPr>
         <w:drawing>
           <wp:inline distT="0" distB="0" distL="0" distR="0">
@@ -11872,7 +12041,6 @@
       <w:r>
         <w:rPr>
           <w:noProof/>
-          <w:lang w:val="id-ID" w:eastAsia="id-ID"/>
         </w:rPr>
         <w:drawing>
           <wp:inline distT="0" distB="0" distL="0" distR="0">
@@ -12033,7 +12201,6 @@
       <w:r>
         <w:rPr>
           <w:noProof/>
-          <w:lang w:val="id-ID" w:eastAsia="id-ID"/>
         </w:rPr>
         <w:drawing>
           <wp:inline distT="0" distB="0" distL="0" distR="0">
@@ -25024,7 +25191,6 @@
       <w:r>
         <w:rPr>
           <w:noProof/>
-          <w:lang w:val="id-ID" w:eastAsia="id-ID"/>
         </w:rPr>
         <w:drawing>
           <wp:inline distT="0" distB="0" distL="0" distR="0">
@@ -25197,7 +25363,6 @@
       <w:r>
         <w:rPr>
           <w:noProof/>
-          <w:lang w:val="id-ID" w:eastAsia="id-ID"/>
         </w:rPr>
         <w:drawing>
           <wp:inline distT="0" distB="0" distL="0" distR="0">
@@ -25382,7 +25547,6 @@
       <w:r>
         <w:rPr>
           <w:noProof/>
-          <w:lang w:val="id-ID" w:eastAsia="id-ID"/>
         </w:rPr>
         <w:lastRenderedPageBreak/>
         <w:drawing>
@@ -25534,7 +25698,6 @@
       <w:r>
         <w:rPr>
           <w:noProof/>
-          <w:lang w:val="id-ID" w:eastAsia="id-ID"/>
         </w:rPr>
         <w:lastRenderedPageBreak/>
         <w:drawing>
@@ -25695,7 +25858,6 @@
       <w:r>
         <w:rPr>
           <w:noProof/>
-          <w:lang w:val="id-ID" w:eastAsia="id-ID"/>
         </w:rPr>
         <w:lastRenderedPageBreak/>
         <w:drawing>
@@ -25717,7 +25879,7 @@
                     <a:blip r:embed="rId44" cstate="print">
                       <a:extLst>
                         <a:ext uri="{28A0092B-C50C-407E-A947-70E740481C1C}">
-                          <a14:useLocalDpi xmlns:lc="http://schemas.openxmlformats.org/drawingml/2006/lockedCanvas" xmlns:a14="http://schemas.microsoft.com/office/drawing/2010/main" xmlns:p="http://schemas.openxmlformats.org/presentationml/2006/main" xmlns="" xmlns:w="http://schemas.openxmlformats.org/wordprocessingml/2006/main" xmlns:w10="urn:schemas-microsoft-com:office:word" xmlns:v="urn:schemas-microsoft-com:vml" xmlns:o="urn:schemas-microsoft-com:office:office" val="0"/>
+                          <a14:useLocalDpi xmlns:o="urn:schemas-microsoft-com:office:office" xmlns:v="urn:schemas-microsoft-com:vml" xmlns:w10="urn:schemas-microsoft-com:office:word" xmlns:w="http://schemas.openxmlformats.org/wordprocessingml/2006/main" xmlns="" xmlns:p="http://schemas.openxmlformats.org/presentationml/2006/main" xmlns:a14="http://schemas.microsoft.com/office/drawing/2010/main" xmlns:lc="http://schemas.openxmlformats.org/drawingml/2006/lockedCanvas" val="0"/>
                         </a:ext>
                       </a:extLst>
                     </a:blip>
@@ -25740,14 +25902,14 @@
                     <a:effectLst/>
                     <a:extLst>
                       <a:ext uri="{909E8E84-426E-40DD-AFC4-6F175D3DCCD1}">
-                        <a14:hiddenFill xmlns:lc="http://schemas.openxmlformats.org/drawingml/2006/lockedCanvas" xmlns:a14="http://schemas.microsoft.com/office/drawing/2010/main" xmlns:p="http://schemas.openxmlformats.org/presentationml/2006/main" xmlns="" xmlns:w="http://schemas.openxmlformats.org/wordprocessingml/2006/main" xmlns:w10="urn:schemas-microsoft-com:office:word" xmlns:v="urn:schemas-microsoft-com:vml" xmlns:o="urn:schemas-microsoft-com:office:office">
+                        <a14:hiddenFill xmlns:o="urn:schemas-microsoft-com:office:office" xmlns:v="urn:schemas-microsoft-com:vml" xmlns:w10="urn:schemas-microsoft-com:office:word" xmlns:w="http://schemas.openxmlformats.org/wordprocessingml/2006/main" xmlns="" xmlns:p="http://schemas.openxmlformats.org/presentationml/2006/main" xmlns:a14="http://schemas.microsoft.com/office/drawing/2010/main" xmlns:lc="http://schemas.openxmlformats.org/drawingml/2006/lockedCanvas">
                           <a:solidFill>
                             <a:schemeClr val="accent1"/>
                           </a:solidFill>
                         </a14:hiddenFill>
                       </a:ext>
                       <a:ext uri="{91240B29-F687-4F45-9708-019B960494DF}">
-                        <a14:hiddenLine xmlns:lc="http://schemas.openxmlformats.org/drawingml/2006/lockedCanvas" xmlns:a14="http://schemas.microsoft.com/office/drawing/2010/main" xmlns:p="http://schemas.openxmlformats.org/presentationml/2006/main" xmlns="" xmlns:w="http://schemas.openxmlformats.org/wordprocessingml/2006/main" xmlns:w10="urn:schemas-microsoft-com:office:word" xmlns:v="urn:schemas-microsoft-com:vml" xmlns:o="urn:schemas-microsoft-com:office:office" w="9525">
+                        <a14:hiddenLine xmlns:o="urn:schemas-microsoft-com:office:office" xmlns:v="urn:schemas-microsoft-com:vml" xmlns:w10="urn:schemas-microsoft-com:office:word" xmlns:w="http://schemas.openxmlformats.org/wordprocessingml/2006/main" xmlns="" xmlns:p="http://schemas.openxmlformats.org/presentationml/2006/main" xmlns:a14="http://schemas.microsoft.com/office/drawing/2010/main" xmlns:lc="http://schemas.openxmlformats.org/drawingml/2006/lockedCanvas" w="9525">
                           <a:solidFill>
                             <a:schemeClr val="tx1"/>
                           </a:solidFill>
@@ -25757,7 +25919,7 @@
                         </a14:hiddenLine>
                       </a:ext>
                       <a:ext uri="{AF507438-7753-43E0-B8FC-AC1667EBCBE1}">
-                        <a14:hiddenEffects xmlns:lc="http://schemas.openxmlformats.org/drawingml/2006/lockedCanvas" xmlns:a14="http://schemas.microsoft.com/office/drawing/2010/main" xmlns:p="http://schemas.openxmlformats.org/presentationml/2006/main" xmlns="" xmlns:w="http://schemas.openxmlformats.org/wordprocessingml/2006/main" xmlns:w10="urn:schemas-microsoft-com:office:word" xmlns:v="urn:schemas-microsoft-com:vml" xmlns:o="urn:schemas-microsoft-com:office:office">
+                        <a14:hiddenEffects xmlns:o="urn:schemas-microsoft-com:office:office" xmlns:v="urn:schemas-microsoft-com:vml" xmlns:w10="urn:schemas-microsoft-com:office:word" xmlns:w="http://schemas.openxmlformats.org/wordprocessingml/2006/main" xmlns="" xmlns:p="http://schemas.openxmlformats.org/presentationml/2006/main" xmlns:a14="http://schemas.microsoft.com/office/drawing/2010/main" xmlns:lc="http://schemas.openxmlformats.org/drawingml/2006/lockedCanvas">
                           <a:effectLst>
                             <a:outerShdw dist="35921" dir="2700000" algn="ctr" rotWithShape="0">
                               <a:schemeClr val="bg2"/>
@@ -25844,7 +26006,6 @@
       <w:r>
         <w:rPr>
           <w:noProof/>
-          <w:lang w:val="id-ID" w:eastAsia="id-ID"/>
         </w:rPr>
         <w:lastRenderedPageBreak/>
         <w:drawing>
@@ -25866,7 +26027,7 @@
                     <a:blip r:embed="rId45" cstate="print">
                       <a:extLst>
                         <a:ext uri="{28A0092B-C50C-407E-A947-70E740481C1C}">
-                          <a14:useLocalDpi xmlns:lc="http://schemas.openxmlformats.org/drawingml/2006/lockedCanvas" xmlns:a14="http://schemas.microsoft.com/office/drawing/2010/main" xmlns:p="http://schemas.openxmlformats.org/presentationml/2006/main" xmlns="" xmlns:w="http://schemas.openxmlformats.org/wordprocessingml/2006/main" xmlns:w10="urn:schemas-microsoft-com:office:word" xmlns:v="urn:schemas-microsoft-com:vml" xmlns:o="urn:schemas-microsoft-com:office:office" val="0"/>
+                          <a14:useLocalDpi xmlns:o="urn:schemas-microsoft-com:office:office" xmlns:v="urn:schemas-microsoft-com:vml" xmlns:w10="urn:schemas-microsoft-com:office:word" xmlns:w="http://schemas.openxmlformats.org/wordprocessingml/2006/main" xmlns="" xmlns:p="http://schemas.openxmlformats.org/presentationml/2006/main" xmlns:a14="http://schemas.microsoft.com/office/drawing/2010/main" xmlns:lc="http://schemas.openxmlformats.org/drawingml/2006/lockedCanvas" val="0"/>
                         </a:ext>
                       </a:extLst>
                     </a:blip>
@@ -25889,14 +26050,14 @@
                     <a:effectLst/>
                     <a:extLst>
                       <a:ext uri="{909E8E84-426E-40DD-AFC4-6F175D3DCCD1}">
-                        <a14:hiddenFill xmlns:lc="http://schemas.openxmlformats.org/drawingml/2006/lockedCanvas" xmlns:a14="http://schemas.microsoft.com/office/drawing/2010/main" xmlns:p="http://schemas.openxmlformats.org/presentationml/2006/main" xmlns="" xmlns:w="http://schemas.openxmlformats.org/wordprocessingml/2006/main" xmlns:w10="urn:schemas-microsoft-com:office:word" xmlns:v="urn:schemas-microsoft-com:vml" xmlns:o="urn:schemas-microsoft-com:office:office">
+                        <a14:hiddenFill xmlns:o="urn:schemas-microsoft-com:office:office" xmlns:v="urn:schemas-microsoft-com:vml" xmlns:w10="urn:schemas-microsoft-com:office:word" xmlns:w="http://schemas.openxmlformats.org/wordprocessingml/2006/main" xmlns="" xmlns:p="http://schemas.openxmlformats.org/presentationml/2006/main" xmlns:a14="http://schemas.microsoft.com/office/drawing/2010/main" xmlns:lc="http://schemas.openxmlformats.org/drawingml/2006/lockedCanvas">
                           <a:solidFill>
                             <a:schemeClr val="accent1"/>
                           </a:solidFill>
                         </a14:hiddenFill>
                       </a:ext>
                       <a:ext uri="{91240B29-F687-4F45-9708-019B960494DF}">
-                        <a14:hiddenLine xmlns:lc="http://schemas.openxmlformats.org/drawingml/2006/lockedCanvas" xmlns:a14="http://schemas.microsoft.com/office/drawing/2010/main" xmlns:p="http://schemas.openxmlformats.org/presentationml/2006/main" xmlns="" xmlns:w="http://schemas.openxmlformats.org/wordprocessingml/2006/main" xmlns:w10="urn:schemas-microsoft-com:office:word" xmlns:v="urn:schemas-microsoft-com:vml" xmlns:o="urn:schemas-microsoft-com:office:office" w="9525">
+                        <a14:hiddenLine xmlns:o="urn:schemas-microsoft-com:office:office" xmlns:v="urn:schemas-microsoft-com:vml" xmlns:w10="urn:schemas-microsoft-com:office:word" xmlns:w="http://schemas.openxmlformats.org/wordprocessingml/2006/main" xmlns="" xmlns:p="http://schemas.openxmlformats.org/presentationml/2006/main" xmlns:a14="http://schemas.microsoft.com/office/drawing/2010/main" xmlns:lc="http://schemas.openxmlformats.org/drawingml/2006/lockedCanvas" w="9525">
                           <a:solidFill>
                             <a:schemeClr val="tx1"/>
                           </a:solidFill>
@@ -25906,7 +26067,7 @@
                         </a14:hiddenLine>
                       </a:ext>
                       <a:ext uri="{AF507438-7753-43E0-B8FC-AC1667EBCBE1}">
-                        <a14:hiddenEffects xmlns:lc="http://schemas.openxmlformats.org/drawingml/2006/lockedCanvas" xmlns:a14="http://schemas.microsoft.com/office/drawing/2010/main" xmlns:p="http://schemas.openxmlformats.org/presentationml/2006/main" xmlns="" xmlns:w="http://schemas.openxmlformats.org/wordprocessingml/2006/main" xmlns:w10="urn:schemas-microsoft-com:office:word" xmlns:v="urn:schemas-microsoft-com:vml" xmlns:o="urn:schemas-microsoft-com:office:office">
+                        <a14:hiddenEffects xmlns:o="urn:schemas-microsoft-com:office:office" xmlns:v="urn:schemas-microsoft-com:vml" xmlns:w10="urn:schemas-microsoft-com:office:word" xmlns:w="http://schemas.openxmlformats.org/wordprocessingml/2006/main" xmlns="" xmlns:p="http://schemas.openxmlformats.org/presentationml/2006/main" xmlns:a14="http://schemas.microsoft.com/office/drawing/2010/main" xmlns:lc="http://schemas.openxmlformats.org/drawingml/2006/lockedCanvas">
                           <a:effectLst>
                             <a:outerShdw dist="35921" dir="2700000" algn="ctr" rotWithShape="0">
                               <a:schemeClr val="bg2"/>
@@ -26932,6 +27093,95 @@
     </w:lvl>
   </w:abstractNum>
   <w:abstractNum w:abstractNumId="4">
+    <w:nsid w:val="13294F3E"/>
+    <w:multiLevelType w:val="hybridMultilevel"/>
+    <w:tmpl w:val="DF1CE3EC"/>
+    <w:lvl w:ilvl="0" w:tplc="0409000F">
+      <w:start w:val="1"/>
+      <w:numFmt w:val="decimal"/>
+      <w:lvlText w:val="%1."/>
+      <w:lvlJc w:val="left"/>
+      <w:pPr>
+        <w:ind w:left="720" w:hanging="360"/>
+      </w:pPr>
+      <w:rPr>
+        <w:rFonts w:hint="default"/>
+      </w:rPr>
+    </w:lvl>
+    <w:lvl w:ilvl="1" w:tplc="04090019">
+      <w:start w:val="1"/>
+      <w:numFmt w:val="lowerLetter"/>
+      <w:lvlText w:val="%2."/>
+      <w:lvlJc w:val="left"/>
+      <w:pPr>
+        <w:ind w:left="1440" w:hanging="360"/>
+      </w:pPr>
+    </w:lvl>
+    <w:lvl w:ilvl="2" w:tplc="0409001B" w:tentative="1">
+      <w:start w:val="1"/>
+      <w:numFmt w:val="lowerRoman"/>
+      <w:lvlText w:val="%3."/>
+      <w:lvlJc w:val="right"/>
+      <w:pPr>
+        <w:ind w:left="2160" w:hanging="180"/>
+      </w:pPr>
+    </w:lvl>
+    <w:lvl w:ilvl="3" w:tplc="0409000F" w:tentative="1">
+      <w:start w:val="1"/>
+      <w:numFmt w:val="decimal"/>
+      <w:lvlText w:val="%4."/>
+      <w:lvlJc w:val="left"/>
+      <w:pPr>
+        <w:ind w:left="2880" w:hanging="360"/>
+      </w:pPr>
+    </w:lvl>
+    <w:lvl w:ilvl="4" w:tplc="04090019" w:tentative="1">
+      <w:start w:val="1"/>
+      <w:numFmt w:val="lowerLetter"/>
+      <w:lvlText w:val="%5."/>
+      <w:lvlJc w:val="left"/>
+      <w:pPr>
+        <w:ind w:left="3600" w:hanging="360"/>
+      </w:pPr>
+    </w:lvl>
+    <w:lvl w:ilvl="5" w:tplc="0409001B" w:tentative="1">
+      <w:start w:val="1"/>
+      <w:numFmt w:val="lowerRoman"/>
+      <w:lvlText w:val="%6."/>
+      <w:lvlJc w:val="right"/>
+      <w:pPr>
+        <w:ind w:left="4320" w:hanging="180"/>
+      </w:pPr>
+    </w:lvl>
+    <w:lvl w:ilvl="6" w:tplc="0409000F" w:tentative="1">
+      <w:start w:val="1"/>
+      <w:numFmt w:val="decimal"/>
+      <w:lvlText w:val="%7."/>
+      <w:lvlJc w:val="left"/>
+      <w:pPr>
+        <w:ind w:left="5040" w:hanging="360"/>
+      </w:pPr>
+    </w:lvl>
+    <w:lvl w:ilvl="7" w:tplc="04090019" w:tentative="1">
+      <w:start w:val="1"/>
+      <w:numFmt w:val="lowerLetter"/>
+      <w:lvlText w:val="%8."/>
+      <w:lvlJc w:val="left"/>
+      <w:pPr>
+        <w:ind w:left="5760" w:hanging="360"/>
+      </w:pPr>
+    </w:lvl>
+    <w:lvl w:ilvl="8" w:tplc="0409001B" w:tentative="1">
+      <w:start w:val="1"/>
+      <w:numFmt w:val="lowerRoman"/>
+      <w:lvlText w:val="%9."/>
+      <w:lvlJc w:val="right"/>
+      <w:pPr>
+        <w:ind w:left="6480" w:hanging="180"/>
+      </w:pPr>
+    </w:lvl>
+  </w:abstractNum>
+  <w:abstractNum w:abstractNumId="5">
     <w:nsid w:val="18AB0DF8"/>
     <w:multiLevelType w:val="hybridMultilevel"/>
     <w:tmpl w:val="4DDA2330"/>
@@ -27017,7 +27267,7 @@
       </w:pPr>
     </w:lvl>
   </w:abstractNum>
-  <w:abstractNum w:abstractNumId="5">
+  <w:abstractNum w:abstractNumId="6">
     <w:nsid w:val="19F33315"/>
     <w:multiLevelType w:val="hybridMultilevel"/>
     <w:tmpl w:val="E9CA85D6"/>
@@ -27130,7 +27380,7 @@
       </w:rPr>
     </w:lvl>
   </w:abstractNum>
-  <w:abstractNum w:abstractNumId="6">
+  <w:abstractNum w:abstractNumId="7">
     <w:nsid w:val="1B345586"/>
     <w:multiLevelType w:val="multilevel"/>
     <w:tmpl w:val="9AA2D124"/>
@@ -27243,7 +27493,7 @@
       </w:rPr>
     </w:lvl>
   </w:abstractNum>
-  <w:abstractNum w:abstractNumId="7">
+  <w:abstractNum w:abstractNumId="8">
     <w:nsid w:val="1B3C0D72"/>
     <w:multiLevelType w:val="hybridMultilevel"/>
     <w:tmpl w:val="DB502270"/>
@@ -27332,7 +27582,7 @@
       </w:pPr>
     </w:lvl>
   </w:abstractNum>
-  <w:abstractNum w:abstractNumId="8">
+  <w:abstractNum w:abstractNumId="9">
     <w:nsid w:val="1B8F6DCB"/>
     <w:multiLevelType w:val="hybridMultilevel"/>
     <w:tmpl w:val="BD02AA08"/>
@@ -27421,7 +27671,7 @@
       </w:pPr>
     </w:lvl>
   </w:abstractNum>
-  <w:abstractNum w:abstractNumId="9">
+  <w:abstractNum w:abstractNumId="10">
     <w:nsid w:val="1BB052E3"/>
     <w:multiLevelType w:val="hybridMultilevel"/>
     <w:tmpl w:val="113C88E2"/>
@@ -27507,7 +27757,7 @@
       </w:pPr>
     </w:lvl>
   </w:abstractNum>
-  <w:abstractNum w:abstractNumId="10">
+  <w:abstractNum w:abstractNumId="11">
     <w:nsid w:val="1ECC2457"/>
     <w:multiLevelType w:val="hybridMultilevel"/>
     <w:tmpl w:val="A7B42448"/>
@@ -27593,7 +27843,7 @@
       </w:pPr>
     </w:lvl>
   </w:abstractNum>
-  <w:abstractNum w:abstractNumId="11">
+  <w:abstractNum w:abstractNumId="12">
     <w:nsid w:val="1F791532"/>
     <w:multiLevelType w:val="hybridMultilevel"/>
     <w:tmpl w:val="843EAAFA"/>
@@ -27682,7 +27932,7 @@
       </w:pPr>
     </w:lvl>
   </w:abstractNum>
-  <w:abstractNum w:abstractNumId="12">
+  <w:abstractNum w:abstractNumId="13">
     <w:nsid w:val="25FB4E1A"/>
     <w:multiLevelType w:val="hybridMultilevel"/>
     <w:tmpl w:val="0540C718"/>
@@ -27771,7 +28021,7 @@
       </w:pPr>
     </w:lvl>
   </w:abstractNum>
-  <w:abstractNum w:abstractNumId="13">
+  <w:abstractNum w:abstractNumId="14">
     <w:nsid w:val="2A635D74"/>
     <w:multiLevelType w:val="multilevel"/>
     <w:tmpl w:val="10420B4E"/>
@@ -27884,7 +28134,7 @@
       </w:rPr>
     </w:lvl>
   </w:abstractNum>
-  <w:abstractNum w:abstractNumId="14">
+  <w:abstractNum w:abstractNumId="15">
     <w:nsid w:val="2C3D4E24"/>
     <w:multiLevelType w:val="multilevel"/>
     <w:tmpl w:val="187C96B4"/>
@@ -27997,7 +28247,7 @@
       </w:rPr>
     </w:lvl>
   </w:abstractNum>
-  <w:abstractNum w:abstractNumId="15">
+  <w:abstractNum w:abstractNumId="16">
     <w:nsid w:val="2EDB505E"/>
     <w:multiLevelType w:val="hybridMultilevel"/>
     <w:tmpl w:val="F3E407E0"/>
@@ -28110,7 +28360,7 @@
       </w:rPr>
     </w:lvl>
   </w:abstractNum>
-  <w:abstractNum w:abstractNumId="16">
+  <w:abstractNum w:abstractNumId="17">
     <w:nsid w:val="323E25D9"/>
     <w:multiLevelType w:val="hybridMultilevel"/>
     <w:tmpl w:val="FA229BC8"/>
@@ -28199,7 +28449,7 @@
       </w:pPr>
     </w:lvl>
   </w:abstractNum>
-  <w:abstractNum w:abstractNumId="17">
+  <w:abstractNum w:abstractNumId="18">
     <w:nsid w:val="3A614EE1"/>
     <w:multiLevelType w:val="multilevel"/>
     <w:tmpl w:val="A8880A3C"/>
@@ -28312,7 +28562,7 @@
       </w:rPr>
     </w:lvl>
   </w:abstractNum>
-  <w:abstractNum w:abstractNumId="18">
+  <w:abstractNum w:abstractNumId="19">
     <w:nsid w:val="42893429"/>
     <w:multiLevelType w:val="hybridMultilevel"/>
     <w:tmpl w:val="8A265DA8"/>
@@ -28401,7 +28651,7 @@
       </w:pPr>
     </w:lvl>
   </w:abstractNum>
-  <w:abstractNum w:abstractNumId="19">
+  <w:abstractNum w:abstractNumId="20">
     <w:nsid w:val="448D156F"/>
     <w:multiLevelType w:val="hybridMultilevel"/>
     <w:tmpl w:val="017A057E"/>
@@ -28490,7 +28740,7 @@
       </w:pPr>
     </w:lvl>
   </w:abstractNum>
-  <w:abstractNum w:abstractNumId="20">
+  <w:abstractNum w:abstractNumId="21">
     <w:nsid w:val="48942244"/>
     <w:multiLevelType w:val="hybridMultilevel"/>
     <w:tmpl w:val="9F0AB10A"/>
@@ -28576,7 +28826,7 @@
       </w:pPr>
     </w:lvl>
   </w:abstractNum>
-  <w:abstractNum w:abstractNumId="21">
+  <w:abstractNum w:abstractNumId="22">
     <w:nsid w:val="49993017"/>
     <w:multiLevelType w:val="hybridMultilevel"/>
     <w:tmpl w:val="9184F93A"/>
@@ -28665,7 +28915,7 @@
       </w:pPr>
     </w:lvl>
   </w:abstractNum>
-  <w:abstractNum w:abstractNumId="22">
+  <w:abstractNum w:abstractNumId="23">
     <w:nsid w:val="4FAE0007"/>
     <w:multiLevelType w:val="multilevel"/>
     <w:tmpl w:val="549A01FA"/>
@@ -28778,7 +29028,7 @@
       </w:rPr>
     </w:lvl>
   </w:abstractNum>
-  <w:abstractNum w:abstractNumId="23">
+  <w:abstractNum w:abstractNumId="24">
     <w:nsid w:val="50982FE0"/>
     <w:multiLevelType w:val="hybridMultilevel"/>
     <w:tmpl w:val="EE5AAD56"/>
@@ -28867,7 +29117,7 @@
       </w:pPr>
     </w:lvl>
   </w:abstractNum>
-  <w:abstractNum w:abstractNumId="24">
+  <w:abstractNum w:abstractNumId="25">
     <w:nsid w:val="50D83F8F"/>
     <w:multiLevelType w:val="hybridMultilevel"/>
     <w:tmpl w:val="091A95E8"/>
@@ -28981,7 +29231,7 @@
       </w:rPr>
     </w:lvl>
   </w:abstractNum>
-  <w:abstractNum w:abstractNumId="25">
+  <w:abstractNum w:abstractNumId="26">
     <w:nsid w:val="5DD90AA0"/>
     <w:multiLevelType w:val="hybridMultilevel"/>
     <w:tmpl w:val="DFD6CC56"/>
@@ -29070,7 +29320,7 @@
       </w:pPr>
     </w:lvl>
   </w:abstractNum>
-  <w:abstractNum w:abstractNumId="26">
+  <w:abstractNum w:abstractNumId="27">
     <w:nsid w:val="609C792C"/>
     <w:multiLevelType w:val="multilevel"/>
     <w:tmpl w:val="2D64AF12"/>
@@ -29188,7 +29438,7 @@
       </w:rPr>
     </w:lvl>
   </w:abstractNum>
-  <w:abstractNum w:abstractNumId="27">
+  <w:abstractNum w:abstractNumId="28">
     <w:nsid w:val="65332DF2"/>
     <w:multiLevelType w:val="hybridMultilevel"/>
     <w:tmpl w:val="F13AF79E"/>
@@ -29277,7 +29527,7 @@
       </w:pPr>
     </w:lvl>
   </w:abstractNum>
-  <w:abstractNum w:abstractNumId="28">
+  <w:abstractNum w:abstractNumId="29">
     <w:nsid w:val="66756628"/>
     <w:multiLevelType w:val="multilevel"/>
     <w:tmpl w:val="10420B4E"/>
@@ -29390,7 +29640,7 @@
       </w:rPr>
     </w:lvl>
   </w:abstractNum>
-  <w:abstractNum w:abstractNumId="29">
+  <w:abstractNum w:abstractNumId="30">
     <w:nsid w:val="696E687B"/>
     <w:multiLevelType w:val="hybridMultilevel"/>
     <w:tmpl w:val="E2D6E4C4"/>
@@ -29504,7 +29754,7 @@
       </w:rPr>
     </w:lvl>
   </w:abstractNum>
-  <w:abstractNum w:abstractNumId="30">
+  <w:abstractNum w:abstractNumId="31">
     <w:nsid w:val="6F347D33"/>
     <w:multiLevelType w:val="hybridMultilevel"/>
     <w:tmpl w:val="4424A77E"/>
@@ -29617,7 +29867,7 @@
       </w:rPr>
     </w:lvl>
   </w:abstractNum>
-  <w:abstractNum w:abstractNumId="31">
+  <w:abstractNum w:abstractNumId="32">
     <w:nsid w:val="70EF4B70"/>
     <w:multiLevelType w:val="hybridMultilevel"/>
     <w:tmpl w:val="A5A2EACE"/>
@@ -29706,7 +29956,7 @@
       </w:pPr>
     </w:lvl>
   </w:abstractNum>
-  <w:abstractNum w:abstractNumId="32">
+  <w:abstractNum w:abstractNumId="33">
     <w:nsid w:val="72527980"/>
     <w:multiLevelType w:val="multilevel"/>
     <w:tmpl w:val="DD8621A4"/>
@@ -29819,7 +30069,7 @@
       </w:rPr>
     </w:lvl>
   </w:abstractNum>
-  <w:abstractNum w:abstractNumId="33">
+  <w:abstractNum w:abstractNumId="34">
     <w:nsid w:val="72F60C20"/>
     <w:multiLevelType w:val="multilevel"/>
     <w:tmpl w:val="10420B4E"/>
@@ -29932,7 +30182,7 @@
       </w:rPr>
     </w:lvl>
   </w:abstractNum>
-  <w:abstractNum w:abstractNumId="34">
+  <w:abstractNum w:abstractNumId="35">
     <w:nsid w:val="7DFE4EFB"/>
     <w:multiLevelType w:val="hybridMultilevel"/>
     <w:tmpl w:val="523E960A"/>
@@ -30045,7 +30295,7 @@
       </w:rPr>
     </w:lvl>
   </w:abstractNum>
-  <w:abstractNum w:abstractNumId="35">
+  <w:abstractNum w:abstractNumId="36">
     <w:nsid w:val="7EBF4515"/>
     <w:multiLevelType w:val="multilevel"/>
     <w:tmpl w:val="01A0AFDE"/>
@@ -30159,112 +30409,115 @@
     </w:lvl>
   </w:abstractNum>
   <w:num w:numId="1">
+    <w:abstractNumId w:val="31"/>
+  </w:num>
+  <w:num w:numId="2">
+    <w:abstractNumId w:val="25"/>
+  </w:num>
+  <w:num w:numId="3">
     <w:abstractNumId w:val="30"/>
   </w:num>
-  <w:num w:numId="2">
-    <w:abstractNumId w:val="24"/>
-  </w:num>
-  <w:num w:numId="3">
-    <w:abstractNumId w:val="29"/>
-  </w:num>
   <w:num w:numId="4">
-    <w:abstractNumId w:val="9"/>
+    <w:abstractNumId w:val="10"/>
   </w:num>
   <w:num w:numId="5">
+    <w:abstractNumId w:val="21"/>
+  </w:num>
+  <w:num w:numId="6">
+    <w:abstractNumId w:val="27"/>
+  </w:num>
+  <w:num w:numId="7">
     <w:abstractNumId w:val="20"/>
   </w:num>
-  <w:num w:numId="6">
+  <w:num w:numId="8">
     <w:abstractNumId w:val="26"/>
   </w:num>
-  <w:num w:numId="7">
-    <w:abstractNumId w:val="19"/>
+  <w:num w:numId="9">
+    <w:abstractNumId w:val="17"/>
   </w:num>
-  <w:num w:numId="8">
-    <w:abstractNumId w:val="25"/>
+  <w:num w:numId="10">
+    <w:abstractNumId w:val="12"/>
   </w:num>
-  <w:num w:numId="9">
+  <w:num w:numId="11">
+    <w:abstractNumId w:val="6"/>
+  </w:num>
+  <w:num w:numId="12">
+    <w:abstractNumId w:val="32"/>
+  </w:num>
+  <w:num w:numId="13">
     <w:abstractNumId w:val="16"/>
   </w:num>
-  <w:num w:numId="10">
-    <w:abstractNumId w:val="11"/>
-  </w:num>
-  <w:num w:numId="11">
-    <w:abstractNumId w:val="5"/>
-  </w:num>
-  <w:num w:numId="12">
-    <w:abstractNumId w:val="31"/>
-  </w:num>
-  <w:num w:numId="13">
-    <w:abstractNumId w:val="15"/>
-  </w:num>
   <w:num w:numId="14">
-    <w:abstractNumId w:val="12"/>
+    <w:abstractNumId w:val="13"/>
   </w:num>
   <w:num w:numId="15">
+    <w:abstractNumId w:val="8"/>
+  </w:num>
+  <w:num w:numId="16">
+    <w:abstractNumId w:val="23"/>
+  </w:num>
+  <w:num w:numId="17">
     <w:abstractNumId w:val="7"/>
   </w:num>
-  <w:num w:numId="16">
-    <w:abstractNumId w:val="22"/>
-  </w:num>
-  <w:num w:numId="17">
-    <w:abstractNumId w:val="6"/>
-  </w:num>
   <w:num w:numId="18">
-    <w:abstractNumId w:val="35"/>
+    <w:abstractNumId w:val="36"/>
   </w:num>
   <w:num w:numId="19">
-    <w:abstractNumId w:val="14"/>
+    <w:abstractNumId w:val="15"/>
   </w:num>
   <w:num w:numId="20">
     <w:abstractNumId w:val="1"/>
   </w:num>
   <w:num w:numId="21">
-    <w:abstractNumId w:val="32"/>
+    <w:abstractNumId w:val="33"/>
   </w:num>
   <w:num w:numId="22">
-    <w:abstractNumId w:val="23"/>
+    <w:abstractNumId w:val="24"/>
   </w:num>
   <w:num w:numId="23">
-    <w:abstractNumId w:val="27"/>
+    <w:abstractNumId w:val="28"/>
   </w:num>
   <w:num w:numId="24">
-    <w:abstractNumId w:val="4"/>
+    <w:abstractNumId w:val="5"/>
   </w:num>
   <w:num w:numId="25">
-    <w:abstractNumId w:val="13"/>
+    <w:abstractNumId w:val="14"/>
   </w:num>
   <w:num w:numId="26">
     <w:abstractNumId w:val="2"/>
   </w:num>
   <w:num w:numId="27">
-    <w:abstractNumId w:val="17"/>
+    <w:abstractNumId w:val="18"/>
   </w:num>
   <w:num w:numId="28">
     <w:abstractNumId w:val="0"/>
   </w:num>
   <w:num w:numId="29">
-    <w:abstractNumId w:val="21"/>
+    <w:abstractNumId w:val="22"/>
   </w:num>
   <w:num w:numId="30">
-    <w:abstractNumId w:val="8"/>
+    <w:abstractNumId w:val="9"/>
   </w:num>
   <w:num w:numId="31">
-    <w:abstractNumId w:val="18"/>
+    <w:abstractNumId w:val="19"/>
   </w:num>
   <w:num w:numId="32">
-    <w:abstractNumId w:val="10"/>
+    <w:abstractNumId w:val="11"/>
   </w:num>
   <w:num w:numId="33">
     <w:abstractNumId w:val="3"/>
   </w:num>
   <w:num w:numId="34">
-    <w:abstractNumId w:val="33"/>
+    <w:abstractNumId w:val="34"/>
   </w:num>
   <w:num w:numId="35">
-    <w:abstractNumId w:val="28"/>
+    <w:abstractNumId w:val="29"/>
   </w:num>
   <w:num w:numId="36">
-    <w:abstractNumId w:val="34"/>
+    <w:abstractNumId w:val="35"/>
+  </w:num>
+  <w:num w:numId="37">
+    <w:abstractNumId w:val="4"/>
   </w:num>
 </w:numbering>
 </file>

</xml_diff>

<commit_message>
* change to apeldjatim.com * minor fix on other
</commit_message>
<xml_diff>
--- a/doc/Laporan KP/Laporan KP plnwatch.docx
+++ b/doc/Laporan KP/Laporan KP plnwatch.docx
@@ -1288,6 +1288,7 @@
           <w:b/>
           <w:bCs/>
           <w:u w:val="single"/>
+          <w:lang w:val="id-ID"/>
         </w:rPr>
       </w:pPr>
       <w:r>
@@ -1296,8 +1297,9 @@
           <w:b/>
           <w:bCs/>
           <w:u w:val="single"/>
-        </w:rPr>
-        <w:t>Nama</w:t>
+          <w:lang w:val="id-ID"/>
+        </w:rPr>
+        <w:t>Isye Arieshanti, S.Kom, M.Phil</w:t>
       </w:r>
     </w:p>
     <w:p>
@@ -7132,7 +7134,25 @@
         <w:rPr>
           <w:lang w:val="id-ID"/>
         </w:rPr>
-        <w:t>Penggunaan listrik yang naik atau turun secara bertahap dalam suatu rentang waktu tertentu yang menimbulkan kecurigaan pada pola penggunaan listrik</w:t>
+        <w:t>Penggunaan listrik</w:t>
+      </w:r>
+      <w:r>
+        <w:rPr>
+          <w:lang w:val="id-ID"/>
+        </w:rPr>
+        <w:t xml:space="preserve"> pelanggan</w:t>
+      </w:r>
+      <w:r>
+        <w:rPr>
+          <w:lang w:val="id-ID"/>
+        </w:rPr>
+        <w:t xml:space="preserve"> yang naik atau turun secara bertahap dalam suatu rentang waktu tertentu yang menimbulkan kecurigaan pada pola penggunaan listrik</w:t>
+      </w:r>
+      <w:r>
+        <w:rPr>
+          <w:lang w:val="id-ID"/>
+        </w:rPr>
+        <w:t>, baik penggunaan KWH maupun jumlah jam nyala pelanggan tersebut.</w:t>
       </w:r>
     </w:p>
     <w:p>
@@ -7146,7 +7166,39 @@
         <w:jc w:val="both"/>
       </w:pPr>
       <w:r>
-        <w:t>Pelanggan Pra bayar memanipulasi alat meteran agar listrik tetap dapat mengalir di luar masa aktif</w:t>
+        <w:t>Pelanggan P</w:t>
+      </w:r>
+      <w:r>
+        <w:rPr>
+          <w:lang w:val="id-ID"/>
+        </w:rPr>
+        <w:t>asca</w:t>
+      </w:r>
+      <w:r>
+        <w:t xml:space="preserve"> bayar memanipulasi alat meteran agar listrik tetap dapat mengalir di luar masa aktif</w:t>
+      </w:r>
+      <w:r>
+        <w:rPr>
+          <w:lang w:val="id-ID"/>
+        </w:rPr>
+        <w:t>.</w:t>
+      </w:r>
+    </w:p>
+    <w:p>
+      <w:pPr>
+        <w:pStyle w:val="ListParagraph"/>
+        <w:numPr>
+          <w:ilvl w:val="0"/>
+          <w:numId w:val="8"/>
+        </w:numPr>
+        <w:ind w:left="851" w:hanging="284"/>
+        <w:jc w:val="both"/>
+      </w:pPr>
+      <w:r>
+        <w:rPr>
+          <w:lang w:val="id-ID"/>
+        </w:rPr>
+        <w:t>Usia meteran pelanggan yang sudah cukup lama dan ketidak sesuaian jenis meteran yang digunakan oleh pelanggan tersebut.</w:t>
       </w:r>
     </w:p>
     <w:p>
@@ -7201,6 +7253,7 @@
       </w:pPr>
       <w:bookmarkStart w:id="12" w:name="_Toc336534149"/>
       <w:r>
+        <w:lastRenderedPageBreak/>
         <w:t>Batasan Masalah</w:t>
       </w:r>
       <w:bookmarkEnd w:id="12"/>
@@ -7243,7 +7296,6 @@
         <w:rPr>
           <w:lang w:val="id-ID"/>
         </w:rPr>
-        <w:lastRenderedPageBreak/>
         <w:t>Selain itu, rancangan aplikasi kali ini terbatas sesuai dengan penggunaan teknologi yang digunakan,</w:t>
       </w:r>
       <w:r>
@@ -7257,6 +7309,12 @@
           <w:lang w:val="id-ID"/>
         </w:rPr>
         <w:t>seperti PHP dan MySql dalam menyediakan dan melakukan pengolahan data.</w:t>
+      </w:r>
+      <w:r>
+        <w:rPr>
+          <w:lang w:val="id-ID"/>
+        </w:rPr>
+        <w:t xml:space="preserve"> Fitur di luar rancanga ini perlu dilakukan pengembangan lebih lanjut.</w:t>
       </w:r>
     </w:p>
     <w:p>
@@ -7508,6 +7566,7 @@
           <w:b/>
           <w:lang w:val="id-ID"/>
         </w:rPr>
+        <w:lastRenderedPageBreak/>
         <w:tab/>
       </w:r>
       <w:r>
@@ -7588,7 +7647,6 @@
           <w:b/>
           <w:lang w:val="id-ID"/>
         </w:rPr>
-        <w:lastRenderedPageBreak/>
         <w:t>BAB VII : KESIMPULAN DAN SARAN</w:t>
       </w:r>
     </w:p>
@@ -8296,7 +8354,7 @@
           <v:shape id="_x0000_i1025" type="#_x0000_t75" style="width:276.75pt;height:63pt" o:ole="">
             <v:imagedata r:id="rId14" o:title=""/>
           </v:shape>
-          <o:OLEObject Type="Embed" ProgID="Visio.Drawing.11" ShapeID="_x0000_i1025" DrawAspect="Content" ObjectID="_1414869250" r:id="rId15"/>
+          <o:OLEObject Type="Embed" ProgID="Visio.Drawing.11" ShapeID="_x0000_i1025" DrawAspect="Content" ObjectID="_1414918152" r:id="rId15"/>
         </w:object>
       </w:r>
     </w:p>
@@ -8826,6 +8884,9 @@
         <w:pStyle w:val="ListParagraph"/>
         <w:ind w:left="0" w:firstLine="567"/>
         <w:jc w:val="both"/>
+        <w:rPr>
+          <w:lang w:val="id-ID"/>
+        </w:rPr>
       </w:pPr>
       <w:r>
         <w:t xml:space="preserve">PLN Watch Data Importer merupakan sebuah aplikasi pendukung PLN Watch </w:t>
@@ -8841,6 +8902,19 @@
       </w:r>
       <w:r>
         <w:t xml:space="preserve"> olah oleh PLN Watch.</w:t>
+      </w:r>
+      <w:r>
+        <w:rPr>
+          <w:lang w:val="id-ID"/>
+        </w:rPr>
+        <w:t xml:space="preserve"> Proses kalkulasi atau penghitungan yang dibutuhkan dilakukan oleh aplikasi ini agar </w:t>
+      </w:r>
+      <w:r>
+        <w:rPr>
+          <w:lang w:val="id-ID"/>
+        </w:rPr>
+        <w:lastRenderedPageBreak/>
+        <w:t>data yang dihasilkan dapat dengan mudah di baca oleh aplikasi web untuk meringankan kinerja server.</w:t>
       </w:r>
     </w:p>
     <w:p>
@@ -8853,7 +8927,6 @@
         </w:rPr>
       </w:pPr>
       <w:r>
-        <w:lastRenderedPageBreak/>
         <w:t>Apli</w:t>
       </w:r>
       <w:r>
@@ -9087,16 +9160,7 @@
         <w:t xml:space="preserve">Berdasar tugas dari Bidang Distribusi PT. PLN Disjatim </w:t>
       </w:r>
       <w:r>
-        <w:t>untuk melakukan pengawasan terhadap meteran yang dimiliki setiap pelanggan, maka terdapat b</w:t>
-      </w:r>
-      <w:r>
-        <w:rPr>
-          <w:lang w:val="id-ID"/>
-        </w:rPr>
-        <w:t>j</w:t>
-      </w:r>
-      <w:r>
-        <w:t>eberapa kebutuhan yang harus dimiliki sistem antara lain sebagai berikut.</w:t>
+        <w:t>untuk melakukan pengawasan terhadap meteran yang dimiliki setiap pelanggan, maka terdapat beberapa kebutuhan yang harus dimiliki sistem antara lain sebagai berikut.</w:t>
       </w:r>
     </w:p>
     <w:p>
@@ -10970,7 +11034,7 @@
           <v:shape id="_x0000_i1026" type="#_x0000_t75" style="width:275.25pt;height:333pt" o:ole="">
             <v:imagedata r:id="rId28" o:title=""/>
           </v:shape>
-          <o:OLEObject Type="Embed" ProgID="Visio.Drawing.11" ShapeID="_x0000_i1026" DrawAspect="Content" ObjectID="_1414869251" r:id="rId29"/>
+          <o:OLEObject Type="Embed" ProgID="Visio.Drawing.11" ShapeID="_x0000_i1026" DrawAspect="Content" ObjectID="_1414918153" r:id="rId29"/>
         </w:object>
       </w:r>
     </w:p>
@@ -11066,7 +11130,7 @@
           <v:shape id="_x0000_i1027" type="#_x0000_t75" style="width:139.5pt;height:364.5pt" o:ole="">
             <v:imagedata r:id="rId30" o:title=""/>
           </v:shape>
-          <o:OLEObject Type="Embed" ProgID="Visio.Drawing.11" ShapeID="_x0000_i1027" DrawAspect="Content" ObjectID="_1414869252" r:id="rId31"/>
+          <o:OLEObject Type="Embed" ProgID="Visio.Drawing.11" ShapeID="_x0000_i1027" DrawAspect="Content" ObjectID="_1414918154" r:id="rId31"/>
         </w:object>
       </w:r>
     </w:p>
@@ -18202,7 +18266,31 @@
         <w:rPr>
           <w:lang w:val="id-ID"/>
         </w:rPr>
-        <w:t xml:space="preserve"> merupakan cara yang cukup mudah dan cepat, sebuah data yang ditulis dalam bentuk halaman HTML </w:t>
+        <w:t xml:space="preserve"> merupakan cara yang cukup mudah dan cepat, sebuah data </w:t>
+      </w:r>
+      <w:r>
+        <w:rPr>
+          <w:lang w:val="id-ID"/>
+        </w:rPr>
+        <w:t>akan</w:t>
+      </w:r>
+      <w:r>
+        <w:rPr>
+          <w:lang w:val="id-ID"/>
+        </w:rPr>
+        <w:t xml:space="preserve"> ditulis dalam </w:t>
+      </w:r>
+      <w:r>
+        <w:rPr>
+          <w:lang w:val="id-ID"/>
+        </w:rPr>
+        <w:t>format</w:t>
+      </w:r>
+      <w:r>
+        <w:rPr>
+          <w:lang w:val="id-ID"/>
+        </w:rPr>
+        <w:t xml:space="preserve"> halaman HTML </w:t>
       </w:r>
       <w:r>
         <w:rPr>
@@ -21065,7 +21153,7 @@
                     <a:blip r:embed="rId44" cstate="print">
                       <a:extLst>
                         <a:ext uri="{28A0092B-C50C-407E-A947-70E740481C1C}">
-                          <a14:useLocalDpi xmlns:lc="http://schemas.openxmlformats.org/drawingml/2006/lockedCanvas" xmlns:a14="http://schemas.microsoft.com/office/drawing/2010/main" xmlns:p="http://schemas.openxmlformats.org/presentationml/2006/main" xmlns="" xmlns:w="http://schemas.openxmlformats.org/wordprocessingml/2006/main" xmlns:w10="urn:schemas-microsoft-com:office:word" xmlns:v="urn:schemas-microsoft-com:vml" xmlns:o="urn:schemas-microsoft-com:office:office" val="0"/>
+                          <a14:useLocalDpi xmlns:o="urn:schemas-microsoft-com:office:office" xmlns:v="urn:schemas-microsoft-com:vml" xmlns:w10="urn:schemas-microsoft-com:office:word" xmlns:w="http://schemas.openxmlformats.org/wordprocessingml/2006/main" xmlns="" xmlns:p="http://schemas.openxmlformats.org/presentationml/2006/main" xmlns:a14="http://schemas.microsoft.com/office/drawing/2010/main" xmlns:lc="http://schemas.openxmlformats.org/drawingml/2006/lockedCanvas" val="0"/>
                         </a:ext>
                       </a:extLst>
                     </a:blip>
@@ -21088,14 +21176,14 @@
                     <a:effectLst/>
                     <a:extLst>
                       <a:ext uri="{909E8E84-426E-40DD-AFC4-6F175D3DCCD1}">
-                        <a14:hiddenFill xmlns:lc="http://schemas.openxmlformats.org/drawingml/2006/lockedCanvas" xmlns:a14="http://schemas.microsoft.com/office/drawing/2010/main" xmlns:p="http://schemas.openxmlformats.org/presentationml/2006/main" xmlns="" xmlns:w="http://schemas.openxmlformats.org/wordprocessingml/2006/main" xmlns:w10="urn:schemas-microsoft-com:office:word" xmlns:v="urn:schemas-microsoft-com:vml" xmlns:o="urn:schemas-microsoft-com:office:office">
+                        <a14:hiddenFill xmlns:o="urn:schemas-microsoft-com:office:office" xmlns:v="urn:schemas-microsoft-com:vml" xmlns:w10="urn:schemas-microsoft-com:office:word" xmlns:w="http://schemas.openxmlformats.org/wordprocessingml/2006/main" xmlns="" xmlns:p="http://schemas.openxmlformats.org/presentationml/2006/main" xmlns:a14="http://schemas.microsoft.com/office/drawing/2010/main" xmlns:lc="http://schemas.openxmlformats.org/drawingml/2006/lockedCanvas">
                           <a:solidFill>
                             <a:schemeClr val="accent1"/>
                           </a:solidFill>
                         </a14:hiddenFill>
                       </a:ext>
                       <a:ext uri="{91240B29-F687-4F45-9708-019B960494DF}">
-                        <a14:hiddenLine xmlns:lc="http://schemas.openxmlformats.org/drawingml/2006/lockedCanvas" xmlns:a14="http://schemas.microsoft.com/office/drawing/2010/main" xmlns:p="http://schemas.openxmlformats.org/presentationml/2006/main" xmlns="" xmlns:w="http://schemas.openxmlformats.org/wordprocessingml/2006/main" xmlns:w10="urn:schemas-microsoft-com:office:word" xmlns:v="urn:schemas-microsoft-com:vml" xmlns:o="urn:schemas-microsoft-com:office:office" w="9525">
+                        <a14:hiddenLine xmlns:o="urn:schemas-microsoft-com:office:office" xmlns:v="urn:schemas-microsoft-com:vml" xmlns:w10="urn:schemas-microsoft-com:office:word" xmlns:w="http://schemas.openxmlformats.org/wordprocessingml/2006/main" xmlns="" xmlns:p="http://schemas.openxmlformats.org/presentationml/2006/main" xmlns:a14="http://schemas.microsoft.com/office/drawing/2010/main" xmlns:lc="http://schemas.openxmlformats.org/drawingml/2006/lockedCanvas" w="9525">
                           <a:solidFill>
                             <a:schemeClr val="tx1"/>
                           </a:solidFill>
@@ -21105,7 +21193,7 @@
                         </a14:hiddenLine>
                       </a:ext>
                       <a:ext uri="{AF507438-7753-43E0-B8FC-AC1667EBCBE1}">
-                        <a14:hiddenEffects xmlns:lc="http://schemas.openxmlformats.org/drawingml/2006/lockedCanvas" xmlns:a14="http://schemas.microsoft.com/office/drawing/2010/main" xmlns:p="http://schemas.openxmlformats.org/presentationml/2006/main" xmlns="" xmlns:w="http://schemas.openxmlformats.org/wordprocessingml/2006/main" xmlns:w10="urn:schemas-microsoft-com:office:word" xmlns:v="urn:schemas-microsoft-com:vml" xmlns:o="urn:schemas-microsoft-com:office:office">
+                        <a14:hiddenEffects xmlns:o="urn:schemas-microsoft-com:office:office" xmlns:v="urn:schemas-microsoft-com:vml" xmlns:w10="urn:schemas-microsoft-com:office:word" xmlns:w="http://schemas.openxmlformats.org/wordprocessingml/2006/main" xmlns="" xmlns:p="http://schemas.openxmlformats.org/presentationml/2006/main" xmlns:a14="http://schemas.microsoft.com/office/drawing/2010/main" xmlns:lc="http://schemas.openxmlformats.org/drawingml/2006/lockedCanvas">
                           <a:effectLst>
                             <a:outerShdw dist="35921" dir="2700000" algn="ctr" rotWithShape="0">
                               <a:schemeClr val="bg2"/>
@@ -26768,7 +26856,7 @@
 </file>
 
 <file path=customXml/itemProps1.xml><?xml version="1.0" encoding="utf-8"?>
-<ds:datastoreItem xmlns:ds="http://schemas.openxmlformats.org/officeDocument/2006/customXml" ds:itemID="{136470C1-F7F6-42FE-9D10-89EB39A8679D}">
+<ds:datastoreItem xmlns:ds="http://schemas.openxmlformats.org/officeDocument/2006/customXml" ds:itemID="{849BC9DA-60A9-488E-BF1B-DAE53F32E25E}">
   <ds:schemaRefs>
     <ds:schemaRef ds:uri="http://schemas.openxmlformats.org/officeDocument/2006/bibliography"/>
   </ds:schemaRefs>

</xml_diff>

<commit_message>
+ pdm * fix cdm * fix cdm pdm laporan
</commit_message>
<xml_diff>
--- a/doc/Laporan KP/Laporan KP plnwatch.docx
+++ b/doc/Laporan KP/Laporan KP plnwatch.docx
@@ -198,7 +198,7 @@
       <w:r>
         <w:rPr>
           <w:noProof/>
-          <w:lang w:val="id-ID" w:eastAsia="id-ID"/>
+          <w:lang w:val="id-ID" w:eastAsia="zh-TW"/>
         </w:rPr>
         <w:drawing>
           <wp:inline distT="0" distB="0" distL="0" distR="0">
@@ -8354,7 +8354,7 @@
           <v:shape id="_x0000_i1025" type="#_x0000_t75" style="width:276.75pt;height:63pt" o:ole="">
             <v:imagedata r:id="rId14" o:title=""/>
           </v:shape>
-          <o:OLEObject Type="Embed" ProgID="Visio.Drawing.11" ShapeID="_x0000_i1025" DrawAspect="Content" ObjectID="_1414918152" r:id="rId15"/>
+          <o:OLEObject Type="Embed" ProgID="Visio.Drawing.11" ShapeID="_x0000_i1025" DrawAspect="Content" ObjectID="_1415021889" r:id="rId15"/>
         </w:object>
       </w:r>
     </w:p>
@@ -9453,7 +9453,7 @@
       <w:r>
         <w:rPr>
           <w:noProof/>
-          <w:lang w:val="id-ID" w:eastAsia="id-ID"/>
+          <w:lang w:val="id-ID" w:eastAsia="zh-TW"/>
         </w:rPr>
         <w:drawing>
           <wp:inline distT="0" distB="0" distL="0" distR="0">
@@ -9581,7 +9581,7 @@
       <w:r>
         <w:rPr>
           <w:noProof/>
-          <w:lang w:val="id-ID" w:eastAsia="id-ID"/>
+          <w:lang w:val="id-ID" w:eastAsia="zh-TW"/>
         </w:rPr>
         <w:drawing>
           <wp:inline distT="0" distB="0" distL="0" distR="0">
@@ -9696,7 +9696,7 @@
       <w:r>
         <w:rPr>
           <w:noProof/>
-          <w:lang w:val="id-ID" w:eastAsia="id-ID"/>
+          <w:lang w:val="id-ID" w:eastAsia="zh-TW"/>
         </w:rPr>
         <w:drawing>
           <wp:inline distT="0" distB="0" distL="0" distR="0">
@@ -9810,7 +9810,7 @@
       <w:r>
         <w:rPr>
           <w:noProof/>
-          <w:lang w:val="id-ID" w:eastAsia="id-ID"/>
+          <w:lang w:val="id-ID" w:eastAsia="zh-TW"/>
         </w:rPr>
         <w:drawing>
           <wp:inline distT="0" distB="0" distL="0" distR="0">
@@ -9924,7 +9924,7 @@
       <w:r>
         <w:rPr>
           <w:noProof/>
-          <w:lang w:val="id-ID" w:eastAsia="id-ID"/>
+          <w:lang w:val="id-ID" w:eastAsia="zh-TW"/>
         </w:rPr>
         <w:lastRenderedPageBreak/>
         <w:drawing>
@@ -10033,7 +10033,7 @@
       <w:r>
         <w:rPr>
           <w:noProof/>
-          <w:lang w:val="id-ID" w:eastAsia="id-ID"/>
+          <w:lang w:val="id-ID" w:eastAsia="zh-TW"/>
         </w:rPr>
         <w:drawing>
           <wp:inline distT="0" distB="0" distL="0" distR="0">
@@ -10178,7 +10178,7 @@
       <w:r>
         <w:rPr>
           <w:noProof/>
-          <w:lang w:val="id-ID" w:eastAsia="id-ID"/>
+          <w:lang w:val="id-ID" w:eastAsia="zh-TW"/>
         </w:rPr>
         <w:drawing>
           <wp:inline distT="0" distB="0" distL="0" distR="0">
@@ -10312,7 +10312,7 @@
       <w:r>
         <w:rPr>
           <w:noProof/>
-          <w:lang w:val="id-ID" w:eastAsia="id-ID"/>
+          <w:lang w:val="id-ID" w:eastAsia="zh-TW"/>
         </w:rPr>
         <w:drawing>
           <wp:inline distT="0" distB="0" distL="0" distR="0">
@@ -10475,7 +10475,7 @@
       <w:r>
         <w:rPr>
           <w:noProof/>
-          <w:lang w:val="id-ID" w:eastAsia="id-ID"/>
+          <w:lang w:val="id-ID" w:eastAsia="zh-TW"/>
         </w:rPr>
         <w:drawing>
           <wp:inline distT="0" distB="0" distL="0" distR="0">
@@ -10598,7 +10598,7 @@
       <w:r>
         <w:rPr>
           <w:noProof/>
-          <w:lang w:val="id-ID" w:eastAsia="id-ID"/>
+          <w:lang w:val="id-ID" w:eastAsia="zh-TW"/>
         </w:rPr>
         <w:drawing>
           <wp:inline distT="0" distB="0" distL="0" distR="0">
@@ -10741,7 +10741,7 @@
       <w:r>
         <w:rPr>
           <w:noProof/>
-          <w:lang w:val="id-ID" w:eastAsia="id-ID"/>
+          <w:lang w:val="id-ID" w:eastAsia="zh-TW"/>
         </w:rPr>
         <w:drawing>
           <wp:inline distT="0" distB="0" distL="0" distR="0">
@@ -10862,7 +10862,7 @@
       <w:r>
         <w:rPr>
           <w:noProof/>
-          <w:lang w:val="id-ID" w:eastAsia="id-ID"/>
+          <w:lang w:val="id-ID" w:eastAsia="zh-TW"/>
         </w:rPr>
         <w:drawing>
           <wp:inline distT="0" distB="0" distL="0" distR="0">
@@ -11034,7 +11034,7 @@
           <v:shape id="_x0000_i1026" type="#_x0000_t75" style="width:275.25pt;height:333pt" o:ole="">
             <v:imagedata r:id="rId28" o:title=""/>
           </v:shape>
-          <o:OLEObject Type="Embed" ProgID="Visio.Drawing.11" ShapeID="_x0000_i1026" DrawAspect="Content" ObjectID="_1414918153" r:id="rId29"/>
+          <o:OLEObject Type="Embed" ProgID="Visio.Drawing.11" ShapeID="_x0000_i1026" DrawAspect="Content" ObjectID="_1415021890" r:id="rId29"/>
         </w:object>
       </w:r>
     </w:p>
@@ -11130,7 +11130,7 @@
           <v:shape id="_x0000_i1027" type="#_x0000_t75" style="width:139.5pt;height:364.5pt" o:ole="">
             <v:imagedata r:id="rId30" o:title=""/>
           </v:shape>
-          <o:OLEObject Type="Embed" ProgID="Visio.Drawing.11" ShapeID="_x0000_i1027" DrawAspect="Content" ObjectID="_1414918154" r:id="rId31"/>
+          <o:OLEObject Type="Embed" ProgID="Visio.Drawing.11" ShapeID="_x0000_i1027" DrawAspect="Content" ObjectID="_1415021891" r:id="rId31"/>
         </w:object>
       </w:r>
     </w:p>
@@ -11258,13 +11258,13 @@
       <w:r>
         <w:rPr>
           <w:noProof/>
-          <w:lang w:val="id-ID" w:eastAsia="id-ID"/>
+          <w:lang w:val="id-ID" w:eastAsia="zh-TW"/>
         </w:rPr>
         <w:drawing>
           <wp:inline distT="0" distB="0" distL="0" distR="0">
-            <wp:extent cx="3499485" cy="3028645"/>
+            <wp:extent cx="3499485" cy="2835259"/>
             <wp:effectExtent l="19050" t="0" r="5715" b="0"/>
-            <wp:docPr id="22" name="Picture 5"/>
+            <wp:docPr id="10" name="Picture 5"/>
             <wp:cNvGraphicFramePr>
               <a:graphicFrameLocks xmlns:a="http://schemas.openxmlformats.org/drawingml/2006/main" noChangeAspect="1"/>
             </wp:cNvGraphicFramePr>
@@ -11287,7 +11287,7 @@
                   <pic:spPr bwMode="auto">
                     <a:xfrm>
                       <a:off x="0" y="0"/>
-                      <a:ext cx="3499485" cy="3028645"/>
+                      <a:ext cx="3499485" cy="2835259"/>
                     </a:xfrm>
                     <a:prstGeom prst="rect">
                       <a:avLst/>
@@ -11388,17 +11388,18 @@
     <w:p>
       <w:pPr>
         <w:keepNext/>
+        <w:jc w:val="center"/>
       </w:pPr>
       <w:r>
         <w:rPr>
           <w:noProof/>
-          <w:lang w:val="id-ID" w:eastAsia="id-ID"/>
+          <w:lang w:val="id-ID" w:eastAsia="zh-TW"/>
         </w:rPr>
         <w:drawing>
           <wp:inline distT="0" distB="0" distL="0" distR="0">
-            <wp:extent cx="3499485" cy="3153857"/>
+            <wp:extent cx="3499485" cy="3913898"/>
             <wp:effectExtent l="19050" t="0" r="5715" b="0"/>
-            <wp:docPr id="23" name="Picture 6"/>
+            <wp:docPr id="25" name="Picture 8"/>
             <wp:cNvGraphicFramePr>
               <a:graphicFrameLocks xmlns:a="http://schemas.openxmlformats.org/drawingml/2006/main" noChangeAspect="1"/>
             </wp:cNvGraphicFramePr>
@@ -11406,7 +11407,7 @@
               <a:graphicData uri="http://schemas.openxmlformats.org/drawingml/2006/picture">
                 <pic:pic xmlns:pic="http://schemas.openxmlformats.org/drawingml/2006/picture">
                   <pic:nvPicPr>
-                    <pic:cNvPr id="0" name="Picture 6"/>
+                    <pic:cNvPr id="0" name="Picture 8"/>
                     <pic:cNvPicPr>
                       <a:picLocks noChangeAspect="1" noChangeArrowheads="1"/>
                     </pic:cNvPicPr>
@@ -11421,7 +11422,7 @@
                   <pic:spPr bwMode="auto">
                     <a:xfrm>
                       <a:off x="0" y="0"/>
-                      <a:ext cx="3499485" cy="3153857"/>
+                      <a:ext cx="3499485" cy="3913898"/>
                     </a:xfrm>
                     <a:prstGeom prst="rect">
                       <a:avLst/>
@@ -11551,7 +11552,7 @@
       <w:r>
         <w:rPr>
           <w:noProof/>
-          <w:lang w:val="id-ID" w:eastAsia="id-ID"/>
+          <w:lang w:val="id-ID" w:eastAsia="zh-TW"/>
         </w:rPr>
         <w:lastRenderedPageBreak/>
         <w:drawing>
@@ -11705,7 +11706,7 @@
       <w:r>
         <w:rPr>
           <w:noProof/>
-          <w:lang w:val="id-ID" w:eastAsia="id-ID"/>
+          <w:lang w:val="id-ID" w:eastAsia="zh-TW"/>
         </w:rPr>
         <w:drawing>
           <wp:inline distT="0" distB="0" distL="0" distR="0">
@@ -11858,7 +11859,7 @@
       <w:r>
         <w:rPr>
           <w:noProof/>
-          <w:lang w:val="id-ID" w:eastAsia="id-ID"/>
+          <w:lang w:val="id-ID" w:eastAsia="zh-TW"/>
         </w:rPr>
         <w:drawing>
           <wp:inline distT="0" distB="0" distL="0" distR="0">
@@ -12028,7 +12029,7 @@
       <w:r>
         <w:rPr>
           <w:noProof/>
-          <w:lang w:val="id-ID" w:eastAsia="id-ID"/>
+          <w:lang w:val="id-ID" w:eastAsia="zh-TW"/>
         </w:rPr>
         <w:drawing>
           <wp:inline distT="0" distB="0" distL="0" distR="0">
@@ -12189,7 +12190,7 @@
       <w:r>
         <w:rPr>
           <w:noProof/>
-          <w:lang w:val="id-ID" w:eastAsia="id-ID"/>
+          <w:lang w:val="id-ID" w:eastAsia="zh-TW"/>
         </w:rPr>
         <w:drawing>
           <wp:inline distT="0" distB="0" distL="0" distR="0">
@@ -12350,7 +12351,7 @@
       <w:r>
         <w:rPr>
           <w:noProof/>
-          <w:lang w:val="id-ID" w:eastAsia="id-ID"/>
+          <w:lang w:val="id-ID" w:eastAsia="zh-TW"/>
         </w:rPr>
         <w:drawing>
           <wp:inline distT="0" distB="0" distL="0" distR="0">
@@ -20415,7 +20416,7 @@
       <w:r>
         <w:rPr>
           <w:noProof/>
-          <w:lang w:val="id-ID" w:eastAsia="id-ID"/>
+          <w:lang w:val="id-ID" w:eastAsia="zh-TW"/>
         </w:rPr>
         <w:drawing>
           <wp:inline distT="0" distB="0" distL="0" distR="0">
@@ -20589,7 +20590,7 @@
       <w:r>
         <w:rPr>
           <w:noProof/>
-          <w:lang w:val="id-ID" w:eastAsia="id-ID"/>
+          <w:lang w:val="id-ID" w:eastAsia="zh-TW"/>
         </w:rPr>
         <w:drawing>
           <wp:inline distT="0" distB="0" distL="0" distR="0">
@@ -20775,7 +20776,7 @@
       <w:r>
         <w:rPr>
           <w:noProof/>
-          <w:lang w:val="id-ID" w:eastAsia="id-ID"/>
+          <w:lang w:val="id-ID" w:eastAsia="zh-TW"/>
         </w:rPr>
         <w:lastRenderedPageBreak/>
         <w:drawing>
@@ -20928,7 +20929,7 @@
       <w:r>
         <w:rPr>
           <w:noProof/>
-          <w:lang w:val="id-ID" w:eastAsia="id-ID"/>
+          <w:lang w:val="id-ID" w:eastAsia="zh-TW"/>
         </w:rPr>
         <w:lastRenderedPageBreak/>
         <w:drawing>
@@ -21058,6 +21059,7 @@
     </w:p>
     <w:p>
       <w:pPr>
+        <w:ind w:firstLine="720"/>
         <w:rPr>
           <w:lang w:val="id-ID"/>
         </w:rPr>
@@ -21131,7 +21133,7 @@
       <w:r>
         <w:rPr>
           <w:noProof/>
-          <w:lang w:val="id-ID" w:eastAsia="id-ID"/>
+          <w:lang w:val="id-ID" w:eastAsia="zh-TW"/>
         </w:rPr>
         <w:lastRenderedPageBreak/>
         <w:drawing>
@@ -21301,7 +21303,7 @@
       <w:r>
         <w:rPr>
           <w:noProof/>
-          <w:lang w:val="id-ID" w:eastAsia="id-ID"/>
+          <w:lang w:val="id-ID" w:eastAsia="zh-TW"/>
         </w:rPr>
         <w:lastRenderedPageBreak/>
         <w:drawing>
@@ -26856,7 +26858,7 @@
 </file>
 
 <file path=customXml/itemProps1.xml><?xml version="1.0" encoding="utf-8"?>
-<ds:datastoreItem xmlns:ds="http://schemas.openxmlformats.org/officeDocument/2006/customXml" ds:itemID="{849BC9DA-60A9-488E-BF1B-DAE53F32E25E}">
+<ds:datastoreItem xmlns:ds="http://schemas.openxmlformats.org/officeDocument/2006/customXml" ds:itemID="{3F3609E2-4C4D-4510-A5C5-8A46E88BB488}">
   <ds:schemaRefs>
     <ds:schemaRef ds:uri="http://schemas.openxmlformats.org/officeDocument/2006/bibliography"/>
   </ds:schemaRefs>

</xml_diff>

<commit_message>
- trim tanggal bayar ppob untuk menghindari error saat convert ke datetime - fix truncate ppob sebelum proses import - skrinsyut uji coba import di laporan
</commit_message>
<xml_diff>
--- a/doc/Laporan KP/Laporan KP plnwatch.docx
+++ b/doc/Laporan KP/Laporan KP plnwatch.docx
@@ -1,6 +1,6 @@
 
 <file path=word/document.xml><?xml version="1.0" encoding="utf-8"?>
-<w:document xmlns:ve="http://schemas.openxmlformats.org/markup-compatibility/2006" xmlns:o="urn:schemas-microsoft-com:office:office" xmlns:r="http://schemas.openxmlformats.org/officeDocument/2006/relationships" xmlns:m="http://schemas.openxmlformats.org/officeDocument/2006/math" xmlns:v="urn:schemas-microsoft-com:vml" xmlns:wp="http://schemas.openxmlformats.org/drawingml/2006/wordprocessingDrawing" xmlns:w10="urn:schemas-microsoft-com:office:word" xmlns:w="http://schemas.openxmlformats.org/wordprocessingml/2006/main" xmlns:wne="http://schemas.microsoft.com/office/word/2006/wordml">
+<w:document xmlns:wpc="http://schemas.microsoft.com/office/word/2010/wordprocessingCanvas" xmlns:mc="http://schemas.openxmlformats.org/markup-compatibility/2006" xmlns:o="urn:schemas-microsoft-com:office:office" xmlns:r="http://schemas.openxmlformats.org/officeDocument/2006/relationships" xmlns:m="http://schemas.openxmlformats.org/officeDocument/2006/math" xmlns:v="urn:schemas-microsoft-com:vml" xmlns:wp14="http://schemas.microsoft.com/office/word/2010/wordprocessingDrawing" xmlns:wp="http://schemas.openxmlformats.org/drawingml/2006/wordprocessingDrawing" xmlns:w10="urn:schemas-microsoft-com:office:word" xmlns:w="http://schemas.openxmlformats.org/wordprocessingml/2006/main" xmlns:w14="http://schemas.microsoft.com/office/word/2010/wordml" xmlns:wpg="http://schemas.microsoft.com/office/word/2010/wordprocessingGroup" xmlns:wpi="http://schemas.microsoft.com/office/word/2010/wordprocessingInk" xmlns:wne="http://schemas.microsoft.com/office/word/2006/wordml" xmlns:wps="http://schemas.microsoft.com/office/word/2010/wordprocessingShape" mc:Ignorable="w14 wp14">
   <w:body>
     <w:p>
       <w:pPr>
@@ -198,7 +198,6 @@
       <w:r>
         <w:rPr>
           <w:noProof/>
-          <w:lang w:val="id-ID" w:eastAsia="zh-TW"/>
         </w:rPr>
         <w:drawing>
           <wp:inline distT="0" distB="0" distL="0" distR="0">
@@ -218,7 +217,7 @@
                     </pic:cNvPicPr>
                   </pic:nvPicPr>
                   <pic:blipFill>
-                    <a:blip r:embed="rId8" cstate="print"/>
+                    <a:blip r:embed="rId9" cstate="print"/>
                     <a:srcRect/>
                     <a:stretch>
                       <a:fillRect/>
@@ -474,9 +473,9 @@
           <w:lang w:val="id-ID"/>
         </w:rPr>
         <w:sectPr>
-          <w:headerReference w:type="default" r:id="rId9"/>
-          <w:footerReference w:type="even" r:id="rId10"/>
-          <w:footerReference w:type="default" r:id="rId11"/>
+          <w:headerReference w:type="default" r:id="rId10"/>
+          <w:footerReference w:type="even" r:id="rId11"/>
+          <w:footerReference w:type="default" r:id="rId12"/>
           <w:pgSz w:w="8391" w:h="11907" w:code="11"/>
           <w:pgMar w:top="1134" w:right="1134" w:bottom="1134" w:left="1134" w:header="720" w:footer="720" w:gutter="0"/>
           <w:cols w:space="720"/>
@@ -786,7 +785,7 @@
           <w:insideH w:val="none" w:sz="0" w:space="0" w:color="auto"/>
           <w:insideV w:val="none" w:sz="0" w:space="0" w:color="auto"/>
         </w:tblBorders>
-        <w:tblLook w:val="01E0"/>
+        <w:tblLook w:val="01E0" w:firstRow="1" w:lastRow="1" w:firstColumn="1" w:lastColumn="1" w:noHBand="0" w:noVBand="0"/>
       </w:tblPr>
       <w:tblGrid>
         <w:gridCol w:w="4054"/>
@@ -959,8 +958,8 @@
           <w:lang w:val="id-ID"/>
         </w:rPr>
         <w:sectPr>
-          <w:footerReference w:type="default" r:id="rId12"/>
-          <w:footerReference w:type="first" r:id="rId13"/>
+          <w:footerReference w:type="default" r:id="rId13"/>
+          <w:footerReference w:type="first" r:id="rId14"/>
           <w:pgSz w:w="8391" w:h="11907" w:code="11"/>
           <w:pgMar w:top="1440" w:right="1440" w:bottom="1440" w:left="1440" w:header="720" w:footer="720" w:gutter="0"/>
           <w:cols w:space="720"/>
@@ -8351,10 +8350,10 @@
             <v:path o:extrusionok="f" gradientshapeok="t" o:connecttype="rect"/>
             <o:lock v:ext="edit" aspectratio="t"/>
           </v:shapetype>
-          <v:shape id="_x0000_i1025" type="#_x0000_t75" style="width:276.75pt;height:63pt" o:ole="">
-            <v:imagedata r:id="rId14" o:title=""/>
+          <v:shape id="_x0000_i1025" type="#_x0000_t75" style="width:277.15pt;height:63.15pt" o:ole="">
+            <v:imagedata r:id="rId15" o:title=""/>
           </v:shape>
-          <o:OLEObject Type="Embed" ProgID="Visio.Drawing.11" ShapeID="_x0000_i1025" DrawAspect="Content" ObjectID="_1415021889" r:id="rId15"/>
+          <o:OLEObject Type="Embed" ProgID="Visio.Drawing.11" ShapeID="_x0000_i1025" DrawAspect="Content" ObjectID="_1416055954" r:id="rId16"/>
         </w:object>
       </w:r>
     </w:p>
@@ -9453,7 +9452,6 @@
       <w:r>
         <w:rPr>
           <w:noProof/>
-          <w:lang w:val="id-ID" w:eastAsia="zh-TW"/>
         </w:rPr>
         <w:drawing>
           <wp:inline distT="0" distB="0" distL="0" distR="0">
@@ -9473,7 +9471,7 @@
                     </pic:cNvPicPr>
                   </pic:nvPicPr>
                   <pic:blipFill>
-                    <a:blip r:embed="rId16" cstate="print"/>
+                    <a:blip r:embed="rId17" cstate="print"/>
                     <a:srcRect/>
                     <a:stretch>
                       <a:fillRect/>
@@ -9581,7 +9579,6 @@
       <w:r>
         <w:rPr>
           <w:noProof/>
-          <w:lang w:val="id-ID" w:eastAsia="zh-TW"/>
         </w:rPr>
         <w:drawing>
           <wp:inline distT="0" distB="0" distL="0" distR="0">
@@ -9601,7 +9598,7 @@
                     </pic:cNvPicPr>
                   </pic:nvPicPr>
                   <pic:blipFill>
-                    <a:blip r:embed="rId17" cstate="print"/>
+                    <a:blip r:embed="rId18" cstate="print"/>
                     <a:srcRect/>
                     <a:stretch>
                       <a:fillRect/>
@@ -9696,7 +9693,6 @@
       <w:r>
         <w:rPr>
           <w:noProof/>
-          <w:lang w:val="id-ID" w:eastAsia="zh-TW"/>
         </w:rPr>
         <w:drawing>
           <wp:inline distT="0" distB="0" distL="0" distR="0">
@@ -9716,7 +9712,7 @@
                     </pic:cNvPicPr>
                   </pic:nvPicPr>
                   <pic:blipFill>
-                    <a:blip r:embed="rId18" cstate="print"/>
+                    <a:blip r:embed="rId19" cstate="print"/>
                     <a:srcRect/>
                     <a:stretch>
                       <a:fillRect/>
@@ -9810,7 +9806,6 @@
       <w:r>
         <w:rPr>
           <w:noProof/>
-          <w:lang w:val="id-ID" w:eastAsia="zh-TW"/>
         </w:rPr>
         <w:drawing>
           <wp:inline distT="0" distB="0" distL="0" distR="0">
@@ -9830,7 +9825,7 @@
                     </pic:cNvPicPr>
                   </pic:nvPicPr>
                   <pic:blipFill>
-                    <a:blip r:embed="rId19" cstate="print"/>
+                    <a:blip r:embed="rId20" cstate="print"/>
                     <a:srcRect/>
                     <a:stretch>
                       <a:fillRect/>
@@ -9924,7 +9919,6 @@
       <w:r>
         <w:rPr>
           <w:noProof/>
-          <w:lang w:val="id-ID" w:eastAsia="zh-TW"/>
         </w:rPr>
         <w:lastRenderedPageBreak/>
         <w:drawing>
@@ -9945,7 +9939,7 @@
                     </pic:cNvPicPr>
                   </pic:nvPicPr>
                   <pic:blipFill>
-                    <a:blip r:embed="rId20" cstate="print"/>
+                    <a:blip r:embed="rId21" cstate="print"/>
                     <a:srcRect/>
                     <a:stretch>
                       <a:fillRect/>
@@ -10033,7 +10027,6 @@
       <w:r>
         <w:rPr>
           <w:noProof/>
-          <w:lang w:val="id-ID" w:eastAsia="zh-TW"/>
         </w:rPr>
         <w:drawing>
           <wp:inline distT="0" distB="0" distL="0" distR="0">
@@ -10053,7 +10046,7 @@
                     </pic:cNvPicPr>
                   </pic:nvPicPr>
                   <pic:blipFill>
-                    <a:blip r:embed="rId21" cstate="print"/>
+                    <a:blip r:embed="rId22" cstate="print"/>
                     <a:srcRect/>
                     <a:stretch>
                       <a:fillRect/>
@@ -10178,7 +10171,6 @@
       <w:r>
         <w:rPr>
           <w:noProof/>
-          <w:lang w:val="id-ID" w:eastAsia="zh-TW"/>
         </w:rPr>
         <w:drawing>
           <wp:inline distT="0" distB="0" distL="0" distR="0">
@@ -10198,7 +10190,7 @@
                     </pic:cNvPicPr>
                   </pic:nvPicPr>
                   <pic:blipFill>
-                    <a:blip r:embed="rId22" cstate="print"/>
+                    <a:blip r:embed="rId23" cstate="print"/>
                     <a:srcRect/>
                     <a:stretch>
                       <a:fillRect/>
@@ -10312,7 +10304,6 @@
       <w:r>
         <w:rPr>
           <w:noProof/>
-          <w:lang w:val="id-ID" w:eastAsia="zh-TW"/>
         </w:rPr>
         <w:drawing>
           <wp:inline distT="0" distB="0" distL="0" distR="0">
@@ -10332,7 +10323,7 @@
                     </pic:cNvPicPr>
                   </pic:nvPicPr>
                   <pic:blipFill>
-                    <a:blip r:embed="rId23" cstate="print"/>
+                    <a:blip r:embed="rId24" cstate="print"/>
                     <a:srcRect/>
                     <a:stretch>
                       <a:fillRect/>
@@ -10475,7 +10466,6 @@
       <w:r>
         <w:rPr>
           <w:noProof/>
-          <w:lang w:val="id-ID" w:eastAsia="zh-TW"/>
         </w:rPr>
         <w:drawing>
           <wp:inline distT="0" distB="0" distL="0" distR="0">
@@ -10495,7 +10485,7 @@
                     </pic:cNvPicPr>
                   </pic:nvPicPr>
                   <pic:blipFill>
-                    <a:blip r:embed="rId24" cstate="print"/>
+                    <a:blip r:embed="rId25" cstate="print"/>
                     <a:srcRect/>
                     <a:stretch>
                       <a:fillRect/>
@@ -10598,7 +10588,6 @@
       <w:r>
         <w:rPr>
           <w:noProof/>
-          <w:lang w:val="id-ID" w:eastAsia="zh-TW"/>
         </w:rPr>
         <w:drawing>
           <wp:inline distT="0" distB="0" distL="0" distR="0">
@@ -10618,7 +10607,7 @@
                     </pic:cNvPicPr>
                   </pic:nvPicPr>
                   <pic:blipFill>
-                    <a:blip r:embed="rId25" cstate="print"/>
+                    <a:blip r:embed="rId26" cstate="print"/>
                     <a:srcRect/>
                     <a:stretch>
                       <a:fillRect/>
@@ -10741,7 +10730,6 @@
       <w:r>
         <w:rPr>
           <w:noProof/>
-          <w:lang w:val="id-ID" w:eastAsia="zh-TW"/>
         </w:rPr>
         <w:drawing>
           <wp:inline distT="0" distB="0" distL="0" distR="0">
@@ -10761,7 +10749,7 @@
                     </pic:cNvPicPr>
                   </pic:nvPicPr>
                   <pic:blipFill>
-                    <a:blip r:embed="rId26" cstate="print"/>
+                    <a:blip r:embed="rId27" cstate="print"/>
                     <a:srcRect/>
                     <a:stretch>
                       <a:fillRect/>
@@ -10862,7 +10850,6 @@
       <w:r>
         <w:rPr>
           <w:noProof/>
-          <w:lang w:val="id-ID" w:eastAsia="zh-TW"/>
         </w:rPr>
         <w:drawing>
           <wp:inline distT="0" distB="0" distL="0" distR="0">
@@ -10882,7 +10869,7 @@
                     </pic:cNvPicPr>
                   </pic:nvPicPr>
                   <pic:blipFill>
-                    <a:blip r:embed="rId27" cstate="print"/>
+                    <a:blip r:embed="rId28" cstate="print"/>
                     <a:srcRect/>
                     <a:stretch>
                       <a:fillRect/>
@@ -11031,10 +11018,10 @@
       </w:pPr>
       <w:r>
         <w:object w:dxaOrig="6687" w:dyaOrig="8091">
-          <v:shape id="_x0000_i1026" type="#_x0000_t75" style="width:275.25pt;height:333pt" o:ole="">
-            <v:imagedata r:id="rId28" o:title=""/>
+          <v:shape id="_x0000_i1026" type="#_x0000_t75" style="width:275.1pt;height:332.85pt" o:ole="">
+            <v:imagedata r:id="rId29" o:title=""/>
           </v:shape>
-          <o:OLEObject Type="Embed" ProgID="Visio.Drawing.11" ShapeID="_x0000_i1026" DrawAspect="Content" ObjectID="_1415021890" r:id="rId29"/>
+          <o:OLEObject Type="Embed" ProgID="Visio.Drawing.11" ShapeID="_x0000_i1026" DrawAspect="Content" ObjectID="_1416055955" r:id="rId30"/>
         </w:object>
       </w:r>
     </w:p>
@@ -11127,10 +11114,10 @@
       </w:pPr>
       <w:r>
         <w:object w:dxaOrig="2803" w:dyaOrig="7283">
-          <v:shape id="_x0000_i1027" type="#_x0000_t75" style="width:139.5pt;height:364.5pt" o:ole="">
-            <v:imagedata r:id="rId30" o:title=""/>
+          <v:shape id="_x0000_i1027" type="#_x0000_t75" style="width:139.25pt;height:364.75pt" o:ole="">
+            <v:imagedata r:id="rId31" o:title=""/>
           </v:shape>
-          <o:OLEObject Type="Embed" ProgID="Visio.Drawing.11" ShapeID="_x0000_i1027" DrawAspect="Content" ObjectID="_1415021891" r:id="rId31"/>
+          <o:OLEObject Type="Embed" ProgID="Visio.Drawing.11" ShapeID="_x0000_i1027" DrawAspect="Content" ObjectID="_1416055956" r:id="rId32"/>
         </w:object>
       </w:r>
     </w:p>
@@ -11258,7 +11245,6 @@
       <w:r>
         <w:rPr>
           <w:noProof/>
-          <w:lang w:val="id-ID" w:eastAsia="zh-TW"/>
         </w:rPr>
         <w:drawing>
           <wp:inline distT="0" distB="0" distL="0" distR="0">
@@ -11278,7 +11264,7 @@
                     </pic:cNvPicPr>
                   </pic:nvPicPr>
                   <pic:blipFill>
-                    <a:blip r:embed="rId32" cstate="print"/>
+                    <a:blip r:embed="rId33" cstate="print"/>
                     <a:srcRect/>
                     <a:stretch>
                       <a:fillRect/>
@@ -11393,7 +11379,6 @@
       <w:r>
         <w:rPr>
           <w:noProof/>
-          <w:lang w:val="id-ID" w:eastAsia="zh-TW"/>
         </w:rPr>
         <w:drawing>
           <wp:inline distT="0" distB="0" distL="0" distR="0">
@@ -11413,7 +11398,7 @@
                     </pic:cNvPicPr>
                   </pic:nvPicPr>
                   <pic:blipFill>
-                    <a:blip r:embed="rId33" cstate="print"/>
+                    <a:blip r:embed="rId34" cstate="print"/>
                     <a:srcRect/>
                     <a:stretch>
                       <a:fillRect/>
@@ -11552,7 +11537,6 @@
       <w:r>
         <w:rPr>
           <w:noProof/>
-          <w:lang w:val="id-ID" w:eastAsia="zh-TW"/>
         </w:rPr>
         <w:lastRenderedPageBreak/>
         <w:drawing>
@@ -11573,7 +11557,7 @@
                     </pic:cNvPicPr>
                   </pic:nvPicPr>
                   <pic:blipFill>
-                    <a:blip r:embed="rId34" cstate="print"/>
+                    <a:blip r:embed="rId35" cstate="print"/>
                     <a:srcRect/>
                     <a:stretch>
                       <a:fillRect/>
@@ -11706,7 +11690,6 @@
       <w:r>
         <w:rPr>
           <w:noProof/>
-          <w:lang w:val="id-ID" w:eastAsia="zh-TW"/>
         </w:rPr>
         <w:drawing>
           <wp:inline distT="0" distB="0" distL="0" distR="0">
@@ -11726,7 +11709,7 @@
                     </pic:cNvPicPr>
                   </pic:nvPicPr>
                   <pic:blipFill>
-                    <a:blip r:embed="rId35" cstate="print"/>
+                    <a:blip r:embed="rId36" cstate="print"/>
                     <a:srcRect/>
                     <a:stretch>
                       <a:fillRect/>
@@ -11859,7 +11842,6 @@
       <w:r>
         <w:rPr>
           <w:noProof/>
-          <w:lang w:val="id-ID" w:eastAsia="zh-TW"/>
         </w:rPr>
         <w:drawing>
           <wp:inline distT="0" distB="0" distL="0" distR="0">
@@ -11879,7 +11861,7 @@
                     </pic:cNvPicPr>
                   </pic:nvPicPr>
                   <pic:blipFill>
-                    <a:blip r:embed="rId36" cstate="print"/>
+                    <a:blip r:embed="rId37" cstate="print"/>
                     <a:srcRect/>
                     <a:stretch>
                       <a:fillRect/>
@@ -12029,7 +12011,6 @@
       <w:r>
         <w:rPr>
           <w:noProof/>
-          <w:lang w:val="id-ID" w:eastAsia="zh-TW"/>
         </w:rPr>
         <w:drawing>
           <wp:inline distT="0" distB="0" distL="0" distR="0">
@@ -12049,7 +12030,7 @@
                     </pic:cNvPicPr>
                   </pic:nvPicPr>
                   <pic:blipFill>
-                    <a:blip r:embed="rId37" cstate="print"/>
+                    <a:blip r:embed="rId38" cstate="print"/>
                     <a:srcRect/>
                     <a:stretch>
                       <a:fillRect/>
@@ -12190,7 +12171,6 @@
       <w:r>
         <w:rPr>
           <w:noProof/>
-          <w:lang w:val="id-ID" w:eastAsia="zh-TW"/>
         </w:rPr>
         <w:drawing>
           <wp:inline distT="0" distB="0" distL="0" distR="0">
@@ -12210,7 +12190,7 @@
                     </pic:cNvPicPr>
                   </pic:nvPicPr>
                   <pic:blipFill>
-                    <a:blip r:embed="rId38" cstate="print"/>
+                    <a:blip r:embed="rId39" cstate="print"/>
                     <a:srcRect/>
                     <a:stretch>
                       <a:fillRect/>
@@ -12351,7 +12331,6 @@
       <w:r>
         <w:rPr>
           <w:noProof/>
-          <w:lang w:val="id-ID" w:eastAsia="zh-TW"/>
         </w:rPr>
         <w:drawing>
           <wp:inline distT="0" distB="0" distL="0" distR="0">
@@ -12371,7 +12350,7 @@
                     </pic:cNvPicPr>
                   </pic:nvPicPr>
                   <pic:blipFill>
-                    <a:blip r:embed="rId39" cstate="print"/>
+                    <a:blip r:embed="rId40" cstate="print"/>
                     <a:srcRect/>
                     <a:stretch>
                       <a:fillRect/>
@@ -12685,7 +12664,7 @@
       <w:tblPr>
         <w:tblStyle w:val="TableGrid"/>
         <w:tblW w:w="0" w:type="auto"/>
-        <w:tblLook w:val="04A0"/>
+        <w:tblLook w:val="04A0" w:firstRow="1" w:lastRow="0" w:firstColumn="1" w:lastColumn="0" w:noHBand="0" w:noVBand="1"/>
       </w:tblPr>
       <w:tblGrid>
         <w:gridCol w:w="5727"/>
@@ -14688,7 +14667,7 @@
       <w:tblPr>
         <w:tblStyle w:val="TableGrid"/>
         <w:tblW w:w="0" w:type="auto"/>
-        <w:tblLook w:val="04A0"/>
+        <w:tblLook w:val="04A0" w:firstRow="1" w:lastRow="0" w:firstColumn="1" w:lastColumn="0" w:noHBand="0" w:noVBand="1"/>
       </w:tblPr>
       <w:tblGrid>
         <w:gridCol w:w="5727"/>
@@ -15994,7 +15973,7 @@
       <w:tblPr>
         <w:tblStyle w:val="TableGrid"/>
         <w:tblW w:w="0" w:type="auto"/>
-        <w:tblLook w:val="04A0"/>
+        <w:tblLook w:val="04A0" w:firstRow="1" w:lastRow="0" w:firstColumn="1" w:lastColumn="0" w:noHBand="0" w:noVBand="1"/>
       </w:tblPr>
       <w:tblGrid>
         <w:gridCol w:w="5727"/>
@@ -17547,7 +17526,7 @@
       <w:tblPr>
         <w:tblStyle w:val="TableGrid"/>
         <w:tblW w:w="0" w:type="auto"/>
-        <w:tblLook w:val="04A0"/>
+        <w:tblLook w:val="04A0" w:firstRow="1" w:lastRow="0" w:firstColumn="1" w:lastColumn="0" w:noHBand="0" w:noVBand="1"/>
       </w:tblPr>
       <w:tblGrid>
         <w:gridCol w:w="5727"/>
@@ -18323,7 +18302,7 @@
       <w:tblPr>
         <w:tblStyle w:val="TableGrid"/>
         <w:tblW w:w="0" w:type="auto"/>
-        <w:tblLook w:val="04A0"/>
+        <w:tblLook w:val="04A0" w:firstRow="1" w:lastRow="0" w:firstColumn="1" w:lastColumn="0" w:noHBand="0" w:noVBand="1"/>
       </w:tblPr>
       <w:tblGrid>
         <w:gridCol w:w="5727"/>
@@ -19513,7 +19492,7 @@
         <w:tblStyle w:val="TableGrid"/>
         <w:tblW w:w="0" w:type="auto"/>
         <w:jc w:val="center"/>
-        <w:tblLook w:val="04A0"/>
+        <w:tblLook w:val="04A0" w:firstRow="1" w:lastRow="0" w:firstColumn="1" w:lastColumn="0" w:noHBand="0" w:noVBand="1"/>
       </w:tblPr>
       <w:tblGrid>
         <w:gridCol w:w="511"/>
@@ -19823,7 +19802,7 @@
         <w:tblStyle w:val="TableGrid"/>
         <w:tblW w:w="0" w:type="auto"/>
         <w:jc w:val="center"/>
-        <w:tblLook w:val="04A0"/>
+        <w:tblLook w:val="04A0" w:firstRow="1" w:lastRow="0" w:firstColumn="1" w:lastColumn="0" w:noHBand="0" w:noVBand="1"/>
       </w:tblPr>
       <w:tblGrid>
         <w:gridCol w:w="511"/>
@@ -20308,9 +20287,6 @@
     <w:p>
       <w:pPr>
         <w:pStyle w:val="Heading3"/>
-        <w:rPr>
-          <w:lang w:val="id-ID"/>
-        </w:rPr>
       </w:pPr>
       <w:bookmarkStart w:id="61" w:name="_Toc336534191"/>
       <w:r>
@@ -20323,10 +20299,272 @@
     </w:p>
     <w:p>
       <w:pPr>
+        <w:jc w:val="both"/>
+      </w:pPr>
+      <w:r>
+        <w:tab/>
+        <w:t>Uji coba dilakukan dengan</w:t>
+      </w:r>
+      <w:r>
+        <w:t xml:space="preserve"> input berupa</w:t>
+      </w:r>
+      <w:r>
+        <w:t xml:space="preserve"> database DIL</w:t>
+      </w:r>
+      <w:r>
+        <w:t xml:space="preserve"> yang kami dapatkan dari PLN Disjatim</w:t>
+      </w:r>
+      <w:r>
+        <w:t xml:space="preserve"> dengan </w:t>
+      </w:r>
+      <w:r>
+        <w:t>kode area SBS (Surabaya Selatan) dan berlaku untuk bulan Agustus 2012. Database ini berf</w:t>
+      </w:r>
+      <w:r>
+        <w:t>ormat</w:t>
+      </w:r>
+      <w:r>
+        <w:t xml:space="preserve"> access dan ber-ekstensi *.mdb.</w:t>
+      </w:r>
+    </w:p>
+    <w:p>
+      <w:pPr>
+        <w:jc w:val="center"/>
+      </w:pPr>
+      <w:r>
+        <w:rPr>
+          <w:noProof/>
+        </w:rPr>
+        <w:drawing>
+          <wp:inline distT="0" distB="0" distL="0" distR="0">
+            <wp:extent cx="1832509" cy="2695492"/>
+            <wp:effectExtent l="0" t="0" r="0" b="0"/>
+            <wp:docPr id="22" name="Picture 22"/>
+            <wp:cNvGraphicFramePr>
+              <a:graphicFrameLocks xmlns:a="http://schemas.openxmlformats.org/drawingml/2006/main" noChangeAspect="1"/>
+            </wp:cNvGraphicFramePr>
+            <a:graphic xmlns:a="http://schemas.openxmlformats.org/drawingml/2006/main">
+              <a:graphicData uri="http://schemas.openxmlformats.org/drawingml/2006/picture">
+                <pic:pic xmlns:pic="http://schemas.openxmlformats.org/drawingml/2006/picture">
+                  <pic:nvPicPr>
+                    <pic:cNvPr id="0" name="dil1.png"/>
+                    <pic:cNvPicPr/>
+                  </pic:nvPicPr>
+                  <pic:blipFill>
+                    <a:blip r:embed="rId41">
+                      <a:extLst>
+                        <a:ext uri="{28A0092B-C50C-407E-A947-70E740481C1C}">
+                          <a14:useLocalDpi xmlns:a14="http://schemas.microsoft.com/office/drawing/2010/main" val="0"/>
+                        </a:ext>
+                      </a:extLst>
+                    </a:blip>
+                    <a:stretch>
+                      <a:fillRect/>
+                    </a:stretch>
+                  </pic:blipFill>
+                  <pic:spPr>
+                    <a:xfrm>
+                      <a:off x="0" y="0"/>
+                      <a:ext cx="1832116" cy="2694913"/>
+                    </a:xfrm>
+                    <a:prstGeom prst="rect">
+                      <a:avLst/>
+                    </a:prstGeom>
+                  </pic:spPr>
+                </pic:pic>
+              </a:graphicData>
+            </a:graphic>
+          </wp:inline>
+        </w:drawing>
+      </w:r>
+    </w:p>
+    <w:p>
+      <w:pPr>
+        <w:pStyle w:val="Caption"/>
+        <w:jc w:val="center"/>
+        <w:rPr>
+          <w:color w:val="auto"/>
+        </w:rPr>
+      </w:pPr>
+      <w:r>
+        <w:rPr>
+          <w:color w:val="auto"/>
+        </w:rPr>
+        <w:t xml:space="preserve">Gambar </w:t>
+      </w:r>
+      <w:r>
+        <w:rPr>
+          <w:color w:val="auto"/>
+        </w:rPr>
+        <w:fldChar w:fldCharType="begin"/>
+      </w:r>
+      <w:r>
+        <w:rPr>
+          <w:color w:val="auto"/>
+        </w:rPr>
+        <w:instrText xml:space="preserve"> SEQ Gambar \* ARABIC </w:instrText>
+      </w:r>
+      <w:r>
+        <w:rPr>
+          <w:color w:val="auto"/>
+        </w:rPr>
+        <w:fldChar w:fldCharType="separate"/>
+      </w:r>
+      <w:r>
+        <w:rPr>
+          <w:noProof/>
+          <w:color w:val="auto"/>
+        </w:rPr>
+        <w:t>24</w:t>
+      </w:r>
+      <w:r>
+        <w:rPr>
+          <w:color w:val="auto"/>
+        </w:rPr>
+        <w:fldChar w:fldCharType="end"/>
+      </w:r>
+      <w:r>
+        <w:rPr>
+          <w:color w:val="auto"/>
+        </w:rPr>
+        <w:t xml:space="preserve"> Form u</w:t>
+      </w:r>
+      <w:r>
+        <w:rPr>
+          <w:color w:val="auto"/>
+        </w:rPr>
+        <w:t xml:space="preserve">tama ketika memilih opsi </w:t>
+      </w:r>
+      <w:r>
+        <w:rPr>
+          <w:color w:val="auto"/>
+        </w:rPr>
+        <w:t>impor</w:t>
+      </w:r>
+      <w:r>
+        <w:rPr>
+          <w:color w:val="auto"/>
+        </w:rPr>
+        <w:t xml:space="preserve"> DIL</w:t>
+      </w:r>
+    </w:p>
+    <w:p>
+      <w:pPr>
+        <w:pStyle w:val="Caption"/>
+        <w:jc w:val="center"/>
+        <w:rPr>
+          <w:color w:val="auto"/>
+        </w:rPr>
+      </w:pPr>
+      <w:r>
+        <w:rPr>
+          <w:noProof/>
+        </w:rPr>
+        <w:lastRenderedPageBreak/>
+        <w:drawing>
+          <wp:inline distT="0" distB="0" distL="0" distR="0" wp14:anchorId="46DFC74F" wp14:editId="11EE0535">
+            <wp:extent cx="3499485" cy="1772923"/>
+            <wp:effectExtent l="0" t="0" r="0" b="0"/>
+            <wp:docPr id="23" name="Picture 23"/>
+            <wp:cNvGraphicFramePr>
+              <a:graphicFrameLocks xmlns:a="http://schemas.openxmlformats.org/drawingml/2006/main" noChangeAspect="1"/>
+            </wp:cNvGraphicFramePr>
+            <a:graphic xmlns:a="http://schemas.openxmlformats.org/drawingml/2006/main">
+              <a:graphicData uri="http://schemas.openxmlformats.org/drawingml/2006/picture">
+                <pic:pic xmlns:pic="http://schemas.openxmlformats.org/drawingml/2006/picture">
+                  <pic:nvPicPr>
+                    <pic:cNvPr id="0" name=""/>
+                    <pic:cNvPicPr/>
+                  </pic:nvPicPr>
+                  <pic:blipFill>
+                    <a:blip r:embed="rId42"/>
+                    <a:stretch>
+                      <a:fillRect/>
+                    </a:stretch>
+                  </pic:blipFill>
+                  <pic:spPr>
+                    <a:xfrm>
+                      <a:off x="0" y="0"/>
+                      <a:ext cx="3499485" cy="1772923"/>
+                    </a:xfrm>
+                    <a:prstGeom prst="rect">
+                      <a:avLst/>
+                    </a:prstGeom>
+                  </pic:spPr>
+                </pic:pic>
+              </a:graphicData>
+            </a:graphic>
+          </wp:inline>
+        </w:drawing>
+      </w:r>
+    </w:p>
+    <w:p>
+      <w:pPr>
+        <w:pStyle w:val="Caption"/>
+        <w:jc w:val="center"/>
+        <w:rPr>
+          <w:color w:val="auto"/>
+        </w:rPr>
+      </w:pPr>
+      <w:r>
+        <w:rPr>
+          <w:color w:val="auto"/>
+        </w:rPr>
+        <w:t xml:space="preserve">Gambar </w:t>
+      </w:r>
+      <w:r>
+        <w:rPr>
+          <w:color w:val="auto"/>
+        </w:rPr>
+        <w:fldChar w:fldCharType="begin"/>
+      </w:r>
+      <w:r>
+        <w:rPr>
+          <w:color w:val="auto"/>
+        </w:rPr>
+        <w:instrText xml:space="preserve"> SEQ Gambar \* ARABIC </w:instrText>
+      </w:r>
+      <w:r>
+        <w:rPr>
+          <w:color w:val="auto"/>
+        </w:rPr>
+        <w:fldChar w:fldCharType="separate"/>
+      </w:r>
+      <w:r>
+        <w:rPr>
+          <w:noProof/>
+          <w:color w:val="auto"/>
+        </w:rPr>
+        <w:t>25</w:t>
+      </w:r>
+      <w:r>
+        <w:rPr>
+          <w:color w:val="auto"/>
+        </w:rPr>
+        <w:fldChar w:fldCharType="end"/>
+      </w:r>
+      <w:r>
+        <w:rPr>
+          <w:color w:val="auto"/>
+        </w:rPr>
+        <w:t xml:space="preserve"> Informasi proses </w:t>
+      </w:r>
+      <w:r>
+        <w:rPr>
+          <w:color w:val="auto"/>
+        </w:rPr>
+        <w:t>impor</w:t>
+      </w:r>
+      <w:r>
+        <w:rPr>
+          <w:color w:val="auto"/>
+        </w:rPr>
+        <w:t xml:space="preserve"> DIL</w:t>
+      </w:r>
+    </w:p>
+    <w:p>
+      <w:pPr>
         <w:pStyle w:val="Heading3"/>
-        <w:rPr>
-          <w:lang w:val="id-ID"/>
-        </w:rPr>
       </w:pPr>
       <w:bookmarkStart w:id="62" w:name="_Toc336534192"/>
       <w:r>
@@ -20339,19 +20577,496 @@
     </w:p>
     <w:p>
       <w:pPr>
+        <w:ind w:firstLine="720"/>
+        <w:jc w:val="both"/>
+      </w:pPr>
+      <w:r>
+        <w:t xml:space="preserve">Uji coba dilakukan dengan input berupa database </w:t>
+      </w:r>
+      <w:r>
+        <w:t>SOREK</w:t>
+      </w:r>
+      <w:r>
+        <w:t xml:space="preserve"> yang kami dapatkan dari PLN Disjatim dengan kode area SBS (Surabaya Selatan) dan berlaku untuk bulan Agustus 2012. Database ini berformat access dan ber-ekstensi *.mdb.</w:t>
+      </w:r>
+    </w:p>
+    <w:p>
+      <w:pPr>
+        <w:jc w:val="center"/>
+      </w:pPr>
+      <w:r>
+        <w:rPr>
+          <w:noProof/>
+        </w:rPr>
+        <w:lastRenderedPageBreak/>
+        <w:drawing>
+          <wp:inline distT="0" distB="0" distL="0" distR="0" wp14:anchorId="4E447786" wp14:editId="33AA2D0B">
+            <wp:extent cx="1765189" cy="2596468"/>
+            <wp:effectExtent l="0" t="0" r="0" b="0"/>
+            <wp:docPr id="30" name="Picture 30"/>
+            <wp:cNvGraphicFramePr>
+              <a:graphicFrameLocks xmlns:a="http://schemas.openxmlformats.org/drawingml/2006/main" noChangeAspect="1"/>
+            </wp:cNvGraphicFramePr>
+            <a:graphic xmlns:a="http://schemas.openxmlformats.org/drawingml/2006/main">
+              <a:graphicData uri="http://schemas.openxmlformats.org/drawingml/2006/picture">
+                <pic:pic xmlns:pic="http://schemas.openxmlformats.org/drawingml/2006/picture">
+                  <pic:nvPicPr>
+                    <pic:cNvPr id="0" name=""/>
+                    <pic:cNvPicPr/>
+                  </pic:nvPicPr>
+                  <pic:blipFill>
+                    <a:blip r:embed="rId43"/>
+                    <a:stretch>
+                      <a:fillRect/>
+                    </a:stretch>
+                  </pic:blipFill>
+                  <pic:spPr>
+                    <a:xfrm>
+                      <a:off x="0" y="0"/>
+                      <a:ext cx="1769682" cy="2603077"/>
+                    </a:xfrm>
+                    <a:prstGeom prst="rect">
+                      <a:avLst/>
+                    </a:prstGeom>
+                  </pic:spPr>
+                </pic:pic>
+              </a:graphicData>
+            </a:graphic>
+          </wp:inline>
+        </w:drawing>
+      </w:r>
+    </w:p>
+    <w:p>
+      <w:pPr>
+        <w:pStyle w:val="Caption"/>
+        <w:jc w:val="center"/>
+        <w:rPr>
+          <w:color w:val="auto"/>
+        </w:rPr>
+      </w:pPr>
+      <w:r>
+        <w:rPr>
+          <w:color w:val="auto"/>
+        </w:rPr>
+        <w:t xml:space="preserve">Gambar </w:t>
+      </w:r>
+      <w:r>
+        <w:rPr>
+          <w:color w:val="auto"/>
+        </w:rPr>
+        <w:fldChar w:fldCharType="begin"/>
+      </w:r>
+      <w:r>
+        <w:rPr>
+          <w:color w:val="auto"/>
+        </w:rPr>
+        <w:instrText xml:space="preserve"> SEQ Gambar \* ARABIC </w:instrText>
+      </w:r>
+      <w:r>
+        <w:rPr>
+          <w:color w:val="auto"/>
+        </w:rPr>
+        <w:fldChar w:fldCharType="separate"/>
+      </w:r>
+      <w:r>
+        <w:rPr>
+          <w:noProof/>
+          <w:color w:val="auto"/>
+        </w:rPr>
+        <w:t>26</w:t>
+      </w:r>
+      <w:r>
+        <w:rPr>
+          <w:color w:val="auto"/>
+        </w:rPr>
+        <w:fldChar w:fldCharType="end"/>
+      </w:r>
+      <w:r>
+        <w:rPr>
+          <w:color w:val="auto"/>
+        </w:rPr>
+        <w:t xml:space="preserve"> </w:t>
+      </w:r>
+      <w:r>
+        <w:rPr>
+          <w:color w:val="auto"/>
+        </w:rPr>
+        <w:t xml:space="preserve">Form utama ketika memilih opsi impor </w:t>
+      </w:r>
+      <w:r>
+        <w:rPr>
+          <w:color w:val="auto"/>
+        </w:rPr>
+        <w:t>SOREK</w:t>
+      </w:r>
+    </w:p>
+    <w:p>
+      <w:pPr>
+        <w:jc w:val="center"/>
+      </w:pPr>
+      <w:r>
+        <w:rPr>
+          <w:noProof/>
+        </w:rPr>
+        <w:drawing>
+          <wp:inline distT="0" distB="0" distL="0" distR="0" wp14:anchorId="49338EA5" wp14:editId="05DFBBBF">
+            <wp:extent cx="3499485" cy="1772923"/>
+            <wp:effectExtent l="0" t="0" r="0" b="0"/>
+            <wp:docPr id="31" name="Picture 31"/>
+            <wp:cNvGraphicFramePr>
+              <a:graphicFrameLocks xmlns:a="http://schemas.openxmlformats.org/drawingml/2006/main" noChangeAspect="1"/>
+            </wp:cNvGraphicFramePr>
+            <a:graphic xmlns:a="http://schemas.openxmlformats.org/drawingml/2006/main">
+              <a:graphicData uri="http://schemas.openxmlformats.org/drawingml/2006/picture">
+                <pic:pic xmlns:pic="http://schemas.openxmlformats.org/drawingml/2006/picture">
+                  <pic:nvPicPr>
+                    <pic:cNvPr id="0" name=""/>
+                    <pic:cNvPicPr/>
+                  </pic:nvPicPr>
+                  <pic:blipFill>
+                    <a:blip r:embed="rId44"/>
+                    <a:stretch>
+                      <a:fillRect/>
+                    </a:stretch>
+                  </pic:blipFill>
+                  <pic:spPr>
+                    <a:xfrm>
+                      <a:off x="0" y="0"/>
+                      <a:ext cx="3499485" cy="1772923"/>
+                    </a:xfrm>
+                    <a:prstGeom prst="rect">
+                      <a:avLst/>
+                    </a:prstGeom>
+                  </pic:spPr>
+                </pic:pic>
+              </a:graphicData>
+            </a:graphic>
+          </wp:inline>
+        </w:drawing>
+      </w:r>
+    </w:p>
+    <w:p>
+      <w:pPr>
+        <w:pStyle w:val="Caption"/>
+        <w:jc w:val="center"/>
+        <w:rPr>
+          <w:color w:val="auto"/>
+        </w:rPr>
+      </w:pPr>
+      <w:r>
+        <w:rPr>
+          <w:color w:val="auto"/>
+        </w:rPr>
+        <w:t xml:space="preserve">Gambar </w:t>
+      </w:r>
+      <w:r>
+        <w:rPr>
+          <w:color w:val="auto"/>
+        </w:rPr>
+        <w:fldChar w:fldCharType="begin"/>
+      </w:r>
+      <w:r>
+        <w:rPr>
+          <w:color w:val="auto"/>
+        </w:rPr>
+        <w:instrText xml:space="preserve"> SEQ Gambar \* ARABIC </w:instrText>
+      </w:r>
+      <w:r>
+        <w:rPr>
+          <w:color w:val="auto"/>
+        </w:rPr>
+        <w:fldChar w:fldCharType="separate"/>
+      </w:r>
+      <w:r>
+        <w:rPr>
+          <w:noProof/>
+          <w:color w:val="auto"/>
+        </w:rPr>
+        <w:t>27</w:t>
+      </w:r>
+      <w:r>
+        <w:rPr>
+          <w:color w:val="auto"/>
+        </w:rPr>
+        <w:fldChar w:fldCharType="end"/>
+      </w:r>
+      <w:r>
+        <w:rPr>
+          <w:color w:val="auto"/>
+        </w:rPr>
+        <w:t xml:space="preserve"> </w:t>
+      </w:r>
+      <w:r>
+        <w:rPr>
+          <w:color w:val="auto"/>
+        </w:rPr>
+        <w:t xml:space="preserve">Informasi proses impor </w:t>
+      </w:r>
+      <w:r>
+        <w:rPr>
+          <w:color w:val="auto"/>
+        </w:rPr>
+        <w:t>SOREK</w:t>
+      </w:r>
+    </w:p>
+    <w:p>
+      <w:pPr>
         <w:pStyle w:val="Heading3"/>
-        <w:rPr>
-          <w:lang w:val="id-ID"/>
-        </w:rPr>
       </w:pPr>
       <w:bookmarkStart w:id="63" w:name="_Toc336534193"/>
       <w:r>
         <w:rPr>
           <w:lang w:val="id-ID"/>
         </w:rPr>
+        <w:lastRenderedPageBreak/>
         <w:t>6.3.3 Uji Coba Import DPH</w:t>
       </w:r>
       <w:bookmarkEnd w:id="63"/>
+      <w:r>
+        <w:t>/PPOB</w:t>
+      </w:r>
+    </w:p>
+    <w:p>
+      <w:pPr>
+        <w:ind w:firstLine="720"/>
+        <w:jc w:val="both"/>
+      </w:pPr>
+      <w:r>
+        <w:t xml:space="preserve">Uji coba dilakukan dengan input berupa database </w:t>
+      </w:r>
+      <w:r>
+        <w:t>PPOB</w:t>
+      </w:r>
+      <w:r>
+        <w:t xml:space="preserve"> yang kami dapatkan dari PLN Disjatim </w:t>
+      </w:r>
+      <w:r>
+        <w:t>yang</w:t>
+      </w:r>
+      <w:r>
+        <w:t xml:space="preserve"> berlaku untuk bulan </w:t>
+      </w:r>
+      <w:r>
+        <w:t>Juni</w:t>
+      </w:r>
+      <w:r>
+        <w:t xml:space="preserve"> 2012. Database ini berformat access dan ber-ekstensi *.mdb.</w:t>
+      </w:r>
+    </w:p>
+    <w:p>
+      <w:pPr>
+        <w:jc w:val="center"/>
+      </w:pPr>
+      <w:r>
+        <w:rPr>
+          <w:noProof/>
+        </w:rPr>
+        <w:drawing>
+          <wp:inline distT="0" distB="0" distL="0" distR="0" wp14:anchorId="1A2F37BD" wp14:editId="207A130C">
+            <wp:extent cx="1713584" cy="2520563"/>
+            <wp:effectExtent l="0" t="0" r="0" b="0"/>
+            <wp:docPr id="32" name="Picture 32"/>
+            <wp:cNvGraphicFramePr>
+              <a:graphicFrameLocks xmlns:a="http://schemas.openxmlformats.org/drawingml/2006/main" noChangeAspect="1"/>
+            </wp:cNvGraphicFramePr>
+            <a:graphic xmlns:a="http://schemas.openxmlformats.org/drawingml/2006/main">
+              <a:graphicData uri="http://schemas.openxmlformats.org/drawingml/2006/picture">
+                <pic:pic xmlns:pic="http://schemas.openxmlformats.org/drawingml/2006/picture">
+                  <pic:nvPicPr>
+                    <pic:cNvPr id="0" name=""/>
+                    <pic:cNvPicPr/>
+                  </pic:nvPicPr>
+                  <pic:blipFill>
+                    <a:blip r:embed="rId45"/>
+                    <a:stretch>
+                      <a:fillRect/>
+                    </a:stretch>
+                  </pic:blipFill>
+                  <pic:spPr>
+                    <a:xfrm>
+                      <a:off x="0" y="0"/>
+                      <a:ext cx="1713997" cy="2521170"/>
+                    </a:xfrm>
+                    <a:prstGeom prst="rect">
+                      <a:avLst/>
+                    </a:prstGeom>
+                  </pic:spPr>
+                </pic:pic>
+              </a:graphicData>
+            </a:graphic>
+          </wp:inline>
+        </w:drawing>
+      </w:r>
+    </w:p>
+    <w:p>
+      <w:pPr>
+        <w:pStyle w:val="Caption"/>
+        <w:jc w:val="center"/>
+        <w:rPr>
+          <w:color w:val="auto"/>
+        </w:rPr>
+      </w:pPr>
+      <w:r>
+        <w:rPr>
+          <w:color w:val="auto"/>
+        </w:rPr>
+        <w:t xml:space="preserve">Gambar </w:t>
+      </w:r>
+      <w:r>
+        <w:rPr>
+          <w:color w:val="auto"/>
+        </w:rPr>
+        <w:fldChar w:fldCharType="begin"/>
+      </w:r>
+      <w:r>
+        <w:rPr>
+          <w:color w:val="auto"/>
+        </w:rPr>
+        <w:instrText xml:space="preserve"> SEQ Gambar \* ARABIC </w:instrText>
+      </w:r>
+      <w:r>
+        <w:rPr>
+          <w:color w:val="auto"/>
+        </w:rPr>
+        <w:fldChar w:fldCharType="separate"/>
+      </w:r>
+      <w:r>
+        <w:rPr>
+          <w:noProof/>
+          <w:color w:val="auto"/>
+        </w:rPr>
+        <w:t>28</w:t>
+      </w:r>
+      <w:r>
+        <w:rPr>
+          <w:color w:val="auto"/>
+        </w:rPr>
+        <w:fldChar w:fldCharType="end"/>
+      </w:r>
+      <w:r>
+        <w:rPr>
+          <w:color w:val="auto"/>
+        </w:rPr>
+        <w:t xml:space="preserve"> </w:t>
+      </w:r>
+      <w:r>
+        <w:rPr>
+          <w:color w:val="auto"/>
+        </w:rPr>
+        <w:t xml:space="preserve">Form utama ketika memilih opsi impor </w:t>
+      </w:r>
+      <w:r>
+        <w:rPr>
+          <w:color w:val="auto"/>
+        </w:rPr>
+        <w:t>PPOB</w:t>
+      </w:r>
+    </w:p>
+    <w:p>
+      <w:pPr>
+        <w:jc w:val="center"/>
+      </w:pPr>
+      <w:r>
+        <w:rPr>
+          <w:noProof/>
+        </w:rPr>
+        <w:lastRenderedPageBreak/>
+        <w:drawing>
+          <wp:inline distT="0" distB="0" distL="0" distR="0" wp14:anchorId="60C6B59B" wp14:editId="0FE160EA">
+            <wp:extent cx="3499485" cy="1772923"/>
+            <wp:effectExtent l="0" t="0" r="0" b="0"/>
+            <wp:docPr id="33" name="Picture 33"/>
+            <wp:cNvGraphicFramePr>
+              <a:graphicFrameLocks xmlns:a="http://schemas.openxmlformats.org/drawingml/2006/main" noChangeAspect="1"/>
+            </wp:cNvGraphicFramePr>
+            <a:graphic xmlns:a="http://schemas.openxmlformats.org/drawingml/2006/main">
+              <a:graphicData uri="http://schemas.openxmlformats.org/drawingml/2006/picture">
+                <pic:pic xmlns:pic="http://schemas.openxmlformats.org/drawingml/2006/picture">
+                  <pic:nvPicPr>
+                    <pic:cNvPr id="0" name=""/>
+                    <pic:cNvPicPr/>
+                  </pic:nvPicPr>
+                  <pic:blipFill>
+                    <a:blip r:embed="rId46"/>
+                    <a:stretch>
+                      <a:fillRect/>
+                    </a:stretch>
+                  </pic:blipFill>
+                  <pic:spPr>
+                    <a:xfrm>
+                      <a:off x="0" y="0"/>
+                      <a:ext cx="3499485" cy="1772923"/>
+                    </a:xfrm>
+                    <a:prstGeom prst="rect">
+                      <a:avLst/>
+                    </a:prstGeom>
+                  </pic:spPr>
+                </pic:pic>
+              </a:graphicData>
+            </a:graphic>
+          </wp:inline>
+        </w:drawing>
+      </w:r>
+    </w:p>
+    <w:p>
+      <w:pPr>
+        <w:pStyle w:val="Caption"/>
+        <w:jc w:val="center"/>
+        <w:rPr>
+          <w:color w:val="auto"/>
+        </w:rPr>
+      </w:pPr>
+      <w:r>
+        <w:rPr>
+          <w:color w:val="auto"/>
+        </w:rPr>
+        <w:t xml:space="preserve">Gambar </w:t>
+      </w:r>
+      <w:r>
+        <w:rPr>
+          <w:color w:val="auto"/>
+        </w:rPr>
+        <w:fldChar w:fldCharType="begin"/>
+      </w:r>
+      <w:r>
+        <w:rPr>
+          <w:color w:val="auto"/>
+        </w:rPr>
+        <w:instrText xml:space="preserve"> SEQ Gambar \* ARABIC </w:instrText>
+      </w:r>
+      <w:r>
+        <w:rPr>
+          <w:color w:val="auto"/>
+        </w:rPr>
+        <w:fldChar w:fldCharType="separate"/>
+      </w:r>
+      <w:r>
+        <w:rPr>
+          <w:noProof/>
+          <w:color w:val="auto"/>
+        </w:rPr>
+        <w:t>29</w:t>
+      </w:r>
+      <w:r>
+        <w:rPr>
+          <w:color w:val="auto"/>
+        </w:rPr>
+        <w:fldChar w:fldCharType="end"/>
+      </w:r>
+      <w:r>
+        <w:rPr>
+          <w:color w:val="auto"/>
+        </w:rPr>
+        <w:t xml:space="preserve"> Informasi proses impor </w:t>
+      </w:r>
+      <w:r>
+        <w:rPr>
+          <w:color w:val="auto"/>
+        </w:rPr>
+        <w:t>PPOB</w:t>
+      </w:r>
+      <w:bookmarkStart w:id="64" w:name="_GoBack"/>
+      <w:bookmarkEnd w:id="64"/>
     </w:p>
     <w:p>
       <w:pPr>
@@ -20360,14 +21075,14 @@
           <w:lang w:val="id-ID"/>
         </w:rPr>
       </w:pPr>
-      <w:bookmarkStart w:id="64" w:name="_Toc336534194"/>
+      <w:bookmarkStart w:id="65" w:name="_Toc336534194"/>
       <w:r>
         <w:rPr>
           <w:lang w:val="id-ID"/>
         </w:rPr>
         <w:t>6.3.4 Uji Coba Login</w:t>
       </w:r>
-      <w:bookmarkEnd w:id="64"/>
+      <w:bookmarkEnd w:id="65"/>
     </w:p>
     <w:p>
       <w:pPr>
@@ -20416,7 +21131,6 @@
       <w:r>
         <w:rPr>
           <w:noProof/>
-          <w:lang w:val="id-ID" w:eastAsia="zh-TW"/>
         </w:rPr>
         <w:drawing>
           <wp:inline distT="0" distB="0" distL="0" distR="0">
@@ -20436,7 +21150,7 @@
                     </pic:cNvPicPr>
                   </pic:nvPicPr>
                   <pic:blipFill>
-                    <a:blip r:embed="rId40" cstate="print"/>
+                    <a:blip r:embed="rId47" cstate="print"/>
                     <a:srcRect/>
                     <a:stretch>
                       <a:fillRect/>
@@ -20509,7 +21223,7 @@
           <w:color w:val="000000" w:themeColor="text1"/>
           <w:sz w:val="20"/>
         </w:rPr>
-        <w:t>24</w:t>
+        <w:t>30</w:t>
       </w:r>
       <w:r>
         <w:rPr>
@@ -20551,15 +21265,14 @@
           <w:lang w:val="id-ID"/>
         </w:rPr>
       </w:pPr>
-      <w:bookmarkStart w:id="65" w:name="_Toc336534195"/>
-      <w:r>
-        <w:rPr>
-          <w:lang w:val="id-ID"/>
-        </w:rPr>
-        <w:lastRenderedPageBreak/>
+      <w:bookmarkStart w:id="66" w:name="_Toc336534195"/>
+      <w:r>
+        <w:rPr>
+          <w:lang w:val="id-ID"/>
+        </w:rPr>
         <w:t>6.3.5 Uji Coba Ubah Password</w:t>
       </w:r>
-      <w:bookmarkEnd w:id="65"/>
+      <w:bookmarkEnd w:id="66"/>
     </w:p>
     <w:p>
       <w:pPr>
@@ -20579,7 +21292,14 @@
         <w:rPr>
           <w:lang w:val="id-ID"/>
         </w:rPr>
-        <w:t xml:space="preserve"> Jika proses berhasil maka password akan berubah, jika gagal maka akan ditampilkan pesan eror sesuai kesalahan yang terjadi.</w:t>
+        <w:t xml:space="preserve"> Jika proses </w:t>
+      </w:r>
+      <w:r>
+        <w:rPr>
+          <w:lang w:val="id-ID"/>
+        </w:rPr>
+        <w:lastRenderedPageBreak/>
+        <w:t>berhasil maka password akan berubah, jika gagal maka akan ditampilkan pesan eror sesuai kesalahan yang terjadi.</w:t>
       </w:r>
     </w:p>
     <w:p>
@@ -20590,7 +21310,6 @@
       <w:r>
         <w:rPr>
           <w:noProof/>
-          <w:lang w:val="id-ID" w:eastAsia="zh-TW"/>
         </w:rPr>
         <w:drawing>
           <wp:inline distT="0" distB="0" distL="0" distR="0">
@@ -20610,7 +21329,7 @@
                     </pic:cNvPicPr>
                   </pic:nvPicPr>
                   <pic:blipFill>
-                    <a:blip r:embed="rId41" cstate="print"/>
+                    <a:blip r:embed="rId48" cstate="print"/>
                     <a:srcRect/>
                     <a:stretch>
                       <a:fillRect/>
@@ -20683,7 +21402,7 @@
           <w:color w:val="000000" w:themeColor="text1"/>
           <w:sz w:val="20"/>
         </w:rPr>
-        <w:t>25</w:t>
+        <w:t>31</w:t>
       </w:r>
       <w:r>
         <w:rPr>
@@ -20708,14 +21427,14 @@
           <w:lang w:val="id-ID"/>
         </w:rPr>
       </w:pPr>
-      <w:bookmarkStart w:id="66" w:name="_Toc336534196"/>
+      <w:bookmarkStart w:id="67" w:name="_Toc336534196"/>
       <w:r>
         <w:rPr>
           <w:lang w:val="id-ID"/>
         </w:rPr>
         <w:t>6.3.6 Uji Coba Lihat Menu</w:t>
       </w:r>
-      <w:bookmarkEnd w:id="66"/>
+      <w:bookmarkEnd w:id="67"/>
     </w:p>
     <w:p>
       <w:pPr>
@@ -20776,9 +21495,7 @@
       <w:r>
         <w:rPr>
           <w:noProof/>
-          <w:lang w:val="id-ID" w:eastAsia="zh-TW"/>
-        </w:rPr>
-        <w:lastRenderedPageBreak/>
+        </w:rPr>
         <w:drawing>
           <wp:inline distT="0" distB="0" distL="0" distR="0">
             <wp:extent cx="3499485" cy="1425716"/>
@@ -20797,7 +21514,7 @@
                     </pic:cNvPicPr>
                   </pic:nvPicPr>
                   <pic:blipFill>
-                    <a:blip r:embed="rId42" cstate="print"/>
+                    <a:blip r:embed="rId49" cstate="print"/>
                     <a:srcRect/>
                     <a:stretch>
                       <a:fillRect/>
@@ -20870,7 +21587,7 @@
           <w:color w:val="000000" w:themeColor="text1"/>
           <w:sz w:val="20"/>
         </w:rPr>
-        <w:t>26</w:t>
+        <w:t>32</w:t>
       </w:r>
       <w:r>
         <w:rPr>
@@ -20899,6 +21616,7 @@
         <w:rPr>
           <w:lang w:val="id-ID"/>
         </w:rPr>
+        <w:lastRenderedPageBreak/>
         <w:tab/>
         <w:t>Hasil diterima setelah 1.67</w:t>
       </w:r>
@@ -20929,9 +21647,7 @@
       <w:r>
         <w:rPr>
           <w:noProof/>
-          <w:lang w:val="id-ID" w:eastAsia="zh-TW"/>
-        </w:rPr>
-        <w:lastRenderedPageBreak/>
+        </w:rPr>
         <w:drawing>
           <wp:inline distT="0" distB="0" distL="0" distR="0">
             <wp:extent cx="3499485" cy="3786594"/>
@@ -20950,7 +21666,7 @@
                     </pic:cNvPicPr>
                   </pic:nvPicPr>
                   <pic:blipFill>
-                    <a:blip r:embed="rId43" cstate="print"/>
+                    <a:blip r:embed="rId50" cstate="print"/>
                     <a:srcRect/>
                     <a:stretch>
                       <a:fillRect/>
@@ -21023,7 +21739,7 @@
           <w:color w:val="000000" w:themeColor="text1"/>
           <w:sz w:val="20"/>
         </w:rPr>
-        <w:t>27</w:t>
+        <w:t>33</w:t>
       </w:r>
       <w:r>
         <w:rPr>
@@ -21048,14 +21764,14 @@
           <w:lang w:val="id-ID"/>
         </w:rPr>
       </w:pPr>
-      <w:bookmarkStart w:id="67" w:name="_Toc336534197"/>
+      <w:bookmarkStart w:id="68" w:name="_Toc336534197"/>
       <w:r>
         <w:rPr>
           <w:lang w:val="id-ID"/>
         </w:rPr>
         <w:t>6.3.7 Uji Coba Export</w:t>
       </w:r>
-      <w:bookmarkEnd w:id="67"/>
+      <w:bookmarkEnd w:id="68"/>
     </w:p>
     <w:p>
       <w:pPr>
@@ -21104,7 +21820,14 @@
         <w:rPr>
           <w:lang w:val="id-ID"/>
         </w:rPr>
-        <w:t xml:space="preserve"> Berikut pengujian yang dilakukan pada Menu 1 untuk meng-</w:t>
+        <w:t xml:space="preserve"> </w:t>
+      </w:r>
+      <w:r>
+        <w:rPr>
+          <w:lang w:val="id-ID"/>
+        </w:rPr>
+        <w:lastRenderedPageBreak/>
+        <w:t>Berikut pengujian yang dilakukan pada Menu 1 untuk meng-</w:t>
       </w:r>
       <w:r>
         <w:rPr>
@@ -21133,9 +21856,7 @@
       <w:r>
         <w:rPr>
           <w:noProof/>
-          <w:lang w:val="id-ID" w:eastAsia="zh-TW"/>
-        </w:rPr>
-        <w:lastRenderedPageBreak/>
+        </w:rPr>
         <w:drawing>
           <wp:inline distT="0" distB="0" distL="0" distR="0">
             <wp:extent cx="3499485" cy="3002377"/>
@@ -21152,10 +21873,10 @@
                     </pic:cNvPicPr>
                   </pic:nvPicPr>
                   <pic:blipFill>
-                    <a:blip r:embed="rId44" cstate="print">
+                    <a:blip r:embed="rId51" cstate="print">
                       <a:extLst>
                         <a:ext uri="{28A0092B-C50C-407E-A947-70E740481C1C}">
-                          <a14:useLocalDpi xmlns:o="urn:schemas-microsoft-com:office:office" xmlns:v="urn:schemas-microsoft-com:vml" xmlns:w10="urn:schemas-microsoft-com:office:word" xmlns:w="http://schemas.openxmlformats.org/wordprocessingml/2006/main" xmlns="" xmlns:p="http://schemas.openxmlformats.org/presentationml/2006/main" xmlns:a14="http://schemas.microsoft.com/office/drawing/2010/main" xmlns:lc="http://schemas.openxmlformats.org/drawingml/2006/lockedCanvas" val="0"/>
+                          <a14:useLocalDpi xmlns:a14="http://schemas.microsoft.com/office/drawing/2010/main" val="0"/>
                         </a:ext>
                       </a:extLst>
                     </a:blip>
@@ -21178,14 +21899,14 @@
                     <a:effectLst/>
                     <a:extLst>
                       <a:ext uri="{909E8E84-426E-40DD-AFC4-6F175D3DCCD1}">
-                        <a14:hiddenFill xmlns:o="urn:schemas-microsoft-com:office:office" xmlns:v="urn:schemas-microsoft-com:vml" xmlns:w10="urn:schemas-microsoft-com:office:word" xmlns:w="http://schemas.openxmlformats.org/wordprocessingml/2006/main" xmlns="" xmlns:p="http://schemas.openxmlformats.org/presentationml/2006/main" xmlns:a14="http://schemas.microsoft.com/office/drawing/2010/main" xmlns:lc="http://schemas.openxmlformats.org/drawingml/2006/lockedCanvas">
+                        <a14:hiddenFill xmlns:a14="http://schemas.microsoft.com/office/drawing/2010/main">
                           <a:solidFill>
                             <a:schemeClr val="accent1"/>
                           </a:solidFill>
                         </a14:hiddenFill>
                       </a:ext>
                       <a:ext uri="{91240B29-F687-4F45-9708-019B960494DF}">
-                        <a14:hiddenLine xmlns:o="urn:schemas-microsoft-com:office:office" xmlns:v="urn:schemas-microsoft-com:vml" xmlns:w10="urn:schemas-microsoft-com:office:word" xmlns:w="http://schemas.openxmlformats.org/wordprocessingml/2006/main" xmlns="" xmlns:p="http://schemas.openxmlformats.org/presentationml/2006/main" xmlns:a14="http://schemas.microsoft.com/office/drawing/2010/main" xmlns:lc="http://schemas.openxmlformats.org/drawingml/2006/lockedCanvas" w="9525">
+                        <a14:hiddenLine xmlns:a14="http://schemas.microsoft.com/office/drawing/2010/main" w="9525">
                           <a:solidFill>
                             <a:schemeClr val="tx1"/>
                           </a:solidFill>
@@ -21195,7 +21916,7 @@
                         </a14:hiddenLine>
                       </a:ext>
                       <a:ext uri="{AF507438-7753-43E0-B8FC-AC1667EBCBE1}">
-                        <a14:hiddenEffects xmlns:o="urn:schemas-microsoft-com:office:office" xmlns:v="urn:schemas-microsoft-com:vml" xmlns:w10="urn:schemas-microsoft-com:office:word" xmlns:w="http://schemas.openxmlformats.org/wordprocessingml/2006/main" xmlns="" xmlns:p="http://schemas.openxmlformats.org/presentationml/2006/main" xmlns:a14="http://schemas.microsoft.com/office/drawing/2010/main" xmlns:lc="http://schemas.openxmlformats.org/drawingml/2006/lockedCanvas">
+                        <a14:hiddenEffects xmlns:a14="http://schemas.microsoft.com/office/drawing/2010/main">
                           <a:effectLst>
                             <a:outerShdw dist="35921" dir="2700000" algn="ctr" rotWithShape="0">
                               <a:schemeClr val="bg2"/>
@@ -21256,7 +21977,7 @@
           <w:color w:val="000000" w:themeColor="text1"/>
           <w:sz w:val="20"/>
         </w:rPr>
-        <w:t>28</w:t>
+        <w:t>34</w:t>
       </w:r>
       <w:r>
         <w:rPr>
@@ -21303,7 +22024,6 @@
       <w:r>
         <w:rPr>
           <w:noProof/>
-          <w:lang w:val="id-ID" w:eastAsia="zh-TW"/>
         </w:rPr>
         <w:lastRenderedPageBreak/>
         <w:drawing>
@@ -21324,7 +22044,7 @@
                     </pic:cNvPicPr>
                   </pic:nvPicPr>
                   <pic:blipFill>
-                    <a:blip r:embed="rId45" cstate="print"/>
+                    <a:blip r:embed="rId52" cstate="print"/>
                     <a:srcRect/>
                     <a:stretch>
                       <a:fillRect/>
@@ -21404,7 +22124,7 @@
           <w:color w:val="000000" w:themeColor="text1"/>
           <w:sz w:val="20"/>
         </w:rPr>
-        <w:t>29</w:t>
+        <w:t>35</w:t>
       </w:r>
       <w:r>
         <w:rPr>
@@ -21448,7 +22168,7 @@
       <w:pPr>
         <w:pStyle w:val="Heading1"/>
       </w:pPr>
-      <w:bookmarkStart w:id="68" w:name="_Toc336534198"/>
+      <w:bookmarkStart w:id="69" w:name="_Toc336534198"/>
       <w:r>
         <w:lastRenderedPageBreak/>
         <w:t>BAB VII KESIMPULAN</w:t>
@@ -21456,7 +22176,7 @@
       <w:r>
         <w:t xml:space="preserve"> DAN SARAN</w:t>
       </w:r>
-      <w:bookmarkEnd w:id="68"/>
+      <w:bookmarkEnd w:id="69"/>
     </w:p>
     <w:p>
       <w:pPr>
@@ -21469,14 +22189,14 @@
           <w:lang w:val="id-ID"/>
         </w:rPr>
       </w:pPr>
-      <w:bookmarkStart w:id="69" w:name="_Toc336534199"/>
+      <w:bookmarkStart w:id="70" w:name="_Toc336534199"/>
       <w:r>
         <w:rPr>
           <w:lang w:val="id-ID"/>
         </w:rPr>
         <w:t>Kesimpulan</w:t>
       </w:r>
-      <w:bookmarkEnd w:id="69"/>
+      <w:bookmarkEnd w:id="70"/>
     </w:p>
     <w:p>
       <w:pPr>
@@ -21516,14 +22236,14 @@
           <w:lang w:val="id-ID"/>
         </w:rPr>
       </w:pPr>
-      <w:bookmarkStart w:id="70" w:name="_Toc336534200"/>
+      <w:bookmarkStart w:id="71" w:name="_Toc336534200"/>
       <w:r>
         <w:rPr>
           <w:lang w:val="id-ID"/>
         </w:rPr>
         <w:t>Saran</w:t>
       </w:r>
-      <w:bookmarkEnd w:id="70"/>
+      <w:bookmarkEnd w:id="71"/>
     </w:p>
     <w:p>
       <w:pPr>
@@ -21644,7 +22364,7 @@
 </file>
 
 <file path=word/endnotes.xml><?xml version="1.0" encoding="utf-8"?>
-<w:endnotes xmlns:ve="http://schemas.openxmlformats.org/markup-compatibility/2006" xmlns:o="urn:schemas-microsoft-com:office:office" xmlns:r="http://schemas.openxmlformats.org/officeDocument/2006/relationships" xmlns:m="http://schemas.openxmlformats.org/officeDocument/2006/math" xmlns:v="urn:schemas-microsoft-com:vml" xmlns:wp="http://schemas.openxmlformats.org/drawingml/2006/wordprocessingDrawing" xmlns:w10="urn:schemas-microsoft-com:office:word" xmlns:w="http://schemas.openxmlformats.org/wordprocessingml/2006/main" xmlns:wne="http://schemas.microsoft.com/office/word/2006/wordml">
+<w:endnotes xmlns:wpc="http://schemas.microsoft.com/office/word/2010/wordprocessingCanvas" xmlns:mc="http://schemas.openxmlformats.org/markup-compatibility/2006" xmlns:o="urn:schemas-microsoft-com:office:office" xmlns:r="http://schemas.openxmlformats.org/officeDocument/2006/relationships" xmlns:m="http://schemas.openxmlformats.org/officeDocument/2006/math" xmlns:v="urn:schemas-microsoft-com:vml" xmlns:wp14="http://schemas.microsoft.com/office/word/2010/wordprocessingDrawing" xmlns:wp="http://schemas.openxmlformats.org/drawingml/2006/wordprocessingDrawing" xmlns:w10="urn:schemas-microsoft-com:office:word" xmlns:w="http://schemas.openxmlformats.org/wordprocessingml/2006/main" xmlns:w14="http://schemas.microsoft.com/office/word/2010/wordml" xmlns:wpg="http://schemas.microsoft.com/office/word/2010/wordprocessingGroup" xmlns:wpi="http://schemas.microsoft.com/office/word/2010/wordprocessingInk" xmlns:wne="http://schemas.microsoft.com/office/word/2006/wordml" xmlns:wps="http://schemas.microsoft.com/office/word/2010/wordprocessingShape" mc:Ignorable="w14 wp14">
   <w:endnote w:type="separator" w:id="-1">
     <w:p>
       <w:pPr>
@@ -21669,7 +22389,7 @@
 </file>
 
 <file path=word/footer1.xml><?xml version="1.0" encoding="utf-8"?>
-<w:ftr xmlns:ve="http://schemas.openxmlformats.org/markup-compatibility/2006" xmlns:o="urn:schemas-microsoft-com:office:office" xmlns:r="http://schemas.openxmlformats.org/officeDocument/2006/relationships" xmlns:m="http://schemas.openxmlformats.org/officeDocument/2006/math" xmlns:v="urn:schemas-microsoft-com:vml" xmlns:wp="http://schemas.openxmlformats.org/drawingml/2006/wordprocessingDrawing" xmlns:w10="urn:schemas-microsoft-com:office:word" xmlns:w="http://schemas.openxmlformats.org/wordprocessingml/2006/main" xmlns:wne="http://schemas.microsoft.com/office/word/2006/wordml">
+<w:ftr xmlns:wpc="http://schemas.microsoft.com/office/word/2010/wordprocessingCanvas" xmlns:mc="http://schemas.openxmlformats.org/markup-compatibility/2006" xmlns:o="urn:schemas-microsoft-com:office:office" xmlns:r="http://schemas.openxmlformats.org/officeDocument/2006/relationships" xmlns:m="http://schemas.openxmlformats.org/officeDocument/2006/math" xmlns:v="urn:schemas-microsoft-com:vml" xmlns:wp14="http://schemas.microsoft.com/office/word/2010/wordprocessingDrawing" xmlns:wp="http://schemas.openxmlformats.org/drawingml/2006/wordprocessingDrawing" xmlns:w10="urn:schemas-microsoft-com:office:word" xmlns:w="http://schemas.openxmlformats.org/wordprocessingml/2006/main" xmlns:w14="http://schemas.microsoft.com/office/word/2010/wordml" xmlns:wpg="http://schemas.microsoft.com/office/word/2010/wordprocessingGroup" xmlns:wpi="http://schemas.microsoft.com/office/word/2010/wordprocessingInk" xmlns:wne="http://schemas.microsoft.com/office/word/2006/wordml" xmlns:wps="http://schemas.microsoft.com/office/word/2010/wordprocessingShape" mc:Ignorable="w14 wp14">
   <w:p>
     <w:pPr>
       <w:pStyle w:val="Footer"/>
@@ -21707,7 +22427,7 @@
 </file>
 
 <file path=word/footer2.xml><?xml version="1.0" encoding="utf-8"?>
-<w:ftr xmlns:ve="http://schemas.openxmlformats.org/markup-compatibility/2006" xmlns:o="urn:schemas-microsoft-com:office:office" xmlns:r="http://schemas.openxmlformats.org/officeDocument/2006/relationships" xmlns:m="http://schemas.openxmlformats.org/officeDocument/2006/math" xmlns:v="urn:schemas-microsoft-com:vml" xmlns:wp="http://schemas.openxmlformats.org/drawingml/2006/wordprocessingDrawing" xmlns:w10="urn:schemas-microsoft-com:office:word" xmlns:w="http://schemas.openxmlformats.org/wordprocessingml/2006/main" xmlns:wne="http://schemas.microsoft.com/office/word/2006/wordml">
+<w:ftr xmlns:wpc="http://schemas.microsoft.com/office/word/2010/wordprocessingCanvas" xmlns:mc="http://schemas.openxmlformats.org/markup-compatibility/2006" xmlns:o="urn:schemas-microsoft-com:office:office" xmlns:r="http://schemas.openxmlformats.org/officeDocument/2006/relationships" xmlns:m="http://schemas.openxmlformats.org/officeDocument/2006/math" xmlns:v="urn:schemas-microsoft-com:vml" xmlns:wp14="http://schemas.microsoft.com/office/word/2010/wordprocessingDrawing" xmlns:wp="http://schemas.openxmlformats.org/drawingml/2006/wordprocessingDrawing" xmlns:w10="urn:schemas-microsoft-com:office:word" xmlns:w="http://schemas.openxmlformats.org/wordprocessingml/2006/main" xmlns:w14="http://schemas.microsoft.com/office/word/2010/wordml" xmlns:wpg="http://schemas.microsoft.com/office/word/2010/wordprocessingGroup" xmlns:wpi="http://schemas.microsoft.com/office/word/2010/wordprocessingInk" xmlns:wne="http://schemas.microsoft.com/office/word/2006/wordml" xmlns:wps="http://schemas.microsoft.com/office/word/2010/wordprocessingShape" mc:Ignorable="w14 wp14">
   <w:p>
     <w:pPr>
       <w:pStyle w:val="Footer"/>
@@ -21760,7 +22480,7 @@
         <w:lang w:val="en-GB" w:eastAsia="en-GB"/>
       </w:rPr>
       <w:pict>
-        <v:line id="_x0000_s4097" style="position:absolute;left:0;text-align:left;z-index:251660288" from="0,-2.85pt" to="315pt,-2.85pt"/>
+        <v:line id="_x0000_s2049" style="position:absolute;left:0;text-align:left;z-index:251660288" from="0,-2.85pt" to="315pt,-2.85pt"/>
       </w:pict>
     </w:r>
   </w:p>
@@ -21768,7 +22488,7 @@
 </file>
 
 <file path=word/footer3.xml><?xml version="1.0" encoding="utf-8"?>
-<w:ftr xmlns:ve="http://schemas.openxmlformats.org/markup-compatibility/2006" xmlns:o="urn:schemas-microsoft-com:office:office" xmlns:r="http://schemas.openxmlformats.org/officeDocument/2006/relationships" xmlns:m="http://schemas.openxmlformats.org/officeDocument/2006/math" xmlns:v="urn:schemas-microsoft-com:vml" xmlns:wp="http://schemas.openxmlformats.org/drawingml/2006/wordprocessingDrawing" xmlns:w10="urn:schemas-microsoft-com:office:word" xmlns:w="http://schemas.openxmlformats.org/wordprocessingml/2006/main" xmlns:wne="http://schemas.microsoft.com/office/word/2006/wordml">
+<w:ftr xmlns:wpc="http://schemas.microsoft.com/office/word/2010/wordprocessingCanvas" xmlns:mc="http://schemas.openxmlformats.org/markup-compatibility/2006" xmlns:o="urn:schemas-microsoft-com:office:office" xmlns:r="http://schemas.openxmlformats.org/officeDocument/2006/relationships" xmlns:m="http://schemas.openxmlformats.org/officeDocument/2006/math" xmlns:v="urn:schemas-microsoft-com:vml" xmlns:wp14="http://schemas.microsoft.com/office/word/2010/wordprocessingDrawing" xmlns:wp="http://schemas.openxmlformats.org/drawingml/2006/wordprocessingDrawing" xmlns:w10="urn:schemas-microsoft-com:office:word" xmlns:w="http://schemas.openxmlformats.org/wordprocessingml/2006/main" xmlns:w14="http://schemas.microsoft.com/office/word/2010/wordml" xmlns:wpg="http://schemas.microsoft.com/office/word/2010/wordprocessingGroup" xmlns:wpi="http://schemas.microsoft.com/office/word/2010/wordprocessingInk" xmlns:wne="http://schemas.microsoft.com/office/word/2006/wordml" xmlns:wps="http://schemas.microsoft.com/office/word/2010/wordprocessingShape" mc:Ignorable="w14 wp14">
   <w:p>
     <w:pPr>
       <w:pStyle w:val="Footer"/>
@@ -21784,7 +22504,7 @@
 </file>
 
 <file path=word/footer4.xml><?xml version="1.0" encoding="utf-8"?>
-<w:ftr xmlns:ve="http://schemas.openxmlformats.org/markup-compatibility/2006" xmlns:o="urn:schemas-microsoft-com:office:office" xmlns:r="http://schemas.openxmlformats.org/officeDocument/2006/relationships" xmlns:m="http://schemas.openxmlformats.org/officeDocument/2006/math" xmlns:v="urn:schemas-microsoft-com:vml" xmlns:wp="http://schemas.openxmlformats.org/drawingml/2006/wordprocessingDrawing" xmlns:w10="urn:schemas-microsoft-com:office:word" xmlns:w="http://schemas.openxmlformats.org/wordprocessingml/2006/main" xmlns:wne="http://schemas.microsoft.com/office/word/2006/wordml">
+<w:ftr xmlns:wpc="http://schemas.microsoft.com/office/word/2010/wordprocessingCanvas" xmlns:mc="http://schemas.openxmlformats.org/markup-compatibility/2006" xmlns:o="urn:schemas-microsoft-com:office:office" xmlns:r="http://schemas.openxmlformats.org/officeDocument/2006/relationships" xmlns:m="http://schemas.openxmlformats.org/officeDocument/2006/math" xmlns:v="urn:schemas-microsoft-com:vml" xmlns:wp14="http://schemas.microsoft.com/office/word/2010/wordprocessingDrawing" xmlns:wp="http://schemas.openxmlformats.org/drawingml/2006/wordprocessingDrawing" xmlns:w10="urn:schemas-microsoft-com:office:word" xmlns:w="http://schemas.openxmlformats.org/wordprocessingml/2006/main" xmlns:w14="http://schemas.microsoft.com/office/word/2010/wordml" xmlns:wpg="http://schemas.microsoft.com/office/word/2010/wordprocessingGroup" xmlns:wpi="http://schemas.microsoft.com/office/word/2010/wordprocessingInk" xmlns:wne="http://schemas.microsoft.com/office/word/2006/wordml" xmlns:wps="http://schemas.microsoft.com/office/word/2010/wordprocessingShape" mc:Ignorable="w14 wp14">
   <w:p>
     <w:pPr>
       <w:pStyle w:val="Footer"/>
@@ -21799,7 +22519,7 @@
         <w:lang w:val="en-GB" w:eastAsia="en-GB"/>
       </w:rPr>
       <w:pict>
-        <v:line id="_x0000_s4099" style="position:absolute;z-index:251662336" from="-3pt,-6.75pt" to="402pt,-6.75pt" strokeweight="4.5pt">
+        <v:line id="_x0000_s2051" style="position:absolute;z-index:251662336" from="-3pt,-6.75pt" to="402pt,-6.75pt" strokeweight="4.5pt">
           <v:stroke linestyle="thickThin"/>
         </v:line>
       </w:pict>
@@ -21842,7 +22562,7 @@
 </file>
 
 <file path=word/footnotes.xml><?xml version="1.0" encoding="utf-8"?>
-<w:footnotes xmlns:ve="http://schemas.openxmlformats.org/markup-compatibility/2006" xmlns:o="urn:schemas-microsoft-com:office:office" xmlns:r="http://schemas.openxmlformats.org/officeDocument/2006/relationships" xmlns:m="http://schemas.openxmlformats.org/officeDocument/2006/math" xmlns:v="urn:schemas-microsoft-com:vml" xmlns:wp="http://schemas.openxmlformats.org/drawingml/2006/wordprocessingDrawing" xmlns:w10="urn:schemas-microsoft-com:office:word" xmlns:w="http://schemas.openxmlformats.org/wordprocessingml/2006/main" xmlns:wne="http://schemas.microsoft.com/office/word/2006/wordml">
+<w:footnotes xmlns:wpc="http://schemas.microsoft.com/office/word/2010/wordprocessingCanvas" xmlns:mc="http://schemas.openxmlformats.org/markup-compatibility/2006" xmlns:o="urn:schemas-microsoft-com:office:office" xmlns:r="http://schemas.openxmlformats.org/officeDocument/2006/relationships" xmlns:m="http://schemas.openxmlformats.org/officeDocument/2006/math" xmlns:v="urn:schemas-microsoft-com:vml" xmlns:wp14="http://schemas.microsoft.com/office/word/2010/wordprocessingDrawing" xmlns:wp="http://schemas.openxmlformats.org/drawingml/2006/wordprocessingDrawing" xmlns:w10="urn:schemas-microsoft-com:office:word" xmlns:w="http://schemas.openxmlformats.org/wordprocessingml/2006/main" xmlns:w14="http://schemas.microsoft.com/office/word/2010/wordml" xmlns:wpg="http://schemas.microsoft.com/office/word/2010/wordprocessingGroup" xmlns:wpi="http://schemas.microsoft.com/office/word/2010/wordprocessingInk" xmlns:wne="http://schemas.microsoft.com/office/word/2006/wordml" xmlns:wps="http://schemas.microsoft.com/office/word/2010/wordprocessingShape" mc:Ignorable="w14 wp14">
   <w:footnote w:type="separator" w:id="-1">
     <w:p>
       <w:pPr>
@@ -21867,7 +22587,7 @@
 </file>
 
 <file path=word/header1.xml><?xml version="1.0" encoding="utf-8"?>
-<w:hdr xmlns:ve="http://schemas.openxmlformats.org/markup-compatibility/2006" xmlns:o="urn:schemas-microsoft-com:office:office" xmlns:r="http://schemas.openxmlformats.org/officeDocument/2006/relationships" xmlns:m="http://schemas.openxmlformats.org/officeDocument/2006/math" xmlns:v="urn:schemas-microsoft-com:vml" xmlns:wp="http://schemas.openxmlformats.org/drawingml/2006/wordprocessingDrawing" xmlns:w10="urn:schemas-microsoft-com:office:word" xmlns:w="http://schemas.openxmlformats.org/wordprocessingml/2006/main" xmlns:wne="http://schemas.microsoft.com/office/word/2006/wordml">
+<w:hdr xmlns:wpc="http://schemas.microsoft.com/office/word/2010/wordprocessingCanvas" xmlns:mc="http://schemas.openxmlformats.org/markup-compatibility/2006" xmlns:o="urn:schemas-microsoft-com:office:office" xmlns:r="http://schemas.openxmlformats.org/officeDocument/2006/relationships" xmlns:m="http://schemas.openxmlformats.org/officeDocument/2006/math" xmlns:v="urn:schemas-microsoft-com:vml" xmlns:wp14="http://schemas.microsoft.com/office/word/2010/wordprocessingDrawing" xmlns:wp="http://schemas.openxmlformats.org/drawingml/2006/wordprocessingDrawing" xmlns:w10="urn:schemas-microsoft-com:office:word" xmlns:w="http://schemas.openxmlformats.org/wordprocessingml/2006/main" xmlns:w14="http://schemas.microsoft.com/office/word/2010/wordml" xmlns:wpg="http://schemas.microsoft.com/office/word/2010/wordprocessingGroup" xmlns:wpi="http://schemas.microsoft.com/office/word/2010/wordprocessingInk" xmlns:wne="http://schemas.microsoft.com/office/word/2006/wordml" xmlns:wps="http://schemas.microsoft.com/office/word/2010/wordprocessingShape" mc:Ignorable="w14 wp14">
   <w:tbl>
     <w:tblPr>
       <w:tblStyle w:val="TableGrid"/>
@@ -21881,7 +22601,7 @@
         <w:insideV w:val="none" w:sz="0" w:space="0" w:color="auto"/>
       </w:tblBorders>
       <w:tblLayout w:type="fixed"/>
-      <w:tblLook w:val="01E0"/>
+      <w:tblLook w:val="01E0" w:firstRow="1" w:lastRow="1" w:firstColumn="1" w:lastColumn="1" w:noHBand="0" w:noVBand="0"/>
     </w:tblPr>
     <w:tblGrid>
       <w:gridCol w:w="1668"/>
@@ -21905,7 +22625,7 @@
               <w:lang w:val="en-GB" w:eastAsia="en-GB"/>
             </w:rPr>
             <w:pict>
-              <v:line id="_x0000_s4098" style="position:absolute;z-index:251661312" from="-70.5pt,48.75pt" to="352.5pt,48.75pt"/>
+              <v:line id="_x0000_s2050" style="position:absolute;z-index:251661312" from="-70.5pt,48.75pt" to="352.5pt,48.75pt"/>
             </w:pict>
           </w:r>
           <w:r>
@@ -21929,7 +22649,7 @@
                 <v:path o:extrusionok="f" gradientshapeok="t" o:connecttype="rect"/>
                 <o:lock v:ext="edit" aspectratio="t"/>
               </v:shapetype>
-              <v:shape id="_x0000_i1028" type="#_x0000_t75" style="width:63.75pt;height:36.75pt" o:allowoverlap="f">
+              <v:shape id="_x0000_i1028" type="#_x0000_t75" style="width:63.85pt;height:36.7pt" o:allowoverlap="f">
                 <v:imagedata r:id="rId1" o:title=""/>
               </v:shape>
             </w:pict>
@@ -22041,7 +22761,7 @@
 </file>
 
 <file path=word/numbering.xml><?xml version="1.0" encoding="utf-8"?>
-<w:numbering xmlns:ve="http://schemas.openxmlformats.org/markup-compatibility/2006" xmlns:o="urn:schemas-microsoft-com:office:office" xmlns:r="http://schemas.openxmlformats.org/officeDocument/2006/relationships" xmlns:m="http://schemas.openxmlformats.org/officeDocument/2006/math" xmlns:v="urn:schemas-microsoft-com:vml" xmlns:wp="http://schemas.openxmlformats.org/drawingml/2006/wordprocessingDrawing" xmlns:w10="urn:schemas-microsoft-com:office:word" xmlns:w="http://schemas.openxmlformats.org/wordprocessingml/2006/main" xmlns:wne="http://schemas.microsoft.com/office/word/2006/wordml">
+<w:numbering xmlns:wpc="http://schemas.microsoft.com/office/word/2010/wordprocessingCanvas" xmlns:mc="http://schemas.openxmlformats.org/markup-compatibility/2006" xmlns:o="urn:schemas-microsoft-com:office:office" xmlns:r="http://schemas.openxmlformats.org/officeDocument/2006/relationships" xmlns:m="http://schemas.openxmlformats.org/officeDocument/2006/math" xmlns:v="urn:schemas-microsoft-com:vml" xmlns:wp14="http://schemas.microsoft.com/office/word/2010/wordprocessingDrawing" xmlns:wp="http://schemas.openxmlformats.org/drawingml/2006/wordprocessingDrawing" xmlns:w10="urn:schemas-microsoft-com:office:word" xmlns:w="http://schemas.openxmlformats.org/wordprocessingml/2006/main" xmlns:w14="http://schemas.microsoft.com/office/word/2010/wordml" xmlns:wpg="http://schemas.microsoft.com/office/word/2010/wordprocessingGroup" xmlns:wpi="http://schemas.microsoft.com/office/word/2010/wordprocessingInk" xmlns:wne="http://schemas.microsoft.com/office/word/2006/wordml" xmlns:wps="http://schemas.microsoft.com/office/word/2010/wordprocessingShape" mc:Ignorable="w14 wp14">
   <w:abstractNum w:abstractNumId="0">
     <w:nsid w:val="050A043F"/>
     <w:multiLevelType w:val="hybridMultilevel"/>
@@ -25824,7 +26544,7 @@
 </file>
 
 <file path=word/styles.xml><?xml version="1.0" encoding="utf-8"?>
-<w:styles xmlns:r="http://schemas.openxmlformats.org/officeDocument/2006/relationships" xmlns:w="http://schemas.openxmlformats.org/wordprocessingml/2006/main">
+<w:styles xmlns:mc="http://schemas.openxmlformats.org/markup-compatibility/2006" xmlns:r="http://schemas.openxmlformats.org/officeDocument/2006/relationships" xmlns:w="http://schemas.openxmlformats.org/wordprocessingml/2006/main" xmlns:w14="http://schemas.microsoft.com/office/word/2010/wordml" mc:Ignorable="w14">
   <w:docDefaults>
     <w:rPrDefault>
       <w:rPr>
@@ -26094,7 +26814,6 @@
     <w:uiPriority w:val="99"/>
     <w:semiHidden/>
     <w:unhideWhenUsed/>
-    <w:qFormat/>
     <w:tblPr>
       <w:tblInd w:w="0" w:type="dxa"/>
       <w:tblCellMar>
@@ -26570,6 +27289,196 @@
 </w:styles>
 </file>
 
+<file path=word/stylesWithEffects.xml><?xml version="1.0" encoding="utf-8"?>
+<w:styles xmlns:wpc="http://schemas.microsoft.com/office/word/2010/wordprocessingCanvas" xmlns:mc="http://schemas.openxmlformats.org/markup-compatibility/2006" xmlns:o="urn:schemas-microsoft-com:office:office" xmlns:r="http://schemas.openxmlformats.org/officeDocument/2006/relationships" xmlns:m="http://schemas.openxmlformats.org/officeDocument/2006/math" xmlns:v="urn:schemas-microsoft-com:vml" xmlns:wp14="http://schemas.microsoft.com/office/word/2010/wordprocessingDrawing" xmlns:wp="http://schemas.openxmlformats.org/drawingml/2006/wordprocessingDrawing" xmlns:w10="urn:schemas-microsoft-com:office:word" xmlns:w="http://schemas.openxmlformats.org/wordprocessingml/2006/main" xmlns:w14="http://schemas.microsoft.com/office/word/2010/wordml" xmlns:wpg="http://schemas.microsoft.com/office/word/2010/wordprocessingGroup" xmlns:wpi="http://schemas.microsoft.com/office/word/2010/wordprocessingInk" xmlns:wne="http://schemas.microsoft.com/office/word/2006/wordml" xmlns:wps="http://schemas.microsoft.com/office/word/2010/wordprocessingShape" mc:Ignorable="w14 wp14">
+  <w:docDefaults>
+    <w:rPrDefault>
+      <w:rPr>
+        <w:rFonts w:asciiTheme="minorHAnsi" w:eastAsiaTheme="minorEastAsia" w:hAnsiTheme="minorHAnsi" w:cstheme="minorBidi"/>
+        <w:sz w:val="22"/>
+        <w:szCs w:val="22"/>
+        <w:lang w:val="en-US" w:eastAsia="en-US" w:bidi="ar-SA"/>
+      </w:rPr>
+    </w:rPrDefault>
+    <w:pPrDefault>
+      <w:pPr>
+        <w:spacing w:after="200" w:line="276" w:lineRule="auto"/>
+      </w:pPr>
+    </w:pPrDefault>
+  </w:docDefaults>
+  <w:latentStyles w:defLockedState="0" w:defUIPriority="99" w:defSemiHidden="1" w:defUnhideWhenUsed="1" w:defQFormat="0" w:count="267">
+    <w:lsdException w:name="Normal" w:semiHidden="0" w:uiPriority="0" w:unhideWhenUsed="0" w:qFormat="1"/>
+    <w:lsdException w:name="heading 1" w:semiHidden="0" w:uiPriority="9" w:unhideWhenUsed="0" w:qFormat="1"/>
+    <w:lsdException w:name="heading 2" w:uiPriority="9" w:qFormat="1"/>
+    <w:lsdException w:name="heading 3" w:uiPriority="9" w:qFormat="1"/>
+    <w:lsdException w:name="heading 4" w:uiPriority="9" w:qFormat="1"/>
+    <w:lsdException w:name="heading 5" w:uiPriority="9" w:qFormat="1"/>
+    <w:lsdException w:name="heading 6" w:uiPriority="9" w:qFormat="1"/>
+    <w:lsdException w:name="heading 7" w:uiPriority="9" w:qFormat="1"/>
+    <w:lsdException w:name="heading 8" w:uiPriority="9" w:qFormat="1"/>
+    <w:lsdException w:name="heading 9" w:uiPriority="9" w:qFormat="1"/>
+    <w:lsdException w:name="toc 1" w:uiPriority="39"/>
+    <w:lsdException w:name="toc 2" w:uiPriority="39"/>
+    <w:lsdException w:name="toc 3" w:uiPriority="39"/>
+    <w:lsdException w:name="toc 4" w:uiPriority="39"/>
+    <w:lsdException w:name="toc 5" w:uiPriority="39"/>
+    <w:lsdException w:name="toc 6" w:uiPriority="39"/>
+    <w:lsdException w:name="toc 7" w:uiPriority="39"/>
+    <w:lsdException w:name="toc 8" w:uiPriority="39"/>
+    <w:lsdException w:name="toc 9" w:uiPriority="39"/>
+    <w:lsdException w:name="caption" w:uiPriority="35" w:qFormat="1"/>
+    <w:lsdException w:name="Title" w:semiHidden="0" w:uiPriority="10" w:unhideWhenUsed="0" w:qFormat="1"/>
+    <w:lsdException w:name="Default Paragraph Font" w:uiPriority="1"/>
+    <w:lsdException w:name="Subtitle" w:semiHidden="0" w:uiPriority="11" w:unhideWhenUsed="0" w:qFormat="1"/>
+    <w:lsdException w:name="Strong" w:semiHidden="0" w:uiPriority="22" w:unhideWhenUsed="0" w:qFormat="1"/>
+    <w:lsdException w:name="Emphasis" w:semiHidden="0" w:uiPriority="20" w:unhideWhenUsed="0" w:qFormat="1"/>
+    <w:lsdException w:name="Table Grid" w:semiHidden="0" w:uiPriority="59" w:unhideWhenUsed="0"/>
+    <w:lsdException w:name="Placeholder Text" w:unhideWhenUsed="0"/>
+    <w:lsdException w:name="No Spacing" w:semiHidden="0" w:uiPriority="1" w:unhideWhenUsed="0" w:qFormat="1"/>
+    <w:lsdException w:name="Light Shading" w:semiHidden="0" w:uiPriority="60" w:unhideWhenUsed="0"/>
+    <w:lsdException w:name="Light List" w:semiHidden="0" w:uiPriority="61" w:unhideWhenUsed="0"/>
+    <w:lsdException w:name="Light Grid" w:semiHidden="0" w:uiPriority="62" w:unhideWhenUsed="0"/>
+    <w:lsdException w:name="Medium Shading 1" w:semiHidden="0" w:uiPriority="63" w:unhideWhenUsed="0"/>
+    <w:lsdException w:name="Medium Shading 2" w:semiHidden="0" w:uiPriority="64" w:unhideWhenUsed="0"/>
+    <w:lsdException w:name="Medium List 1" w:semiHidden="0" w:uiPriority="65" w:unhideWhenUsed="0"/>
+    <w:lsdException w:name="Medium List 2" w:semiHidden="0" w:uiPriority="66" w:unhideWhenUsed="0"/>
+    <w:lsdException w:name="Medium Grid 1" w:semiHidden="0" w:uiPriority="67" w:unhideWhenUsed="0"/>
+    <w:lsdException w:name="Medium Grid 2" w:semiHidden="0" w:uiPriority="68" w:unhideWhenUsed="0"/>
+    <w:lsdException w:name="Medium Grid 3" w:semiHidden="0" w:uiPriority="69" w:unhideWhenUsed="0"/>
+    <w:lsdException w:name="Dark List" w:semiHidden="0" w:uiPriority="70" w:unhideWhenUsed="0"/>
+    <w:lsdException w:name="Colorful Shading" w:semiHidden="0" w:uiPriority="71" w:unhideWhenUsed="0"/>
+    <w:lsdException w:name="Colorful List" w:semiHidden="0" w:uiPriority="72" w:unhideWhenUsed="0"/>
+    <w:lsdException w:name="Colorful Grid" w:semiHidden="0" w:uiPriority="73" w:unhideWhenUsed="0"/>
+    <w:lsdException w:name="Light Shading Accent 1" w:semiHidden="0" w:uiPriority="60" w:unhideWhenUsed="0"/>
+    <w:lsdException w:name="Light List Accent 1" w:semiHidden="0" w:uiPriority="61" w:unhideWhenUsed="0"/>
+    <w:lsdException w:name="Light Grid Accent 1" w:semiHidden="0" w:uiPriority="62" w:unhideWhenUsed="0"/>
+    <w:lsdException w:name="Medium Shading 1 Accent 1" w:semiHidden="0" w:uiPriority="63" w:unhideWhenUsed="0"/>
+    <w:lsdException w:name="Medium Shading 2 Accent 1" w:semiHidden="0" w:uiPriority="64" w:unhideWhenUsed="0"/>
+    <w:lsdException w:name="Medium List 1 Accent 1" w:semiHidden="0" w:uiPriority="65" w:unhideWhenUsed="0"/>
+    <w:lsdException w:name="Revision" w:unhideWhenUsed="0"/>
+    <w:lsdException w:name="List Paragraph" w:semiHidden="0" w:uiPriority="34" w:unhideWhenUsed="0" w:qFormat="1"/>
+    <w:lsdException w:name="Quote" w:semiHidden="0" w:uiPriority="29" w:unhideWhenUsed="0" w:qFormat="1"/>
+    <w:lsdException w:name="Intense Quote" w:semiHidden="0" w:uiPriority="30" w:unhideWhenUsed="0" w:qFormat="1"/>
+    <w:lsdException w:name="Medium List 2 Accent 1" w:semiHidden="0" w:uiPriority="66" w:unhideWhenUsed="0"/>
+    <w:lsdException w:name="Medium Grid 1 Accent 1" w:semiHidden="0" w:uiPriority="67" w:unhideWhenUsed="0"/>
+    <w:lsdException w:name="Medium Grid 2 Accent 1" w:semiHidden="0" w:uiPriority="68" w:unhideWhenUsed="0"/>
+    <w:lsdException w:name="Medium Grid 3 Accent 1" w:semiHidden="0" w:uiPriority="69" w:unhideWhenUsed="0"/>
+    <w:lsdException w:name="Dark List Accent 1" w:semiHidden="0" w:uiPriority="70" w:unhideWhenUsed="0"/>
+    <w:lsdException w:name="Colorful Shading Accent 1" w:semiHidden="0" w:uiPriority="71" w:unhideWhenUsed="0"/>
+    <w:lsdException w:name="Colorful List Accent 1" w:semiHidden="0" w:uiPriority="72" w:unhideWhenUsed="0"/>
+    <w:lsdException w:name="Colorful Grid Accent 1" w:semiHidden="0" w:uiPriority="73" w:unhideWhenUsed="0"/>
+    <w:lsdException w:name="Light Shading Accent 2" w:semiHidden="0" w:uiPriority="60" w:unhideWhenUsed="0"/>
+    <w:lsdException w:name="Light List Accent 2" w:semiHidden="0" w:uiPriority="61" w:unhideWhenUsed="0"/>
+    <w:lsdException w:name="Light Grid Accent 2" w:semiHidden="0" w:uiPriority="62" w:unhideWhenUsed="0"/>
+    <w:lsdException w:name="Medium Shading 1 Accent 2" w:semiHidden="0" w:uiPriority="63" w:unhideWhenUsed="0"/>
+    <w:lsdException w:name="Medium Shading 2 Accent 2" w:semiHidden="0" w:uiPriority="64" w:unhideWhenUsed="0"/>
+    <w:lsdException w:name="Medium List 1 Accent 2" w:semiHidden="0" w:uiPriority="65" w:unhideWhenUsed="0"/>
+    <w:lsdException w:name="Medium List 2 Accent 2" w:semiHidden="0" w:uiPriority="66" w:unhideWhenUsed="0"/>
+    <w:lsdException w:name="Medium Grid 1 Accent 2" w:semiHidden="0" w:uiPriority="67" w:unhideWhenUsed="0"/>
+    <w:lsdException w:name="Medium Grid 2 Accent 2" w:semiHidden="0" w:uiPriority="68" w:unhideWhenUsed="0"/>
+    <w:lsdException w:name="Medium Grid 3 Accent 2" w:semiHidden="0" w:uiPriority="69" w:unhideWhenUsed="0"/>
+    <w:lsdException w:name="Dark List Accent 2" w:semiHidden="0" w:uiPriority="70" w:unhideWhenUsed="0"/>
+    <w:lsdException w:name="Colorful Shading Accent 2" w:semiHidden="0" w:uiPriority="71" w:unhideWhenUsed="0"/>
+    <w:lsdException w:name="Colorful List Accent 2" w:semiHidden="0" w:uiPriority="72" w:unhideWhenUsed="0"/>
+    <w:lsdException w:name="Colorful Grid Accent 2" w:semiHidden="0" w:uiPriority="73" w:unhideWhenUsed="0"/>
+    <w:lsdException w:name="Light Shading Accent 3" w:semiHidden="0" w:uiPriority="60" w:unhideWhenUsed="0"/>
+    <w:lsdException w:name="Light List Accent 3" w:semiHidden="0" w:uiPriority="61" w:unhideWhenUsed="0"/>
+    <w:lsdException w:name="Light Grid Accent 3" w:semiHidden="0" w:uiPriority="62" w:unhideWhenUsed="0"/>
+    <w:lsdException w:name="Medium Shading 1 Accent 3" w:semiHidden="0" w:uiPriority="63" w:unhideWhenUsed="0"/>
+    <w:lsdException w:name="Medium Shading 2 Accent 3" w:semiHidden="0" w:uiPriority="64" w:unhideWhenUsed="0"/>
+    <w:lsdException w:name="Medium List 1 Accent 3" w:semiHidden="0" w:uiPriority="65" w:unhideWhenUsed="0"/>
+    <w:lsdException w:name="Medium List 2 Accent 3" w:semiHidden="0" w:uiPriority="66" w:unhideWhenUsed="0"/>
+    <w:lsdException w:name="Medium Grid 1 Accent 3" w:semiHidden="0" w:uiPriority="67" w:unhideWhenUsed="0"/>
+    <w:lsdException w:name="Medium Grid 2 Accent 3" w:semiHidden="0" w:uiPriority="68" w:unhideWhenUsed="0"/>
+    <w:lsdException w:name="Medium Grid 3 Accent 3" w:semiHidden="0" w:uiPriority="69" w:unhideWhenUsed="0"/>
+    <w:lsdException w:name="Dark List Accent 3" w:semiHidden="0" w:uiPriority="70" w:unhideWhenUsed="0"/>
+    <w:lsdException w:name="Colorful Shading Accent 3" w:semiHidden="0" w:uiPriority="71" w:unhideWhenUsed="0"/>
+    <w:lsdException w:name="Colorful List Accent 3" w:semiHidden="0" w:uiPriority="72" w:unhideWhenUsed="0"/>
+    <w:lsdException w:name="Colorful Grid Accent 3" w:semiHidden="0" w:uiPriority="73" w:unhideWhenUsed="0"/>
+    <w:lsdException w:name="Light Shading Accent 4" w:semiHidden="0" w:uiPriority="60" w:unhideWhenUsed="0"/>
+    <w:lsdException w:name="Light List Accent 4" w:semiHidden="0" w:uiPriority="61" w:unhideWhenUsed="0"/>
+    <w:lsdException w:name="Light Grid Accent 4" w:semiHidden="0" w:uiPriority="62" w:unhideWhenUsed="0"/>
+    <w:lsdException w:name="Medium Shading 1 Accent 4" w:semiHidden="0" w:uiPriority="63" w:unhideWhenUsed="0"/>
+    <w:lsdException w:name="Medium Shading 2 Accent 4" w:semiHidden="0" w:uiPriority="64" w:unhideWhenUsed="0"/>
+    <w:lsdException w:name="Medium List 1 Accent 4" w:semiHidden="0" w:uiPriority="65" w:unhideWhenUsed="0"/>
+    <w:lsdException w:name="Medium List 2 Accent 4" w:semiHidden="0" w:uiPriority="66" w:unhideWhenUsed="0"/>
+    <w:lsdException w:name="Medium Grid 1 Accent 4" w:semiHidden="0" w:uiPriority="67" w:unhideWhenUsed="0"/>
+    <w:lsdException w:name="Medium Grid 2 Accent 4" w:semiHidden="0" w:uiPriority="68" w:unhideWhenUsed="0"/>
+    <w:lsdException w:name="Medium Grid 3 Accent 4" w:semiHidden="0" w:uiPriority="69" w:unhideWhenUsed="0"/>
+    <w:lsdException w:name="Dark List Accent 4" w:semiHidden="0" w:uiPriority="70" w:unhideWhenUsed="0"/>
+    <w:lsdException w:name="Colorful Shading Accent 4" w:semiHidden="0" w:uiPriority="71" w:unhideWhenUsed="0"/>
+    <w:lsdException w:name="Colorful List Accent 4" w:semiHidden="0" w:uiPriority="72" w:unhideWhenUsed="0"/>
+    <w:lsdException w:name="Colorful Grid Accent 4" w:semiHidden="0" w:uiPriority="73" w:unhideWhenUsed="0"/>
+    <w:lsdException w:name="Light Shading Accent 5" w:semiHidden="0" w:uiPriority="60" w:unhideWhenUsed="0"/>
+    <w:lsdException w:name="Light List Accent 5" w:semiHidden="0" w:uiPriority="61" w:unhideWhenUsed="0"/>
+    <w:lsdException w:name="Light Grid Accent 5" w:semiHidden="0" w:uiPriority="62" w:unhideWhenUsed="0"/>
+    <w:lsdException w:name="Medium Shading 1 Accent 5" w:semiHidden="0" w:uiPriority="63" w:unhideWhenUsed="0"/>
+    <w:lsdException w:name="Medium Shading 2 Accent 5" w:semiHidden="0" w:uiPriority="64" w:unhideWhenUsed="0"/>
+    <w:lsdException w:name="Medium List 1 Accent 5" w:semiHidden="0" w:uiPriority="65" w:unhideWhenUsed="0"/>
+    <w:lsdException w:name="Medium List 2 Accent 5" w:semiHidden="0" w:uiPriority="66" w:unhideWhenUsed="0"/>
+    <w:lsdException w:name="Medium Grid 1 Accent 5" w:semiHidden="0" w:uiPriority="67" w:unhideWhenUsed="0"/>
+    <w:lsdException w:name="Medium Grid 2 Accent 5" w:semiHidden="0" w:uiPriority="68" w:unhideWhenUsed="0"/>
+    <w:lsdException w:name="Medium Grid 3 Accent 5" w:semiHidden="0" w:uiPriority="69" w:unhideWhenUsed="0"/>
+    <w:lsdException w:name="Dark List Accent 5" w:semiHidden="0" w:uiPriority="70" w:unhideWhenUsed="0"/>
+    <w:lsdException w:name="Colorful Shading Accent 5" w:semiHidden="0" w:uiPriority="71" w:unhideWhenUsed="0"/>
+    <w:lsdException w:name="Colorful List Accent 5" w:semiHidden="0" w:uiPriority="72" w:unhideWhenUsed="0"/>
+    <w:lsdException w:name="Colorful Grid Accent 5" w:semiHidden="0" w:uiPriority="73" w:unhideWhenUsed="0"/>
+    <w:lsdException w:name="Light Shading Accent 6" w:semiHidden="0" w:uiPriority="60" w:unhideWhenUsed="0"/>
+    <w:lsdException w:name="Light List Accent 6" w:semiHidden="0" w:uiPriority="61" w:unhideWhenUsed="0"/>
+    <w:lsdException w:name="Light Grid Accent 6" w:semiHidden="0" w:uiPriority="62" w:unhideWhenUsed="0"/>
+    <w:lsdException w:name="Medium Shading 1 Accent 6" w:semiHidden="0" w:uiPriority="63" w:unhideWhenUsed="0"/>
+    <w:lsdException w:name="Medium Shading 2 Accent 6" w:semiHidden="0" w:uiPriority="64" w:unhideWhenUsed="0"/>
+    <w:lsdException w:name="Medium List 1 Accent 6" w:semiHidden="0" w:uiPriority="65" w:unhideWhenUsed="0"/>
+    <w:lsdException w:name="Medium List 2 Accent 6" w:semiHidden="0" w:uiPriority="66" w:unhideWhenUsed="0"/>
+    <w:lsdException w:name="Medium Grid 1 Accent 6" w:semiHidden="0" w:uiPriority="67" w:unhideWhenUsed="0"/>
+    <w:lsdException w:name="Medium Grid 2 Accent 6" w:semiHidden="0" w:uiPriority="68" w:unhideWhenUsed="0"/>
+    <w:lsdException w:name="Medium Grid 3 Accent 6" w:semiHidden="0" w:uiPriority="69" w:unhideWhenUsed="0"/>
+    <w:lsdException w:name="Dark List Accent 6" w:semiHidden="0" w:uiPriority="70" w:unhideWhenUsed="0"/>
+    <w:lsdException w:name="Colorful Shading Accent 6" w:semiHidden="0" w:uiPriority="71" w:unhideWhenUsed="0"/>
+    <w:lsdException w:name="Colorful List Accent 6" w:semiHidden="0" w:uiPriority="72" w:unhideWhenUsed="0"/>
+    <w:lsdException w:name="Colorful Grid Accent 6" w:semiHidden="0" w:uiPriority="73" w:unhideWhenUsed="0"/>
+    <w:lsdException w:name="Subtle Emphasis" w:semiHidden="0" w:uiPriority="19" w:unhideWhenUsed="0" w:qFormat="1"/>
+    <w:lsdException w:name="Intense Emphasis" w:semiHidden="0" w:uiPriority="21" w:unhideWhenUsed="0" w:qFormat="1"/>
+    <w:lsdException w:name="Subtle Reference" w:semiHidden="0" w:uiPriority="31" w:unhideWhenUsed="0" w:qFormat="1"/>
+    <w:lsdException w:name="Intense Reference" w:semiHidden="0" w:uiPriority="32" w:unhideWhenUsed="0" w:qFormat="1"/>
+    <w:lsdException w:name="Book Title" w:semiHidden="0" w:uiPriority="33" w:unhideWhenUsed="0" w:qFormat="1"/>
+    <w:lsdException w:name="Bibliography" w:uiPriority="37"/>
+    <w:lsdException w:name="TOC Heading" w:uiPriority="39" w:qFormat="1"/>
+  </w:latentStyles>
+  <w:style w:type="paragraph" w:default="1" w:styleId="Normal">
+    <w:name w:val="Normal"/>
+    <w:qFormat/>
+  </w:style>
+  <w:style w:type="character" w:default="1" w:styleId="DefaultParagraphFont">
+    <w:name w:val="Default Paragraph Font"/>
+    <w:uiPriority w:val="1"/>
+    <w:semiHidden/>
+    <w:unhideWhenUsed/>
+  </w:style>
+  <w:style w:type="table" w:default="1" w:styleId="TableNormal">
+    <w:name w:val="Normal Table"/>
+    <w:uiPriority w:val="99"/>
+    <w:semiHidden/>
+    <w:unhideWhenUsed/>
+    <w:tblPr>
+      <w:tblInd w:w="0" w:type="dxa"/>
+      <w:tblCellMar>
+        <w:top w:w="0" w:type="dxa"/>
+        <w:left w:w="108" w:type="dxa"/>
+        <w:bottom w:w="0" w:type="dxa"/>
+        <w:right w:w="108" w:type="dxa"/>
+      </w:tblCellMar>
+    </w:tblPr>
+  </w:style>
+  <w:style w:type="numbering" w:default="1" w:styleId="NoList">
+    <w:name w:val="No List"/>
+    <w:uiPriority w:val="99"/>
+    <w:semiHidden/>
+    <w:unhideWhenUsed/>
+  </w:style>
+</w:styles>
+</file>
+
 <file path=word/theme/theme1.xml><?xml version="1.0" encoding="utf-8"?>
 <a:theme xmlns:a="http://schemas.openxmlformats.org/drawingml/2006/main" name="Office Theme">
   <a:themeElements>
@@ -26858,7 +27767,7 @@
 </file>
 
 <file path=customXml/itemProps1.xml><?xml version="1.0" encoding="utf-8"?>
-<ds:datastoreItem xmlns:ds="http://schemas.openxmlformats.org/officeDocument/2006/customXml" ds:itemID="{3F3609E2-4C4D-4510-A5C5-8A46E88BB488}">
+<ds:datastoreItem xmlns:ds="http://schemas.openxmlformats.org/officeDocument/2006/customXml" ds:itemID="{01666F22-4071-4CF1-91BD-FC2215C8BB3D}">
   <ds:schemaRefs>
     <ds:schemaRef ds:uri="http://schemas.openxmlformats.org/officeDocument/2006/bibliography"/>
   </ds:schemaRefs>

</xml_diff>

<commit_message>
laporan kp: - replace pln watch data importer -> apel disjatim importer - replace pln watch -> apel disjatim
</commit_message>
<xml_diff>
--- a/doc/Laporan KP/Laporan KP plnwatch.docx
+++ b/doc/Laporan KP/Laporan KP plnwatch.docx
@@ -85,7 +85,19 @@
           <w:sz w:val="24"/>
           <w:szCs w:val="24"/>
         </w:rPr>
-        <w:t>PLN Watch, Sistem Pelaporan Pelanggan yang Terindikasi Melakukan Kecurangan</w:t>
+        <w:t>APEL DISJATIM</w:t>
+      </w:r>
+      <w:r>
+        <w:rPr>
+          <w:rFonts w:cs="Times New Roman"/>
+          <w:b/>
+          <w:bCs/>
+          <w:i/>
+          <w:iCs/>
+          <w:sz w:val="24"/>
+          <w:szCs w:val="24"/>
+        </w:rPr>
+        <w:t>, Sistem Pelaporan Pelanggan yang Terindikasi Melakukan Kecurangan</w:t>
       </w:r>
       <w:r>
         <w:rPr>
@@ -574,7 +586,14 @@
           <w:b/>
           <w:bCs/>
         </w:rPr>
-        <w:t>PLN Watch, Sistem Pelaporan Pelanggan yang Terindikasi Melakukan Kecurangan Terhadap Meteran Listrik di Jawa Timur Berbasis Web</w:t>
+        <w:t>APEL DISJATIM</w:t>
+      </w:r>
+      <w:r>
+        <w:rPr>
+          <w:b/>
+          <w:bCs/>
+        </w:rPr>
+        <w:t>, Sistem Pelaporan Pelanggan yang Terindikasi Melakukan Kecurangan Terhadap Meteran Listrik di Jawa Timur Berbasis Web</w:t>
       </w:r>
     </w:p>
     <w:p>
@@ -918,7 +937,7 @@
                 <w:bCs/>
                 <w:u w:val="single"/>
               </w:rPr>
-              <w:t>Nama</w:t>
+              <w:t>Anton S. B. Utomo</w:t>
             </w:r>
           </w:p>
           <w:p>
@@ -927,7 +946,6 @@
               <w:rPr>
                 <w:b/>
                 <w:bCs/>
-                <w:lang w:val="id-ID"/>
               </w:rPr>
             </w:pPr>
             <w:r>
@@ -936,7 +954,14 @@
                 <w:bCs/>
                 <w:lang w:val="id-ID"/>
               </w:rPr>
-              <w:t>NIK :</w:t>
+              <w:t>NI</w:t>
+            </w:r>
+            <w:r>
+              <w:rPr>
+                <w:b/>
+                <w:bCs/>
+              </w:rPr>
+              <w:t>D.</w:t>
             </w:r>
             <w:r>
               <w:rPr>
@@ -945,6 +970,13 @@
                 <w:lang w:val="id-ID"/>
               </w:rPr>
               <w:t xml:space="preserve"> </w:t>
+            </w:r>
+            <w:r>
+              <w:rPr>
+                <w:b/>
+                <w:bCs/>
+              </w:rPr>
+              <w:t>62812755</w:t>
             </w:r>
           </w:p>
         </w:tc>
@@ -1048,7 +1080,16 @@
           <w:b/>
           <w:bCs/>
         </w:rPr>
-        <w:t>PLN Watch, Sistem Pelaporan Pelanggan yang Terindikasi Melakukan Kecurangan Terhadap Meteran Listrik di Jawa Timur Berbasis Web</w:t>
+        <w:t>APEL DISJATIM</w:t>
+      </w:r>
+      <w:bookmarkStart w:id="6" w:name="_GoBack"/>
+      <w:bookmarkEnd w:id="6"/>
+      <w:r>
+        <w:rPr>
+          <w:b/>
+          <w:bCs/>
+        </w:rPr>
+        <w:t>, Sistem Pelaporan Pelanggan yang Terindikasi Melakukan Kecurangan Terhadap Meteran Listrik di Jawa Timur Berbasis Web</w:t>
       </w:r>
     </w:p>
     <w:p>
@@ -1341,7 +1382,7 @@
           <w:lang w:val="id-ID"/>
         </w:rPr>
       </w:pPr>
-      <w:bookmarkStart w:id="6" w:name="_Toc336534143"/>
+      <w:bookmarkStart w:id="7" w:name="_Toc336534143"/>
       <w:r>
         <w:rPr>
           <w:lang w:val="id-ID"/>
@@ -1349,7 +1390,7 @@
         <w:lastRenderedPageBreak/>
         <w:t>DAFTAR ISI</w:t>
       </w:r>
-      <w:bookmarkEnd w:id="6"/>
+      <w:bookmarkEnd w:id="7"/>
     </w:p>
     <w:sdt>
       <w:sdtPr>
@@ -1359,6 +1400,7 @@
           <w:docPartUnique/>
         </w:docPartObj>
       </w:sdtPr>
+      <w:sdtEndPr/>
       <w:sdtContent>
         <w:p>
           <w:pPr>
@@ -2708,7 +2750,21 @@
                 <w:rStyle w:val="Hyperlink"/>
                 <w:noProof/>
               </w:rPr>
-              <w:t>Aplikasi Web (PLN Watch)</w:t>
+              <w:t>Aplikasi Web (</w:t>
+            </w:r>
+            <w:r>
+              <w:rPr>
+                <w:rStyle w:val="Hyperlink"/>
+                <w:noProof/>
+              </w:rPr>
+              <w:t>Apel Disjatim</w:t>
+            </w:r>
+            <w:r>
+              <w:rPr>
+                <w:rStyle w:val="Hyperlink"/>
+                <w:noProof/>
+              </w:rPr>
+              <w:t>)</w:t>
             </w:r>
             <w:r>
               <w:rPr>
@@ -2796,7 +2852,21 @@
                 <w:rStyle w:val="Hyperlink"/>
                 <w:noProof/>
               </w:rPr>
-              <w:t>Aplikasi Desktop (PLN Watch Data Importer)</w:t>
+              <w:t>Aplikasi Desktop (</w:t>
+            </w:r>
+            <w:r>
+              <w:rPr>
+                <w:rStyle w:val="Hyperlink"/>
+                <w:noProof/>
+              </w:rPr>
+              <w:t>Apel Disjatim Importer</w:t>
+            </w:r>
+            <w:r>
+              <w:rPr>
+                <w:rStyle w:val="Hyperlink"/>
+                <w:noProof/>
+              </w:rPr>
+              <w:t>)</w:t>
             </w:r>
             <w:r>
               <w:rPr>
@@ -4427,9 +4497,8 @@
               <w:rPr>
                 <w:rStyle w:val="Hyperlink"/>
                 <w:noProof/>
-                <w:lang w:val="id-ID"/>
-              </w:rPr>
-              <w:t>PLN Watch</w:t>
+              </w:rPr>
+              <w:t>Apel Disjatim</w:t>
             </w:r>
             <w:r>
               <w:rPr>
@@ -5033,9 +5102,16 @@
               <w:rPr>
                 <w:rStyle w:val="Hyperlink"/>
                 <w:noProof/>
+              </w:rPr>
+              <w:t>Apel Disjatim</w:t>
+            </w:r>
+            <w:r>
+              <w:rPr>
+                <w:rStyle w:val="Hyperlink"/>
+                <w:noProof/>
                 <w:lang w:val="id-ID"/>
               </w:rPr>
-              <w:t>PLN Watch Data Importer</w:t>
+              <w:t xml:space="preserve"> Importer</w:t>
             </w:r>
             <w:r>
               <w:rPr>
@@ -6280,7 +6356,7 @@
           <w:lang w:val="id-ID"/>
         </w:rPr>
       </w:pPr>
-      <w:bookmarkStart w:id="7" w:name="_Toc336534144"/>
+      <w:bookmarkStart w:id="8" w:name="_Toc336534144"/>
       <w:r>
         <w:rPr>
           <w:lang w:val="id-ID"/>
@@ -6288,7 +6364,7 @@
         <w:lastRenderedPageBreak/>
         <w:t>DAFTAR GAMBAR</w:t>
       </w:r>
-      <w:bookmarkEnd w:id="7"/>
+      <w:bookmarkEnd w:id="8"/>
     </w:p>
     <w:p>
       <w:pPr>
@@ -6404,7 +6480,14 @@
           <w:color w:val="000000" w:themeColor="text1"/>
           <w:lang w:val="id-ID"/>
         </w:rPr>
-        <w:t xml:space="preserve"> Diagram Alir Penggunaan PLN Watch</w:t>
+        <w:t xml:space="preserve"> Diagram Alir Penggunaan </w:t>
+      </w:r>
+      <w:r>
+        <w:rPr>
+          <w:noProof/>
+          <w:color w:val="000000" w:themeColor="text1"/>
+        </w:rPr>
+        <w:t>Apel Disjatim</w:t>
       </w:r>
       <w:r>
         <w:rPr>
@@ -6474,7 +6557,22 @@
           <w:color w:val="000000" w:themeColor="text1"/>
           <w:lang w:val="id-ID"/>
         </w:rPr>
-        <w:t xml:space="preserve"> Diagram Alir Penggunaan PLN Watch Data Importer</w:t>
+        <w:t xml:space="preserve"> Diagram Alir Penggunaan </w:t>
+      </w:r>
+      <w:r>
+        <w:rPr>
+          <w:noProof/>
+          <w:color w:val="000000" w:themeColor="text1"/>
+        </w:rPr>
+        <w:t>Apel Disjatim</w:t>
+      </w:r>
+      <w:r>
+        <w:rPr>
+          <w:noProof/>
+          <w:color w:val="000000" w:themeColor="text1"/>
+          <w:lang w:val="id-ID"/>
+        </w:rPr>
+        <w:t xml:space="preserve"> Importer</w:t>
       </w:r>
       <w:r>
         <w:rPr>
@@ -6977,12 +7075,12 @@
       <w:pPr>
         <w:pStyle w:val="Heading1"/>
       </w:pPr>
-      <w:bookmarkStart w:id="8" w:name="_Toc336534145"/>
+      <w:bookmarkStart w:id="9" w:name="_Toc336534145"/>
       <w:r>
         <w:lastRenderedPageBreak/>
         <w:t>BAB I PENDAHULUAN</w:t>
       </w:r>
-      <w:bookmarkEnd w:id="8"/>
+      <w:bookmarkEnd w:id="9"/>
     </w:p>
     <w:p>
       <w:pPr>
@@ -6996,7 +7094,7 @@
           <w:szCs w:val="24"/>
         </w:rPr>
       </w:pPr>
-      <w:bookmarkStart w:id="9" w:name="_Toc336534146"/>
+      <w:bookmarkStart w:id="10" w:name="_Toc336534146"/>
       <w:r>
         <w:rPr>
           <w:rFonts w:cs="Times New Roman"/>
@@ -7004,7 +7102,7 @@
         </w:rPr>
         <w:t>Latar Belakang</w:t>
       </w:r>
-      <w:bookmarkEnd w:id="9"/>
+      <w:bookmarkEnd w:id="10"/>
     </w:p>
     <w:p>
       <w:pPr>
@@ -7012,6 +7110,7 @@
         <w:ind w:left="0" w:firstLine="567"/>
         <w:jc w:val="both"/>
       </w:pPr>
+      <w:proofErr w:type="gramStart"/>
       <w:r>
         <w:t>PT. PLN (Persero)</w:t>
       </w:r>
@@ -7025,7 +7124,11 @@
         <w:t xml:space="preserve"> untuk area Jawa Timur</w:t>
       </w:r>
       <w:r>
-        <w:t xml:space="preserve">. </w:t>
+        <w:t>.</w:t>
+      </w:r>
+      <w:proofErr w:type="gramEnd"/>
+      <w:r>
+        <w:t xml:space="preserve"> </w:t>
       </w:r>
       <w:r>
         <w:t xml:space="preserve">Dengan </w:t>
@@ -7061,6 +7164,7 @@
           <w:lang w:val="id-ID"/>
         </w:rPr>
       </w:pPr>
+      <w:proofErr w:type="gramStart"/>
       <w:r>
         <w:t>Untuk itu diperlukan suatu sistem yang dapat mengolah informasi yang diperoleh PT. PLN (Persero)</w:t>
       </w:r>
@@ -7068,7 +7172,25 @@
         <w:t xml:space="preserve"> Distribusi Jawa Timur untuk mencegah </w:t>
       </w:r>
       <w:r>
-        <w:t xml:space="preserve">kecurangan yang terjadi. PLN Watch merupakan sebuah layanan berbasis website yang akan mengolah data pelanggan </w:t>
+        <w:t>kecurangan yang terjadi.</w:t>
+      </w:r>
+      <w:proofErr w:type="gramEnd"/>
+      <w:r>
+        <w:t xml:space="preserve"> </w:t>
+      </w:r>
+      <w:r>
+        <w:t>Apel Disjatim</w:t>
+      </w:r>
+      <w:r>
+        <w:t xml:space="preserve"> merupakan sebuah layanan berbasis website yang </w:t>
+      </w:r>
+      <w:proofErr w:type="gramStart"/>
+      <w:r>
+        <w:t>akan</w:t>
+      </w:r>
+      <w:proofErr w:type="gramEnd"/>
+      <w:r>
+        <w:t xml:space="preserve"> mengolah data pelanggan </w:t>
       </w:r>
       <w:r>
         <w:t xml:space="preserve">PT. PLN (Persero) Distribusi Jawa Timur </w:t>
@@ -7091,11 +7213,11 @@
           <w:numId w:val="18"/>
         </w:numPr>
       </w:pPr>
-      <w:bookmarkStart w:id="10" w:name="_Toc336534147"/>
+      <w:bookmarkStart w:id="11" w:name="_Toc336534147"/>
       <w:r>
         <w:t>Permasalahan</w:t>
       </w:r>
-      <w:bookmarkEnd w:id="10"/>
+      <w:bookmarkEnd w:id="11"/>
     </w:p>
     <w:p>
       <w:pPr>
@@ -7113,8 +7235,13 @@
         <w:t>a</w:t>
       </w:r>
       <w:r>
-        <w:t>n yang kerap terjadi yaitu :</w:t>
-      </w:r>
+        <w:t xml:space="preserve">n yang kerap terjadi </w:t>
+      </w:r>
+      <w:proofErr w:type="gramStart"/>
+      <w:r>
+        <w:t>yaitu :</w:t>
+      </w:r>
+      <w:proofErr w:type="gramEnd"/>
     </w:p>
     <w:p>
       <w:pPr>
@@ -7174,7 +7301,15 @@
         <w:t>asca</w:t>
       </w:r>
       <w:r>
-        <w:t xml:space="preserve"> bayar memanipulasi alat meteran agar listrik tetap dapat mengalir di luar masa aktif</w:t>
+        <w:t xml:space="preserve"> </w:t>
+      </w:r>
+      <w:proofErr w:type="gramStart"/>
+      <w:r>
+        <w:t>bayar</w:t>
+      </w:r>
+      <w:proofErr w:type="gramEnd"/>
+      <w:r>
+        <w:t xml:space="preserve"> memanipulasi alat meteran agar listrik tetap dapat mengalir di luar masa aktif</w:t>
       </w:r>
       <w:r>
         <w:rPr>
@@ -7213,11 +7348,11 @@
           <w:numId w:val="18"/>
         </w:numPr>
       </w:pPr>
-      <w:bookmarkStart w:id="11" w:name="_Toc336534148"/>
+      <w:bookmarkStart w:id="12" w:name="_Toc336534148"/>
       <w:r>
         <w:t>Tujuan dan Manfaat</w:t>
       </w:r>
-      <w:bookmarkEnd w:id="11"/>
+      <w:bookmarkEnd w:id="12"/>
     </w:p>
     <w:p>
       <w:pPr>
@@ -7226,7 +7361,21 @@
         <w:jc w:val="both"/>
       </w:pPr>
       <w:r>
-        <w:t>Dengan semua fitur yang terdapat pada PLN Watch , dapat membantu PT. PLN (Persero) Distribusi Jawa Timur</w:t>
+        <w:t xml:space="preserve">Dengan semua fitur yang terdapat pada </w:t>
+      </w:r>
+      <w:r>
+        <w:t xml:space="preserve">Apel </w:t>
+      </w:r>
+      <w:proofErr w:type="gramStart"/>
+      <w:r>
+        <w:t>Disjatim</w:t>
+      </w:r>
+      <w:r>
+        <w:t xml:space="preserve"> ,</w:t>
+      </w:r>
+      <w:proofErr w:type="gramEnd"/>
+      <w:r>
+        <w:t xml:space="preserve"> dapat membantu PT. PLN (Persero) Distribusi Jawa Timur</w:t>
       </w:r>
       <w:r>
         <w:t xml:space="preserve"> untuk</w:t>
@@ -7250,12 +7399,12 @@
           <w:numId w:val="18"/>
         </w:numPr>
       </w:pPr>
-      <w:bookmarkStart w:id="12" w:name="_Toc336534149"/>
+      <w:bookmarkStart w:id="13" w:name="_Toc336534149"/>
       <w:r>
         <w:lastRenderedPageBreak/>
         <w:t>Batasan Masalah</w:t>
       </w:r>
-      <w:bookmarkEnd w:id="12"/>
+      <w:bookmarkEnd w:id="13"/>
     </w:p>
     <w:p>
       <w:pPr>
@@ -7266,8 +7415,12 @@
           <w:lang w:val="id-ID"/>
         </w:rPr>
       </w:pPr>
-      <w:r>
-        <w:t>PLN Watch terbatas pada l</w:t>
+      <w:proofErr w:type="gramStart"/>
+      <w:r>
+        <w:t>Apel Disjatim</w:t>
+      </w:r>
+      <w:r>
+        <w:t xml:space="preserve"> terbatas pada l</w:t>
       </w:r>
       <w:r>
         <w:t>ingkup area PT. PLN (Persero) D</w:t>
@@ -7281,6 +7434,7 @@
       <w:r>
         <w:t>stribusi Jawa Timur, untuk di luar area distribusi perlu dilakukan pengembangan lebih lanjut.</w:t>
       </w:r>
+      <w:proofErr w:type="gramEnd"/>
     </w:p>
     <w:p>
       <w:pPr>
@@ -7331,11 +7485,11 @@
           <w:numId w:val="18"/>
         </w:numPr>
       </w:pPr>
-      <w:bookmarkStart w:id="13" w:name="_Toc336534150"/>
+      <w:bookmarkStart w:id="14" w:name="_Toc336534150"/>
       <w:r>
         <w:t>Sistematika Penulisan</w:t>
       </w:r>
-      <w:bookmarkEnd w:id="13"/>
+      <w:bookmarkEnd w:id="14"/>
     </w:p>
     <w:p>
       <w:pPr>
@@ -7686,12 +7840,12 @@
       <w:pPr>
         <w:pStyle w:val="Heading1"/>
       </w:pPr>
-      <w:bookmarkStart w:id="14" w:name="_Toc336534151"/>
+      <w:bookmarkStart w:id="15" w:name="_Toc336534151"/>
       <w:r>
         <w:lastRenderedPageBreak/>
         <w:t>BAB II PROFIL PERUSAHAAN</w:t>
       </w:r>
-      <w:bookmarkEnd w:id="14"/>
+      <w:bookmarkEnd w:id="15"/>
     </w:p>
     <w:p>
       <w:pPr>
@@ -7705,14 +7859,14 @@
           <w:lang w:val="id-ID"/>
         </w:rPr>
       </w:pPr>
-      <w:bookmarkStart w:id="15" w:name="_Toc336534152"/>
+      <w:bookmarkStart w:id="16" w:name="_Toc336534152"/>
       <w:r>
         <w:rPr>
           <w:lang w:val="id-ID"/>
         </w:rPr>
         <w:t>Jenis Usaha</w:t>
       </w:r>
-      <w:bookmarkEnd w:id="15"/>
+      <w:bookmarkEnd w:id="16"/>
     </w:p>
     <w:p>
       <w:pPr>
@@ -7735,7 +7889,15 @@
         <w:jc w:val="both"/>
       </w:pPr>
       <w:r>
-        <w:t>Jumlah pelanggan PLN Distribusi Jawa Timur sampai dengan Juni 2011 adalah 7.671.007 dengan daya tersambung 11.331.554 MVA, dengan penjualan rata-rata per bulan 1.970.727 MWH, dan pendapatan rata-rata per bulan 1,3 Triliun.</w:t>
+        <w:t>Jumlah pelanggan PLN Distribusi Jawa Timur sampai dengan Juni 2011 adalah 7.671.007 dengan daya tersambung 11.331.554 MVA, dengan penjualan rata-rata per bulan 1.970.727 MWH, dan pendapatan rata-rata per bulan 1</w:t>
+      </w:r>
+      <w:proofErr w:type="gramStart"/>
+      <w:r>
+        <w:t>,3</w:t>
+      </w:r>
+      <w:proofErr w:type="gramEnd"/>
+      <w:r>
+        <w:t xml:space="preserve"> Triliun.</w:t>
       </w:r>
     </w:p>
     <w:p>
@@ -7744,7 +7906,23 @@
         <w:jc w:val="both"/>
       </w:pPr>
       <w:r>
-        <w:t>Rasio elektrifikasi di Jawa Timur sebesar 73,66 %, dari jumlah rumah tangga sebanyak 9.862.111 yang sudah menjadi pelanggan PLN sebanyak 7.264.607. Sedangkan rasio desa berlistrik adalah 99,53%, dari jumlah desa sebanyak 8.501, desa yang sudah berlistrik sebanyak 8.461, dan yang belum berlistrik sebanyak 40 desa.</w:t>
+        <w:t>Rasio elektrifikasi di Jawa Timur sebesar 73</w:t>
+      </w:r>
+      <w:proofErr w:type="gramStart"/>
+      <w:r>
+        <w:t>,66</w:t>
+      </w:r>
+      <w:proofErr w:type="gramEnd"/>
+      <w:r>
+        <w:t xml:space="preserve"> %, dari jumlah rumah tangga sebanyak 9.862.111 yang sudah menjadi pelanggan PLN sebanyak 7.264.607. Sedangkan rasio desa berlistrik adalah 99</w:t>
+      </w:r>
+      <w:proofErr w:type="gramStart"/>
+      <w:r>
+        <w:t>,53</w:t>
+      </w:r>
+      <w:proofErr w:type="gramEnd"/>
+      <w:r>
+        <w:t>%, dari jumlah desa sebanyak 8.501, desa yang sudah berlistrik sebanyak 8.461, dan yang belum berlistrik sebanyak 40 desa.</w:t>
       </w:r>
     </w:p>
     <w:p>
@@ -7753,7 +7931,31 @@
         <w:jc w:val="both"/>
       </w:pPr>
       <w:r>
-        <w:t>Panjang Jaringan Saluran Udara Tegangan Tinggi adalah 5.081,32 Kms, Jaringan Saluran Udara Tegangan Extra Tinggi adalah 1.354,47 Kms, Tegangan Menengah adalah 31.829,81  Kms , panjang Jaringan Tegangan Rendah adalah 59.159,10  Kms , jumlah trafo terpasang sebanyak 42.635  Unit , dengan kapasitas 5.456.484,50  KVA, Jumlah Gardu Induk sebanyak 113 buah, jumlah trafo gardu induk sebanyak 223 buah, dengan kapasitas 8.244 MVA. Jumlah gardu Distribusi/transformator sebanyak 42.635 buah dengan kapasitas 5.456 MVA. Jumlah penyulang sebanyak 945 buah. Beban tertinggi Jatim adalah 3.916 MW dengan beban tertinggi rata-rata per penyulang sebesar 3,50 MW.</w:t>
+        <w:t xml:space="preserve">Panjang Jaringan Saluran Udara Tegangan Tinggi adalah 5.081,32 Kms, Jaringan Saluran Udara Tegangan Extra Tinggi adalah 1.354,47 Kms, Tegangan Menengah adalah 31.829,81  Kms , panjang Jaringan Tegangan Rendah adalah 59.159,10  Kms , jumlah trafo terpasang sebanyak 42.635  Unit , dengan kapasitas 5.456.484,50  KVA, Jumlah Gardu Induk sebanyak 113 buah, jumlah trafo gardu induk sebanyak 223 buah, dengan kapasitas 8.244 MVA. </w:t>
+      </w:r>
+      <w:proofErr w:type="gramStart"/>
+      <w:r>
+        <w:t>Jumlah gardu Distribusi/transformator sebanyak 42.635 buah dengan kapasitas 5.456 MVA.</w:t>
+      </w:r>
+      <w:proofErr w:type="gramEnd"/>
+      <w:r>
+        <w:t xml:space="preserve"> </w:t>
+      </w:r>
+      <w:proofErr w:type="gramStart"/>
+      <w:r>
+        <w:t>Jumlah penyulang sebanyak 945 buah.</w:t>
+      </w:r>
+      <w:proofErr w:type="gramEnd"/>
+      <w:r>
+        <w:t xml:space="preserve"> Beban tertinggi Jatim adalah 3.916 MW dengan beban tertinggi rata-rata per penyulang sebesar 3</w:t>
+      </w:r>
+      <w:proofErr w:type="gramStart"/>
+      <w:r>
+        <w:t>,50</w:t>
+      </w:r>
+      <w:proofErr w:type="gramEnd"/>
+      <w:r>
+        <w:t xml:space="preserve"> MW.</w:t>
       </w:r>
     </w:p>
     <w:p>
@@ -7871,7 +8073,15 @@
         <w:jc w:val="both"/>
       </w:pPr>
       <w:r>
-        <w:t>Jumlah transfer tenaga listrik dari PT PLN (Persero) Penyaluran dan Pusat Pengaturan Beban Jawa Bali, PLTD, PLTM, PLTD sewa dan Pembangkit Swasta lainnya pada tahun 2007 sebanyak 21.163.305 MWh. Jumlah tersebut meningkat 5,53 % jika dibandingkan dengan tahun sebelumnya.</w:t>
+        <w:t>Jumlah transfer tenaga listrik dari PT PLN (Persero) Penyaluran dan Pusat Pengaturan Beban Jawa Bali, PLTD, PLTM, PLTD sewa dan Pembangkit Swasta lainnya pada tahun 2007 sebanyak 21.163.305 MWh. Jumlah tersebut meningkat 5</w:t>
+      </w:r>
+      <w:proofErr w:type="gramStart"/>
+      <w:r>
+        <w:t>,53</w:t>
+      </w:r>
+      <w:proofErr w:type="gramEnd"/>
+      <w:r>
+        <w:t xml:space="preserve"> % jika dibandingkan dengan tahun sebelumnya.</w:t>
       </w:r>
     </w:p>
     <w:p>
@@ -7888,8 +8098,13 @@
         <w:jc w:val="both"/>
       </w:pPr>
       <w:r>
-        <w:t>Penjualan tenaga listrik dari bulan Januari sampai dengan bulan Oktober tahun 2010 sebesar 16,091,443,147 kWh, Daya tersambung 10,713,251 kVA .</w:t>
-      </w:r>
+        <w:t xml:space="preserve">Penjualan tenaga listrik dari bulan Januari sampai dengan bulan Oktober tahun 2010 sebesar 16,091,443,147 kWh, Daya tersambung 10,713,251 </w:t>
+      </w:r>
+      <w:proofErr w:type="gramStart"/>
+      <w:r>
+        <w:t>kVA .</w:t>
+      </w:r>
+      <w:proofErr w:type="gramEnd"/>
     </w:p>
     <w:p>
       <w:pPr>
@@ -7905,7 +8120,23 @@
         <w:jc w:val="both"/>
       </w:pPr>
       <w:r>
-        <w:t>Harga jual listrik yang diterapkan berbeda untuk tiap segmentasinya, namun apabila jumlah tersebut dijumlahkan dan dirata-rata per bulannya diperoleh nilai 681.96 Rp./KWh untuk bulan Oktober tahun 2010. Sedangkan nilai jual rata-rata pada tahun 2009 mencapai 658.69 Rp./KWh.</w:t>
+        <w:t>Harga jual listrik yang diterapkan berbeda untuk tiap segmentasinya, namun apabila jumlah tersebut dijumlahkan dan dirata-rata per bulannya diperoleh nilai 681.96 Rp</w:t>
+      </w:r>
+      <w:proofErr w:type="gramStart"/>
+      <w:r>
+        <w:t>./</w:t>
+      </w:r>
+      <w:proofErr w:type="gramEnd"/>
+      <w:r>
+        <w:t>KWh untuk bulan Oktober tahun 2010. Sedangkan nilai jual rata-rata pada tahun 2009 mencapai 658.69 Rp</w:t>
+      </w:r>
+      <w:proofErr w:type="gramStart"/>
+      <w:r>
+        <w:t>./</w:t>
+      </w:r>
+      <w:proofErr w:type="gramEnd"/>
+      <w:r>
+        <w:t>KWh.</w:t>
       </w:r>
     </w:p>
     <w:p>
@@ -7943,8 +8174,21 @@
         <w:jc w:val="both"/>
       </w:pPr>
       <w:r>
-        <w:t>Pemadaman listrik yang mengakibatkan terputusnya aliran listrik dari bulan Januari sampai dengan bulan Oktober tahun 2010 mencapai 2,03 kali/pelanggan. Sedangkan untuk lamanya padam, sampai dengan bulan Oktober tahun 2010 mencapai 72.41 menit/pelanggan.</w:t>
-      </w:r>
+        <w:t>Pemadaman listrik yang mengakibatkan terputusnya aliran listrik dari bulan Januari sampai dengan bulan Oktober tahun 2010 mencapai 2</w:t>
+      </w:r>
+      <w:proofErr w:type="gramStart"/>
+      <w:r>
+        <w:t>,03</w:t>
+      </w:r>
+      <w:proofErr w:type="gramEnd"/>
+      <w:r>
+        <w:t xml:space="preserve"> kali/pelanggan. </w:t>
+      </w:r>
+      <w:proofErr w:type="gramStart"/>
+      <w:r>
+        <w:t>Sedangkan untuk lamanya padam, sampai dengan bulan Oktober tahun 2010 mencapai 72.41 menit/pelanggan.</w:t>
+      </w:r>
+      <w:proofErr w:type="gramEnd"/>
     </w:p>
     <w:p>
       <w:pPr>
@@ -7959,9 +8203,19 @@
         <w:ind w:firstLine="567"/>
         <w:jc w:val="both"/>
       </w:pPr>
-      <w:r>
-        <w:t>Susut (losses) atau kerugian akibat tidak dapat dijualnya kepada konsumen dapat terjadi karena alasan Teknis dan Non Teknis sesuai Keputusan Direksi No.217-1.K/DIR/2005. Besarnya losses sampai dengan bulan Oktober tahun 2010 mencapai 6.39 %.</w:t>
-      </w:r>
+      <w:proofErr w:type="gramStart"/>
+      <w:r>
+        <w:t>Susut (losses) atau kerugian akibat tidak dapat dijualnya kepada konsumen dapat terjadi karena alasan Teknis dan Non Teknis sesuai Keputusan Direksi No.217-1.K/DIR/2005.</w:t>
+      </w:r>
+      <w:proofErr w:type="gramEnd"/>
+      <w:r>
+        <w:t xml:space="preserve"> </w:t>
+      </w:r>
+      <w:proofErr w:type="gramStart"/>
+      <w:r>
+        <w:t>Besarnya losses sampai dengan bulan Oktober tahun 2010 mencapai 6.39 %.</w:t>
+      </w:r>
+      <w:proofErr w:type="gramEnd"/>
     </w:p>
     <w:p>
       <w:pPr>
@@ -7976,9 +8230,11 @@
         <w:ind w:firstLine="567"/>
         <w:jc w:val="both"/>
       </w:pPr>
+      <w:proofErr w:type="gramStart"/>
       <w:r>
         <w:t>Jumlah Pegawai sampai dengan bulan Juni tahun 2010 sebanyak 3,256 pegawai.</w:t>
       </w:r>
+      <w:proofErr w:type="gramEnd"/>
     </w:p>
     <w:p>
       <w:pPr>
@@ -7994,7 +8250,15 @@
         <w:jc w:val="both"/>
       </w:pPr>
       <w:r>
-        <w:t>Jumlah Desa yang dilistriki dari total desa 8.497 desa terdiri dari 794 desa dalam kota dan 7.703 desa luar kota, sampai dengan tahun 2007 untuk daerah Kabupaten dan Kota terlistriki sebanyak 8.429 desa dengan rincian 792 desa dalam kota (100%) dan 7.637 desa luar kota (98.14%). Sehingga rasio elektrifikasi desa sebesar 98,20 %.</w:t>
+        <w:t>Jumlah Desa yang dilistriki dari total desa 8.497 desa terdiri dari 794 desa dalam kota dan 7.703 desa luar kota, sampai dengan tahun 2007 untuk daerah Kabupaten dan Kota terlistriki sebanyak 8.429 desa dengan rincian 792 desa dalam kota (100%) dan 7.637 desa luar kota (98.14%). Sehingga rasio elektrifikasi desa sebesar 98</w:t>
+      </w:r>
+      <w:proofErr w:type="gramStart"/>
+      <w:r>
+        <w:t>,20</w:t>
+      </w:r>
+      <w:proofErr w:type="gramEnd"/>
+      <w:r>
+        <w:t xml:space="preserve"> %.</w:t>
       </w:r>
     </w:p>
     <w:p>
@@ -8033,14 +8297,14 @@
           <w:lang w:val="id-ID"/>
         </w:rPr>
       </w:pPr>
-      <w:bookmarkStart w:id="16" w:name="_Toc336534153"/>
+      <w:bookmarkStart w:id="17" w:name="_Toc336534153"/>
       <w:r>
         <w:rPr>
           <w:lang w:val="id-ID"/>
         </w:rPr>
         <w:t>Wilayah Usaha</w:t>
       </w:r>
-      <w:bookmarkEnd w:id="16"/>
+      <w:bookmarkEnd w:id="17"/>
     </w:p>
     <w:p>
       <w:pPr>
@@ -8048,8 +8312,13 @@
         <w:jc w:val="both"/>
       </w:pPr>
       <w:r>
-        <w:t>Wilayah usaha PT. PLN (Persero) Distribusi Jawa Timur dibagi menjadi beberapa daerah Pelayanan yang melayani wilayah administrasi propinsi Jawa Timur :</w:t>
-      </w:r>
+        <w:t xml:space="preserve">Wilayah usaha PT. PLN (Persero) Distribusi Jawa Timur dibagi menjadi beberapa daerah Pelayanan yang melayani wilayah administrasi propinsi Jawa </w:t>
+      </w:r>
+      <w:proofErr w:type="gramStart"/>
+      <w:r>
+        <w:t>Timur :</w:t>
+      </w:r>
+      <w:proofErr w:type="gramEnd"/>
     </w:p>
     <w:p>
       <w:pPr>
@@ -8308,14 +8577,14 @@
           <w:lang w:val="id-ID"/>
         </w:rPr>
       </w:pPr>
-      <w:bookmarkStart w:id="17" w:name="_Toc336534154"/>
+      <w:bookmarkStart w:id="18" w:name="_Toc336534154"/>
       <w:r>
         <w:rPr>
           <w:lang w:val="id-ID"/>
         </w:rPr>
         <w:t>Struktur Manajemen</w:t>
       </w:r>
-      <w:bookmarkEnd w:id="17"/>
+      <w:bookmarkEnd w:id="18"/>
     </w:p>
     <w:p>
       <w:pPr>
@@ -8350,10 +8619,10 @@
             <v:path o:extrusionok="f" gradientshapeok="t" o:connecttype="rect"/>
             <o:lock v:ext="edit" aspectratio="t"/>
           </v:shapetype>
-          <v:shape id="_x0000_i1025" type="#_x0000_t75" style="width:277.15pt;height:63.15pt" o:ole="">
+          <v:shape id="_x0000_i1025" type="#_x0000_t75" style="width:277.2pt;height:63.25pt" o:ole="">
             <v:imagedata r:id="rId15" o:title=""/>
           </v:shape>
-          <o:OLEObject Type="Embed" ProgID="Visio.Drawing.11" ShapeID="_x0000_i1025" DrawAspect="Content" ObjectID="_1416055954" r:id="rId16"/>
+          <o:OLEObject Type="Embed" ProgID="Visio.Drawing.11" ShapeID="_x0000_i1025" DrawAspect="Content" ObjectID="_1416338432" r:id="rId16"/>
         </w:object>
       </w:r>
     </w:p>
@@ -8372,7 +8641,7 @@
           <w:docGrid w:linePitch="360"/>
         </w:sectPr>
       </w:pPr>
-      <w:bookmarkStart w:id="18" w:name="_Toc335391863"/>
+      <w:bookmarkStart w:id="19" w:name="_Toc335391863"/>
       <w:r>
         <w:rPr>
           <w:color w:val="000000" w:themeColor="text1"/>
@@ -8417,18 +8686,18 @@
         </w:rPr>
         <w:t xml:space="preserve"> Struktur Manajemen</w:t>
       </w:r>
-      <w:bookmarkEnd w:id="18"/>
+      <w:bookmarkEnd w:id="19"/>
     </w:p>
     <w:p>
       <w:pPr>
         <w:pStyle w:val="Heading1"/>
       </w:pPr>
-      <w:bookmarkStart w:id="19" w:name="_Toc336534155"/>
+      <w:bookmarkStart w:id="20" w:name="_Toc336534155"/>
       <w:r>
         <w:lastRenderedPageBreak/>
         <w:t>BAB III TINJAUAN PUSTAKA</w:t>
       </w:r>
-      <w:bookmarkEnd w:id="19"/>
+      <w:bookmarkEnd w:id="20"/>
     </w:p>
     <w:p>
       <w:pPr>
@@ -8438,11 +8707,11 @@
           <w:numId w:val="19"/>
         </w:numPr>
       </w:pPr>
-      <w:bookmarkStart w:id="20" w:name="_Toc336534156"/>
+      <w:bookmarkStart w:id="21" w:name="_Toc336534156"/>
       <w:r>
         <w:t>Database</w:t>
       </w:r>
-      <w:bookmarkEnd w:id="20"/>
+      <w:bookmarkEnd w:id="21"/>
     </w:p>
     <w:p>
       <w:pPr>
@@ -8463,7 +8732,15 @@
         <w:t>l</w:t>
       </w:r>
       <w:r>
-        <w:t xml:space="preserve"> data induk  pelanggan, data tagihan pelanggan, dan data pembelian voucer pra-bayar pelanggan dalam bentuk Microsoft Access Database.</w:t>
+        <w:t xml:space="preserve"> data </w:t>
+      </w:r>
+      <w:proofErr w:type="gramStart"/>
+      <w:r>
+        <w:t>induk  pelanggan</w:t>
+      </w:r>
+      <w:proofErr w:type="gramEnd"/>
+      <w:r>
+        <w:t>, data tagihan pelanggan, dan data pembelian voucer pra-bayar pelanggan dalam bentuk Microsoft Access Database.</w:t>
       </w:r>
     </w:p>
     <w:p>
@@ -8485,7 +8762,19 @@
         <w:t>field</w:t>
       </w:r>
       <w:r>
-        <w:t xml:space="preserve"> yang terdapat pada tabel akan digunakan PLN Watch, untuk itu PLN Watch menggunakan database </w:t>
+        <w:t xml:space="preserve"> yang terdapat pada tabel akan digunakan </w:t>
+      </w:r>
+      <w:r>
+        <w:t>Apel Disjatim</w:t>
+      </w:r>
+      <w:r>
+        <w:t xml:space="preserve">, untuk itu </w:t>
+      </w:r>
+      <w:r>
+        <w:t>Apel Disjatim</w:t>
+      </w:r>
+      <w:r>
+        <w:t xml:space="preserve"> menggunakan database </w:t>
       </w:r>
       <w:r>
         <w:rPr>
@@ -8494,8 +8783,13 @@
         <w:t>MySql</w:t>
       </w:r>
       <w:r>
-        <w:t xml:space="preserve"> dengan pertimbangan :</w:t>
-      </w:r>
+        <w:t xml:space="preserve"> dengan </w:t>
+      </w:r>
+      <w:proofErr w:type="gramStart"/>
+      <w:r>
+        <w:t>pertimbangan :</w:t>
+      </w:r>
+      <w:proofErr w:type="gramEnd"/>
     </w:p>
     <w:p>
       <w:pPr>
@@ -8692,7 +8986,7 @@
           <w:numId w:val="19"/>
         </w:numPr>
       </w:pPr>
-      <w:bookmarkStart w:id="21" w:name="_Toc336534157"/>
+      <w:bookmarkStart w:id="22" w:name="_Toc336534157"/>
       <w:r>
         <w:t>Apli</w:t>
       </w:r>
@@ -8706,9 +9000,15 @@
         <w:t>si Web</w:t>
       </w:r>
       <w:r>
-        <w:t xml:space="preserve"> (PLN Watch)</w:t>
-      </w:r>
-      <w:bookmarkEnd w:id="21"/>
+        <w:t xml:space="preserve"> (</w:t>
+      </w:r>
+      <w:r>
+        <w:t>Apel Disjatim</w:t>
+      </w:r>
+      <w:r>
+        <w:t>)</w:t>
+      </w:r>
+      <w:bookmarkEnd w:id="22"/>
     </w:p>
     <w:p>
       <w:pPr>
@@ -8720,7 +9020,21 @@
         </w:rPr>
       </w:pPr>
       <w:r>
-        <w:t>Aplikasi Web ini merupapan aplikasi utama dari PLN Watch yang akan menampilkan data setelah di olah</w:t>
+        <w:t xml:space="preserve">Aplikasi Web ini merupapan aplikasi utama dari </w:t>
+      </w:r>
+      <w:r>
+        <w:t>Apel Disjatim</w:t>
+      </w:r>
+      <w:r>
+        <w:t xml:space="preserve"> yang </w:t>
+      </w:r>
+      <w:proofErr w:type="gramStart"/>
+      <w:r>
+        <w:t>akan</w:t>
+      </w:r>
+      <w:proofErr w:type="gramEnd"/>
+      <w:r>
+        <w:t xml:space="preserve"> menampilkan data setelah di olah</w:t>
       </w:r>
       <w:r>
         <w:t xml:space="preserve"> untuk digunakan oleh </w:t>
@@ -8732,7 +9046,11 @@
         <w:t>end-user</w:t>
       </w:r>
       <w:r>
-        <w:t>. Aplikasi ini dibangun di atas bahas</w:t>
+        <w:t xml:space="preserve">. </w:t>
+      </w:r>
+      <w:proofErr w:type="gramStart"/>
+      <w:r>
+        <w:t>Aplikasi ini dibangun di atas bahas</w:t>
       </w:r>
       <w:r>
         <w:t>a</w:t>
@@ -8779,6 +9097,7 @@
       <w:r>
         <w:t>.</w:t>
       </w:r>
+      <w:proofErr w:type="gramEnd"/>
       <w:r>
         <w:rPr>
           <w:lang w:val="id-ID"/>
@@ -8844,9 +9163,11 @@
         <w:ind w:left="0" w:firstLine="567"/>
         <w:jc w:val="both"/>
       </w:pPr>
+      <w:proofErr w:type="gramStart"/>
       <w:r>
         <w:t>Penggunaan bahasa pemrograman PHP dan server Apache semata merupakan layanan yang disediakan di lingkungan PT. PLN (Persero) Distribusi Jawa Timur.</w:t>
       </w:r>
+      <w:proofErr w:type="gramEnd"/>
     </w:p>
     <w:p>
       <w:pPr>
@@ -8863,7 +9184,7 @@
           <w:numId w:val="19"/>
         </w:numPr>
       </w:pPr>
-      <w:bookmarkStart w:id="22" w:name="_Toc336534158"/>
+      <w:bookmarkStart w:id="23" w:name="_Toc336534158"/>
       <w:r>
         <w:t>Aplika</w:t>
       </w:r>
@@ -8874,9 +9195,15 @@
         <w:t>Desktop</w:t>
       </w:r>
       <w:r>
-        <w:t xml:space="preserve"> (PLN Watch Data Importer)</w:t>
-      </w:r>
-      <w:bookmarkEnd w:id="22"/>
+        <w:t xml:space="preserve"> (</w:t>
+      </w:r>
+      <w:r>
+        <w:t>Apel Disjatim</w:t>
+      </w:r>
+      <w:r>
+        <w:t xml:space="preserve"> Data Importer)</w:t>
+      </w:r>
+      <w:bookmarkEnd w:id="23"/>
     </w:p>
     <w:p>
       <w:pPr>
@@ -8887,8 +9214,18 @@
           <w:lang w:val="id-ID"/>
         </w:rPr>
       </w:pPr>
-      <w:r>
-        <w:t xml:space="preserve">PLN Watch Data Importer merupakan sebuah aplikasi pendukung PLN Watch </w:t>
+      <w:proofErr w:type="gramStart"/>
+      <w:r>
+        <w:t>Apel Disjatim</w:t>
+      </w:r>
+      <w:r>
+        <w:t xml:space="preserve"> Data Importer merupakan sebuah aplikasi pendukung </w:t>
+      </w:r>
+      <w:r>
+        <w:t>Apel Disjatim</w:t>
+      </w:r>
+      <w:r>
+        <w:t xml:space="preserve"> </w:t>
       </w:r>
       <w:r>
         <w:t xml:space="preserve">berbasis desktop </w:t>
@@ -8900,20 +9237,27 @@
         <w:t xml:space="preserve"> sebelum di</w:t>
       </w:r>
       <w:r>
-        <w:t xml:space="preserve"> olah oleh PLN Watch.</w:t>
-      </w:r>
-      <w:r>
-        <w:rPr>
-          <w:lang w:val="id-ID"/>
-        </w:rPr>
-        <w:t xml:space="preserve"> Proses kalkulasi atau penghitungan yang dibutuhkan dilakukan oleh aplikasi ini agar </w:t>
+        <w:t xml:space="preserve"> olah oleh </w:t>
+      </w:r>
+      <w:r>
+        <w:t>Apel Disjatim</w:t>
+      </w:r>
+      <w:r>
+        <w:t>.</w:t>
+      </w:r>
+      <w:proofErr w:type="gramEnd"/>
+      <w:r>
+        <w:rPr>
+          <w:lang w:val="id-ID"/>
+        </w:rPr>
+        <w:t xml:space="preserve"> Proses </w:t>
       </w:r>
       <w:r>
         <w:rPr>
           <w:lang w:val="id-ID"/>
         </w:rPr>
         <w:lastRenderedPageBreak/>
-        <w:t>data yang dihasilkan dapat dengan mudah di baca oleh aplikasi web untuk meringankan kinerja server.</w:t>
+        <w:t>kalkulasi atau penghitungan yang dibutuhkan dilakukan oleh aplikasi ini agar data yang dihasilkan dapat dengan mudah di baca oleh aplikasi web untuk meringankan kinerja server.</w:t>
       </w:r>
     </w:p>
     <w:p>
@@ -8989,11 +9333,11 @@
           <w:numId w:val="19"/>
         </w:numPr>
       </w:pPr>
-      <w:bookmarkStart w:id="23" w:name="_Toc336534159"/>
+      <w:bookmarkStart w:id="24" w:name="_Toc336534159"/>
       <w:r>
         <w:t>Subversion</w:t>
       </w:r>
-      <w:bookmarkEnd w:id="23"/>
+      <w:bookmarkEnd w:id="24"/>
     </w:p>
     <w:p>
       <w:pPr>
@@ -9005,7 +9349,13 @@
         </w:rPr>
       </w:pPr>
       <w:r>
-        <w:t xml:space="preserve">Dalam proses pembuatan PLN Watch, </w:t>
+        <w:t xml:space="preserve">Dalam proses pembuatan </w:t>
+      </w:r>
+      <w:r>
+        <w:t>Apel Disjatim</w:t>
+      </w:r>
+      <w:r>
+        <w:t xml:space="preserve">, </w:t>
       </w:r>
       <w:r>
         <w:rPr>
@@ -9023,7 +9373,21 @@
         <w:t>source code</w:t>
       </w:r>
       <w:r>
-        <w:t xml:space="preserve"> PLN Watch yang akan mempermudah </w:t>
+        <w:t xml:space="preserve"> </w:t>
+      </w:r>
+      <w:r>
+        <w:t>Apel Disjatim</w:t>
+      </w:r>
+      <w:r>
+        <w:t xml:space="preserve"> yang </w:t>
+      </w:r>
+      <w:proofErr w:type="gramStart"/>
+      <w:r>
+        <w:t>akan</w:t>
+      </w:r>
+      <w:proofErr w:type="gramEnd"/>
+      <w:r>
+        <w:t xml:space="preserve"> mempermudah </w:t>
       </w:r>
       <w:r>
         <w:t>proses pembuatan dalam tim.</w:t>
@@ -9127,12 +9491,12 @@
       <w:pPr>
         <w:pStyle w:val="Heading1"/>
       </w:pPr>
-      <w:bookmarkStart w:id="24" w:name="_Toc336534160"/>
+      <w:bookmarkStart w:id="25" w:name="_Toc336534160"/>
       <w:r>
         <w:lastRenderedPageBreak/>
         <w:t>BAB IV ANALISIS DAN PERANCANGAN</w:t>
       </w:r>
-      <w:bookmarkEnd w:id="24"/>
+      <w:bookmarkEnd w:id="25"/>
     </w:p>
     <w:p>
       <w:pPr>
@@ -9142,14 +9506,14 @@
           <w:numId w:val="25"/>
         </w:numPr>
       </w:pPr>
-      <w:bookmarkStart w:id="25" w:name="_Toc336534161"/>
+      <w:bookmarkStart w:id="26" w:name="_Toc336534161"/>
       <w:r>
         <w:rPr>
           <w:lang w:val="id-ID"/>
         </w:rPr>
         <w:t>Analisis Kebutuhan</w:t>
       </w:r>
-      <w:bookmarkEnd w:id="25"/>
+      <w:bookmarkEnd w:id="26"/>
     </w:p>
     <w:p>
       <w:pPr>
@@ -9180,7 +9544,15 @@
         <w:jc w:val="both"/>
       </w:pPr>
       <w:r>
-        <w:t>Kebutuhan ini digunakan untuk menampilkan usia meteran yang dimiliki oleh pelanggan dilihat dari tahun pemasangan meteran beserta informasi umum pelanggan seperti nomor identitas pelanggan, nama pelanggan, jenis meteran, dan jenis daya yang digunakan.</w:t>
+        <w:t xml:space="preserve">Kebutuhan ini digunakan untuk menampilkan </w:t>
+      </w:r>
+      <w:proofErr w:type="gramStart"/>
+      <w:r>
+        <w:t>usia</w:t>
+      </w:r>
+      <w:proofErr w:type="gramEnd"/>
+      <w:r>
+        <w:t xml:space="preserve"> meteran yang dimiliki oleh pelanggan dilihat dari tahun pemasangan meteran beserta informasi umum pelanggan seperti nomor identitas pelanggan, nama pelanggan, jenis meteran, dan jenis daya yang digunakan.</w:t>
       </w:r>
     </w:p>
     <w:p>
@@ -9221,6 +9593,7 @@
         <w:pStyle w:val="ListParagraph"/>
         <w:jc w:val="both"/>
       </w:pPr>
+      <w:proofErr w:type="gramStart"/>
       <w:r>
         <w:t xml:space="preserve">Kebutuhan ini digunakan untuk menampilkan tren pemakaian KWH </w:t>
       </w:r>
@@ -9234,7 +9607,11 @@
         <w:t>flat</w:t>
       </w:r>
       <w:r>
-        <w:t>, ataupun turun. Pemakaian KWH terdapat 3 jenis:</w:t>
+        <w:t>, ataupun turun.</w:t>
+      </w:r>
+      <w:proofErr w:type="gramEnd"/>
+      <w:r>
+        <w:t xml:space="preserve"> Pemakaian KWH terdapat 3 jenis:</w:t>
       </w:r>
     </w:p>
     <w:p>
@@ -9303,7 +9680,15 @@
         <w:jc w:val="both"/>
       </w:pPr>
       <w:r>
-        <w:t>Kebutuhan ini digunakan untuk menampilkan daftar pelanggan pasca bayar beserta token terakhir yang dibeli</w:t>
+        <w:t xml:space="preserve">Kebutuhan ini digunakan untuk menampilkan daftar pelanggan pasca </w:t>
+      </w:r>
+      <w:proofErr w:type="gramStart"/>
+      <w:r>
+        <w:t>bayar</w:t>
+      </w:r>
+      <w:proofErr w:type="gramEnd"/>
+      <w:r>
+        <w:t xml:space="preserve"> beserta token terakhir yang dibeli</w:t>
       </w:r>
     </w:p>
     <w:p>
@@ -9326,6 +9711,7 @@
           <w:lang w:val="id-ID"/>
         </w:rPr>
       </w:pPr>
+      <w:proofErr w:type="gramStart"/>
       <w:r>
         <w:t>EIS adalah laporan rekapitulasi pemakaian KWH per area distribusi per bulan</w:t>
       </w:r>
@@ -9335,6 +9721,7 @@
         </w:rPr>
         <w:t>.</w:t>
       </w:r>
+      <w:proofErr w:type="gramEnd"/>
     </w:p>
     <w:p>
       <w:pPr>
@@ -9355,7 +9742,15 @@
       </w:pPr>
       <w:r>
         <w:lastRenderedPageBreak/>
-        <w:t>Kebutuhan ini diperlukan untuk mempermudah pembuatan surat jalan untuk petugas yang terkait yang membutuhkan lampiran data dari sistem pada saat turun ke lapangan.</w:t>
+        <w:t xml:space="preserve">Kebutuhan ini diperlukan untuk mempermudah pembuatan </w:t>
+      </w:r>
+      <w:proofErr w:type="gramStart"/>
+      <w:r>
+        <w:t>surat</w:t>
+      </w:r>
+      <w:proofErr w:type="gramEnd"/>
+      <w:r>
+        <w:t xml:space="preserve"> jalan untuk petugas yang terkait yang membutuhkan lampiran data dari sistem pada saat turun ke lapangan.</w:t>
       </w:r>
     </w:p>
     <w:p>
@@ -9366,25 +9761,30 @@
           <w:numId w:val="25"/>
         </w:numPr>
       </w:pPr>
-      <w:bookmarkStart w:id="26" w:name="_Toc336534162"/>
+      <w:bookmarkStart w:id="27" w:name="_Toc336534162"/>
       <w:r>
         <w:rPr>
           <w:lang w:val="id-ID"/>
         </w:rPr>
         <w:t>Definisi Umum Sistem</w:t>
       </w:r>
-      <w:bookmarkEnd w:id="26"/>
+      <w:bookmarkEnd w:id="27"/>
     </w:p>
     <w:p>
       <w:pPr>
         <w:ind w:firstLine="360"/>
       </w:pPr>
-      <w:r>
-        <w:t>PLN Watch adalah sistem yang dapat menampilkan informasi-informasi yang dibutuhkan dalam menganalisa kecu</w:t>
+      <w:proofErr w:type="gramStart"/>
+      <w:r>
+        <w:t>Apel Disjatim</w:t>
+      </w:r>
+      <w:r>
+        <w:t xml:space="preserve"> adalah sistem yang dapat menampilkan informasi-informasi yang dibutuhkan dalam menganalisa kecu</w:t>
       </w:r>
       <w:r>
         <w:t>rangan yang dilakukan pelanggan.</w:t>
       </w:r>
+      <w:proofErr w:type="gramEnd"/>
     </w:p>
     <w:p>
       <w:pPr>
@@ -9397,14 +9797,14 @@
           <w:lang w:val="id-ID"/>
         </w:rPr>
       </w:pPr>
-      <w:bookmarkStart w:id="27" w:name="_Toc336534163"/>
+      <w:bookmarkStart w:id="28" w:name="_Toc336534163"/>
       <w:r>
         <w:rPr>
           <w:lang w:val="id-ID"/>
         </w:rPr>
         <w:t>Perancangan Fungsionalitas Sistem</w:t>
       </w:r>
-      <w:bookmarkEnd w:id="27"/>
+      <w:bookmarkEnd w:id="28"/>
     </w:p>
     <w:p>
       <w:pPr>
@@ -9418,14 +9818,14 @@
           <w:lang w:val="id-ID"/>
         </w:rPr>
       </w:pPr>
-      <w:bookmarkStart w:id="28" w:name="_Toc336534164"/>
+      <w:bookmarkStart w:id="29" w:name="_Toc336534164"/>
       <w:r>
         <w:rPr>
           <w:lang w:val="id-ID"/>
         </w:rPr>
         <w:t>UML</w:t>
       </w:r>
-      <w:bookmarkEnd w:id="28"/>
+      <w:bookmarkEnd w:id="29"/>
     </w:p>
     <w:p>
       <w:pPr>
@@ -9436,14 +9836,14 @@
         </w:numPr>
         <w:contextualSpacing/>
       </w:pPr>
-      <w:bookmarkStart w:id="29" w:name="_Toc336534165"/>
+      <w:bookmarkStart w:id="30" w:name="_Toc336534165"/>
       <w:r>
         <w:rPr>
           <w:lang w:val="id-ID"/>
         </w:rPr>
         <w:t>Usecase Diagram</w:t>
       </w:r>
-      <w:bookmarkEnd w:id="29"/>
+      <w:bookmarkEnd w:id="30"/>
     </w:p>
     <w:p>
       <w:pPr>
@@ -9454,7 +9854,7 @@
           <w:noProof/>
         </w:rPr>
         <w:drawing>
-          <wp:inline distT="0" distB="0" distL="0" distR="0">
+          <wp:inline distT="0" distB="0" distL="0" distR="0" wp14:anchorId="6F95ADC5" wp14:editId="5C3842AB">
             <wp:extent cx="3502211" cy="1266825"/>
             <wp:effectExtent l="0" t="0" r="0" b="0"/>
             <wp:docPr id="4" name="Picture 5"/>
@@ -9569,7 +9969,31 @@
         <w:rPr>
           <w:color w:val="auto"/>
         </w:rPr>
-        <w:t xml:space="preserve"> PLN Watch dan PLN Watch Data Importer</w:t>
+        <w:t xml:space="preserve"> </w:t>
+      </w:r>
+      <w:r>
+        <w:rPr>
+          <w:color w:val="auto"/>
+        </w:rPr>
+        <w:t>Apel Disjatim</w:t>
+      </w:r>
+      <w:r>
+        <w:rPr>
+          <w:color w:val="auto"/>
+        </w:rPr>
+        <w:t xml:space="preserve"> dan </w:t>
+      </w:r>
+      <w:r>
+        <w:rPr>
+          <w:color w:val="auto"/>
+        </w:rPr>
+        <w:t>Apel Disjatim</w:t>
+      </w:r>
+      <w:r>
+        <w:rPr>
+          <w:color w:val="auto"/>
+        </w:rPr>
+        <w:t xml:space="preserve"> Data Importer</w:t>
       </w:r>
     </w:p>
     <w:p>
@@ -9581,7 +10005,7 @@
           <w:noProof/>
         </w:rPr>
         <w:drawing>
-          <wp:inline distT="0" distB="0" distL="0" distR="0">
+          <wp:inline distT="0" distB="0" distL="0" distR="0" wp14:anchorId="161813BC" wp14:editId="34B9C3B4">
             <wp:extent cx="2438400" cy="1696277"/>
             <wp:effectExtent l="0" t="0" r="0" b="0"/>
             <wp:docPr id="28" name="Picture 5"/>
@@ -9695,7 +10119,7 @@
           <w:noProof/>
         </w:rPr>
         <w:drawing>
-          <wp:inline distT="0" distB="0" distL="0" distR="0">
+          <wp:inline distT="0" distB="0" distL="0" distR="0" wp14:anchorId="559590E7" wp14:editId="65E4D6D1">
             <wp:extent cx="3191222" cy="1989573"/>
             <wp:effectExtent l="0" t="0" r="0" b="0"/>
             <wp:docPr id="13" name="Picture 7"/>
@@ -9808,7 +10232,7 @@
           <w:noProof/>
         </w:rPr>
         <w:drawing>
-          <wp:inline distT="0" distB="0" distL="0" distR="0">
+          <wp:inline distT="0" distB="0" distL="0" distR="0" wp14:anchorId="1711F528" wp14:editId="26F6C238">
             <wp:extent cx="3499485" cy="2279548"/>
             <wp:effectExtent l="0" t="0" r="0" b="0"/>
             <wp:docPr id="15" name="Picture 8"/>
@@ -9909,7 +10333,21 @@
         <w:rPr>
           <w:color w:val="auto"/>
         </w:rPr>
-        <w:t>Realisasi Melihat jam nyala pelanggan</w:t>
+        <w:t xml:space="preserve">Realisasi Melihat </w:t>
+      </w:r>
+      <w:proofErr w:type="gramStart"/>
+      <w:r>
+        <w:rPr>
+          <w:color w:val="auto"/>
+        </w:rPr>
+        <w:t>jam</w:t>
+      </w:r>
+      <w:proofErr w:type="gramEnd"/>
+      <w:r>
+        <w:rPr>
+          <w:color w:val="auto"/>
+        </w:rPr>
+        <w:t xml:space="preserve"> nyala pelanggan</w:t>
       </w:r>
     </w:p>
     <w:p>
@@ -9922,7 +10360,7 @@
         </w:rPr>
         <w:lastRenderedPageBreak/>
         <w:drawing>
-          <wp:inline distT="0" distB="0" distL="0" distR="0">
+          <wp:inline distT="0" distB="0" distL="0" distR="0" wp14:anchorId="6385AB25" wp14:editId="1A038B40">
             <wp:extent cx="3499485" cy="2050394"/>
             <wp:effectExtent l="0" t="0" r="0" b="0"/>
             <wp:docPr id="16" name="Picture 9"/>
@@ -10029,7 +10467,7 @@
           <w:noProof/>
         </w:rPr>
         <w:drawing>
-          <wp:inline distT="0" distB="0" distL="0" distR="0">
+          <wp:inline distT="0" distB="0" distL="0" distR="0" wp14:anchorId="1501E3CE" wp14:editId="048D093E">
             <wp:extent cx="3499485" cy="2081475"/>
             <wp:effectExtent l="0" t="0" r="0" b="0"/>
             <wp:docPr id="18" name="Picture 10"/>
@@ -10140,7 +10578,7 @@
           <w:rStyle w:val="Heading4Char"/>
         </w:rPr>
       </w:pPr>
-      <w:bookmarkStart w:id="30" w:name="_Toc336534166"/>
+      <w:bookmarkStart w:id="31" w:name="_Toc336534166"/>
       <w:r>
         <w:rPr>
           <w:rStyle w:val="Heading4Char"/>
@@ -10149,7 +10587,7 @@
         <w:lastRenderedPageBreak/>
         <w:t>Class Diagram</w:t>
       </w:r>
-      <w:bookmarkEnd w:id="30"/>
+      <w:bookmarkEnd w:id="31"/>
     </w:p>
     <w:p>
       <w:pPr>
@@ -10160,7 +10598,7 @@
         </w:numPr>
       </w:pPr>
       <w:r>
-        <w:t>PLN Watch</w:t>
+        <w:t>Apel Disjatim</w:t>
       </w:r>
     </w:p>
     <w:p>
@@ -10173,7 +10611,7 @@
           <w:noProof/>
         </w:rPr>
         <w:drawing>
-          <wp:inline distT="0" distB="0" distL="0" distR="0">
+          <wp:inline distT="0" distB="0" distL="0" distR="0" wp14:anchorId="619741A4" wp14:editId="02BE112A">
             <wp:extent cx="3495675" cy="2026976"/>
             <wp:effectExtent l="0" t="0" r="0" b="0"/>
             <wp:docPr id="19" name="Picture 11"/>
@@ -10281,7 +10719,13 @@
         <w:rPr>
           <w:color w:val="auto"/>
         </w:rPr>
-        <w:t xml:space="preserve"> PLN Watch</w:t>
+        <w:t xml:space="preserve"> </w:t>
+      </w:r>
+      <w:r>
+        <w:rPr>
+          <w:color w:val="auto"/>
+        </w:rPr>
+        <w:t>Apel Disjatim</w:t>
       </w:r>
     </w:p>
     <w:p>
@@ -10293,7 +10737,10 @@
         </w:numPr>
       </w:pPr>
       <w:r>
-        <w:t>PLN Watch Data Importer</w:t>
+        <w:t>Apel Disjatim</w:t>
+      </w:r>
+      <w:r>
+        <w:t xml:space="preserve"> Data Importer</w:t>
       </w:r>
     </w:p>
     <w:p>
@@ -10306,7 +10753,7 @@
           <w:noProof/>
         </w:rPr>
         <w:drawing>
-          <wp:inline distT="0" distB="0" distL="0" distR="0">
+          <wp:inline distT="0" distB="0" distL="0" distR="0" wp14:anchorId="2E8622BD" wp14:editId="6AEF6EBF">
             <wp:extent cx="2456822" cy="1584067"/>
             <wp:effectExtent l="0" t="0" r="0" b="0"/>
             <wp:docPr id="21" name="Picture 12"/>
@@ -10414,7 +10861,19 @@
         <w:rPr>
           <w:color w:val="auto"/>
         </w:rPr>
-        <w:t xml:space="preserve"> PLN Watch Data Importer</w:t>
+        <w:t xml:space="preserve"> </w:t>
+      </w:r>
+      <w:r>
+        <w:rPr>
+          <w:color w:val="auto"/>
+        </w:rPr>
+        <w:t>Apel Disjatim</w:t>
+      </w:r>
+      <w:r>
+        <w:rPr>
+          <w:color w:val="auto"/>
+        </w:rPr>
+        <w:t xml:space="preserve"> Data Importer</w:t>
       </w:r>
     </w:p>
     <w:p/>
@@ -10432,7 +10891,7 @@
           <w:iCs w:val="0"/>
         </w:rPr>
       </w:pPr>
-      <w:bookmarkStart w:id="31" w:name="_Toc336534167"/>
+      <w:bookmarkStart w:id="32" w:name="_Toc336534167"/>
       <w:r>
         <w:rPr>
           <w:rStyle w:val="Heading4Char"/>
@@ -10441,8 +10900,8 @@
         <w:lastRenderedPageBreak/>
         <w:t>Activity Diagram</w:t>
       </w:r>
-      <w:bookmarkStart w:id="32" w:name="_Toc336534168"/>
-      <w:bookmarkEnd w:id="31"/>
+      <w:bookmarkStart w:id="33" w:name="_Toc336534168"/>
+      <w:bookmarkEnd w:id="32"/>
     </w:p>
     <w:p>
       <w:pPr>
@@ -10454,7 +10913,7 @@
         <w:ind w:left="709"/>
       </w:pPr>
       <w:r>
-        <w:t>PLN Watch</w:t>
+        <w:t>Apel Disjatim</w:t>
       </w:r>
     </w:p>
     <w:p>
@@ -10468,7 +10927,7 @@
           <w:noProof/>
         </w:rPr>
         <w:drawing>
-          <wp:inline distT="0" distB="0" distL="0" distR="0">
+          <wp:inline distT="0" distB="0" distL="0" distR="0" wp14:anchorId="573908D7" wp14:editId="42150E8D">
             <wp:extent cx="1052157" cy="1847850"/>
             <wp:effectExtent l="0" t="0" r="0" b="0"/>
             <wp:docPr id="26" name="Picture 15"/>
@@ -10563,7 +11022,13 @@
         <w:rPr>
           <w:color w:val="auto"/>
         </w:rPr>
-        <w:t xml:space="preserve"> Diagram Akitivitas PLN Watch</w:t>
+        <w:t xml:space="preserve"> Diagram Akitivitas </w:t>
+      </w:r>
+      <w:r>
+        <w:rPr>
+          <w:color w:val="auto"/>
+        </w:rPr>
+        <w:t>Apel Disjatim</w:t>
       </w:r>
     </w:p>
     <w:p>
@@ -10576,7 +11041,10 @@
         <w:ind w:left="709"/>
       </w:pPr>
       <w:r>
-        <w:t>PLN Watch Data Importer</w:t>
+        <w:t>Apel Disjatim</w:t>
+      </w:r>
+      <w:r>
+        <w:t xml:space="preserve"> Data Importer</w:t>
       </w:r>
     </w:p>
     <w:p>
@@ -10590,7 +11058,7 @@
           <w:noProof/>
         </w:rPr>
         <w:drawing>
-          <wp:inline distT="0" distB="0" distL="0" distR="0">
+          <wp:inline distT="0" distB="0" distL="0" distR="0" wp14:anchorId="3CDC0706" wp14:editId="600635D0">
             <wp:extent cx="1160603" cy="2143125"/>
             <wp:effectExtent l="0" t="0" r="0" b="0"/>
             <wp:docPr id="27" name="Picture 16"/>
@@ -10685,7 +11153,13 @@
         <w:rPr>
           <w:color w:val="auto"/>
         </w:rPr>
-        <w:t xml:space="preserve"> Diagram Akitivitas PLN Watch</w:t>
+        <w:t xml:space="preserve"> Diagram Akitivitas </w:t>
+      </w:r>
+      <w:r>
+        <w:rPr>
+          <w:color w:val="auto"/>
+        </w:rPr>
+        <w:t>Apel Disjatim</w:t>
       </w:r>
     </w:p>
     <w:p>
@@ -10708,7 +11182,7 @@
         <w:lastRenderedPageBreak/>
         <w:t>Sekuen</w:t>
       </w:r>
-      <w:bookmarkEnd w:id="32"/>
+      <w:bookmarkEnd w:id="33"/>
     </w:p>
     <w:p>
       <w:pPr>
@@ -10719,7 +11193,7 @@
         </w:numPr>
       </w:pPr>
       <w:r>
-        <w:t>PLN Watch</w:t>
+        <w:t>Apel Disjatim</w:t>
       </w:r>
     </w:p>
     <w:p>
@@ -10732,7 +11206,7 @@
           <w:noProof/>
         </w:rPr>
         <w:drawing>
-          <wp:inline distT="0" distB="0" distL="0" distR="0">
+          <wp:inline distT="0" distB="0" distL="0" distR="0" wp14:anchorId="0F0D0007" wp14:editId="00C6B695">
             <wp:extent cx="3457575" cy="2287316"/>
             <wp:effectExtent l="0" t="0" r="0" b="0"/>
             <wp:docPr id="24" name="Picture 13"/>
@@ -10827,7 +11301,13 @@
         <w:rPr>
           <w:color w:val="auto"/>
         </w:rPr>
-        <w:t xml:space="preserve"> Diagram Sekuens PLN Watch</w:t>
+        <w:t xml:space="preserve"> Diagram Sekuens </w:t>
+      </w:r>
+      <w:r>
+        <w:rPr>
+          <w:color w:val="auto"/>
+        </w:rPr>
+        <w:t>Apel Disjatim</w:t>
       </w:r>
     </w:p>
     <w:p>
@@ -10839,7 +11319,10 @@
         </w:numPr>
       </w:pPr>
       <w:r>
-        <w:t>PLN Watch Data Importer</w:t>
+        <w:t>Apel Disjatim</w:t>
+      </w:r>
+      <w:r>
+        <w:t xml:space="preserve"> Data Importer</w:t>
       </w:r>
     </w:p>
     <w:p>
@@ -10852,7 +11335,7 @@
           <w:noProof/>
         </w:rPr>
         <w:drawing>
-          <wp:inline distT="0" distB="0" distL="0" distR="0">
+          <wp:inline distT="0" distB="0" distL="0" distR="0" wp14:anchorId="5E3E3FE8" wp14:editId="15269FEB">
             <wp:extent cx="2377483" cy="1914525"/>
             <wp:effectExtent l="0" t="0" r="0" b="0"/>
             <wp:docPr id="29" name="Picture 6"/>
@@ -10947,7 +11430,19 @@
         <w:rPr>
           <w:color w:val="auto"/>
         </w:rPr>
-        <w:t xml:space="preserve"> Diagram Sekuens PLN Watch Data Importer</w:t>
+        <w:t xml:space="preserve"> Diagram Sekuens </w:t>
+      </w:r>
+      <w:r>
+        <w:rPr>
+          <w:color w:val="auto"/>
+        </w:rPr>
+        <w:t>Apel Disjatim</w:t>
+      </w:r>
+      <w:r>
+        <w:rPr>
+          <w:color w:val="auto"/>
+        </w:rPr>
+        <w:t xml:space="preserve"> Data Importer</w:t>
       </w:r>
     </w:p>
     <w:p>
@@ -10962,7 +11457,7 @@
           <w:lang w:val="id-ID"/>
         </w:rPr>
       </w:pPr>
-      <w:bookmarkStart w:id="33" w:name="_Toc336534169"/>
+      <w:bookmarkStart w:id="34" w:name="_Toc336534169"/>
       <w:r>
         <w:rPr>
           <w:lang w:val="id-ID"/>
@@ -10970,7 +11465,7 @@
         <w:lastRenderedPageBreak/>
         <w:t>Workflow</w:t>
       </w:r>
-      <w:bookmarkEnd w:id="33"/>
+      <w:bookmarkEnd w:id="34"/>
     </w:p>
     <w:p>
       <w:pPr>
@@ -10984,7 +11479,7 @@
           <w:rStyle w:val="Heading4Char"/>
         </w:rPr>
       </w:pPr>
-      <w:bookmarkStart w:id="34" w:name="_Toc336534170"/>
+      <w:bookmarkStart w:id="35" w:name="_Toc336534170"/>
       <w:r>
         <w:rPr>
           <w:rStyle w:val="Heading4Char"/>
@@ -10992,7 +11487,7 @@
         </w:rPr>
         <w:t>Flow Chart</w:t>
       </w:r>
-      <w:bookmarkEnd w:id="34"/>
+      <w:bookmarkEnd w:id="35"/>
     </w:p>
     <w:p>
       <w:pPr>
@@ -11009,7 +11504,7 @@
         <w:rPr>
           <w:lang w:val="id-ID"/>
         </w:rPr>
-        <w:t>PLN Watch</w:t>
+        <w:t>Apel Disjatim</w:t>
       </w:r>
     </w:p>
     <w:p>
@@ -11018,10 +11513,10 @@
       </w:pPr>
       <w:r>
         <w:object w:dxaOrig="6687" w:dyaOrig="8091">
-          <v:shape id="_x0000_i1026" type="#_x0000_t75" style="width:275.1pt;height:332.85pt" o:ole="">
+          <v:shape id="_x0000_i1026" type="#_x0000_t75" style="width:275.1pt;height:332.95pt" o:ole="">
             <v:imagedata r:id="rId29" o:title=""/>
           </v:shape>
-          <o:OLEObject Type="Embed" ProgID="Visio.Drawing.11" ShapeID="_x0000_i1026" DrawAspect="Content" ObjectID="_1416055955" r:id="rId30"/>
+          <o:OLEObject Type="Embed" ProgID="Visio.Drawing.11" ShapeID="_x0000_i1026" DrawAspect="Content" ObjectID="_1416338433" r:id="rId30"/>
         </w:object>
       </w:r>
     </w:p>
@@ -11041,7 +11536,7 @@
           <w:docGrid w:linePitch="360"/>
         </w:sectPr>
       </w:pPr>
-      <w:bookmarkStart w:id="35" w:name="_Toc335391864"/>
+      <w:bookmarkStart w:id="36" w:name="_Toc335391864"/>
       <w:r>
         <w:rPr>
           <w:color w:val="000000" w:themeColor="text1"/>
@@ -11084,9 +11579,16 @@
           <w:color w:val="000000" w:themeColor="text1"/>
           <w:lang w:val="id-ID"/>
         </w:rPr>
-        <w:t xml:space="preserve"> Diagram Alir Penggunaan PLN Watch</w:t>
-      </w:r>
-      <w:bookmarkEnd w:id="35"/>
+        <w:t xml:space="preserve"> Diagram Alir Penggunaan </w:t>
+      </w:r>
+      <w:r>
+        <w:rPr>
+          <w:color w:val="000000" w:themeColor="text1"/>
+          <w:lang w:val="id-ID"/>
+        </w:rPr>
+        <w:t>Apel Disjatim</w:t>
+      </w:r>
+      <w:bookmarkEnd w:id="36"/>
     </w:p>
     <w:p>
       <w:pPr>
@@ -11104,7 +11606,13 @@
           <w:lang w:val="id-ID"/>
         </w:rPr>
         <w:lastRenderedPageBreak/>
-        <w:t>PLN Watch Data Importer</w:t>
+        <w:t>Apel Disjatim</w:t>
+      </w:r>
+      <w:r>
+        <w:rPr>
+          <w:lang w:val="id-ID"/>
+        </w:rPr>
+        <w:t xml:space="preserve"> Data Importer</w:t>
       </w:r>
     </w:p>
     <w:p>
@@ -11114,10 +11622,10 @@
       </w:pPr>
       <w:r>
         <w:object w:dxaOrig="2803" w:dyaOrig="7283">
-          <v:shape id="_x0000_i1027" type="#_x0000_t75" style="width:139.25pt;height:364.75pt" o:ole="">
+          <v:shape id="_x0000_i1027" type="#_x0000_t75" style="width:139.4pt;height:365pt" o:ole="">
             <v:imagedata r:id="rId31" o:title=""/>
           </v:shape>
-          <o:OLEObject Type="Embed" ProgID="Visio.Drawing.11" ShapeID="_x0000_i1027" DrawAspect="Content" ObjectID="_1416055956" r:id="rId32"/>
+          <o:OLEObject Type="Embed" ProgID="Visio.Drawing.11" ShapeID="_x0000_i1027" DrawAspect="Content" ObjectID="_1416338434" r:id="rId32"/>
         </w:object>
       </w:r>
     </w:p>
@@ -11130,7 +11638,7 @@
           <w:lang w:val="id-ID"/>
         </w:rPr>
       </w:pPr>
-      <w:bookmarkStart w:id="36" w:name="_Toc335391865"/>
+      <w:bookmarkStart w:id="37" w:name="_Toc335391865"/>
       <w:r>
         <w:rPr>
           <w:color w:val="000000" w:themeColor="text1"/>
@@ -11173,9 +11681,23 @@
           <w:color w:val="000000" w:themeColor="text1"/>
           <w:lang w:val="id-ID"/>
         </w:rPr>
-        <w:t xml:space="preserve"> Diagram Alir Penggunaan PLN Watch Data Importer</w:t>
-      </w:r>
-      <w:bookmarkEnd w:id="36"/>
+        <w:t xml:space="preserve"> Diagram Alir Penggunaan </w:t>
+      </w:r>
+      <w:r>
+        <w:rPr>
+          <w:color w:val="000000" w:themeColor="text1"/>
+          <w:lang w:val="id-ID"/>
+        </w:rPr>
+        <w:t>Apel Disjatim</w:t>
+      </w:r>
+      <w:r>
+        <w:rPr>
+          <w:color w:val="000000" w:themeColor="text1"/>
+          <w:lang w:val="id-ID"/>
+        </w:rPr>
+        <w:t xml:space="preserve"> Data Importer</w:t>
+      </w:r>
+      <w:bookmarkEnd w:id="37"/>
     </w:p>
     <w:p>
       <w:pPr>
@@ -11189,7 +11711,7 @@
           <w:lang w:val="id-ID"/>
         </w:rPr>
       </w:pPr>
-      <w:bookmarkStart w:id="37" w:name="_Toc336534171"/>
+      <w:bookmarkStart w:id="38" w:name="_Toc336534171"/>
       <w:r>
         <w:rPr>
           <w:rStyle w:val="Heading4Char"/>
@@ -11198,7 +11720,7 @@
         <w:lastRenderedPageBreak/>
         <w:t>Swimlane Diagram</w:t>
       </w:r>
-      <w:bookmarkEnd w:id="37"/>
+      <w:bookmarkEnd w:id="38"/>
     </w:p>
     <w:p>
       <w:pPr>
@@ -11211,14 +11733,14 @@
           <w:lang w:val="id-ID"/>
         </w:rPr>
       </w:pPr>
-      <w:bookmarkStart w:id="38" w:name="_Toc336534172"/>
+      <w:bookmarkStart w:id="39" w:name="_Toc336534172"/>
       <w:r>
         <w:rPr>
           <w:lang w:val="id-ID"/>
         </w:rPr>
         <w:t>Perancangan Data</w:t>
       </w:r>
-      <w:bookmarkEnd w:id="38"/>
+      <w:bookmarkEnd w:id="39"/>
     </w:p>
     <w:p>
       <w:pPr>
@@ -11229,14 +11751,14 @@
         </w:numPr>
         <w:contextualSpacing/>
       </w:pPr>
-      <w:bookmarkStart w:id="39" w:name="_Toc336534173"/>
+      <w:bookmarkStart w:id="40" w:name="_Toc336534173"/>
       <w:r>
         <w:rPr>
           <w:lang w:val="id-ID"/>
         </w:rPr>
         <w:t>CDM</w:t>
       </w:r>
-      <w:bookmarkEnd w:id="39"/>
+      <w:bookmarkEnd w:id="40"/>
     </w:p>
     <w:p>
       <w:pPr>
@@ -11247,7 +11769,7 @@
           <w:noProof/>
         </w:rPr>
         <w:drawing>
-          <wp:inline distT="0" distB="0" distL="0" distR="0">
+          <wp:inline distT="0" distB="0" distL="0" distR="0" wp14:anchorId="7EE7EBD4" wp14:editId="224F3082">
             <wp:extent cx="3499485" cy="2835259"/>
             <wp:effectExtent l="19050" t="0" r="5715" b="0"/>
             <wp:docPr id="10" name="Picture 5"/>
@@ -11361,7 +11883,7 @@
         </w:numPr>
         <w:contextualSpacing/>
       </w:pPr>
-      <w:bookmarkStart w:id="40" w:name="_Toc336534174"/>
+      <w:bookmarkStart w:id="41" w:name="_Toc336534174"/>
       <w:r>
         <w:rPr>
           <w:lang w:val="id-ID"/>
@@ -11369,7 +11891,7 @@
         <w:lastRenderedPageBreak/>
         <w:t>PDM</w:t>
       </w:r>
-      <w:bookmarkEnd w:id="40"/>
+      <w:bookmarkEnd w:id="41"/>
     </w:p>
     <w:p>
       <w:pPr>
@@ -11381,7 +11903,7 @@
           <w:noProof/>
         </w:rPr>
         <w:drawing>
-          <wp:inline distT="0" distB="0" distL="0" distR="0">
+          <wp:inline distT="0" distB="0" distL="0" distR="0" wp14:anchorId="5304B4E1" wp14:editId="769C0AC7">
             <wp:extent cx="3499485" cy="3913898"/>
             <wp:effectExtent l="19050" t="0" r="5715" b="0"/>
             <wp:docPr id="25" name="Picture 8"/>
@@ -11497,7 +12019,7 @@
           <w:lang w:val="id-ID"/>
         </w:rPr>
       </w:pPr>
-      <w:bookmarkStart w:id="41" w:name="_Toc336534175"/>
+      <w:bookmarkStart w:id="42" w:name="_Toc336534175"/>
       <w:r>
         <w:rPr>
           <w:lang w:val="id-ID"/>
@@ -11510,7 +12032,7 @@
         </w:rPr>
         <w:t>Antarmuka</w:t>
       </w:r>
-      <w:bookmarkEnd w:id="41"/>
+      <w:bookmarkEnd w:id="42"/>
     </w:p>
     <w:p>
       <w:pPr>
@@ -11540,7 +12062,7 @@
         </w:rPr>
         <w:lastRenderedPageBreak/>
         <w:drawing>
-          <wp:inline distT="0" distB="0" distL="0" distR="0">
+          <wp:inline distT="0" distB="0" distL="0" distR="0" wp14:anchorId="5B567BD6" wp14:editId="1FD9B136">
             <wp:extent cx="3499485" cy="1823293"/>
             <wp:effectExtent l="19050" t="0" r="5715" b="0"/>
             <wp:docPr id="5" name="Picture 5"/>
@@ -11596,7 +12118,7 @@
           <w:lang w:val="id-ID"/>
         </w:rPr>
       </w:pPr>
-      <w:bookmarkStart w:id="42" w:name="_Toc335391866"/>
+      <w:bookmarkStart w:id="43" w:name="_Toc335391866"/>
       <w:r>
         <w:rPr>
           <w:color w:val="000000" w:themeColor="text1"/>
@@ -11648,7 +12170,7 @@
         </w:rPr>
         <w:t xml:space="preserve"> Rancangan Antarmuka Halaman Beranda</w:t>
       </w:r>
-      <w:bookmarkEnd w:id="42"/>
+      <w:bookmarkEnd w:id="43"/>
     </w:p>
     <w:p>
       <w:pPr>
@@ -11692,7 +12214,7 @@
           <w:noProof/>
         </w:rPr>
         <w:drawing>
-          <wp:inline distT="0" distB="0" distL="0" distR="0">
+          <wp:inline distT="0" distB="0" distL="0" distR="0" wp14:anchorId="7D7030BE" wp14:editId="540AD7D7">
             <wp:extent cx="3499485" cy="2586889"/>
             <wp:effectExtent l="19050" t="0" r="5715" b="0"/>
             <wp:docPr id="8" name="Picture 8"/>
@@ -11748,7 +12270,7 @@
           <w:lang w:val="id-ID"/>
         </w:rPr>
       </w:pPr>
-      <w:bookmarkStart w:id="43" w:name="_Toc335391867"/>
+      <w:bookmarkStart w:id="44" w:name="_Toc335391867"/>
       <w:r>
         <w:rPr>
           <w:color w:val="000000" w:themeColor="text1"/>
@@ -11800,7 +12322,7 @@
         </w:rPr>
         <w:t xml:space="preserve"> Rancangan Antarmuka Halaman Profil Pengguna</w:t>
       </w:r>
-      <w:bookmarkEnd w:id="43"/>
+      <w:bookmarkEnd w:id="44"/>
     </w:p>
     <w:p>
       <w:pPr>
@@ -11844,7 +12366,7 @@
           <w:noProof/>
         </w:rPr>
         <w:drawing>
-          <wp:inline distT="0" distB="0" distL="0" distR="0">
+          <wp:inline distT="0" distB="0" distL="0" distR="0" wp14:anchorId="3F0745D2" wp14:editId="150E66A7">
             <wp:extent cx="3499485" cy="2844382"/>
             <wp:effectExtent l="19050" t="0" r="5715" b="0"/>
             <wp:docPr id="11" name="Picture 11"/>
@@ -11901,7 +12423,7 @@
           <w:lang w:val="id-ID"/>
         </w:rPr>
       </w:pPr>
-      <w:bookmarkStart w:id="44" w:name="_Toc335391868"/>
+      <w:bookmarkStart w:id="45" w:name="_Toc335391868"/>
       <w:r>
         <w:rPr>
           <w:color w:val="000000" w:themeColor="text1"/>
@@ -11969,7 +12491,7 @@
         </w:rPr>
         <w:t>Menu 1</w:t>
       </w:r>
-      <w:bookmarkEnd w:id="44"/>
+      <w:bookmarkEnd w:id="45"/>
     </w:p>
     <w:p>
       <w:pPr>
@@ -12013,7 +12535,7 @@
           <w:noProof/>
         </w:rPr>
         <w:drawing>
-          <wp:inline distT="0" distB="0" distL="0" distR="0">
+          <wp:inline distT="0" distB="0" distL="0" distR="0" wp14:anchorId="6484D494" wp14:editId="56DC2FA5">
             <wp:extent cx="3499485" cy="2837324"/>
             <wp:effectExtent l="19050" t="0" r="5715" b="0"/>
             <wp:docPr id="14" name="Picture 14"/>
@@ -12070,7 +12592,7 @@
           <w:lang w:val="id-ID"/>
         </w:rPr>
       </w:pPr>
-      <w:bookmarkStart w:id="45" w:name="_Toc335391869"/>
+      <w:bookmarkStart w:id="46" w:name="_Toc335391869"/>
       <w:r>
         <w:rPr>
           <w:color w:val="000000" w:themeColor="text1"/>
@@ -12129,7 +12651,7 @@
         </w:rPr>
         <w:t xml:space="preserve"> Rancangan Antarmuka Halaman Menu 2</w:t>
       </w:r>
-      <w:bookmarkEnd w:id="45"/>
+      <w:bookmarkEnd w:id="46"/>
     </w:p>
     <w:p>
       <w:pPr>
@@ -12173,7 +12695,7 @@
           <w:noProof/>
         </w:rPr>
         <w:drawing>
-          <wp:inline distT="0" distB="0" distL="0" distR="0">
+          <wp:inline distT="0" distB="0" distL="0" distR="0" wp14:anchorId="581CACC6" wp14:editId="5F1D0DFB">
             <wp:extent cx="3499485" cy="2855089"/>
             <wp:effectExtent l="19050" t="0" r="5715" b="0"/>
             <wp:docPr id="17" name="Picture 17"/>
@@ -12230,7 +12752,7 @@
           <w:lang w:val="id-ID"/>
         </w:rPr>
       </w:pPr>
-      <w:bookmarkStart w:id="46" w:name="_Toc335391870"/>
+      <w:bookmarkStart w:id="47" w:name="_Toc335391870"/>
       <w:r>
         <w:rPr>
           <w:color w:val="000000" w:themeColor="text1"/>
@@ -12289,7 +12811,7 @@
         </w:rPr>
         <w:t xml:space="preserve"> Rancangan Antarmuka Halaman Menu 3</w:t>
       </w:r>
-      <w:bookmarkEnd w:id="46"/>
+      <w:bookmarkEnd w:id="47"/>
     </w:p>
     <w:p>
       <w:pPr>
@@ -12333,7 +12855,7 @@
           <w:noProof/>
         </w:rPr>
         <w:drawing>
-          <wp:inline distT="0" distB="0" distL="0" distR="0">
+          <wp:inline distT="0" distB="0" distL="0" distR="0" wp14:anchorId="78AE3F28" wp14:editId="4FB9CDBA">
             <wp:extent cx="3499485" cy="2914588"/>
             <wp:effectExtent l="19050" t="0" r="5715" b="0"/>
             <wp:docPr id="20" name="Picture 20"/>
@@ -12390,7 +12912,7 @@
           <w:lang w:val="id-ID"/>
         </w:rPr>
       </w:pPr>
-      <w:bookmarkStart w:id="47" w:name="_Toc335391871"/>
+      <w:bookmarkStart w:id="48" w:name="_Toc335391871"/>
       <w:r>
         <w:rPr>
           <w:color w:val="000000" w:themeColor="text1"/>
@@ -12449,7 +12971,7 @@
         </w:rPr>
         <w:t xml:space="preserve"> Rancangan Antarmuka Halaman Menu 4</w:t>
       </w:r>
-      <w:bookmarkEnd w:id="47"/>
+      <w:bookmarkEnd w:id="48"/>
     </w:p>
     <w:p>
       <w:pPr>
@@ -12467,12 +12989,12 @@
       <w:pPr>
         <w:pStyle w:val="Heading1"/>
       </w:pPr>
-      <w:bookmarkStart w:id="48" w:name="_Toc336534176"/>
+      <w:bookmarkStart w:id="49" w:name="_Toc336534176"/>
       <w:r>
         <w:lastRenderedPageBreak/>
         <w:t>BAB V IMPLEMENTASI</w:t>
       </w:r>
-      <w:bookmarkEnd w:id="48"/>
+      <w:bookmarkEnd w:id="49"/>
     </w:p>
     <w:p>
       <w:pPr>
@@ -12486,14 +13008,12 @@
           <w:lang w:val="id-ID"/>
         </w:rPr>
       </w:pPr>
-      <w:bookmarkStart w:id="49" w:name="_Toc336534177"/>
-      <w:r>
-        <w:rPr>
-          <w:lang w:val="id-ID"/>
-        </w:rPr>
-        <w:t>PLN Watch</w:t>
-      </w:r>
-      <w:bookmarkEnd w:id="49"/>
+      <w:r>
+        <w:rPr>
+          <w:lang w:val="id-ID"/>
+        </w:rPr>
+        <w:t>Apel Disjatim</w:t>
+      </w:r>
     </w:p>
     <w:p>
       <w:pPr>
@@ -12534,7 +13054,13 @@
         <w:rPr>
           <w:lang w:val="id-ID"/>
         </w:rPr>
-        <w:t>untuk dapat mengakses PLN Watch</w:t>
+        <w:t xml:space="preserve">untuk dapat mengakses </w:t>
+      </w:r>
+      <w:r>
+        <w:rPr>
+          <w:lang w:val="id-ID"/>
+        </w:rPr>
+        <w:t>Apel Disjatim</w:t>
       </w:r>
       <w:r>
         <w:rPr>
@@ -15954,7 +16480,19 @@
         <w:rPr>
           <w:lang w:val="id-ID"/>
         </w:rPr>
-        <w:t>Pada PLN Watch terdapat 4 menu utama yang memiliki fungsi masing – masing namun dengan struktur utama yang sama.</w:t>
+        <w:t xml:space="preserve">Pada </w:t>
+      </w:r>
+      <w:r>
+        <w:rPr>
+          <w:lang w:val="id-ID"/>
+        </w:rPr>
+        <w:t>Apel Disjatim</w:t>
+      </w:r>
+      <w:r>
+        <w:rPr>
+          <w:lang w:val="id-ID"/>
+        </w:rPr>
+        <w:t xml:space="preserve"> terdapat 4 menu utama yang memiliki fungsi masing – masing namun dengan struktur utama yang sama.</w:t>
       </w:r>
       <w:r>
         <w:rPr>
@@ -19333,7 +19871,13 @@
         <w:rPr>
           <w:lang w:val="id-ID"/>
         </w:rPr>
-        <w:t>PLN Watch Data Importer</w:t>
+        <w:t>Apel Disjatim</w:t>
+      </w:r>
+      <w:r>
+        <w:rPr>
+          <w:lang w:val="id-ID"/>
+        </w:rPr>
+        <w:t xml:space="preserve"> Data Importer</w:t>
       </w:r>
       <w:bookmarkEnd w:id="54"/>
     </w:p>
@@ -19423,7 +19967,19 @@
         <w:rPr>
           <w:lang w:val="id-ID"/>
         </w:rPr>
-        <w:t>Berikut adalah spesifikasi perangkat keras yang digunakn pada saat uji coba PLN Watch.</w:t>
+        <w:t xml:space="preserve">Berikut adalah spesifikasi perangkat keras yang digunakn pada saat uji coba </w:t>
+      </w:r>
+      <w:r>
+        <w:rPr>
+          <w:lang w:val="id-ID"/>
+        </w:rPr>
+        <w:t>Apel Disjatim</w:t>
+      </w:r>
+      <w:r>
+        <w:rPr>
+          <w:lang w:val="id-ID"/>
+        </w:rPr>
+        <w:t>.</w:t>
       </w:r>
     </w:p>
     <w:p>
@@ -19740,7 +20296,19 @@
         <w:rPr>
           <w:lang w:val="id-ID"/>
         </w:rPr>
-        <w:t>n pada saat uji coba PLN Watch.</w:t>
+        <w:t xml:space="preserve">n pada saat uji coba </w:t>
+      </w:r>
+      <w:r>
+        <w:rPr>
+          <w:lang w:val="id-ID"/>
+        </w:rPr>
+        <w:t>Apel Disjatim</w:t>
+      </w:r>
+      <w:r>
+        <w:rPr>
+          <w:lang w:val="id-ID"/>
+        </w:rPr>
+        <w:t>.</w:t>
       </w:r>
     </w:p>
     <w:p>
@@ -20265,7 +20833,19 @@
           <w:lang w:val="id-ID"/>
         </w:rPr>
         <w:tab/>
-        <w:t>Uji coba sistem PLN Watch dilakukan pada sebuah komputer. Uji coba ini dilakukan untuk menguji apakah fungsionalitas yang diidentifikasi pada tahap kebutuhan benar-benar diimplementasi dan bekerja seperti yang semestinya</w:t>
+        <w:t xml:space="preserve">Uji coba sistem </w:t>
+      </w:r>
+      <w:r>
+        <w:rPr>
+          <w:lang w:val="id-ID"/>
+        </w:rPr>
+        <w:t>Apel Disjatim</w:t>
+      </w:r>
+      <w:r>
+        <w:rPr>
+          <w:lang w:val="id-ID"/>
+        </w:rPr>
+        <w:t xml:space="preserve"> dilakukan pada sebuah komputer. Uji coba ini dilakukan untuk menguji apakah fungsionalitas yang diidentifikasi pada tahap kebutuhan benar-benar diimplementasi dan bekerja seperti yang semestinya</w:t>
       </w:r>
     </w:p>
     <w:p>
@@ -20318,7 +20898,11 @@
         <w:t xml:space="preserve"> dengan </w:t>
       </w:r>
       <w:r>
-        <w:t>kode area SBS (Surabaya Selatan) dan berlaku untuk bulan Agustus 2012. Database ini berf</w:t>
+        <w:t xml:space="preserve">kode area SBS (Surabaya Selatan) dan berlaku untuk bulan Agustus 2012. </w:t>
+      </w:r>
+      <w:proofErr w:type="gramStart"/>
+      <w:r>
+        <w:t>Database ini berf</w:t>
       </w:r>
       <w:r>
         <w:t>ormat</w:t>
@@ -20326,6 +20910,7 @@
       <w:r>
         <w:t xml:space="preserve"> access dan ber-ekstensi *.mdb.</w:t>
       </w:r>
+      <w:proofErr w:type="gramEnd"/>
     </w:p>
     <w:p>
       <w:pPr>
@@ -20336,7 +20921,7 @@
           <w:noProof/>
         </w:rPr>
         <w:drawing>
-          <wp:inline distT="0" distB="0" distL="0" distR="0">
+          <wp:inline distT="0" distB="0" distL="0" distR="0" wp14:anchorId="6995F3A2" wp14:editId="38B089DC">
             <wp:extent cx="1832509" cy="2695492"/>
             <wp:effectExtent l="0" t="0" r="0" b="0"/>
             <wp:docPr id="22" name="Picture 22"/>
@@ -20462,7 +21047,7 @@
         </w:rPr>
         <w:lastRenderedPageBreak/>
         <w:drawing>
-          <wp:inline distT="0" distB="0" distL="0" distR="0" wp14:anchorId="46DFC74F" wp14:editId="11EE0535">
+          <wp:inline distT="0" distB="0" distL="0" distR="0" wp14:anchorId="67A587FF" wp14:editId="545F41FD">
             <wp:extent cx="3499485" cy="1772923"/>
             <wp:effectExtent l="0" t="0" r="0" b="0"/>
             <wp:docPr id="23" name="Picture 23"/>
@@ -20587,8 +21172,13 @@
         <w:t>SOREK</w:t>
       </w:r>
       <w:r>
-        <w:t xml:space="preserve"> yang kami dapatkan dari PLN Disjatim dengan kode area SBS (Surabaya Selatan) dan berlaku untuk bulan Agustus 2012. Database ini berformat access dan ber-ekstensi *.mdb.</w:t>
-      </w:r>
+        <w:t xml:space="preserve"> yang kami dapatkan dari PLN Disjatim dengan kode area SBS (Surabaya Selatan) dan berlaku untuk bulan Agustus 2012. </w:t>
+      </w:r>
+      <w:proofErr w:type="gramStart"/>
+      <w:r>
+        <w:t>Database ini berformat access dan ber-ekstensi *.mdb.</w:t>
+      </w:r>
+      <w:proofErr w:type="gramEnd"/>
     </w:p>
     <w:p>
       <w:pPr>
@@ -20600,7 +21190,7 @@
         </w:rPr>
         <w:lastRenderedPageBreak/>
         <w:drawing>
-          <wp:inline distT="0" distB="0" distL="0" distR="0" wp14:anchorId="4E447786" wp14:editId="33AA2D0B">
+          <wp:inline distT="0" distB="0" distL="0" distR="0" wp14:anchorId="65736684" wp14:editId="1730CD77">
             <wp:extent cx="1765189" cy="2596468"/>
             <wp:effectExtent l="0" t="0" r="0" b="0"/>
             <wp:docPr id="30" name="Picture 30"/>
@@ -20685,18 +21275,12 @@
         <w:rPr>
           <w:color w:val="auto"/>
         </w:rPr>
-        <w:t xml:space="preserve"> </w:t>
+        <w:t xml:space="preserve"> Form utama ketika memilih opsi impor </w:t>
       </w:r>
       <w:r>
         <w:rPr>
           <w:color w:val="auto"/>
         </w:rPr>
-        <w:t xml:space="preserve">Form utama ketika memilih opsi impor </w:t>
-      </w:r>
-      <w:r>
-        <w:rPr>
-          <w:color w:val="auto"/>
-        </w:rPr>
         <w:t>SOREK</w:t>
       </w:r>
     </w:p>
@@ -20709,7 +21293,7 @@
           <w:noProof/>
         </w:rPr>
         <w:drawing>
-          <wp:inline distT="0" distB="0" distL="0" distR="0" wp14:anchorId="49338EA5" wp14:editId="05DFBBBF">
+          <wp:inline distT="0" distB="0" distL="0" distR="0" wp14:anchorId="46471D34" wp14:editId="31383EF7">
             <wp:extent cx="3499485" cy="1772923"/>
             <wp:effectExtent l="0" t="0" r="0" b="0"/>
             <wp:docPr id="31" name="Picture 31"/>
@@ -20794,19 +21378,7 @@
         <w:rPr>
           <w:color w:val="auto"/>
         </w:rPr>
-        <w:t xml:space="preserve"> </w:t>
-      </w:r>
-      <w:r>
-        <w:rPr>
-          <w:color w:val="auto"/>
-        </w:rPr>
-        <w:t xml:space="preserve">Informasi proses impor </w:t>
-      </w:r>
-      <w:r>
-        <w:rPr>
-          <w:color w:val="auto"/>
-        </w:rPr>
-        <w:t>SOREK</w:t>
+        <w:t xml:space="preserve"> Informasi proses impor SOREK</w:t>
       </w:r>
     </w:p>
     <w:p>
@@ -20832,13 +21404,7 @@
         <w:jc w:val="both"/>
       </w:pPr>
       <w:r>
-        <w:t xml:space="preserve">Uji coba dilakukan dengan input berupa database </w:t>
-      </w:r>
-      <w:r>
-        <w:t>PPOB</w:t>
-      </w:r>
-      <w:r>
-        <w:t xml:space="preserve"> yang kami dapatkan dari PLN Disjatim </w:t>
+        <w:t xml:space="preserve">Uji coba dilakukan dengan input berupa database PPOB yang kami dapatkan dari PLN Disjatim </w:t>
       </w:r>
       <w:r>
         <w:t>yang</w:t>
@@ -20850,8 +21416,13 @@
         <w:t>Juni</w:t>
       </w:r>
       <w:r>
-        <w:t xml:space="preserve"> 2012. Database ini berformat access dan ber-ekstensi *.mdb.</w:t>
-      </w:r>
+        <w:t xml:space="preserve"> 2012. </w:t>
+      </w:r>
+      <w:proofErr w:type="gramStart"/>
+      <w:r>
+        <w:t>Database ini berformat access dan ber-ekstensi *.mdb.</w:t>
+      </w:r>
+      <w:proofErr w:type="gramEnd"/>
     </w:p>
     <w:p>
       <w:pPr>
@@ -20862,7 +21433,7 @@
           <w:noProof/>
         </w:rPr>
         <w:drawing>
-          <wp:inline distT="0" distB="0" distL="0" distR="0" wp14:anchorId="1A2F37BD" wp14:editId="207A130C">
+          <wp:inline distT="0" distB="0" distL="0" distR="0" wp14:anchorId="55D452DC" wp14:editId="4D7BA68D">
             <wp:extent cx="1713584" cy="2520563"/>
             <wp:effectExtent l="0" t="0" r="0" b="0"/>
             <wp:docPr id="32" name="Picture 32"/>
@@ -20947,19 +21518,7 @@
         <w:rPr>
           <w:color w:val="auto"/>
         </w:rPr>
-        <w:t xml:space="preserve"> </w:t>
-      </w:r>
-      <w:r>
-        <w:rPr>
-          <w:color w:val="auto"/>
-        </w:rPr>
-        <w:t xml:space="preserve">Form utama ketika memilih opsi impor </w:t>
-      </w:r>
-      <w:r>
-        <w:rPr>
-          <w:color w:val="auto"/>
-        </w:rPr>
-        <w:t>PPOB</w:t>
+        <w:t xml:space="preserve"> Form utama ketika memilih opsi impor PPOB</w:t>
       </w:r>
     </w:p>
     <w:p>
@@ -20972,7 +21531,7 @@
         </w:rPr>
         <w:lastRenderedPageBreak/>
         <w:drawing>
-          <wp:inline distT="0" distB="0" distL="0" distR="0" wp14:anchorId="60C6B59B" wp14:editId="0FE160EA">
+          <wp:inline distT="0" distB="0" distL="0" distR="0" wp14:anchorId="1BB146E4" wp14:editId="7AF9603B">
             <wp:extent cx="3499485" cy="1772923"/>
             <wp:effectExtent l="0" t="0" r="0" b="0"/>
             <wp:docPr id="33" name="Picture 33"/>
@@ -21065,24 +21624,22 @@
         </w:rPr>
         <w:t>PPOB</w:t>
       </w:r>
-      <w:bookmarkStart w:id="64" w:name="_GoBack"/>
+    </w:p>
+    <w:p>
+      <w:pPr>
+        <w:pStyle w:val="Heading3"/>
+        <w:rPr>
+          <w:lang w:val="id-ID"/>
+        </w:rPr>
+      </w:pPr>
+      <w:bookmarkStart w:id="64" w:name="_Toc336534194"/>
+      <w:r>
+        <w:rPr>
+          <w:lang w:val="id-ID"/>
+        </w:rPr>
+        <w:t>6.3.4 Uji Coba Login</w:t>
+      </w:r>
       <w:bookmarkEnd w:id="64"/>
-    </w:p>
-    <w:p>
-      <w:pPr>
-        <w:pStyle w:val="Heading3"/>
-        <w:rPr>
-          <w:lang w:val="id-ID"/>
-        </w:rPr>
-      </w:pPr>
-      <w:bookmarkStart w:id="65" w:name="_Toc336534194"/>
-      <w:r>
-        <w:rPr>
-          <w:lang w:val="id-ID"/>
-        </w:rPr>
-        <w:t>6.3.4 Uji Coba Login</w:t>
-      </w:r>
-      <w:bookmarkEnd w:id="65"/>
     </w:p>
     <w:p>
       <w:pPr>
@@ -21133,7 +21690,7 @@
           <w:noProof/>
         </w:rPr>
         <w:drawing>
-          <wp:inline distT="0" distB="0" distL="0" distR="0">
+          <wp:inline distT="0" distB="0" distL="0" distR="0" wp14:anchorId="4BEDBB9B" wp14:editId="7A431307">
             <wp:extent cx="2881630" cy="1445895"/>
             <wp:effectExtent l="19050" t="0" r="0" b="0"/>
             <wp:docPr id="1" name="Picture 5"/>
@@ -21238,7 +21795,16 @@
           <w:sz w:val="20"/>
           <w:lang w:val="id-ID"/>
         </w:rPr>
-        <w:t xml:space="preserve"> Pengujian </w:t>
+        <w:t xml:space="preserve"> </w:t>
+      </w:r>
+      <w:proofErr w:type="gramStart"/>
+      <w:r>
+        <w:rPr>
+          <w:color w:val="000000" w:themeColor="text1"/>
+          <w:sz w:val="20"/>
+          <w:lang w:val="id-ID"/>
+        </w:rPr>
+        <w:t xml:space="preserve">Pengujian </w:t>
       </w:r>
       <w:r>
         <w:rPr>
@@ -21255,7 +21821,17 @@
           <w:sz w:val="20"/>
           <w:lang w:val="id-ID"/>
         </w:rPr>
-        <w:t>Pada Menu Login</w:t>
+        <w:t>Pada</w:t>
+      </w:r>
+      <w:proofErr w:type="gramEnd"/>
+      <w:r>
+        <w:rPr>
+          <w:noProof/>
+          <w:color w:val="000000" w:themeColor="text1"/>
+          <w:sz w:val="20"/>
+          <w:lang w:val="id-ID"/>
+        </w:rPr>
+        <w:t xml:space="preserve"> Menu Login</w:t>
       </w:r>
     </w:p>
     <w:p>
@@ -21265,14 +21841,14 @@
           <w:lang w:val="id-ID"/>
         </w:rPr>
       </w:pPr>
-      <w:bookmarkStart w:id="66" w:name="_Toc336534195"/>
+      <w:bookmarkStart w:id="65" w:name="_Toc336534195"/>
       <w:r>
         <w:rPr>
           <w:lang w:val="id-ID"/>
         </w:rPr>
         <w:t>6.3.5 Uji Coba Ubah Password</w:t>
       </w:r>
-      <w:bookmarkEnd w:id="66"/>
+      <w:bookmarkEnd w:id="65"/>
     </w:p>
     <w:p>
       <w:pPr>
@@ -21286,20 +21862,32 @@
           <w:lang w:val="id-ID"/>
         </w:rPr>
         <w:tab/>
-        <w:t>Pengujian dilakukan pada halaman profil pengguna ketika pengguna sudah di autentikasi oleh sistem PLN Watch.</w:t>
-      </w:r>
-      <w:r>
-        <w:rPr>
-          <w:lang w:val="id-ID"/>
-        </w:rPr>
-        <w:t xml:space="preserve"> Jika proses </w:t>
+        <w:t xml:space="preserve">Pengujian dilakukan pada halaman profil pengguna ketika pengguna sudah di autentikasi oleh sistem </w:t>
+      </w:r>
+      <w:r>
+        <w:rPr>
+          <w:lang w:val="id-ID"/>
+        </w:rPr>
+        <w:t>Apel Disjatim</w:t>
+      </w:r>
+      <w:r>
+        <w:rPr>
+          <w:lang w:val="id-ID"/>
+        </w:rPr>
+        <w:t>.</w:t>
+      </w:r>
+      <w:r>
+        <w:rPr>
+          <w:lang w:val="id-ID"/>
+        </w:rPr>
+        <w:t xml:space="preserve"> Jika </w:t>
       </w:r>
       <w:r>
         <w:rPr>
           <w:lang w:val="id-ID"/>
         </w:rPr>
         <w:lastRenderedPageBreak/>
-        <w:t>berhasil maka password akan berubah, jika gagal maka akan ditampilkan pesan eror sesuai kesalahan yang terjadi.</w:t>
+        <w:t>proses berhasil maka password akan berubah, jika gagal maka akan ditampilkan pesan eror sesuai kesalahan yang terjadi.</w:t>
       </w:r>
     </w:p>
     <w:p>
@@ -21312,7 +21900,7 @@
           <w:noProof/>
         </w:rPr>
         <w:drawing>
-          <wp:inline distT="0" distB="0" distL="0" distR="0">
+          <wp:inline distT="0" distB="0" distL="0" distR="0" wp14:anchorId="75194945" wp14:editId="661CCAE2">
             <wp:extent cx="2924175" cy="2009775"/>
             <wp:effectExtent l="19050" t="0" r="9525" b="0"/>
             <wp:docPr id="3" name="Picture 8"/>
@@ -21427,14 +22015,14 @@
           <w:lang w:val="id-ID"/>
         </w:rPr>
       </w:pPr>
-      <w:bookmarkStart w:id="67" w:name="_Toc336534196"/>
+      <w:bookmarkStart w:id="66" w:name="_Toc336534196"/>
       <w:r>
         <w:rPr>
           <w:lang w:val="id-ID"/>
         </w:rPr>
         <w:t>6.3.6 Uji Coba Lihat Menu</w:t>
       </w:r>
-      <w:bookmarkEnd w:id="67"/>
+      <w:bookmarkEnd w:id="66"/>
     </w:p>
     <w:p>
       <w:pPr>
@@ -21497,7 +22085,7 @@
           <w:noProof/>
         </w:rPr>
         <w:drawing>
-          <wp:inline distT="0" distB="0" distL="0" distR="0">
+          <wp:inline distT="0" distB="0" distL="0" distR="0" wp14:anchorId="79A032D0" wp14:editId="11CA594A">
             <wp:extent cx="3499485" cy="1425716"/>
             <wp:effectExtent l="19050" t="0" r="5715" b="0"/>
             <wp:docPr id="6" name="Picture 14"/>
@@ -21649,7 +22237,7 @@
           <w:noProof/>
         </w:rPr>
         <w:drawing>
-          <wp:inline distT="0" distB="0" distL="0" distR="0">
+          <wp:inline distT="0" distB="0" distL="0" distR="0" wp14:anchorId="1AD02BF3" wp14:editId="3F32C85E">
             <wp:extent cx="3499485" cy="3786594"/>
             <wp:effectExtent l="19050" t="0" r="5715" b="0"/>
             <wp:docPr id="7" name="Picture 17"/>
@@ -21764,14 +22352,14 @@
           <w:lang w:val="id-ID"/>
         </w:rPr>
       </w:pPr>
-      <w:bookmarkStart w:id="68" w:name="_Toc336534197"/>
+      <w:bookmarkStart w:id="67" w:name="_Toc336534197"/>
       <w:r>
         <w:rPr>
           <w:lang w:val="id-ID"/>
         </w:rPr>
         <w:t>6.3.7 Uji Coba Export</w:t>
       </w:r>
-      <w:bookmarkEnd w:id="68"/>
+      <w:bookmarkEnd w:id="67"/>
     </w:p>
     <w:p>
       <w:pPr>
@@ -21858,7 +22446,7 @@
           <w:noProof/>
         </w:rPr>
         <w:drawing>
-          <wp:inline distT="0" distB="0" distL="0" distR="0">
+          <wp:inline distT="0" distB="0" distL="0" distR="0" wp14:anchorId="1A3D95BE" wp14:editId="47A65A76">
             <wp:extent cx="3499485" cy="3002377"/>
             <wp:effectExtent l="19050" t="0" r="5715" b="0"/>
             <wp:docPr id="9" name="Picture 1"/>
@@ -22027,7 +22615,7 @@
         </w:rPr>
         <w:lastRenderedPageBreak/>
         <w:drawing>
-          <wp:inline distT="0" distB="0" distL="0" distR="0">
+          <wp:inline distT="0" distB="0" distL="0" distR="0" wp14:anchorId="53E942CC" wp14:editId="36B47576">
             <wp:extent cx="3499485" cy="2768132"/>
             <wp:effectExtent l="19050" t="0" r="5715" b="0"/>
             <wp:docPr id="12" name="Picture 5"/>
@@ -22168,7 +22756,7 @@
       <w:pPr>
         <w:pStyle w:val="Heading1"/>
       </w:pPr>
-      <w:bookmarkStart w:id="69" w:name="_Toc336534198"/>
+      <w:bookmarkStart w:id="68" w:name="_Toc336534198"/>
       <w:r>
         <w:lastRenderedPageBreak/>
         <w:t>BAB VII KESIMPULAN</w:t>
@@ -22176,7 +22764,7 @@
       <w:r>
         <w:t xml:space="preserve"> DAN SARAN</w:t>
       </w:r>
-      <w:bookmarkEnd w:id="69"/>
+      <w:bookmarkEnd w:id="68"/>
     </w:p>
     <w:p>
       <w:pPr>
@@ -22189,14 +22777,14 @@
           <w:lang w:val="id-ID"/>
         </w:rPr>
       </w:pPr>
-      <w:bookmarkStart w:id="70" w:name="_Toc336534199"/>
+      <w:bookmarkStart w:id="69" w:name="_Toc336534199"/>
       <w:r>
         <w:rPr>
           <w:lang w:val="id-ID"/>
         </w:rPr>
         <w:t>Kesimpulan</w:t>
       </w:r>
-      <w:bookmarkEnd w:id="70"/>
+      <w:bookmarkEnd w:id="69"/>
     </w:p>
     <w:p>
       <w:pPr>
@@ -22210,7 +22798,19 @@
         <w:rPr>
           <w:lang w:val="id-ID"/>
         </w:rPr>
-        <w:t>Dari hasil implementasi dan uji coba, sesuai dengan permasalahan dan teknologi yang digunakan dapat di simpulkan PLN Watch dapat memberikan manfaat dan solusi bagi permasalahan yang terjadi pada lingkungan PT. PLN (</w:t>
+        <w:t xml:space="preserve">Dari hasil implementasi dan uji coba, sesuai dengan permasalahan dan teknologi yang digunakan dapat di simpulkan </w:t>
+      </w:r>
+      <w:r>
+        <w:rPr>
+          <w:lang w:val="id-ID"/>
+        </w:rPr>
+        <w:t>Apel Disjatim</w:t>
+      </w:r>
+      <w:r>
+        <w:rPr>
+          <w:lang w:val="id-ID"/>
+        </w:rPr>
+        <w:t xml:space="preserve"> dapat memberikan manfaat dan solusi bagi permasalahan yang terjadi pada lingkungan PT. PLN (</w:t>
       </w:r>
       <w:r>
         <w:rPr>
@@ -22236,14 +22836,14 @@
           <w:lang w:val="id-ID"/>
         </w:rPr>
       </w:pPr>
-      <w:bookmarkStart w:id="71" w:name="_Toc336534200"/>
+      <w:bookmarkStart w:id="70" w:name="_Toc336534200"/>
       <w:r>
         <w:rPr>
           <w:lang w:val="id-ID"/>
         </w:rPr>
         <w:t>Saran</w:t>
       </w:r>
-      <w:bookmarkEnd w:id="71"/>
+      <w:bookmarkEnd w:id="70"/>
     </w:p>
     <w:p>
       <w:pPr>
@@ -22281,7 +22881,31 @@
         <w:rPr>
           <w:lang w:val="id-ID"/>
         </w:rPr>
-        <w:t>si penjembatan seperti PLN Watch Data Importer. Akan lebih efisien jika PLN Watch dapat mengakses secara langsung database utama untuk mengurangi proses bisnis utama yang ada.</w:t>
+        <w:t xml:space="preserve">si penjembatan seperti </w:t>
+      </w:r>
+      <w:r>
+        <w:rPr>
+          <w:lang w:val="id-ID"/>
+        </w:rPr>
+        <w:t>Apel Disjatim</w:t>
+      </w:r>
+      <w:r>
+        <w:rPr>
+          <w:lang w:val="id-ID"/>
+        </w:rPr>
+        <w:t xml:space="preserve"> Data Importer. Akan lebih efisien jika </w:t>
+      </w:r>
+      <w:r>
+        <w:rPr>
+          <w:lang w:val="id-ID"/>
+        </w:rPr>
+        <w:t>Apel Disjatim</w:t>
+      </w:r>
+      <w:r>
+        <w:rPr>
+          <w:lang w:val="id-ID"/>
+        </w:rPr>
+        <w:t xml:space="preserve"> dapat mengakses secara langsung database utama untuk mengurangi proses bisnis utama yang ada.</w:t>
       </w:r>
     </w:p>
     <w:p>
@@ -22329,9 +22953,19 @@
       <w:pPr>
         <w:jc w:val="both"/>
       </w:pPr>
-      <w:r>
-        <w:t>Gunakan format bibiliografi secara konsisten. Gunakan style MLA/APA yang sudah tersedia di Microsoft Word.</w:t>
-      </w:r>
+      <w:proofErr w:type="gramStart"/>
+      <w:r>
+        <w:t>Gunakan format bibiliografi secara konsisten.</w:t>
+      </w:r>
+      <w:proofErr w:type="gramEnd"/>
+      <w:r>
+        <w:t xml:space="preserve"> </w:t>
+      </w:r>
+      <w:proofErr w:type="gramStart"/>
+      <w:r>
+        <w:t>Gunakan style MLA/APA yang sudah tersedia di Microsoft Word.</w:t>
+      </w:r>
+      <w:proofErr w:type="gramEnd"/>
     </w:p>
     <w:p>
       <w:pPr>
@@ -22649,7 +23283,7 @@
                 <v:path o:extrusionok="f" gradientshapeok="t" o:connecttype="rect"/>
                 <o:lock v:ext="edit" aspectratio="t"/>
               </v:shapetype>
-              <v:shape id="_x0000_i1028" type="#_x0000_t75" style="width:63.85pt;height:36.7pt" o:allowoverlap="f">
+              <v:shape id="_x0000_i1028" type="#_x0000_t75" style="width:64.1pt;height:36.6pt" o:allowoverlap="f">
                 <v:imagedata r:id="rId1" o:title=""/>
               </v:shape>
             </w:pict>
@@ -22674,7 +23308,14 @@
               <w:sz w:val="20"/>
               <w:szCs w:val="20"/>
             </w:rPr>
-            <w:t>PLN Watch</w:t>
+            <w:t>A</w:t>
+          </w:r>
+          <w:r>
+            <w:rPr>
+              <w:sz w:val="20"/>
+              <w:szCs w:val="20"/>
+            </w:rPr>
+            <w:t>PEL DISJATIM</w:t>
           </w:r>
         </w:p>
         <w:p>
@@ -27767,7 +28408,7 @@
 </file>
 
 <file path=customXml/itemProps1.xml><?xml version="1.0" encoding="utf-8"?>
-<ds:datastoreItem xmlns:ds="http://schemas.openxmlformats.org/officeDocument/2006/customXml" ds:itemID="{01666F22-4071-4CF1-91BD-FC2215C8BB3D}">
+<ds:datastoreItem xmlns:ds="http://schemas.openxmlformats.org/officeDocument/2006/customXml" ds:itemID="{B156E362-07BC-42AE-9701-2322E3962427}">
   <ds:schemaRefs>
     <ds:schemaRef ds:uri="http://schemas.openxmlformats.org/officeDocument/2006/bibliography"/>
   </ds:schemaRefs>

</xml_diff>

<commit_message>
+ SOP * fsmall fix others
</commit_message>
<xml_diff>
--- a/doc/Laporan KP/Laporan KP plnwatch.docx
+++ b/doc/Laporan KP/Laporan KP plnwatch.docx
@@ -1,6 +1,6 @@
 
 <file path=word/document.xml><?xml version="1.0" encoding="utf-8"?>
-<w:document xmlns:ve="http://schemas.openxmlformats.org/markup-compatibility/2006" xmlns:o="urn:schemas-microsoft-com:office:office" xmlns:r="http://schemas.openxmlformats.org/officeDocument/2006/relationships" xmlns:m="http://schemas.openxmlformats.org/officeDocument/2006/math" xmlns:v="urn:schemas-microsoft-com:vml" xmlns:wp="http://schemas.openxmlformats.org/drawingml/2006/wordprocessingDrawing" xmlns:w10="urn:schemas-microsoft-com:office:word" xmlns:w="http://schemas.openxmlformats.org/wordprocessingml/2006/main" xmlns:wne="http://schemas.microsoft.com/office/word/2006/wordml">
+<w:document xmlns:wpc="http://schemas.microsoft.com/office/word/2010/wordprocessingCanvas" xmlns:mc="http://schemas.openxmlformats.org/markup-compatibility/2006" xmlns:o="urn:schemas-microsoft-com:office:office" xmlns:r="http://schemas.openxmlformats.org/officeDocument/2006/relationships" xmlns:m="http://schemas.openxmlformats.org/officeDocument/2006/math" xmlns:v="urn:schemas-microsoft-com:vml" xmlns:wp14="http://schemas.microsoft.com/office/word/2010/wordprocessingDrawing" xmlns:wp="http://schemas.openxmlformats.org/drawingml/2006/wordprocessingDrawing" xmlns:w10="urn:schemas-microsoft-com:office:word" xmlns:w="http://schemas.openxmlformats.org/wordprocessingml/2006/main" xmlns:w14="http://schemas.microsoft.com/office/word/2010/wordml" xmlns:w15="http://schemas.microsoft.com/office/word/2012/wordml" xmlns:wpg="http://schemas.microsoft.com/office/word/2010/wordprocessingGroup" xmlns:wpi="http://schemas.microsoft.com/office/word/2010/wordprocessingInk" xmlns:wne="http://schemas.microsoft.com/office/word/2006/wordml" xmlns:wps="http://schemas.microsoft.com/office/word/2010/wordprocessingShape" mc:Ignorable="w14 w15 wp14">
   <w:body>
     <w:p>
       <w:pPr>
@@ -210,7 +210,6 @@
       <w:r>
         <w:rPr>
           <w:noProof/>
-          <w:lang w:val="id-ID" w:eastAsia="zh-TW"/>
         </w:rPr>
         <w:drawing>
           <wp:inline distT="0" distB="0" distL="0" distR="0">
@@ -805,7 +804,7 @@
           <w:insideH w:val="none" w:sz="0" w:space="0" w:color="auto"/>
           <w:insideV w:val="none" w:sz="0" w:space="0" w:color="auto"/>
         </w:tblBorders>
-        <w:tblLook w:val="01E0"/>
+        <w:tblLook w:val="01E0" w:firstRow="1" w:lastRow="1" w:firstColumn="1" w:lastColumn="1" w:noHBand="0" w:noVBand="0"/>
       </w:tblPr>
       <w:tblGrid>
         <w:gridCol w:w="4054"/>
@@ -1399,6 +1398,7 @@
           <w:docPartUnique/>
         </w:docPartObj>
       </w:sdtPr>
+      <w:sdtEndPr/>
       <w:sdtContent>
         <w:p>
           <w:pPr>
@@ -7004,7 +7004,15 @@
         <w:t>Apel Disjatim</w:t>
       </w:r>
       <w:r>
-        <w:t xml:space="preserve"> merupakan sebuah layanan berbasis website yang akan mengolah data pelanggan </w:t>
+        <w:t xml:space="preserve"> merupakan sebuah layanan berbasis website yang </w:t>
+      </w:r>
+      <w:proofErr w:type="gramStart"/>
+      <w:r>
+        <w:t>akan</w:t>
+      </w:r>
+      <w:proofErr w:type="gramEnd"/>
+      <w:r>
+        <w:t xml:space="preserve"> mengolah data pelanggan </w:t>
       </w:r>
       <w:r>
         <w:t xml:space="preserve">PT. PLN (Persero) Distribusi Jawa Timur </w:t>
@@ -7049,8 +7057,13 @@
         <w:t>a</w:t>
       </w:r>
       <w:r>
-        <w:t>n yang kerap terjadi yaitu :</w:t>
-      </w:r>
+        <w:t xml:space="preserve">n yang kerap terjadi </w:t>
+      </w:r>
+      <w:proofErr w:type="gramStart"/>
+      <w:r>
+        <w:t>yaitu :</w:t>
+      </w:r>
+      <w:proofErr w:type="gramEnd"/>
     </w:p>
     <w:p>
       <w:pPr>
@@ -7110,7 +7123,15 @@
         <w:t>asca</w:t>
       </w:r>
       <w:r>
-        <w:t xml:space="preserve"> bayar memanipulasi alat meteran agar listrik tetap dapat mengalir di luar masa aktif</w:t>
+        <w:t xml:space="preserve"> </w:t>
+      </w:r>
+      <w:proofErr w:type="gramStart"/>
+      <w:r>
+        <w:t>bayar</w:t>
+      </w:r>
+      <w:proofErr w:type="gramEnd"/>
+      <w:r>
+        <w:t xml:space="preserve"> memanipulasi alat meteran agar listrik tetap dapat mengalir di luar masa aktif</w:t>
       </w:r>
       <w:r>
         <w:rPr>
@@ -7165,10 +7186,18 @@
         <w:t xml:space="preserve">Dengan semua fitur yang terdapat pada </w:t>
       </w:r>
       <w:r>
-        <w:t>Apel Disjatim</w:t>
-      </w:r>
-      <w:r>
-        <w:t xml:space="preserve"> , dapat membantu PT. PLN (Persero) Distribusi Jawa Timur</w:t>
+        <w:t xml:space="preserve">Apel </w:t>
+      </w:r>
+      <w:proofErr w:type="gramStart"/>
+      <w:r>
+        <w:t>Disjatim</w:t>
+      </w:r>
+      <w:r>
+        <w:t xml:space="preserve"> ,</w:t>
+      </w:r>
+      <w:proofErr w:type="gramEnd"/>
+      <w:r>
+        <w:t xml:space="preserve"> dapat membantu PT. PLN (Persero) Distribusi Jawa Timur</w:t>
       </w:r>
       <w:r>
         <w:t xml:space="preserve"> untuk</w:t>
@@ -7680,7 +7709,15 @@
         <w:jc w:val="both"/>
       </w:pPr>
       <w:r>
-        <w:t>Jumlah pelanggan PLN Distribusi Jawa Timur sampai dengan Juni 2011 adalah 7.671.007 dengan daya tersambung 11.331.554 MVA, dengan penjualan rata-rata per bulan 1.970.727 MWH, dan pendapatan rata-rata per bulan 1,3 Triliun.</w:t>
+        <w:t>Jumlah pelanggan PLN Distribusi Jawa Timur sampai dengan Juni 2011 adalah 7.671.007 dengan daya tersambung 11.331.554 MVA, dengan penjualan rata-rata per bulan 1.970.727 MWH, dan pendapatan rata-rata per bulan 1</w:t>
+      </w:r>
+      <w:proofErr w:type="gramStart"/>
+      <w:r>
+        <w:t>,3</w:t>
+      </w:r>
+      <w:proofErr w:type="gramEnd"/>
+      <w:r>
+        <w:t xml:space="preserve"> Triliun.</w:t>
       </w:r>
     </w:p>
     <w:p>
@@ -7689,7 +7726,23 @@
         <w:jc w:val="both"/>
       </w:pPr>
       <w:r>
-        <w:t>Rasio elektrifikasi di Jawa Timur sebesar 73,66 %, dari jumlah rumah tangga sebanyak 9.862.111 yang sudah menjadi pelanggan PLN sebanyak 7.264.607. Sedangkan rasio desa berlistrik adalah 99,53%, dari jumlah desa sebanyak 8.501, desa yang sudah berlistrik sebanyak 8.461, dan yang belum berlistrik sebanyak 40 desa.</w:t>
+        <w:t>Rasio elektrifikasi di Jawa Timur sebesar 73</w:t>
+      </w:r>
+      <w:proofErr w:type="gramStart"/>
+      <w:r>
+        <w:t>,66</w:t>
+      </w:r>
+      <w:proofErr w:type="gramEnd"/>
+      <w:r>
+        <w:t xml:space="preserve"> %, dari jumlah rumah tangga sebanyak 9.862.111 yang sudah menjadi pelanggan PLN sebanyak 7.264.607. Sedangkan rasio desa berlistrik adalah 99</w:t>
+      </w:r>
+      <w:proofErr w:type="gramStart"/>
+      <w:r>
+        <w:t>,53</w:t>
+      </w:r>
+      <w:proofErr w:type="gramEnd"/>
+      <w:r>
+        <w:t>%, dari jumlah desa sebanyak 8.501, desa yang sudah berlistrik sebanyak 8.461, dan yang belum berlistrik sebanyak 40 desa.</w:t>
       </w:r>
     </w:p>
     <w:p>
@@ -7698,7 +7751,15 @@
         <w:jc w:val="both"/>
       </w:pPr>
       <w:r>
-        <w:t>Panjang Jaringan Saluran Udara Tegangan Tinggi adalah 5.081,32 Kms, Jaringan Saluran Udara Tegangan Extra Tinggi adalah 1.354,47 Kms, Tegangan Menengah adalah 31.829,81  Kms , panjang Jaringan Tegangan Rendah adalah 59.159,10  Kms , jumlah trafo terpasang sebanyak 42.635  Unit , dengan kapasitas 5.456.484,50  KVA, Jumlah Gardu Induk sebanyak 113 buah, jumlah trafo gardu induk sebanyak 223 buah, dengan kapasitas 8.244 MVA. Jumlah gardu Distribusi/transformator sebanyak 42.635 buah dengan kapasitas 5.456 MVA. Jumlah penyulang sebanyak 945 buah. Beban tertinggi Jatim adalah 3.916 MW dengan beban tertinggi rata-rata per penyulang sebesar 3,50 MW.</w:t>
+        <w:t>Panjang Jaringan Saluran Udara Tegangan Tinggi adalah 5.081,32 Kms, Jaringan Saluran Udara Tegangan Extra Tinggi adalah 1.354,47 Kms, Tegangan Menengah adalah 31.829,81  Kms , panjang Jaringan Tegangan Rendah adalah 59.159,10  Kms , jumlah trafo terpasang sebanyak 42.635  Unit , dengan kapasitas 5.456.484,50  KVA, Jumlah Gardu Induk sebanyak 113 buah, jumlah trafo gardu induk sebanyak 223 buah, dengan kapasitas 8.244 MVA. Jumlah gardu Distribusi/transformator sebanyak 42.635 buah dengan kapasitas 5.456 MVA. Jumlah penyulang sebanyak 945 buah. Beban tertinggi Jatim adalah 3.916 MW dengan beban tertinggi rata-rata per penyulang sebesar 3</w:t>
+      </w:r>
+      <w:proofErr w:type="gramStart"/>
+      <w:r>
+        <w:t>,50</w:t>
+      </w:r>
+      <w:proofErr w:type="gramEnd"/>
+      <w:r>
+        <w:t xml:space="preserve"> MW.</w:t>
       </w:r>
     </w:p>
     <w:p>
@@ -7816,7 +7877,15 @@
         <w:jc w:val="both"/>
       </w:pPr>
       <w:r>
-        <w:t>Jumlah transfer tenaga listrik dari PT PLN (Persero) Penyaluran dan Pusat Pengaturan Beban Jawa Bali, PLTD, PLTM, PLTD sewa dan Pembangkit Swasta lainnya pada tahun 2007 sebanyak 21.163.305 MWh. Jumlah tersebut meningkat 5,53 % jika dibandingkan dengan tahun sebelumnya.</w:t>
+        <w:t>Jumlah transfer tenaga listrik dari PT PLN (Persero) Penyaluran dan Pusat Pengaturan Beban Jawa Bali, PLTD, PLTM, PLTD sewa dan Pembangkit Swasta lainnya pada tahun 2007 sebanyak 21.163.305 MWh. Jumlah tersebut meningkat 5</w:t>
+      </w:r>
+      <w:proofErr w:type="gramStart"/>
+      <w:r>
+        <w:t>,53</w:t>
+      </w:r>
+      <w:proofErr w:type="gramEnd"/>
+      <w:r>
+        <w:t xml:space="preserve"> % jika dibandingkan dengan tahun sebelumnya.</w:t>
       </w:r>
     </w:p>
     <w:p>
@@ -7833,8 +7902,13 @@
         <w:jc w:val="both"/>
       </w:pPr>
       <w:r>
-        <w:t>Penjualan tenaga listrik dari bulan Januari sampai dengan bulan Oktober tahun 2010 sebesar 16,091,443,147 kWh, Daya tersambung 10,713,251 kVA .</w:t>
-      </w:r>
+        <w:t xml:space="preserve">Penjualan tenaga listrik dari bulan Januari sampai dengan bulan Oktober tahun 2010 sebesar 16,091,443,147 kWh, Daya tersambung 10,713,251 </w:t>
+      </w:r>
+      <w:proofErr w:type="gramStart"/>
+      <w:r>
+        <w:t>kVA .</w:t>
+      </w:r>
+      <w:proofErr w:type="gramEnd"/>
     </w:p>
     <w:p>
       <w:pPr>
@@ -7850,7 +7924,23 @@
         <w:jc w:val="both"/>
       </w:pPr>
       <w:r>
-        <w:t>Harga jual listrik yang diterapkan berbeda untuk tiap segmentasinya, namun apabila jumlah tersebut dijumlahkan dan dirata-rata per bulannya diperoleh nilai 681.96 Rp./KWh untuk bulan Oktober tahun 2010. Sedangkan nilai jual rata-rata pada tahun 2009 mencapai 658.69 Rp./KWh.</w:t>
+        <w:t>Harga jual listrik yang diterapkan berbeda untuk tiap segmentasinya, namun apabila jumlah tersebut dijumlahkan dan dirata-rata per bulannya diperoleh nilai 681.96 Rp</w:t>
+      </w:r>
+      <w:proofErr w:type="gramStart"/>
+      <w:r>
+        <w:t>./</w:t>
+      </w:r>
+      <w:proofErr w:type="gramEnd"/>
+      <w:r>
+        <w:t>KWh untuk bulan Oktober tahun 2010. Sedangkan nilai jual rata-rata pada tahun 2009 mencapai 658.69 Rp</w:t>
+      </w:r>
+      <w:proofErr w:type="gramStart"/>
+      <w:r>
+        <w:t>./</w:t>
+      </w:r>
+      <w:proofErr w:type="gramEnd"/>
+      <w:r>
+        <w:t>KWh.</w:t>
       </w:r>
     </w:p>
     <w:p>
@@ -7888,7 +7978,15 @@
         <w:jc w:val="both"/>
       </w:pPr>
       <w:r>
-        <w:t>Pemadaman listrik yang mengakibatkan terputusnya aliran listrik dari bulan Januari sampai dengan bulan Oktober tahun 2010 mencapai 2,03 kali/pelanggan. Sedangkan untuk lamanya padam, sampai dengan bulan Oktober tahun 2010 mencapai 72.41 menit/pelanggan.</w:t>
+        <w:t>Pemadaman listrik yang mengakibatkan terputusnya aliran listrik dari bulan Januari sampai dengan bulan Oktober tahun 2010 mencapai 2</w:t>
+      </w:r>
+      <w:proofErr w:type="gramStart"/>
+      <w:r>
+        <w:t>,03</w:t>
+      </w:r>
+      <w:proofErr w:type="gramEnd"/>
+      <w:r>
+        <w:t xml:space="preserve"> kali/pelanggan. Sedangkan untuk lamanya padam, sampai dengan bulan Oktober tahun 2010 mencapai 72.41 menit/pelanggan.</w:t>
       </w:r>
     </w:p>
     <w:p>
@@ -7939,7 +8037,15 @@
         <w:jc w:val="both"/>
       </w:pPr>
       <w:r>
-        <w:t>Jumlah Desa yang dilistriki dari total desa 8.497 desa terdiri dari 794 desa dalam kota dan 7.703 desa luar kota, sampai dengan tahun 2007 untuk daerah Kabupaten dan Kota terlistriki sebanyak 8.429 desa dengan rincian 792 desa dalam kota (100%) dan 7.637 desa luar kota (98.14%). Sehingga rasio elektrifikasi desa sebesar 98,20 %.</w:t>
+        <w:t>Jumlah Desa yang dilistriki dari total desa 8.497 desa terdiri dari 794 desa dalam kota dan 7.703 desa luar kota, sampai dengan tahun 2007 untuk daerah Kabupaten dan Kota terlistriki sebanyak 8.429 desa dengan rincian 792 desa dalam kota (100%) dan 7.637 desa luar kota (98.14%). Sehingga rasio elektrifikasi desa sebesar 98</w:t>
+      </w:r>
+      <w:proofErr w:type="gramStart"/>
+      <w:r>
+        <w:t>,20</w:t>
+      </w:r>
+      <w:proofErr w:type="gramEnd"/>
+      <w:r>
+        <w:t xml:space="preserve"> %.</w:t>
       </w:r>
     </w:p>
     <w:p>
@@ -7993,8 +8099,13 @@
         <w:jc w:val="both"/>
       </w:pPr>
       <w:r>
-        <w:t>Wilayah usaha PT. PLN (Persero) Distribusi Jawa Timur dibagi menjadi beberapa daerah Pelayanan yang melayani wilayah administrasi propinsi Jawa Timur :</w:t>
-      </w:r>
+        <w:t xml:space="preserve">Wilayah usaha PT. PLN (Persero) Distribusi Jawa Timur dibagi menjadi beberapa daerah Pelayanan yang melayani wilayah administrasi propinsi Jawa </w:t>
+      </w:r>
+      <w:proofErr w:type="gramStart"/>
+      <w:r>
+        <w:t>Timur :</w:t>
+      </w:r>
+      <w:proofErr w:type="gramEnd"/>
     </w:p>
     <w:p>
       <w:pPr>
@@ -8298,7 +8409,7 @@
           <v:shape id="_x0000_i1025" type="#_x0000_t75" style="width:276.75pt;height:63pt" o:ole="">
             <v:imagedata r:id="rId14" o:title=""/>
           </v:shape>
-          <o:OLEObject Type="Embed" ProgID="Visio.Drawing.11" ShapeID="_x0000_i1025" DrawAspect="Content" ObjectID="_1416434260" r:id="rId15"/>
+          <o:OLEObject Type="Embed" ProgID="Visio.Drawing.11" ShapeID="_x0000_i1025" DrawAspect="Content" ObjectID="_1416562072" r:id="rId15"/>
         </w:object>
       </w:r>
     </w:p>
@@ -8408,7 +8519,15 @@
         <w:t>l</w:t>
       </w:r>
       <w:r>
-        <w:t xml:space="preserve"> data induk  pelanggan, data tagihan pelanggan, dan data pembelian voucer pra-bayar pelanggan dalam bentuk Microsoft Access Database.</w:t>
+        <w:t xml:space="preserve"> data </w:t>
+      </w:r>
+      <w:proofErr w:type="gramStart"/>
+      <w:r>
+        <w:t>induk  pelanggan</w:t>
+      </w:r>
+      <w:proofErr w:type="gramEnd"/>
+      <w:r>
+        <w:t>, data tagihan pelanggan, dan data pembelian voucer pra-bayar pelanggan dalam bentuk Microsoft Access Database.</w:t>
       </w:r>
     </w:p>
     <w:p>
@@ -8451,8 +8570,13 @@
         <w:t>MySql</w:t>
       </w:r>
       <w:r>
-        <w:t xml:space="preserve"> dengan pertimbangan :</w:t>
-      </w:r>
+        <w:t xml:space="preserve"> dengan </w:t>
+      </w:r>
+      <w:proofErr w:type="gramStart"/>
+      <w:r>
+        <w:t>pertimbangan :</w:t>
+      </w:r>
+      <w:proofErr w:type="gramEnd"/>
     </w:p>
     <w:p>
       <w:pPr>
@@ -8689,7 +8813,15 @@
         <w:t>Apel Disjatim</w:t>
       </w:r>
       <w:r>
-        <w:t xml:space="preserve"> yang akan menampilkan data setelah di olah</w:t>
+        <w:t xml:space="preserve"> yang </w:t>
+      </w:r>
+      <w:proofErr w:type="gramStart"/>
+      <w:r>
+        <w:t>akan</w:t>
+      </w:r>
+      <w:proofErr w:type="gramEnd"/>
+      <w:r>
+        <w:t xml:space="preserve"> menampilkan data setelah di olah</w:t>
       </w:r>
       <w:r>
         <w:t xml:space="preserve"> untuk digunakan oleh </w:t>
@@ -9025,7 +9157,15 @@
         <w:t>Apel Disjatim</w:t>
       </w:r>
       <w:r>
-        <w:t xml:space="preserve"> yang akan mempermudah </w:t>
+        <w:t xml:space="preserve"> yang </w:t>
+      </w:r>
+      <w:proofErr w:type="gramStart"/>
+      <w:r>
+        <w:t>akan</w:t>
+      </w:r>
+      <w:proofErr w:type="gramEnd"/>
+      <w:r>
+        <w:t xml:space="preserve"> mempermudah </w:t>
       </w:r>
       <w:r>
         <w:t>proses pembuatan dalam tim.</w:t>
@@ -9182,7 +9322,15 @@
         <w:jc w:val="both"/>
       </w:pPr>
       <w:r>
-        <w:t>Kebutuhan ini digunakan untuk menampilkan usia meteran yang dimiliki oleh pelanggan dilihat dari tahun pemasangan meteran beserta informasi umum pelanggan seperti nomor identitas pelanggan, nama pelanggan, jenis meteran, dan jenis daya yang digunakan.</w:t>
+        <w:t xml:space="preserve">Kebutuhan ini digunakan untuk menampilkan </w:t>
+      </w:r>
+      <w:proofErr w:type="gramStart"/>
+      <w:r>
+        <w:t>usia</w:t>
+      </w:r>
+      <w:proofErr w:type="gramEnd"/>
+      <w:r>
+        <w:t xml:space="preserve"> meteran yang dimiliki oleh pelanggan dilihat dari tahun pemasangan meteran beserta informasi umum pelanggan seperti nomor identitas pelanggan, nama pelanggan, jenis meteran, dan jenis daya yang digunakan.</w:t>
       </w:r>
     </w:p>
     <w:p>
@@ -9305,7 +9453,15 @@
         <w:jc w:val="both"/>
       </w:pPr>
       <w:r>
-        <w:t>Kebutuhan ini digunakan untuk menampilkan daftar pelanggan pasca bayar beserta token terakhir yang dibeli</w:t>
+        <w:t xml:space="preserve">Kebutuhan ini digunakan untuk menampilkan daftar pelanggan pasca </w:t>
+      </w:r>
+      <w:proofErr w:type="gramStart"/>
+      <w:r>
+        <w:t>bayar</w:t>
+      </w:r>
+      <w:proofErr w:type="gramEnd"/>
+      <w:r>
+        <w:t xml:space="preserve"> beserta token terakhir yang dibeli</w:t>
       </w:r>
     </w:p>
     <w:p>
@@ -9357,7 +9513,15 @@
       </w:pPr>
       <w:r>
         <w:lastRenderedPageBreak/>
-        <w:t>Kebutuhan ini diperlukan untuk mempermudah pembuatan surat jalan untuk petugas yang terkait yang membutuhkan lampiran data dari sistem pada saat turun ke lapangan.</w:t>
+        <w:t xml:space="preserve">Kebutuhan ini diperlukan untuk mempermudah pembuatan </w:t>
+      </w:r>
+      <w:proofErr w:type="gramStart"/>
+      <w:r>
+        <w:t>surat</w:t>
+      </w:r>
+      <w:proofErr w:type="gramEnd"/>
+      <w:r>
+        <w:t xml:space="preserve"> jalan untuk petugas yang terkait yang membutuhkan lampiran data dari sistem pada saat turun ke lapangan.</w:t>
       </w:r>
     </w:p>
     <w:p>
@@ -9457,7 +9621,6 @@
       <w:r>
         <w:rPr>
           <w:noProof/>
-          <w:lang w:val="id-ID" w:eastAsia="zh-TW"/>
         </w:rPr>
         <w:drawing>
           <wp:inline distT="0" distB="0" distL="0" distR="0">
@@ -9609,7 +9772,6 @@
       <w:r>
         <w:rPr>
           <w:noProof/>
-          <w:lang w:val="id-ID" w:eastAsia="zh-TW"/>
         </w:rPr>
         <w:drawing>
           <wp:inline distT="0" distB="0" distL="0" distR="0">
@@ -9724,7 +9886,6 @@
       <w:r>
         <w:rPr>
           <w:noProof/>
-          <w:lang w:val="id-ID" w:eastAsia="zh-TW"/>
         </w:rPr>
         <w:drawing>
           <wp:inline distT="0" distB="0" distL="0" distR="0">
@@ -9838,7 +9999,6 @@
       <w:r>
         <w:rPr>
           <w:noProof/>
-          <w:lang w:val="id-ID" w:eastAsia="zh-TW"/>
         </w:rPr>
         <w:drawing>
           <wp:inline distT="0" distB="0" distL="0" distR="0">
@@ -9952,7 +10112,6 @@
       <w:r>
         <w:rPr>
           <w:noProof/>
-          <w:lang w:val="id-ID" w:eastAsia="zh-TW"/>
         </w:rPr>
         <w:lastRenderedPageBreak/>
         <w:drawing>
@@ -10061,7 +10220,6 @@
       <w:r>
         <w:rPr>
           <w:noProof/>
-          <w:lang w:val="id-ID" w:eastAsia="zh-TW"/>
         </w:rPr>
         <w:drawing>
           <wp:inline distT="0" distB="0" distL="0" distR="0">
@@ -10206,7 +10364,6 @@
       <w:r>
         <w:rPr>
           <w:noProof/>
-          <w:lang w:val="id-ID" w:eastAsia="zh-TW"/>
         </w:rPr>
         <w:drawing>
           <wp:inline distT="0" distB="0" distL="0" distR="0">
@@ -10349,7 +10506,6 @@
       <w:r>
         <w:rPr>
           <w:noProof/>
-          <w:lang w:val="id-ID" w:eastAsia="zh-TW"/>
         </w:rPr>
         <w:drawing>
           <wp:inline distT="0" distB="0" distL="0" distR="0">
@@ -10523,7 +10679,6 @@
       <w:r>
         <w:rPr>
           <w:noProof/>
-          <w:lang w:val="id-ID" w:eastAsia="zh-TW"/>
         </w:rPr>
         <w:drawing>
           <wp:inline distT="0" distB="0" distL="0" distR="0">
@@ -10655,7 +10810,6 @@
       <w:r>
         <w:rPr>
           <w:noProof/>
-          <w:lang w:val="id-ID" w:eastAsia="zh-TW"/>
         </w:rPr>
         <w:drawing>
           <wp:inline distT="0" distB="0" distL="0" distR="0">
@@ -10805,7 +10959,6 @@
       <w:r>
         <w:rPr>
           <w:noProof/>
-          <w:lang w:val="id-ID" w:eastAsia="zh-TW"/>
         </w:rPr>
         <w:drawing>
           <wp:inline distT="0" distB="0" distL="0" distR="0">
@@ -10935,7 +11088,6 @@
       <w:r>
         <w:rPr>
           <w:noProof/>
-          <w:lang w:val="id-ID" w:eastAsia="zh-TW"/>
         </w:rPr>
         <w:drawing>
           <wp:inline distT="0" distB="0" distL="0" distR="0">
@@ -11119,7 +11271,7 @@
           <v:shape id="_x0000_i1026" type="#_x0000_t75" style="width:275.25pt;height:333pt" o:ole="">
             <v:imagedata r:id="rId28" o:title=""/>
           </v:shape>
-          <o:OLEObject Type="Embed" ProgID="Visio.Drawing.11" ShapeID="_x0000_i1026" DrawAspect="Content" ObjectID="_1416434261" r:id="rId29"/>
+          <o:OLEObject Type="Embed" ProgID="Visio.Drawing.11" ShapeID="_x0000_i1026" DrawAspect="Content" ObjectID="_1416562073" r:id="rId29"/>
         </w:object>
       </w:r>
     </w:p>
@@ -11228,7 +11380,7 @@
           <v:shape id="_x0000_i1027" type="#_x0000_t75" style="width:139.5pt;height:365.25pt" o:ole="">
             <v:imagedata r:id="rId30" o:title=""/>
           </v:shape>
-          <o:OLEObject Type="Embed" ProgID="Visio.Drawing.11" ShapeID="_x0000_i1027" DrawAspect="Content" ObjectID="_1416434262" r:id="rId31"/>
+          <o:OLEObject Type="Embed" ProgID="Visio.Drawing.11" ShapeID="_x0000_i1027" DrawAspect="Content" ObjectID="_1416562074" r:id="rId31"/>
         </w:object>
       </w:r>
     </w:p>
@@ -11370,7 +11522,6 @@
       <w:r>
         <w:rPr>
           <w:noProof/>
-          <w:lang w:val="id-ID" w:eastAsia="zh-TW"/>
         </w:rPr>
         <w:drawing>
           <wp:inline distT="0" distB="0" distL="0" distR="0">
@@ -11505,7 +11656,6 @@
       <w:r>
         <w:rPr>
           <w:noProof/>
-          <w:lang w:val="id-ID" w:eastAsia="zh-TW"/>
         </w:rPr>
         <w:drawing>
           <wp:inline distT="0" distB="0" distL="0" distR="0">
@@ -11683,11 +11833,6 @@
     </w:p>
     <w:p>
       <w:pPr>
-        <w:keepNext/>
-      </w:pPr>
-    </w:p>
-    <w:p>
-      <w:pPr>
         <w:pStyle w:val="Caption"/>
         <w:jc w:val="center"/>
         <w:rPr>
@@ -11697,10 +11842,10 @@
         </w:rPr>
       </w:pPr>
       <w:bookmarkStart w:id="42" w:name="_Toc335391866"/>
+      <w:bookmarkStart w:id="43" w:name="_GoBack"/>
       <w:r>
         <w:rPr>
           <w:noProof/>
-          <w:lang w:val="id-ID" w:eastAsia="zh-TW"/>
         </w:rPr>
         <w:drawing>
           <wp:inline distT="0" distB="0" distL="0" distR="0">
@@ -11721,7 +11866,7 @@
                     <a:blip r:embed="rId34" cstate="print">
                       <a:extLst>
                         <a:ext uri="{28A0092B-C50C-407E-A947-70E740481C1C}">
-                          <a14:useLocalDpi xmlns:a14="http://schemas.microsoft.com/office/drawing/2010/main" xmlns:wps="http://schemas.microsoft.com/office/word/2010/wordprocessingShape" xmlns:wpi="http://schemas.microsoft.com/office/word/2010/wordprocessingInk" xmlns:wpg="http://schemas.microsoft.com/office/word/2010/wordprocessingGroup" xmlns:w15="http://schemas.microsoft.com/office/word/2012/wordml" xmlns:w14="http://schemas.microsoft.com/office/word/2010/wordml" xmlns:w="http://schemas.openxmlformats.org/wordprocessingml/2006/main" xmlns:w10="urn:schemas-microsoft-com:office:word" xmlns:wp14="http://schemas.microsoft.com/office/word/2010/wordprocessingDrawing" xmlns:v="urn:schemas-microsoft-com:vml" xmlns:o="urn:schemas-microsoft-com:office:office" xmlns:mc="http://schemas.openxmlformats.org/markup-compatibility/2006" xmlns:wpc="http://schemas.microsoft.com/office/word/2010/wordprocessingCanvas" xmlns="" val="0"/>
+                          <a14:useLocalDpi xmlns:a14="http://schemas.microsoft.com/office/drawing/2010/main" val="0"/>
                         </a:ext>
                       </a:extLst>
                     </a:blip>
@@ -11744,6 +11889,7 @@
           </wp:inline>
         </w:drawing>
       </w:r>
+      <w:bookmarkEnd w:id="43"/>
       <w:r>
         <w:rPr>
           <w:color w:val="000000" w:themeColor="text1"/>
@@ -11837,7 +11983,6 @@
       <w:r>
         <w:rPr>
           <w:noProof/>
-          <w:lang w:val="id-ID" w:eastAsia="zh-TW"/>
         </w:rPr>
         <w:drawing>
           <wp:inline distT="0" distB="0" distL="0" distR="0">
@@ -11886,7 +12031,7 @@
           <w:lang w:val="id-ID"/>
         </w:rPr>
       </w:pPr>
-      <w:bookmarkStart w:id="43" w:name="_Toc335391867"/>
+      <w:bookmarkStart w:id="44" w:name="_Toc335391867"/>
       <w:r>
         <w:rPr>
           <w:color w:val="000000" w:themeColor="text1"/>
@@ -11938,7 +12083,7 @@
         </w:rPr>
         <w:t xml:space="preserve"> Rancangan Antarmuka Halaman Profil Pengguna</w:t>
       </w:r>
-      <w:bookmarkEnd w:id="43"/>
+      <w:bookmarkEnd w:id="44"/>
     </w:p>
     <w:p>
       <w:pPr>
@@ -11980,7 +12125,6 @@
       <w:r>
         <w:rPr>
           <w:noProof/>
-          <w:lang w:val="id-ID" w:eastAsia="zh-TW"/>
         </w:rPr>
         <w:drawing>
           <wp:inline distT="0" distB="0" distL="0" distR="0">
@@ -12030,7 +12174,7 @@
           <w:lang w:val="id-ID"/>
         </w:rPr>
       </w:pPr>
-      <w:bookmarkStart w:id="44" w:name="_Toc335391868"/>
+      <w:bookmarkStart w:id="45" w:name="_Toc335391868"/>
       <w:r>
         <w:rPr>
           <w:color w:val="000000" w:themeColor="text1"/>
@@ -12098,7 +12242,7 @@
         </w:rPr>
         <w:t>Menu 1</w:t>
       </w:r>
-      <w:bookmarkEnd w:id="44"/>
+      <w:bookmarkEnd w:id="45"/>
     </w:p>
     <w:p>
       <w:pPr>
@@ -12140,7 +12284,6 @@
       <w:r>
         <w:rPr>
           <w:noProof/>
-          <w:lang w:val="id-ID" w:eastAsia="zh-TW"/>
         </w:rPr>
         <w:drawing>
           <wp:inline distT="0" distB="0" distL="0" distR="0">
@@ -12190,7 +12333,7 @@
           <w:lang w:val="id-ID"/>
         </w:rPr>
       </w:pPr>
-      <w:bookmarkStart w:id="45" w:name="_Toc335391869"/>
+      <w:bookmarkStart w:id="46" w:name="_Toc335391869"/>
       <w:r>
         <w:rPr>
           <w:color w:val="000000" w:themeColor="text1"/>
@@ -12249,7 +12392,7 @@
         </w:rPr>
         <w:t xml:space="preserve"> Rancangan Antarmuka Halaman Menu 2</w:t>
       </w:r>
-      <w:bookmarkEnd w:id="45"/>
+      <w:bookmarkEnd w:id="46"/>
     </w:p>
     <w:p>
       <w:pPr>
@@ -12291,7 +12434,6 @@
       <w:r>
         <w:rPr>
           <w:noProof/>
-          <w:lang w:val="id-ID" w:eastAsia="zh-TW"/>
         </w:rPr>
         <w:drawing>
           <wp:inline distT="0" distB="0" distL="0" distR="0">
@@ -12341,7 +12483,7 @@
           <w:lang w:val="id-ID"/>
         </w:rPr>
       </w:pPr>
-      <w:bookmarkStart w:id="46" w:name="_Toc335391870"/>
+      <w:bookmarkStart w:id="47" w:name="_Toc335391870"/>
       <w:r>
         <w:rPr>
           <w:color w:val="000000" w:themeColor="text1"/>
@@ -12400,7 +12542,7 @@
         </w:rPr>
         <w:t xml:space="preserve"> Rancangan Antarmuka Halaman Menu 3</w:t>
       </w:r>
-      <w:bookmarkEnd w:id="46"/>
+      <w:bookmarkEnd w:id="47"/>
     </w:p>
     <w:p>
       <w:pPr>
@@ -12521,7 +12663,6 @@
       <w:r>
         <w:rPr>
           <w:noProof/>
-          <w:lang w:val="id-ID" w:eastAsia="zh-TW"/>
         </w:rPr>
         <w:drawing>
           <wp:inline distT="0" distB="0" distL="0" distR="0">
@@ -12685,7 +12826,6 @@
       <w:r>
         <w:rPr>
           <w:noProof/>
-          <w:lang w:val="id-ID" w:eastAsia="zh-TW"/>
         </w:rPr>
         <w:drawing>
           <wp:inline distT="0" distB="0" distL="0" distR="0">
@@ -12728,12 +12868,12 @@
       <w:pPr>
         <w:pStyle w:val="Heading1"/>
       </w:pPr>
-      <w:bookmarkStart w:id="47" w:name="_Toc342692390"/>
+      <w:bookmarkStart w:id="48" w:name="_Toc342692390"/>
       <w:r>
         <w:lastRenderedPageBreak/>
         <w:t>BAB V IMPLEMENTASI</w:t>
       </w:r>
-      <w:bookmarkEnd w:id="47"/>
+      <w:bookmarkEnd w:id="48"/>
     </w:p>
     <w:p>
       <w:pPr>
@@ -12747,14 +12887,14 @@
           <w:lang w:val="id-ID"/>
         </w:rPr>
       </w:pPr>
-      <w:bookmarkStart w:id="48" w:name="_Toc342692391"/>
+      <w:bookmarkStart w:id="49" w:name="_Toc342692391"/>
       <w:r>
         <w:rPr>
           <w:lang w:val="id-ID"/>
         </w:rPr>
         <w:t>Apel Disjatim</w:t>
       </w:r>
-      <w:bookmarkEnd w:id="48"/>
+      <w:bookmarkEnd w:id="49"/>
     </w:p>
     <w:p>
       <w:pPr>
@@ -12768,14 +12908,14 @@
           <w:lang w:val="id-ID"/>
         </w:rPr>
       </w:pPr>
-      <w:bookmarkStart w:id="49" w:name="_Toc342692392"/>
+      <w:bookmarkStart w:id="50" w:name="_Toc342692392"/>
       <w:r>
         <w:rPr>
           <w:lang w:val="id-ID"/>
         </w:rPr>
         <w:t>Autentikasi</w:t>
       </w:r>
-      <w:bookmarkEnd w:id="49"/>
+      <w:bookmarkEnd w:id="50"/>
     </w:p>
     <w:p>
       <w:pPr>
@@ -12934,7 +13074,7 @@
       <w:tblPr>
         <w:tblStyle w:val="TableGrid"/>
         <w:tblW w:w="0" w:type="auto"/>
-        <w:tblLook w:val="04A0"/>
+        <w:tblLook w:val="04A0" w:firstRow="1" w:lastRow="0" w:firstColumn="1" w:lastColumn="0" w:noHBand="0" w:noVBand="1"/>
       </w:tblPr>
       <w:tblGrid>
         <w:gridCol w:w="5727"/>
@@ -14918,14 +15058,14 @@
           <w:lang w:val="id-ID"/>
         </w:rPr>
       </w:pPr>
-      <w:bookmarkStart w:id="50" w:name="_Toc342692393"/>
+      <w:bookmarkStart w:id="51" w:name="_Toc342692393"/>
       <w:r>
         <w:rPr>
           <w:lang w:val="id-ID"/>
         </w:rPr>
         <w:t>Ubah Password</w:t>
       </w:r>
-      <w:bookmarkEnd w:id="50"/>
+      <w:bookmarkEnd w:id="51"/>
     </w:p>
     <w:p>
       <w:pPr>
@@ -14945,7 +15085,7 @@
       <w:tblPr>
         <w:tblStyle w:val="TableGrid"/>
         <w:tblW w:w="0" w:type="auto"/>
-        <w:tblLook w:val="04A0"/>
+        <w:tblLook w:val="04A0" w:firstRow="1" w:lastRow="0" w:firstColumn="1" w:lastColumn="0" w:noHBand="0" w:noVBand="1"/>
       </w:tblPr>
       <w:tblGrid>
         <w:gridCol w:w="5727"/>
@@ -16210,7 +16350,7 @@
           <w:lang w:val="id-ID"/>
         </w:rPr>
       </w:pPr>
-      <w:bookmarkStart w:id="51" w:name="_Toc342692394"/>
+      <w:bookmarkStart w:id="52" w:name="_Toc342692394"/>
       <w:r>
         <w:rPr>
           <w:lang w:val="id-ID"/>
@@ -16218,7 +16358,7 @@
         <w:lastRenderedPageBreak/>
         <w:t>Menu</w:t>
       </w:r>
-      <w:bookmarkEnd w:id="51"/>
+      <w:bookmarkEnd w:id="52"/>
     </w:p>
     <w:p>
       <w:pPr>
@@ -16263,7 +16403,7 @@
       <w:tblPr>
         <w:tblStyle w:val="TableGrid"/>
         <w:tblW w:w="0" w:type="auto"/>
-        <w:tblLook w:val="04A0"/>
+        <w:tblLook w:val="04A0" w:firstRow="1" w:lastRow="0" w:firstColumn="1" w:lastColumn="0" w:noHBand="0" w:noVBand="1"/>
       </w:tblPr>
       <w:tblGrid>
         <w:gridCol w:w="5727"/>
@@ -17816,7 +17956,7 @@
       <w:tblPr>
         <w:tblStyle w:val="TableGrid"/>
         <w:tblW w:w="0" w:type="auto"/>
-        <w:tblLook w:val="04A0"/>
+        <w:tblLook w:val="04A0" w:firstRow="1" w:lastRow="0" w:firstColumn="1" w:lastColumn="0" w:noHBand="0" w:noVBand="1"/>
       </w:tblPr>
       <w:tblGrid>
         <w:gridCol w:w="5727"/>
@@ -18466,14 +18606,14 @@
           <w:lang w:val="id-ID"/>
         </w:rPr>
       </w:pPr>
-      <w:bookmarkStart w:id="52" w:name="_Toc342692395"/>
+      <w:bookmarkStart w:id="53" w:name="_Toc342692395"/>
       <w:r>
         <w:rPr>
           <w:lang w:val="id-ID"/>
         </w:rPr>
         <w:t>Export</w:t>
       </w:r>
-      <w:bookmarkEnd w:id="52"/>
+      <w:bookmarkEnd w:id="53"/>
     </w:p>
     <w:p>
       <w:pPr>
@@ -18592,7 +18732,7 @@
       <w:tblPr>
         <w:tblStyle w:val="TableGrid"/>
         <w:tblW w:w="0" w:type="auto"/>
-        <w:tblLook w:val="04A0"/>
+        <w:tblLook w:val="04A0" w:firstRow="1" w:lastRow="0" w:firstColumn="1" w:lastColumn="0" w:noHBand="0" w:noVBand="1"/>
       </w:tblPr>
       <w:tblGrid>
         <w:gridCol w:w="5727"/>
@@ -19618,7 +19758,7 @@
           <w:lang w:val="id-ID"/>
         </w:rPr>
       </w:pPr>
-      <w:bookmarkStart w:id="53" w:name="_Toc342692396"/>
+      <w:bookmarkStart w:id="54" w:name="_Toc342692396"/>
       <w:r>
         <w:rPr>
           <w:lang w:val="id-ID"/>
@@ -19631,7 +19771,7 @@
         </w:rPr>
         <w:t xml:space="preserve"> Data Importer</w:t>
       </w:r>
-      <w:bookmarkEnd w:id="53"/>
+      <w:bookmarkEnd w:id="54"/>
     </w:p>
     <w:p>
       <w:pPr>
@@ -19648,12 +19788,12 @@
       <w:pPr>
         <w:pStyle w:val="Heading1"/>
       </w:pPr>
-      <w:bookmarkStart w:id="54" w:name="_Toc342692397"/>
+      <w:bookmarkStart w:id="55" w:name="_Toc342692397"/>
       <w:r>
         <w:lastRenderedPageBreak/>
         <w:t>BAB VI UJICOBA DAN EVALUASI</w:t>
       </w:r>
-      <w:bookmarkEnd w:id="54"/>
+      <w:bookmarkEnd w:id="55"/>
     </w:p>
     <w:p>
       <w:pPr>
@@ -19662,14 +19802,14 @@
           <w:lang w:val="id-ID"/>
         </w:rPr>
       </w:pPr>
-      <w:bookmarkStart w:id="55" w:name="_Toc342692398"/>
+      <w:bookmarkStart w:id="56" w:name="_Toc342692398"/>
       <w:r>
         <w:rPr>
           <w:lang w:val="id-ID"/>
         </w:rPr>
         <w:t>6.1 Lingkungan Uji Coba</w:t>
       </w:r>
-      <w:bookmarkEnd w:id="55"/>
+      <w:bookmarkEnd w:id="56"/>
     </w:p>
     <w:p>
       <w:pPr>
@@ -19699,14 +19839,14 @@
           <w:lang w:val="id-ID"/>
         </w:rPr>
       </w:pPr>
-      <w:bookmarkStart w:id="56" w:name="_Toc342692399"/>
+      <w:bookmarkStart w:id="57" w:name="_Toc342692399"/>
       <w:r>
         <w:rPr>
           <w:lang w:val="id-ID"/>
         </w:rPr>
         <w:t>6.1.1 Lingkungan Uji Coba Perangkat Keras</w:t>
       </w:r>
-      <w:bookmarkEnd w:id="56"/>
+      <w:bookmarkEnd w:id="57"/>
     </w:p>
     <w:p>
       <w:pPr>
@@ -19800,7 +19940,7 @@
         <w:tblStyle w:val="TableGrid"/>
         <w:tblW w:w="0" w:type="auto"/>
         <w:jc w:val="center"/>
-        <w:tblLook w:val="04A0"/>
+        <w:tblLook w:val="04A0" w:firstRow="1" w:lastRow="0" w:firstColumn="1" w:lastColumn="0" w:noHBand="0" w:noVBand="1"/>
       </w:tblPr>
       <w:tblGrid>
         <w:gridCol w:w="511"/>
@@ -20016,14 +20156,14 @@
           <w:lang w:val="id-ID"/>
         </w:rPr>
       </w:pPr>
-      <w:bookmarkStart w:id="57" w:name="_Toc342692400"/>
+      <w:bookmarkStart w:id="58" w:name="_Toc342692400"/>
       <w:r>
         <w:rPr>
           <w:lang w:val="id-ID"/>
         </w:rPr>
         <w:t>6.1.2 Lingkungan Uji Coba Perangkat Lunak</w:t>
       </w:r>
-      <w:bookmarkEnd w:id="57"/>
+      <w:bookmarkEnd w:id="58"/>
     </w:p>
     <w:p>
       <w:pPr>
@@ -20122,7 +20262,7 @@
         <w:tblStyle w:val="TableGrid"/>
         <w:tblW w:w="0" w:type="auto"/>
         <w:jc w:val="center"/>
-        <w:tblLook w:val="04A0"/>
+        <w:tblLook w:val="04A0" w:firstRow="1" w:lastRow="0" w:firstColumn="1" w:lastColumn="0" w:noHBand="0" w:noVBand="1"/>
       </w:tblPr>
       <w:tblGrid>
         <w:gridCol w:w="511"/>
@@ -20564,14 +20704,14 @@
           <w:lang w:val="id-ID"/>
         </w:rPr>
       </w:pPr>
-      <w:bookmarkStart w:id="58" w:name="_Toc342692401"/>
+      <w:bookmarkStart w:id="59" w:name="_Toc342692401"/>
       <w:r>
         <w:rPr>
           <w:lang w:val="id-ID"/>
         </w:rPr>
         <w:t>6.2 Dasar Uji Coba</w:t>
       </w:r>
-      <w:bookmarkEnd w:id="58"/>
+      <w:bookmarkEnd w:id="59"/>
     </w:p>
     <w:p>
       <w:pPr>
@@ -20607,27 +20747,27 @@
           <w:lang w:val="id-ID"/>
         </w:rPr>
       </w:pPr>
-      <w:bookmarkStart w:id="59" w:name="_Toc342692402"/>
+      <w:bookmarkStart w:id="60" w:name="_Toc342692402"/>
       <w:r>
         <w:rPr>
           <w:lang w:val="id-ID"/>
         </w:rPr>
         <w:t>6.3 Skenario Uji Coba</w:t>
       </w:r>
-      <w:bookmarkEnd w:id="59"/>
+      <w:bookmarkEnd w:id="60"/>
     </w:p>
     <w:p>
       <w:pPr>
         <w:pStyle w:val="Heading3"/>
       </w:pPr>
-      <w:bookmarkStart w:id="60" w:name="_Toc342692403"/>
+      <w:bookmarkStart w:id="61" w:name="_Toc342692403"/>
       <w:r>
         <w:rPr>
           <w:lang w:val="id-ID"/>
         </w:rPr>
         <w:t>6.3.1 Uji Coba Import DIL</w:t>
       </w:r>
-      <w:bookmarkEnd w:id="60"/>
+      <w:bookmarkEnd w:id="61"/>
     </w:p>
     <w:p>
       <w:pPr>
@@ -20666,7 +20806,6 @@
       <w:r>
         <w:rPr>
           <w:noProof/>
-          <w:lang w:val="id-ID" w:eastAsia="zh-TW"/>
         </w:rPr>
         <w:drawing>
           <wp:inline distT="0" distB="0" distL="0" distR="0">
@@ -20687,7 +20826,7 @@
                     <a:blip r:embed="rId41" cstate="print">
                       <a:extLst>
                         <a:ext uri="{28A0092B-C50C-407E-A947-70E740481C1C}">
-                          <a14:useLocalDpi xmlns:a14="http://schemas.microsoft.com/office/drawing/2010/main" xmlns:wps="http://schemas.microsoft.com/office/word/2010/wordprocessingShape" xmlns:wpi="http://schemas.microsoft.com/office/word/2010/wordprocessingInk" xmlns:wpg="http://schemas.microsoft.com/office/word/2010/wordprocessingGroup" xmlns:w15="http://schemas.microsoft.com/office/word/2012/wordml" xmlns:w14="http://schemas.microsoft.com/office/word/2010/wordml" xmlns:w="http://schemas.openxmlformats.org/wordprocessingml/2006/main" xmlns:w10="urn:schemas-microsoft-com:office:word" xmlns:wp14="http://schemas.microsoft.com/office/word/2010/wordprocessingDrawing" xmlns:v="urn:schemas-microsoft-com:vml" xmlns:o="urn:schemas-microsoft-com:office:office" xmlns:mc="http://schemas.openxmlformats.org/markup-compatibility/2006" xmlns:wpc="http://schemas.microsoft.com/office/word/2010/wordprocessingCanvas" xmlns="" val="0"/>
+                          <a14:useLocalDpi xmlns:a14="http://schemas.microsoft.com/office/drawing/2010/main" val="0"/>
                         </a:ext>
                       </a:extLst>
                     </a:blip>
@@ -20792,7 +20931,6 @@
       <w:r>
         <w:rPr>
           <w:noProof/>
-          <w:lang w:val="id-ID" w:eastAsia="zh-TW"/>
         </w:rPr>
         <w:lastRenderedPageBreak/>
         <w:drawing>
@@ -20900,14 +21038,14 @@
       <w:pPr>
         <w:pStyle w:val="Heading3"/>
       </w:pPr>
-      <w:bookmarkStart w:id="61" w:name="_Toc342692404"/>
+      <w:bookmarkStart w:id="62" w:name="_Toc342692404"/>
       <w:r>
         <w:rPr>
           <w:lang w:val="id-ID"/>
         </w:rPr>
         <w:t>6.3.2 Uji Coba Import Sorek</w:t>
       </w:r>
-      <w:bookmarkEnd w:id="61"/>
+      <w:bookmarkEnd w:id="62"/>
     </w:p>
     <w:p>
       <w:pPr>
@@ -20931,7 +21069,6 @@
       <w:r>
         <w:rPr>
           <w:noProof/>
-          <w:lang w:val="id-ID" w:eastAsia="zh-TW"/>
         </w:rPr>
         <w:lastRenderedPageBreak/>
         <w:drawing>
@@ -21036,7 +21173,6 @@
       <w:r>
         <w:rPr>
           <w:noProof/>
-          <w:lang w:val="id-ID" w:eastAsia="zh-TW"/>
         </w:rPr>
         <w:drawing>
           <wp:inline distT="0" distB="0" distL="0" distR="0">
@@ -21131,7 +21267,7 @@
       <w:pPr>
         <w:pStyle w:val="Heading3"/>
       </w:pPr>
-      <w:bookmarkStart w:id="62" w:name="_Toc342692405"/>
+      <w:bookmarkStart w:id="63" w:name="_Toc342692405"/>
       <w:r>
         <w:rPr>
           <w:lang w:val="id-ID"/>
@@ -21142,7 +21278,7 @@
       <w:r>
         <w:t>/PPOB</w:t>
       </w:r>
-      <w:bookmarkEnd w:id="62"/>
+      <w:bookmarkEnd w:id="63"/>
     </w:p>
     <w:p>
       <w:pPr>
@@ -21172,7 +21308,6 @@
       <w:r>
         <w:rPr>
           <w:noProof/>
-          <w:lang w:val="id-ID" w:eastAsia="zh-TW"/>
         </w:rPr>
         <w:drawing>
           <wp:inline distT="0" distB="0" distL="0" distR="0">
@@ -21270,7 +21405,6 @@
       <w:r>
         <w:rPr>
           <w:noProof/>
-          <w:lang w:val="id-ID" w:eastAsia="zh-TW"/>
         </w:rPr>
         <w:lastRenderedPageBreak/>
         <w:drawing>
@@ -21375,14 +21509,14 @@
           <w:lang w:val="id-ID"/>
         </w:rPr>
       </w:pPr>
-      <w:bookmarkStart w:id="63" w:name="_Toc342692406"/>
+      <w:bookmarkStart w:id="64" w:name="_Toc342692406"/>
       <w:r>
         <w:rPr>
           <w:lang w:val="id-ID"/>
         </w:rPr>
         <w:t>6.3.4 Uji Coba Login</w:t>
       </w:r>
-      <w:bookmarkEnd w:id="63"/>
+      <w:bookmarkEnd w:id="64"/>
     </w:p>
     <w:p>
       <w:pPr>
@@ -21431,7 +21565,6 @@
       <w:r>
         <w:rPr>
           <w:noProof/>
-          <w:lang w:val="id-ID" w:eastAsia="zh-TW"/>
         </w:rPr>
         <w:drawing>
           <wp:inline distT="0" distB="0" distL="0" distR="0">
@@ -21539,7 +21672,16 @@
           <w:sz w:val="20"/>
           <w:lang w:val="id-ID"/>
         </w:rPr>
-        <w:t xml:space="preserve"> Pengujian </w:t>
+        <w:t xml:space="preserve"> </w:t>
+      </w:r>
+      <w:proofErr w:type="gramStart"/>
+      <w:r>
+        <w:rPr>
+          <w:color w:val="000000" w:themeColor="text1"/>
+          <w:sz w:val="20"/>
+          <w:lang w:val="id-ID"/>
+        </w:rPr>
+        <w:t xml:space="preserve">Pengujian </w:t>
       </w:r>
       <w:r>
         <w:rPr>
@@ -21556,7 +21698,17 @@
           <w:sz w:val="20"/>
           <w:lang w:val="id-ID"/>
         </w:rPr>
-        <w:t>Pada Menu Login</w:t>
+        <w:t>Pada</w:t>
+      </w:r>
+      <w:proofErr w:type="gramEnd"/>
+      <w:r>
+        <w:rPr>
+          <w:noProof/>
+          <w:color w:val="000000" w:themeColor="text1"/>
+          <w:sz w:val="20"/>
+          <w:lang w:val="id-ID"/>
+        </w:rPr>
+        <w:t xml:space="preserve"> Menu Login</w:t>
       </w:r>
     </w:p>
     <w:p>
@@ -21566,14 +21718,14 @@
           <w:lang w:val="id-ID"/>
         </w:rPr>
       </w:pPr>
-      <w:bookmarkStart w:id="64" w:name="_Toc342692407"/>
+      <w:bookmarkStart w:id="65" w:name="_Toc342692407"/>
       <w:r>
         <w:rPr>
           <w:lang w:val="id-ID"/>
         </w:rPr>
         <w:t>6.3.5 Uji Coba Ubah Password</w:t>
       </w:r>
-      <w:bookmarkEnd w:id="64"/>
+      <w:bookmarkEnd w:id="65"/>
     </w:p>
     <w:p>
       <w:pPr>
@@ -21623,7 +21775,6 @@
       <w:r>
         <w:rPr>
           <w:noProof/>
-          <w:lang w:val="id-ID" w:eastAsia="zh-TW"/>
         </w:rPr>
         <w:drawing>
           <wp:inline distT="0" distB="0" distL="0" distR="0">
@@ -21741,14 +21892,14 @@
           <w:lang w:val="id-ID"/>
         </w:rPr>
       </w:pPr>
-      <w:bookmarkStart w:id="65" w:name="_Toc342692408"/>
+      <w:bookmarkStart w:id="66" w:name="_Toc342692408"/>
       <w:r>
         <w:rPr>
           <w:lang w:val="id-ID"/>
         </w:rPr>
         <w:t>6.3.6 Uji Coba Lihat Menu</w:t>
       </w:r>
-      <w:bookmarkEnd w:id="65"/>
+      <w:bookmarkEnd w:id="66"/>
     </w:p>
     <w:p>
       <w:pPr>
@@ -21809,7 +21960,6 @@
       <w:r>
         <w:rPr>
           <w:noProof/>
-          <w:lang w:val="id-ID" w:eastAsia="zh-TW"/>
         </w:rPr>
         <w:drawing>
           <wp:inline distT="0" distB="0" distL="0" distR="0">
@@ -21962,7 +22112,6 @@
       <w:r>
         <w:rPr>
           <w:noProof/>
-          <w:lang w:val="id-ID" w:eastAsia="zh-TW"/>
         </w:rPr>
         <w:drawing>
           <wp:inline distT="0" distB="0" distL="0" distR="0">
@@ -22070,14 +22219,14 @@
           <w:lang w:val="id-ID"/>
         </w:rPr>
       </w:pPr>
-      <w:bookmarkStart w:id="66" w:name="_Toc342692409"/>
+      <w:bookmarkStart w:id="67" w:name="_Toc342692409"/>
       <w:r>
         <w:rPr>
           <w:lang w:val="id-ID"/>
         </w:rPr>
         <w:t>6.3.7 Uji Coba Export</w:t>
       </w:r>
-      <w:bookmarkEnd w:id="66"/>
+      <w:bookmarkEnd w:id="67"/>
     </w:p>
     <w:p>
       <w:pPr>
@@ -22162,7 +22311,6 @@
       <w:r>
         <w:rPr>
           <w:noProof/>
-          <w:lang w:val="id-ID" w:eastAsia="zh-TW"/>
         </w:rPr>
         <w:drawing>
           <wp:inline distT="0" distB="0" distL="0" distR="0">
@@ -22302,7 +22450,6 @@
       <w:r>
         <w:rPr>
           <w:noProof/>
-          <w:lang w:val="id-ID" w:eastAsia="zh-TW"/>
         </w:rPr>
         <w:lastRenderedPageBreak/>
         <w:drawing>
@@ -22447,7 +22594,7 @@
       <w:pPr>
         <w:pStyle w:val="Heading1"/>
       </w:pPr>
-      <w:bookmarkStart w:id="67" w:name="_Toc342692410"/>
+      <w:bookmarkStart w:id="68" w:name="_Toc342692410"/>
       <w:r>
         <w:lastRenderedPageBreak/>
         <w:t>BAB VII KESIMPULAN</w:t>
@@ -22455,7 +22602,7 @@
       <w:r>
         <w:t xml:space="preserve"> DAN SARAN</w:t>
       </w:r>
-      <w:bookmarkEnd w:id="67"/>
+      <w:bookmarkEnd w:id="68"/>
     </w:p>
     <w:p>
       <w:pPr>
@@ -22468,14 +22615,14 @@
           <w:lang w:val="id-ID"/>
         </w:rPr>
       </w:pPr>
-      <w:bookmarkStart w:id="68" w:name="_Toc342692411"/>
+      <w:bookmarkStart w:id="69" w:name="_Toc342692411"/>
       <w:r>
         <w:rPr>
           <w:lang w:val="id-ID"/>
         </w:rPr>
         <w:t>Kesimpulan</w:t>
       </w:r>
-      <w:bookmarkEnd w:id="68"/>
+      <w:bookmarkEnd w:id="69"/>
     </w:p>
     <w:p>
       <w:pPr>
@@ -22527,14 +22674,14 @@
           <w:lang w:val="id-ID"/>
         </w:rPr>
       </w:pPr>
-      <w:bookmarkStart w:id="69" w:name="_Toc342692412"/>
+      <w:bookmarkStart w:id="70" w:name="_Toc342692412"/>
       <w:r>
         <w:rPr>
           <w:lang w:val="id-ID"/>
         </w:rPr>
         <w:t>Saran</w:t>
       </w:r>
-      <w:bookmarkEnd w:id="69"/>
+      <w:bookmarkEnd w:id="70"/>
     </w:p>
     <w:p>
       <w:pPr>
@@ -22691,7 +22838,7 @@
 </file>
 
 <file path=word/endnotes.xml><?xml version="1.0" encoding="utf-8"?>
-<w:endnotes xmlns:ve="http://schemas.openxmlformats.org/markup-compatibility/2006" xmlns:o="urn:schemas-microsoft-com:office:office" xmlns:r="http://schemas.openxmlformats.org/officeDocument/2006/relationships" xmlns:m="http://schemas.openxmlformats.org/officeDocument/2006/math" xmlns:v="urn:schemas-microsoft-com:vml" xmlns:wp="http://schemas.openxmlformats.org/drawingml/2006/wordprocessingDrawing" xmlns:w10="urn:schemas-microsoft-com:office:word" xmlns:w="http://schemas.openxmlformats.org/wordprocessingml/2006/main" xmlns:wne="http://schemas.microsoft.com/office/word/2006/wordml">
+<w:endnotes xmlns:wpc="http://schemas.microsoft.com/office/word/2010/wordprocessingCanvas" xmlns:mc="http://schemas.openxmlformats.org/markup-compatibility/2006" xmlns:o="urn:schemas-microsoft-com:office:office" xmlns:r="http://schemas.openxmlformats.org/officeDocument/2006/relationships" xmlns:m="http://schemas.openxmlformats.org/officeDocument/2006/math" xmlns:v="urn:schemas-microsoft-com:vml" xmlns:wp14="http://schemas.microsoft.com/office/word/2010/wordprocessingDrawing" xmlns:wp="http://schemas.openxmlformats.org/drawingml/2006/wordprocessingDrawing" xmlns:w10="urn:schemas-microsoft-com:office:word" xmlns:w="http://schemas.openxmlformats.org/wordprocessingml/2006/main" xmlns:w14="http://schemas.microsoft.com/office/word/2010/wordml" xmlns:w15="http://schemas.microsoft.com/office/word/2012/wordml" xmlns:wpg="http://schemas.microsoft.com/office/word/2010/wordprocessingGroup" xmlns:wpi="http://schemas.microsoft.com/office/word/2010/wordprocessingInk" xmlns:wne="http://schemas.microsoft.com/office/word/2006/wordml" xmlns:wps="http://schemas.microsoft.com/office/word/2010/wordprocessingShape" mc:Ignorable="w14 w15 wp14">
   <w:endnote w:type="separator" w:id="-1">
     <w:p>
       <w:pPr>
@@ -22716,7 +22863,7 @@
 </file>
 
 <file path=word/footer1.xml><?xml version="1.0" encoding="utf-8"?>
-<w:ftr xmlns:ve="http://schemas.openxmlformats.org/markup-compatibility/2006" xmlns:o="urn:schemas-microsoft-com:office:office" xmlns:r="http://schemas.openxmlformats.org/officeDocument/2006/relationships" xmlns:m="http://schemas.openxmlformats.org/officeDocument/2006/math" xmlns:v="urn:schemas-microsoft-com:vml" xmlns:wp="http://schemas.openxmlformats.org/drawingml/2006/wordprocessingDrawing" xmlns:w10="urn:schemas-microsoft-com:office:word" xmlns:w="http://schemas.openxmlformats.org/wordprocessingml/2006/main" xmlns:wne="http://schemas.microsoft.com/office/word/2006/wordml">
+<w:ftr xmlns:wpc="http://schemas.microsoft.com/office/word/2010/wordprocessingCanvas" xmlns:mc="http://schemas.openxmlformats.org/markup-compatibility/2006" xmlns:o="urn:schemas-microsoft-com:office:office" xmlns:r="http://schemas.openxmlformats.org/officeDocument/2006/relationships" xmlns:m="http://schemas.openxmlformats.org/officeDocument/2006/math" xmlns:v="urn:schemas-microsoft-com:vml" xmlns:wp14="http://schemas.microsoft.com/office/word/2010/wordprocessingDrawing" xmlns:wp="http://schemas.openxmlformats.org/drawingml/2006/wordprocessingDrawing" xmlns:w10="urn:schemas-microsoft-com:office:word" xmlns:w="http://schemas.openxmlformats.org/wordprocessingml/2006/main" xmlns:w14="http://schemas.microsoft.com/office/word/2010/wordml" xmlns:w15="http://schemas.microsoft.com/office/word/2012/wordml" xmlns:wpg="http://schemas.microsoft.com/office/word/2010/wordprocessingGroup" xmlns:wpi="http://schemas.microsoft.com/office/word/2010/wordprocessingInk" xmlns:wne="http://schemas.microsoft.com/office/word/2006/wordml" xmlns:wps="http://schemas.microsoft.com/office/word/2010/wordprocessingShape" mc:Ignorable="w14 w15 wp14">
   <w:p>
     <w:pPr>
       <w:pStyle w:val="Footer"/>
@@ -22754,7 +22901,7 @@
 </file>
 
 <file path=word/footer2.xml><?xml version="1.0" encoding="utf-8"?>
-<w:ftr xmlns:ve="http://schemas.openxmlformats.org/markup-compatibility/2006" xmlns:o="urn:schemas-microsoft-com:office:office" xmlns:r="http://schemas.openxmlformats.org/officeDocument/2006/relationships" xmlns:m="http://schemas.openxmlformats.org/officeDocument/2006/math" xmlns:v="urn:schemas-microsoft-com:vml" xmlns:wp="http://schemas.openxmlformats.org/drawingml/2006/wordprocessingDrawing" xmlns:w10="urn:schemas-microsoft-com:office:word" xmlns:w="http://schemas.openxmlformats.org/wordprocessingml/2006/main" xmlns:wne="http://schemas.microsoft.com/office/word/2006/wordml">
+<w:ftr xmlns:wpc="http://schemas.microsoft.com/office/word/2010/wordprocessingCanvas" xmlns:mc="http://schemas.openxmlformats.org/markup-compatibility/2006" xmlns:o="urn:schemas-microsoft-com:office:office" xmlns:r="http://schemas.openxmlformats.org/officeDocument/2006/relationships" xmlns:m="http://schemas.openxmlformats.org/officeDocument/2006/math" xmlns:v="urn:schemas-microsoft-com:vml" xmlns:wp14="http://schemas.microsoft.com/office/word/2010/wordprocessingDrawing" xmlns:wp="http://schemas.openxmlformats.org/drawingml/2006/wordprocessingDrawing" xmlns:w10="urn:schemas-microsoft-com:office:word" xmlns:w="http://schemas.openxmlformats.org/wordprocessingml/2006/main" xmlns:w14="http://schemas.microsoft.com/office/word/2010/wordml" xmlns:w15="http://schemas.microsoft.com/office/word/2012/wordml" xmlns:wpg="http://schemas.microsoft.com/office/word/2010/wordprocessingGroup" xmlns:wpi="http://schemas.microsoft.com/office/word/2010/wordprocessingInk" xmlns:wne="http://schemas.microsoft.com/office/word/2006/wordml" xmlns:wps="http://schemas.microsoft.com/office/word/2010/wordprocessingShape" mc:Ignorable="w14 w15 wp14">
   <w:p>
     <w:pPr>
       <w:pStyle w:val="Footer"/>
@@ -22815,7 +22962,7 @@
 </file>
 
 <file path=word/footer3.xml><?xml version="1.0" encoding="utf-8"?>
-<w:ftr xmlns:ve="http://schemas.openxmlformats.org/markup-compatibility/2006" xmlns:o="urn:schemas-microsoft-com:office:office" xmlns:r="http://schemas.openxmlformats.org/officeDocument/2006/relationships" xmlns:m="http://schemas.openxmlformats.org/officeDocument/2006/math" xmlns:v="urn:schemas-microsoft-com:vml" xmlns:wp="http://schemas.openxmlformats.org/drawingml/2006/wordprocessingDrawing" xmlns:w10="urn:schemas-microsoft-com:office:word" xmlns:w="http://schemas.openxmlformats.org/wordprocessingml/2006/main" xmlns:wne="http://schemas.microsoft.com/office/word/2006/wordml">
+<w:ftr xmlns:wpc="http://schemas.microsoft.com/office/word/2010/wordprocessingCanvas" xmlns:mc="http://schemas.openxmlformats.org/markup-compatibility/2006" xmlns:o="urn:schemas-microsoft-com:office:office" xmlns:r="http://schemas.openxmlformats.org/officeDocument/2006/relationships" xmlns:m="http://schemas.openxmlformats.org/officeDocument/2006/math" xmlns:v="urn:schemas-microsoft-com:vml" xmlns:wp14="http://schemas.microsoft.com/office/word/2010/wordprocessingDrawing" xmlns:wp="http://schemas.openxmlformats.org/drawingml/2006/wordprocessingDrawing" xmlns:w10="urn:schemas-microsoft-com:office:word" xmlns:w="http://schemas.openxmlformats.org/wordprocessingml/2006/main" xmlns:w14="http://schemas.microsoft.com/office/word/2010/wordml" xmlns:w15="http://schemas.microsoft.com/office/word/2012/wordml" xmlns:wpg="http://schemas.microsoft.com/office/word/2010/wordprocessingGroup" xmlns:wpi="http://schemas.microsoft.com/office/word/2010/wordprocessingInk" xmlns:wne="http://schemas.microsoft.com/office/word/2006/wordml" xmlns:wps="http://schemas.microsoft.com/office/word/2010/wordprocessingShape" mc:Ignorable="w14 w15 wp14">
   <w:p>
     <w:pPr>
       <w:pStyle w:val="Footer"/>
@@ -22831,7 +22978,7 @@
 </file>
 
 <file path=word/footer4.xml><?xml version="1.0" encoding="utf-8"?>
-<w:ftr xmlns:ve="http://schemas.openxmlformats.org/markup-compatibility/2006" xmlns:o="urn:schemas-microsoft-com:office:office" xmlns:r="http://schemas.openxmlformats.org/officeDocument/2006/relationships" xmlns:m="http://schemas.openxmlformats.org/officeDocument/2006/math" xmlns:v="urn:schemas-microsoft-com:vml" xmlns:wp="http://schemas.openxmlformats.org/drawingml/2006/wordprocessingDrawing" xmlns:w10="urn:schemas-microsoft-com:office:word" xmlns:w="http://schemas.openxmlformats.org/wordprocessingml/2006/main" xmlns:wne="http://schemas.microsoft.com/office/word/2006/wordml">
+<w:ftr xmlns:wpc="http://schemas.microsoft.com/office/word/2010/wordprocessingCanvas" xmlns:mc="http://schemas.openxmlformats.org/markup-compatibility/2006" xmlns:o="urn:schemas-microsoft-com:office:office" xmlns:r="http://schemas.openxmlformats.org/officeDocument/2006/relationships" xmlns:m="http://schemas.openxmlformats.org/officeDocument/2006/math" xmlns:v="urn:schemas-microsoft-com:vml" xmlns:wp14="http://schemas.microsoft.com/office/word/2010/wordprocessingDrawing" xmlns:wp="http://schemas.openxmlformats.org/drawingml/2006/wordprocessingDrawing" xmlns:w10="urn:schemas-microsoft-com:office:word" xmlns:w="http://schemas.openxmlformats.org/wordprocessingml/2006/main" xmlns:w14="http://schemas.microsoft.com/office/word/2010/wordml" xmlns:w15="http://schemas.microsoft.com/office/word/2012/wordml" xmlns:wpg="http://schemas.microsoft.com/office/word/2010/wordprocessingGroup" xmlns:wpi="http://schemas.microsoft.com/office/word/2010/wordprocessingInk" xmlns:wne="http://schemas.microsoft.com/office/word/2006/wordml" xmlns:wps="http://schemas.microsoft.com/office/word/2010/wordprocessingShape" mc:Ignorable="w14 w15 wp14">
   <w:p>
     <w:pPr>
       <w:pStyle w:val="Footer"/>
@@ -22889,7 +23036,7 @@
 </file>
 
 <file path=word/footnotes.xml><?xml version="1.0" encoding="utf-8"?>
-<w:footnotes xmlns:ve="http://schemas.openxmlformats.org/markup-compatibility/2006" xmlns:o="urn:schemas-microsoft-com:office:office" xmlns:r="http://schemas.openxmlformats.org/officeDocument/2006/relationships" xmlns:m="http://schemas.openxmlformats.org/officeDocument/2006/math" xmlns:v="urn:schemas-microsoft-com:vml" xmlns:wp="http://schemas.openxmlformats.org/drawingml/2006/wordprocessingDrawing" xmlns:w10="urn:schemas-microsoft-com:office:word" xmlns:w="http://schemas.openxmlformats.org/wordprocessingml/2006/main" xmlns:wne="http://schemas.microsoft.com/office/word/2006/wordml">
+<w:footnotes xmlns:wpc="http://schemas.microsoft.com/office/word/2010/wordprocessingCanvas" xmlns:mc="http://schemas.openxmlformats.org/markup-compatibility/2006" xmlns:o="urn:schemas-microsoft-com:office:office" xmlns:r="http://schemas.openxmlformats.org/officeDocument/2006/relationships" xmlns:m="http://schemas.openxmlformats.org/officeDocument/2006/math" xmlns:v="urn:schemas-microsoft-com:vml" xmlns:wp14="http://schemas.microsoft.com/office/word/2010/wordprocessingDrawing" xmlns:wp="http://schemas.openxmlformats.org/drawingml/2006/wordprocessingDrawing" xmlns:w10="urn:schemas-microsoft-com:office:word" xmlns:w="http://schemas.openxmlformats.org/wordprocessingml/2006/main" xmlns:w14="http://schemas.microsoft.com/office/word/2010/wordml" xmlns:w15="http://schemas.microsoft.com/office/word/2012/wordml" xmlns:wpg="http://schemas.microsoft.com/office/word/2010/wordprocessingGroup" xmlns:wpi="http://schemas.microsoft.com/office/word/2010/wordprocessingInk" xmlns:wne="http://schemas.microsoft.com/office/word/2006/wordml" xmlns:wps="http://schemas.microsoft.com/office/word/2010/wordprocessingShape" mc:Ignorable="w14 w15 wp14">
   <w:footnote w:type="separator" w:id="-1">
     <w:p>
       <w:pPr>
@@ -22914,7 +23061,7 @@
 </file>
 
 <file path=word/header1.xml><?xml version="1.0" encoding="utf-8"?>
-<w:hdr xmlns:ve="http://schemas.openxmlformats.org/markup-compatibility/2006" xmlns:o="urn:schemas-microsoft-com:office:office" xmlns:r="http://schemas.openxmlformats.org/officeDocument/2006/relationships" xmlns:m="http://schemas.openxmlformats.org/officeDocument/2006/math" xmlns:v="urn:schemas-microsoft-com:vml" xmlns:wp="http://schemas.openxmlformats.org/drawingml/2006/wordprocessingDrawing" xmlns:w10="urn:schemas-microsoft-com:office:word" xmlns:w="http://schemas.openxmlformats.org/wordprocessingml/2006/main" xmlns:wne="http://schemas.microsoft.com/office/word/2006/wordml">
+<w:hdr xmlns:wpc="http://schemas.microsoft.com/office/word/2010/wordprocessingCanvas" xmlns:mc="http://schemas.openxmlformats.org/markup-compatibility/2006" xmlns:o="urn:schemas-microsoft-com:office:office" xmlns:r="http://schemas.openxmlformats.org/officeDocument/2006/relationships" xmlns:m="http://schemas.openxmlformats.org/officeDocument/2006/math" xmlns:v="urn:schemas-microsoft-com:vml" xmlns:wp14="http://schemas.microsoft.com/office/word/2010/wordprocessingDrawing" xmlns:wp="http://schemas.openxmlformats.org/drawingml/2006/wordprocessingDrawing" xmlns:w10="urn:schemas-microsoft-com:office:word" xmlns:w="http://schemas.openxmlformats.org/wordprocessingml/2006/main" xmlns:w14="http://schemas.microsoft.com/office/word/2010/wordml" xmlns:w15="http://schemas.microsoft.com/office/word/2012/wordml" xmlns:wpg="http://schemas.microsoft.com/office/word/2010/wordprocessingGroup" xmlns:wpi="http://schemas.microsoft.com/office/word/2010/wordprocessingInk" xmlns:wne="http://schemas.microsoft.com/office/word/2006/wordml" xmlns:wps="http://schemas.microsoft.com/office/word/2010/wordprocessingShape" mc:Ignorable="w14 w15 wp14">
   <w:tbl>
     <w:tblPr>
       <w:tblStyle w:val="TableGrid"/>
@@ -22928,7 +23075,7 @@
         <w:insideV w:val="none" w:sz="0" w:space="0" w:color="auto"/>
       </w:tblBorders>
       <w:tblLayout w:type="fixed"/>
-      <w:tblLook w:val="01E0"/>
+      <w:tblLook w:val="01E0" w:firstRow="1" w:lastRow="1" w:firstColumn="1" w:lastColumn="1" w:noHBand="0" w:noVBand="0"/>
     </w:tblPr>
     <w:tblGrid>
       <w:gridCol w:w="1668"/>
@@ -23088,7 +23235,7 @@
 </file>
 
 <file path=word/numbering.xml><?xml version="1.0" encoding="utf-8"?>
-<w:numbering xmlns:ve="http://schemas.openxmlformats.org/markup-compatibility/2006" xmlns:o="urn:schemas-microsoft-com:office:office" xmlns:r="http://schemas.openxmlformats.org/officeDocument/2006/relationships" xmlns:m="http://schemas.openxmlformats.org/officeDocument/2006/math" xmlns:v="urn:schemas-microsoft-com:vml" xmlns:wp="http://schemas.openxmlformats.org/drawingml/2006/wordprocessingDrawing" xmlns:w10="urn:schemas-microsoft-com:office:word" xmlns:w="http://schemas.openxmlformats.org/wordprocessingml/2006/main" xmlns:wne="http://schemas.microsoft.com/office/word/2006/wordml">
+<w:numbering xmlns:wpc="http://schemas.microsoft.com/office/word/2010/wordprocessingCanvas" xmlns:mc="http://schemas.openxmlformats.org/markup-compatibility/2006" xmlns:o="urn:schemas-microsoft-com:office:office" xmlns:r="http://schemas.openxmlformats.org/officeDocument/2006/relationships" xmlns:m="http://schemas.openxmlformats.org/officeDocument/2006/math" xmlns:v="urn:schemas-microsoft-com:vml" xmlns:wp14="http://schemas.microsoft.com/office/word/2010/wordprocessingDrawing" xmlns:wp="http://schemas.openxmlformats.org/drawingml/2006/wordprocessingDrawing" xmlns:w10="urn:schemas-microsoft-com:office:word" xmlns:w="http://schemas.openxmlformats.org/wordprocessingml/2006/main" xmlns:w14="http://schemas.microsoft.com/office/word/2010/wordml" xmlns:w15="http://schemas.microsoft.com/office/word/2012/wordml" xmlns:wpg="http://schemas.microsoft.com/office/word/2010/wordprocessingGroup" xmlns:wpi="http://schemas.microsoft.com/office/word/2010/wordprocessingInk" xmlns:wne="http://schemas.microsoft.com/office/word/2006/wordml" xmlns:wps="http://schemas.microsoft.com/office/word/2010/wordprocessingShape" mc:Ignorable="w14 w15 wp14">
   <w:abstractNum w:abstractNumId="0">
     <w:nsid w:val="050A043F"/>
     <w:multiLevelType w:val="hybridMultilevel"/>
@@ -26871,7 +27018,7 @@
 </file>
 
 <file path=word/styles.xml><?xml version="1.0" encoding="utf-8"?>
-<w:styles xmlns:r="http://schemas.openxmlformats.org/officeDocument/2006/relationships" xmlns:w="http://schemas.openxmlformats.org/wordprocessingml/2006/main">
+<w:styles xmlns:mc="http://schemas.openxmlformats.org/markup-compatibility/2006" xmlns:r="http://schemas.openxmlformats.org/officeDocument/2006/relationships" xmlns:w="http://schemas.openxmlformats.org/wordprocessingml/2006/main" xmlns:w14="http://schemas.microsoft.com/office/word/2010/wordml" xmlns:w15="http://schemas.microsoft.com/office/word/2012/wordml" mc:Ignorable="w14 w15">
   <w:docDefaults>
     <w:rPrDefault>
       <w:rPr>
@@ -26887,147 +27034,378 @@
       </w:pPr>
     </w:pPrDefault>
   </w:docDefaults>
-  <w:latentStyles w:defLockedState="0" w:defUIPriority="99" w:defSemiHidden="1" w:defUnhideWhenUsed="1" w:defQFormat="0" w:count="267">
-    <w:lsdException w:name="Normal" w:semiHidden="0" w:uiPriority="0" w:unhideWhenUsed="0" w:qFormat="1"/>
-    <w:lsdException w:name="heading 1" w:semiHidden="0" w:uiPriority="9" w:unhideWhenUsed="0" w:qFormat="1"/>
-    <w:lsdException w:name="heading 2" w:uiPriority="9" w:qFormat="1"/>
-    <w:lsdException w:name="heading 3" w:uiPriority="9" w:qFormat="1"/>
-    <w:lsdException w:name="heading 4" w:uiPriority="9" w:qFormat="1"/>
-    <w:lsdException w:name="heading 5" w:uiPriority="9" w:qFormat="1"/>
-    <w:lsdException w:name="heading 6" w:uiPriority="9" w:qFormat="1"/>
-    <w:lsdException w:name="heading 7" w:uiPriority="9" w:qFormat="1"/>
-    <w:lsdException w:name="heading 8" w:uiPriority="9" w:qFormat="1"/>
-    <w:lsdException w:name="heading 9" w:uiPriority="9" w:qFormat="1"/>
-    <w:lsdException w:name="toc 1" w:uiPriority="39" w:qFormat="1"/>
-    <w:lsdException w:name="toc 2" w:uiPriority="39" w:qFormat="1"/>
-    <w:lsdException w:name="toc 3" w:uiPriority="39" w:qFormat="1"/>
-    <w:lsdException w:name="toc 4" w:uiPriority="39"/>
-    <w:lsdException w:name="toc 5" w:uiPriority="39"/>
-    <w:lsdException w:name="toc 6" w:uiPriority="39"/>
-    <w:lsdException w:name="toc 7" w:uiPriority="39"/>
-    <w:lsdException w:name="toc 8" w:uiPriority="39"/>
-    <w:lsdException w:name="toc 9" w:uiPriority="39"/>
-    <w:lsdException w:name="header" w:uiPriority="0"/>
-    <w:lsdException w:name="footer" w:uiPriority="0"/>
-    <w:lsdException w:name="caption" w:uiPriority="35" w:qFormat="1"/>
-    <w:lsdException w:name="page number" w:uiPriority="0"/>
-    <w:lsdException w:name="Title" w:semiHidden="0" w:uiPriority="10" w:unhideWhenUsed="0" w:qFormat="1"/>
-    <w:lsdException w:name="Default Paragraph Font" w:uiPriority="1"/>
-    <w:lsdException w:name="Subtitle" w:semiHidden="0" w:uiPriority="11" w:unhideWhenUsed="0" w:qFormat="1"/>
-    <w:lsdException w:name="Strong" w:semiHidden="0" w:uiPriority="22" w:unhideWhenUsed="0" w:qFormat="1"/>
-    <w:lsdException w:name="Emphasis" w:semiHidden="0" w:uiPriority="20" w:unhideWhenUsed="0" w:qFormat="1"/>
-    <w:lsdException w:name="Table Grid" w:semiHidden="0" w:uiPriority="0" w:unhideWhenUsed="0"/>
-    <w:lsdException w:name="Placeholder Text" w:unhideWhenUsed="0"/>
-    <w:lsdException w:name="No Spacing" w:semiHidden="0" w:uiPriority="1" w:unhideWhenUsed="0" w:qFormat="1"/>
-    <w:lsdException w:name="Light Shading" w:semiHidden="0" w:uiPriority="60" w:unhideWhenUsed="0"/>
-    <w:lsdException w:name="Light List" w:semiHidden="0" w:uiPriority="61" w:unhideWhenUsed="0"/>
-    <w:lsdException w:name="Light Grid" w:semiHidden="0" w:uiPriority="62" w:unhideWhenUsed="0"/>
-    <w:lsdException w:name="Medium Shading 1" w:semiHidden="0" w:uiPriority="63" w:unhideWhenUsed="0"/>
-    <w:lsdException w:name="Medium Shading 2" w:semiHidden="0" w:uiPriority="64" w:unhideWhenUsed="0"/>
-    <w:lsdException w:name="Medium List 1" w:semiHidden="0" w:uiPriority="65" w:unhideWhenUsed="0"/>
-    <w:lsdException w:name="Medium List 2" w:semiHidden="0" w:uiPriority="66" w:unhideWhenUsed="0"/>
-    <w:lsdException w:name="Medium Grid 1" w:semiHidden="0" w:uiPriority="67" w:unhideWhenUsed="0"/>
-    <w:lsdException w:name="Medium Grid 2" w:semiHidden="0" w:uiPriority="68" w:unhideWhenUsed="0"/>
-    <w:lsdException w:name="Medium Grid 3" w:semiHidden="0" w:uiPriority="69" w:unhideWhenUsed="0"/>
-    <w:lsdException w:name="Dark List" w:semiHidden="0" w:uiPriority="70" w:unhideWhenUsed="0"/>
-    <w:lsdException w:name="Colorful Shading" w:semiHidden="0" w:uiPriority="71" w:unhideWhenUsed="0"/>
-    <w:lsdException w:name="Colorful List" w:semiHidden="0" w:uiPriority="72" w:unhideWhenUsed="0"/>
-    <w:lsdException w:name="Colorful Grid" w:semiHidden="0" w:uiPriority="73" w:unhideWhenUsed="0"/>
-    <w:lsdException w:name="Light Shading Accent 1" w:semiHidden="0" w:uiPriority="60" w:unhideWhenUsed="0"/>
-    <w:lsdException w:name="Light List Accent 1" w:semiHidden="0" w:uiPriority="61" w:unhideWhenUsed="0"/>
-    <w:lsdException w:name="Light Grid Accent 1" w:semiHidden="0" w:uiPriority="62" w:unhideWhenUsed="0"/>
-    <w:lsdException w:name="Medium Shading 1 Accent 1" w:semiHidden="0" w:uiPriority="63" w:unhideWhenUsed="0"/>
-    <w:lsdException w:name="Medium Shading 2 Accent 1" w:semiHidden="0" w:uiPriority="64" w:unhideWhenUsed="0"/>
-    <w:lsdException w:name="Medium List 1 Accent 1" w:semiHidden="0" w:uiPriority="65" w:unhideWhenUsed="0"/>
-    <w:lsdException w:name="Revision" w:unhideWhenUsed="0"/>
-    <w:lsdException w:name="List Paragraph" w:semiHidden="0" w:uiPriority="34" w:unhideWhenUsed="0" w:qFormat="1"/>
-    <w:lsdException w:name="Quote" w:semiHidden="0" w:uiPriority="29" w:unhideWhenUsed="0" w:qFormat="1"/>
-    <w:lsdException w:name="Intense Quote" w:semiHidden="0" w:uiPriority="30" w:unhideWhenUsed="0" w:qFormat="1"/>
-    <w:lsdException w:name="Medium List 2 Accent 1" w:semiHidden="0" w:uiPriority="66" w:unhideWhenUsed="0"/>
-    <w:lsdException w:name="Medium Grid 1 Accent 1" w:semiHidden="0" w:uiPriority="67" w:unhideWhenUsed="0"/>
-    <w:lsdException w:name="Medium Grid 2 Accent 1" w:semiHidden="0" w:uiPriority="68" w:unhideWhenUsed="0"/>
-    <w:lsdException w:name="Medium Grid 3 Accent 1" w:semiHidden="0" w:uiPriority="69" w:unhideWhenUsed="0"/>
-    <w:lsdException w:name="Dark List Accent 1" w:semiHidden="0" w:uiPriority="70" w:unhideWhenUsed="0"/>
-    <w:lsdException w:name="Colorful Shading Accent 1" w:semiHidden="0" w:uiPriority="71" w:unhideWhenUsed="0"/>
-    <w:lsdException w:name="Colorful List Accent 1" w:semiHidden="0" w:uiPriority="72" w:unhideWhenUsed="0"/>
-    <w:lsdException w:name="Colorful Grid Accent 1" w:semiHidden="0" w:uiPriority="73" w:unhideWhenUsed="0"/>
-    <w:lsdException w:name="Light Shading Accent 2" w:semiHidden="0" w:uiPriority="60" w:unhideWhenUsed="0"/>
-    <w:lsdException w:name="Light List Accent 2" w:semiHidden="0" w:uiPriority="61" w:unhideWhenUsed="0"/>
-    <w:lsdException w:name="Light Grid Accent 2" w:semiHidden="0" w:uiPriority="62" w:unhideWhenUsed="0"/>
-    <w:lsdException w:name="Medium Shading 1 Accent 2" w:semiHidden="0" w:uiPriority="63" w:unhideWhenUsed="0"/>
-    <w:lsdException w:name="Medium Shading 2 Accent 2" w:semiHidden="0" w:uiPriority="64" w:unhideWhenUsed="0"/>
-    <w:lsdException w:name="Medium List 1 Accent 2" w:semiHidden="0" w:uiPriority="65" w:unhideWhenUsed="0"/>
-    <w:lsdException w:name="Medium List 2 Accent 2" w:semiHidden="0" w:uiPriority="66" w:unhideWhenUsed="0"/>
-    <w:lsdException w:name="Medium Grid 1 Accent 2" w:semiHidden="0" w:uiPriority="67" w:unhideWhenUsed="0"/>
-    <w:lsdException w:name="Medium Grid 2 Accent 2" w:semiHidden="0" w:uiPriority="68" w:unhideWhenUsed="0"/>
-    <w:lsdException w:name="Medium Grid 3 Accent 2" w:semiHidden="0" w:uiPriority="69" w:unhideWhenUsed="0"/>
-    <w:lsdException w:name="Dark List Accent 2" w:semiHidden="0" w:uiPriority="70" w:unhideWhenUsed="0"/>
-    <w:lsdException w:name="Colorful Shading Accent 2" w:semiHidden="0" w:uiPriority="71" w:unhideWhenUsed="0"/>
-    <w:lsdException w:name="Colorful List Accent 2" w:semiHidden="0" w:uiPriority="72" w:unhideWhenUsed="0"/>
-    <w:lsdException w:name="Colorful Grid Accent 2" w:semiHidden="0" w:uiPriority="73" w:unhideWhenUsed="0"/>
-    <w:lsdException w:name="Light Shading Accent 3" w:semiHidden="0" w:uiPriority="60" w:unhideWhenUsed="0"/>
-    <w:lsdException w:name="Light List Accent 3" w:semiHidden="0" w:uiPriority="61" w:unhideWhenUsed="0"/>
-    <w:lsdException w:name="Light Grid Accent 3" w:semiHidden="0" w:uiPriority="62" w:unhideWhenUsed="0"/>
-    <w:lsdException w:name="Medium Shading 1 Accent 3" w:semiHidden="0" w:uiPriority="63" w:unhideWhenUsed="0"/>
-    <w:lsdException w:name="Medium Shading 2 Accent 3" w:semiHidden="0" w:uiPriority="64" w:unhideWhenUsed="0"/>
-    <w:lsdException w:name="Medium List 1 Accent 3" w:semiHidden="0" w:uiPriority="65" w:unhideWhenUsed="0"/>
-    <w:lsdException w:name="Medium List 2 Accent 3" w:semiHidden="0" w:uiPriority="66" w:unhideWhenUsed="0"/>
-    <w:lsdException w:name="Medium Grid 1 Accent 3" w:semiHidden="0" w:uiPriority="67" w:unhideWhenUsed="0"/>
-    <w:lsdException w:name="Medium Grid 2 Accent 3" w:semiHidden="0" w:uiPriority="68" w:unhideWhenUsed="0"/>
-    <w:lsdException w:name="Medium Grid 3 Accent 3" w:semiHidden="0" w:uiPriority="69" w:unhideWhenUsed="0"/>
-    <w:lsdException w:name="Dark List Accent 3" w:semiHidden="0" w:uiPriority="70" w:unhideWhenUsed="0"/>
-    <w:lsdException w:name="Colorful Shading Accent 3" w:semiHidden="0" w:uiPriority="71" w:unhideWhenUsed="0"/>
-    <w:lsdException w:name="Colorful List Accent 3" w:semiHidden="0" w:uiPriority="72" w:unhideWhenUsed="0"/>
-    <w:lsdException w:name="Colorful Grid Accent 3" w:semiHidden="0" w:uiPriority="73" w:unhideWhenUsed="0"/>
-    <w:lsdException w:name="Light Shading Accent 4" w:semiHidden="0" w:uiPriority="60" w:unhideWhenUsed="0"/>
-    <w:lsdException w:name="Light List Accent 4" w:semiHidden="0" w:uiPriority="61" w:unhideWhenUsed="0"/>
-    <w:lsdException w:name="Light Grid Accent 4" w:semiHidden="0" w:uiPriority="62" w:unhideWhenUsed="0"/>
-    <w:lsdException w:name="Medium Shading 1 Accent 4" w:semiHidden="0" w:uiPriority="63" w:unhideWhenUsed="0"/>
-    <w:lsdException w:name="Medium Shading 2 Accent 4" w:semiHidden="0" w:uiPriority="64" w:unhideWhenUsed="0"/>
-    <w:lsdException w:name="Medium List 1 Accent 4" w:semiHidden="0" w:uiPriority="65" w:unhideWhenUsed="0"/>
-    <w:lsdException w:name="Medium List 2 Accent 4" w:semiHidden="0" w:uiPriority="66" w:unhideWhenUsed="0"/>
-    <w:lsdException w:name="Medium Grid 1 Accent 4" w:semiHidden="0" w:uiPriority="67" w:unhideWhenUsed="0"/>
-    <w:lsdException w:name="Medium Grid 2 Accent 4" w:semiHidden="0" w:uiPriority="68" w:unhideWhenUsed="0"/>
-    <w:lsdException w:name="Medium Grid 3 Accent 4" w:semiHidden="0" w:uiPriority="69" w:unhideWhenUsed="0"/>
-    <w:lsdException w:name="Dark List Accent 4" w:semiHidden="0" w:uiPriority="70" w:unhideWhenUsed="0"/>
-    <w:lsdException w:name="Colorful Shading Accent 4" w:semiHidden="0" w:uiPriority="71" w:unhideWhenUsed="0"/>
-    <w:lsdException w:name="Colorful List Accent 4" w:semiHidden="0" w:uiPriority="72" w:unhideWhenUsed="0"/>
-    <w:lsdException w:name="Colorful Grid Accent 4" w:semiHidden="0" w:uiPriority="73" w:unhideWhenUsed="0"/>
-    <w:lsdException w:name="Light Shading Accent 5" w:semiHidden="0" w:uiPriority="60" w:unhideWhenUsed="0"/>
-    <w:lsdException w:name="Light List Accent 5" w:semiHidden="0" w:uiPriority="61" w:unhideWhenUsed="0"/>
-    <w:lsdException w:name="Light Grid Accent 5" w:semiHidden="0" w:uiPriority="62" w:unhideWhenUsed="0"/>
-    <w:lsdException w:name="Medium Shading 1 Accent 5" w:semiHidden="0" w:uiPriority="63" w:unhideWhenUsed="0"/>
-    <w:lsdException w:name="Medium Shading 2 Accent 5" w:semiHidden="0" w:uiPriority="64" w:unhideWhenUsed="0"/>
-    <w:lsdException w:name="Medium List 1 Accent 5" w:semiHidden="0" w:uiPriority="65" w:unhideWhenUsed="0"/>
-    <w:lsdException w:name="Medium List 2 Accent 5" w:semiHidden="0" w:uiPriority="66" w:unhideWhenUsed="0"/>
-    <w:lsdException w:name="Medium Grid 1 Accent 5" w:semiHidden="0" w:uiPriority="67" w:unhideWhenUsed="0"/>
-    <w:lsdException w:name="Medium Grid 2 Accent 5" w:semiHidden="0" w:uiPriority="68" w:unhideWhenUsed="0"/>
-    <w:lsdException w:name="Medium Grid 3 Accent 5" w:semiHidden="0" w:uiPriority="69" w:unhideWhenUsed="0"/>
-    <w:lsdException w:name="Dark List Accent 5" w:semiHidden="0" w:uiPriority="70" w:unhideWhenUsed="0"/>
-    <w:lsdException w:name="Colorful Shading Accent 5" w:semiHidden="0" w:uiPriority="71" w:unhideWhenUsed="0"/>
-    <w:lsdException w:name="Colorful List Accent 5" w:semiHidden="0" w:uiPriority="72" w:unhideWhenUsed="0"/>
-    <w:lsdException w:name="Colorful Grid Accent 5" w:semiHidden="0" w:uiPriority="73" w:unhideWhenUsed="0"/>
-    <w:lsdException w:name="Light Shading Accent 6" w:semiHidden="0" w:uiPriority="60" w:unhideWhenUsed="0"/>
-    <w:lsdException w:name="Light List Accent 6" w:semiHidden="0" w:uiPriority="61" w:unhideWhenUsed="0"/>
-    <w:lsdException w:name="Light Grid Accent 6" w:semiHidden="0" w:uiPriority="62" w:unhideWhenUsed="0"/>
-    <w:lsdException w:name="Medium Shading 1 Accent 6" w:semiHidden="0" w:uiPriority="63" w:unhideWhenUsed="0"/>
-    <w:lsdException w:name="Medium Shading 2 Accent 6" w:semiHidden="0" w:uiPriority="64" w:unhideWhenUsed="0"/>
-    <w:lsdException w:name="Medium List 1 Accent 6" w:semiHidden="0" w:uiPriority="65" w:unhideWhenUsed="0"/>
-    <w:lsdException w:name="Medium List 2 Accent 6" w:semiHidden="0" w:uiPriority="66" w:unhideWhenUsed="0"/>
-    <w:lsdException w:name="Medium Grid 1 Accent 6" w:semiHidden="0" w:uiPriority="67" w:unhideWhenUsed="0"/>
-    <w:lsdException w:name="Medium Grid 2 Accent 6" w:semiHidden="0" w:uiPriority="68" w:unhideWhenUsed="0"/>
-    <w:lsdException w:name="Medium Grid 3 Accent 6" w:semiHidden="0" w:uiPriority="69" w:unhideWhenUsed="0"/>
-    <w:lsdException w:name="Dark List Accent 6" w:semiHidden="0" w:uiPriority="70" w:unhideWhenUsed="0"/>
-    <w:lsdException w:name="Colorful Shading Accent 6" w:semiHidden="0" w:uiPriority="71" w:unhideWhenUsed="0"/>
-    <w:lsdException w:name="Colorful List Accent 6" w:semiHidden="0" w:uiPriority="72" w:unhideWhenUsed="0"/>
-    <w:lsdException w:name="Colorful Grid Accent 6" w:semiHidden="0" w:uiPriority="73" w:unhideWhenUsed="0"/>
-    <w:lsdException w:name="Subtle Emphasis" w:semiHidden="0" w:uiPriority="19" w:unhideWhenUsed="0" w:qFormat="1"/>
-    <w:lsdException w:name="Intense Emphasis" w:semiHidden="0" w:uiPriority="21" w:unhideWhenUsed="0" w:qFormat="1"/>
-    <w:lsdException w:name="Subtle Reference" w:semiHidden="0" w:uiPriority="31" w:unhideWhenUsed="0" w:qFormat="1"/>
-    <w:lsdException w:name="Intense Reference" w:semiHidden="0" w:uiPriority="32" w:unhideWhenUsed="0" w:qFormat="1"/>
-    <w:lsdException w:name="Book Title" w:semiHidden="0" w:uiPriority="33" w:unhideWhenUsed="0" w:qFormat="1"/>
-    <w:lsdException w:name="Bibliography" w:uiPriority="37"/>
-    <w:lsdException w:name="TOC Heading" w:uiPriority="39" w:qFormat="1"/>
+  <w:latentStyles w:defLockedState="0" w:defUIPriority="99" w:defSemiHidden="0" w:defUnhideWhenUsed="0" w:defQFormat="0" w:count="371">
+    <w:lsdException w:name="Normal" w:uiPriority="0" w:qFormat="1"/>
+    <w:lsdException w:name="heading 1" w:uiPriority="9" w:qFormat="1"/>
+    <w:lsdException w:name="heading 2" w:semiHidden="1" w:uiPriority="9" w:unhideWhenUsed="1" w:qFormat="1"/>
+    <w:lsdException w:name="heading 3" w:semiHidden="1" w:uiPriority="9" w:unhideWhenUsed="1" w:qFormat="1"/>
+    <w:lsdException w:name="heading 4" w:semiHidden="1" w:uiPriority="9" w:unhideWhenUsed="1" w:qFormat="1"/>
+    <w:lsdException w:name="heading 5" w:semiHidden="1" w:uiPriority="9" w:unhideWhenUsed="1" w:qFormat="1"/>
+    <w:lsdException w:name="heading 6" w:semiHidden="1" w:uiPriority="9" w:unhideWhenUsed="1" w:qFormat="1"/>
+    <w:lsdException w:name="heading 7" w:semiHidden="1" w:uiPriority="9" w:unhideWhenUsed="1" w:qFormat="1"/>
+    <w:lsdException w:name="heading 8" w:semiHidden="1" w:uiPriority="9" w:unhideWhenUsed="1" w:qFormat="1"/>
+    <w:lsdException w:name="heading 9" w:semiHidden="1" w:uiPriority="9" w:unhideWhenUsed="1" w:qFormat="1"/>
+    <w:lsdException w:name="index 1" w:semiHidden="1" w:unhideWhenUsed="1"/>
+    <w:lsdException w:name="index 2" w:semiHidden="1" w:unhideWhenUsed="1"/>
+    <w:lsdException w:name="index 3" w:semiHidden="1" w:unhideWhenUsed="1"/>
+    <w:lsdException w:name="index 4" w:semiHidden="1" w:unhideWhenUsed="1"/>
+    <w:lsdException w:name="index 5" w:semiHidden="1" w:unhideWhenUsed="1"/>
+    <w:lsdException w:name="index 6" w:semiHidden="1" w:unhideWhenUsed="1"/>
+    <w:lsdException w:name="index 7" w:semiHidden="1" w:unhideWhenUsed="1"/>
+    <w:lsdException w:name="index 8" w:semiHidden="1" w:unhideWhenUsed="1"/>
+    <w:lsdException w:name="index 9" w:semiHidden="1" w:unhideWhenUsed="1"/>
+    <w:lsdException w:name="toc 1" w:semiHidden="1" w:uiPriority="39" w:unhideWhenUsed="1" w:qFormat="1"/>
+    <w:lsdException w:name="toc 2" w:semiHidden="1" w:uiPriority="39" w:unhideWhenUsed="1" w:qFormat="1"/>
+    <w:lsdException w:name="toc 3" w:semiHidden="1" w:uiPriority="39" w:unhideWhenUsed="1" w:qFormat="1"/>
+    <w:lsdException w:name="toc 4" w:semiHidden="1" w:uiPriority="39" w:unhideWhenUsed="1"/>
+    <w:lsdException w:name="toc 5" w:semiHidden="1" w:uiPriority="39" w:unhideWhenUsed="1"/>
+    <w:lsdException w:name="toc 6" w:semiHidden="1" w:uiPriority="39" w:unhideWhenUsed="1"/>
+    <w:lsdException w:name="toc 7" w:semiHidden="1" w:uiPriority="39" w:unhideWhenUsed="1"/>
+    <w:lsdException w:name="toc 8" w:semiHidden="1" w:uiPriority="39" w:unhideWhenUsed="1"/>
+    <w:lsdException w:name="toc 9" w:semiHidden="1" w:uiPriority="39" w:unhideWhenUsed="1"/>
+    <w:lsdException w:name="Normal Indent" w:semiHidden="1" w:unhideWhenUsed="1"/>
+    <w:lsdException w:name="footnote text" w:semiHidden="1" w:unhideWhenUsed="1"/>
+    <w:lsdException w:name="annotation text" w:semiHidden="1" w:unhideWhenUsed="1"/>
+    <w:lsdException w:name="header" w:semiHidden="1" w:uiPriority="0" w:unhideWhenUsed="1"/>
+    <w:lsdException w:name="footer" w:semiHidden="1" w:uiPriority="0" w:unhideWhenUsed="1"/>
+    <w:lsdException w:name="index heading" w:semiHidden="1" w:unhideWhenUsed="1"/>
+    <w:lsdException w:name="caption" w:semiHidden="1" w:uiPriority="35" w:unhideWhenUsed="1" w:qFormat="1"/>
+    <w:lsdException w:name="table of figures" w:semiHidden="1" w:unhideWhenUsed="1"/>
+    <w:lsdException w:name="envelope address" w:semiHidden="1" w:unhideWhenUsed="1"/>
+    <w:lsdException w:name="envelope return" w:semiHidden="1" w:unhideWhenUsed="1"/>
+    <w:lsdException w:name="footnote reference" w:semiHidden="1" w:unhideWhenUsed="1"/>
+    <w:lsdException w:name="annotation reference" w:semiHidden="1" w:unhideWhenUsed="1"/>
+    <w:lsdException w:name="line number" w:semiHidden="1" w:unhideWhenUsed="1"/>
+    <w:lsdException w:name="page number" w:semiHidden="1" w:uiPriority="0" w:unhideWhenUsed="1"/>
+    <w:lsdException w:name="endnote reference" w:semiHidden="1" w:unhideWhenUsed="1"/>
+    <w:lsdException w:name="endnote text" w:semiHidden="1" w:unhideWhenUsed="1"/>
+    <w:lsdException w:name="table of authorities" w:semiHidden="1" w:unhideWhenUsed="1"/>
+    <w:lsdException w:name="macro" w:semiHidden="1" w:unhideWhenUsed="1"/>
+    <w:lsdException w:name="toa heading" w:semiHidden="1" w:unhideWhenUsed="1"/>
+    <w:lsdException w:name="List" w:semiHidden="1" w:unhideWhenUsed="1"/>
+    <w:lsdException w:name="List Bullet" w:semiHidden="1" w:unhideWhenUsed="1"/>
+    <w:lsdException w:name="List Number" w:semiHidden="1" w:unhideWhenUsed="1"/>
+    <w:lsdException w:name="List 2" w:semiHidden="1" w:unhideWhenUsed="1"/>
+    <w:lsdException w:name="List 3" w:semiHidden="1" w:unhideWhenUsed="1"/>
+    <w:lsdException w:name="List 4" w:semiHidden="1" w:unhideWhenUsed="1"/>
+    <w:lsdException w:name="List 5" w:semiHidden="1" w:unhideWhenUsed="1"/>
+    <w:lsdException w:name="List Bullet 2" w:semiHidden="1" w:unhideWhenUsed="1"/>
+    <w:lsdException w:name="List Bullet 3" w:semiHidden="1" w:unhideWhenUsed="1"/>
+    <w:lsdException w:name="List Bullet 4" w:semiHidden="1" w:unhideWhenUsed="1"/>
+    <w:lsdException w:name="List Bullet 5" w:semiHidden="1" w:unhideWhenUsed="1"/>
+    <w:lsdException w:name="List Number 2" w:semiHidden="1" w:unhideWhenUsed="1"/>
+    <w:lsdException w:name="List Number 3" w:semiHidden="1" w:unhideWhenUsed="1"/>
+    <w:lsdException w:name="List Number 4" w:semiHidden="1" w:unhideWhenUsed="1"/>
+    <w:lsdException w:name="List Number 5" w:semiHidden="1" w:unhideWhenUsed="1"/>
+    <w:lsdException w:name="Title" w:uiPriority="10" w:qFormat="1"/>
+    <w:lsdException w:name="Closing" w:semiHidden="1" w:unhideWhenUsed="1"/>
+    <w:lsdException w:name="Signature" w:semiHidden="1" w:unhideWhenUsed="1"/>
+    <w:lsdException w:name="Default Paragraph Font" w:semiHidden="1" w:uiPriority="1" w:unhideWhenUsed="1"/>
+    <w:lsdException w:name="Body Text" w:semiHidden="1" w:unhideWhenUsed="1"/>
+    <w:lsdException w:name="Body Text Indent" w:semiHidden="1" w:unhideWhenUsed="1"/>
+    <w:lsdException w:name="List Continue" w:semiHidden="1" w:unhideWhenUsed="1"/>
+    <w:lsdException w:name="List Continue 2" w:semiHidden="1" w:unhideWhenUsed="1"/>
+    <w:lsdException w:name="List Continue 3" w:semiHidden="1" w:unhideWhenUsed="1"/>
+    <w:lsdException w:name="List Continue 4" w:semiHidden="1" w:unhideWhenUsed="1"/>
+    <w:lsdException w:name="List Continue 5" w:semiHidden="1" w:unhideWhenUsed="1"/>
+    <w:lsdException w:name="Message Header" w:semiHidden="1" w:unhideWhenUsed="1"/>
+    <w:lsdException w:name="Subtitle" w:uiPriority="11" w:qFormat="1"/>
+    <w:lsdException w:name="Salutation" w:semiHidden="1" w:unhideWhenUsed="1"/>
+    <w:lsdException w:name="Date" w:semiHidden="1" w:unhideWhenUsed="1"/>
+    <w:lsdException w:name="Body Text First Indent" w:semiHidden="1" w:unhideWhenUsed="1"/>
+    <w:lsdException w:name="Body Text First Indent 2" w:semiHidden="1" w:unhideWhenUsed="1"/>
+    <w:lsdException w:name="Note Heading" w:semiHidden="1" w:unhideWhenUsed="1"/>
+    <w:lsdException w:name="Body Text 2" w:semiHidden="1" w:unhideWhenUsed="1"/>
+    <w:lsdException w:name="Body Text 3" w:semiHidden="1" w:unhideWhenUsed="1"/>
+    <w:lsdException w:name="Body Text Indent 2" w:semiHidden="1" w:unhideWhenUsed="1"/>
+    <w:lsdException w:name="Body Text Indent 3" w:semiHidden="1" w:unhideWhenUsed="1"/>
+    <w:lsdException w:name="Block Text" w:semiHidden="1" w:unhideWhenUsed="1"/>
+    <w:lsdException w:name="Hyperlink" w:semiHidden="1" w:unhideWhenUsed="1"/>
+    <w:lsdException w:name="FollowedHyperlink" w:semiHidden="1" w:unhideWhenUsed="1"/>
+    <w:lsdException w:name="Strong" w:uiPriority="22" w:qFormat="1"/>
+    <w:lsdException w:name="Emphasis" w:uiPriority="20" w:qFormat="1"/>
+    <w:lsdException w:name="Document Map" w:semiHidden="1" w:unhideWhenUsed="1"/>
+    <w:lsdException w:name="Plain Text" w:semiHidden="1" w:unhideWhenUsed="1"/>
+    <w:lsdException w:name="E-mail Signature" w:semiHidden="1" w:unhideWhenUsed="1"/>
+    <w:lsdException w:name="HTML Top of Form" w:semiHidden="1" w:unhideWhenUsed="1"/>
+    <w:lsdException w:name="HTML Bottom of Form" w:semiHidden="1" w:unhideWhenUsed="1"/>
+    <w:lsdException w:name="Normal (Web)" w:semiHidden="1" w:unhideWhenUsed="1"/>
+    <w:lsdException w:name="HTML Acronym" w:semiHidden="1" w:unhideWhenUsed="1"/>
+    <w:lsdException w:name="HTML Address" w:semiHidden="1" w:unhideWhenUsed="1"/>
+    <w:lsdException w:name="HTML Cite" w:semiHidden="1" w:unhideWhenUsed="1"/>
+    <w:lsdException w:name="HTML Code" w:semiHidden="1" w:unhideWhenUsed="1"/>
+    <w:lsdException w:name="HTML Definition" w:semiHidden="1" w:unhideWhenUsed="1"/>
+    <w:lsdException w:name="HTML Keyboard" w:semiHidden="1" w:unhideWhenUsed="1"/>
+    <w:lsdException w:name="HTML Preformatted" w:semiHidden="1" w:unhideWhenUsed="1"/>
+    <w:lsdException w:name="HTML Sample" w:semiHidden="1" w:unhideWhenUsed="1"/>
+    <w:lsdException w:name="HTML Typewriter" w:semiHidden="1" w:unhideWhenUsed="1"/>
+    <w:lsdException w:name="HTML Variable" w:semiHidden="1" w:unhideWhenUsed="1"/>
+    <w:lsdException w:name="Normal Table" w:semiHidden="1" w:unhideWhenUsed="1"/>
+    <w:lsdException w:name="annotation subject" w:semiHidden="1" w:unhideWhenUsed="1"/>
+    <w:lsdException w:name="No List" w:semiHidden="1" w:unhideWhenUsed="1"/>
+    <w:lsdException w:name="Outline List 1" w:semiHidden="1" w:unhideWhenUsed="1"/>
+    <w:lsdException w:name="Outline List 2" w:semiHidden="1" w:unhideWhenUsed="1"/>
+    <w:lsdException w:name="Outline List 3" w:semiHidden="1" w:unhideWhenUsed="1"/>
+    <w:lsdException w:name="Table Simple 1" w:semiHidden="1" w:unhideWhenUsed="1"/>
+    <w:lsdException w:name="Table Simple 2" w:semiHidden="1" w:unhideWhenUsed="1"/>
+    <w:lsdException w:name="Table Simple 3" w:semiHidden="1" w:unhideWhenUsed="1"/>
+    <w:lsdException w:name="Table Classic 1" w:semiHidden="1" w:unhideWhenUsed="1"/>
+    <w:lsdException w:name="Table Classic 2" w:semiHidden="1" w:unhideWhenUsed="1"/>
+    <w:lsdException w:name="Table Classic 3" w:semiHidden="1" w:unhideWhenUsed="1"/>
+    <w:lsdException w:name="Table Classic 4" w:semiHidden="1" w:unhideWhenUsed="1"/>
+    <w:lsdException w:name="Table Colorful 1" w:semiHidden="1" w:unhideWhenUsed="1"/>
+    <w:lsdException w:name="Table Colorful 2" w:semiHidden="1" w:unhideWhenUsed="1"/>
+    <w:lsdException w:name="Table Colorful 3" w:semiHidden="1" w:unhideWhenUsed="1"/>
+    <w:lsdException w:name="Table Columns 1" w:semiHidden="1" w:unhideWhenUsed="1"/>
+    <w:lsdException w:name="Table Columns 2" w:semiHidden="1" w:unhideWhenUsed="1"/>
+    <w:lsdException w:name="Table Columns 3" w:semiHidden="1" w:unhideWhenUsed="1"/>
+    <w:lsdException w:name="Table Columns 4" w:semiHidden="1" w:unhideWhenUsed="1"/>
+    <w:lsdException w:name="Table Columns 5" w:semiHidden="1" w:unhideWhenUsed="1"/>
+    <w:lsdException w:name="Table Grid 1" w:semiHidden="1" w:unhideWhenUsed="1"/>
+    <w:lsdException w:name="Table Grid 2" w:semiHidden="1" w:unhideWhenUsed="1"/>
+    <w:lsdException w:name="Table Grid 3" w:semiHidden="1" w:unhideWhenUsed="1"/>
+    <w:lsdException w:name="Table Grid 4" w:semiHidden="1" w:unhideWhenUsed="1"/>
+    <w:lsdException w:name="Table Grid 5" w:semiHidden="1" w:unhideWhenUsed="1"/>
+    <w:lsdException w:name="Table Grid 6" w:semiHidden="1" w:unhideWhenUsed="1"/>
+    <w:lsdException w:name="Table Grid 7" w:semiHidden="1" w:unhideWhenUsed="1"/>
+    <w:lsdException w:name="Table Grid 8" w:semiHidden="1" w:unhideWhenUsed="1"/>
+    <w:lsdException w:name="Table List 1" w:semiHidden="1" w:unhideWhenUsed="1"/>
+    <w:lsdException w:name="Table List 2" w:semiHidden="1" w:unhideWhenUsed="1"/>
+    <w:lsdException w:name="Table List 3" w:semiHidden="1" w:unhideWhenUsed="1"/>
+    <w:lsdException w:name="Table List 4" w:semiHidden="1" w:unhideWhenUsed="1"/>
+    <w:lsdException w:name="Table List 5" w:semiHidden="1" w:unhideWhenUsed="1"/>
+    <w:lsdException w:name="Table List 6" w:semiHidden="1" w:unhideWhenUsed="1"/>
+    <w:lsdException w:name="Table List 7" w:semiHidden="1" w:unhideWhenUsed="1"/>
+    <w:lsdException w:name="Table List 8" w:semiHidden="1" w:unhideWhenUsed="1"/>
+    <w:lsdException w:name="Table 3D effects 1" w:semiHidden="1" w:unhideWhenUsed="1"/>
+    <w:lsdException w:name="Table 3D effects 2" w:semiHidden="1" w:unhideWhenUsed="1"/>
+    <w:lsdException w:name="Table 3D effects 3" w:semiHidden="1" w:unhideWhenUsed="1"/>
+    <w:lsdException w:name="Table Contemporary" w:semiHidden="1" w:unhideWhenUsed="1"/>
+    <w:lsdException w:name="Table Elegant" w:semiHidden="1" w:unhideWhenUsed="1"/>
+    <w:lsdException w:name="Table Professional" w:semiHidden="1" w:unhideWhenUsed="1"/>
+    <w:lsdException w:name="Table Subtle 1" w:semiHidden="1" w:unhideWhenUsed="1"/>
+    <w:lsdException w:name="Table Subtle 2" w:semiHidden="1" w:unhideWhenUsed="1"/>
+    <w:lsdException w:name="Table Web 1" w:semiHidden="1" w:unhideWhenUsed="1"/>
+    <w:lsdException w:name="Table Web 2" w:semiHidden="1" w:unhideWhenUsed="1"/>
+    <w:lsdException w:name="Table Web 3" w:semiHidden="1" w:unhideWhenUsed="1"/>
+    <w:lsdException w:name="Balloon Text" w:semiHidden="1" w:unhideWhenUsed="1"/>
+    <w:lsdException w:name="Table Grid" w:uiPriority="0"/>
+    <w:lsdException w:name="Table Theme" w:semiHidden="1" w:unhideWhenUsed="1"/>
+    <w:lsdException w:name="Placeholder Text" w:semiHidden="1"/>
+    <w:lsdException w:name="No Spacing" w:uiPriority="1" w:qFormat="1"/>
+    <w:lsdException w:name="Light Shading" w:uiPriority="60"/>
+    <w:lsdException w:name="Light List" w:uiPriority="61"/>
+    <w:lsdException w:name="Light Grid" w:uiPriority="62"/>
+    <w:lsdException w:name="Medium Shading 1" w:uiPriority="63"/>
+    <w:lsdException w:name="Medium Shading 2" w:uiPriority="64"/>
+    <w:lsdException w:name="Medium List 1" w:uiPriority="65"/>
+    <w:lsdException w:name="Medium List 2" w:uiPriority="66"/>
+    <w:lsdException w:name="Medium Grid 1" w:uiPriority="67"/>
+    <w:lsdException w:name="Medium Grid 2" w:uiPriority="68"/>
+    <w:lsdException w:name="Medium Grid 3" w:uiPriority="69"/>
+    <w:lsdException w:name="Dark List" w:uiPriority="70"/>
+    <w:lsdException w:name="Colorful Shading" w:uiPriority="71"/>
+    <w:lsdException w:name="Colorful List" w:uiPriority="72"/>
+    <w:lsdException w:name="Colorful Grid" w:uiPriority="73"/>
+    <w:lsdException w:name="Light Shading Accent 1" w:uiPriority="60"/>
+    <w:lsdException w:name="Light List Accent 1" w:uiPriority="61"/>
+    <w:lsdException w:name="Light Grid Accent 1" w:uiPriority="62"/>
+    <w:lsdException w:name="Medium Shading 1 Accent 1" w:uiPriority="63"/>
+    <w:lsdException w:name="Medium Shading 2 Accent 1" w:uiPriority="64"/>
+    <w:lsdException w:name="Medium List 1 Accent 1" w:uiPriority="65"/>
+    <w:lsdException w:name="Revision" w:semiHidden="1"/>
+    <w:lsdException w:name="List Paragraph" w:uiPriority="34" w:qFormat="1"/>
+    <w:lsdException w:name="Quote" w:uiPriority="29" w:qFormat="1"/>
+    <w:lsdException w:name="Intense Quote" w:uiPriority="30" w:qFormat="1"/>
+    <w:lsdException w:name="Medium List 2 Accent 1" w:uiPriority="66"/>
+    <w:lsdException w:name="Medium Grid 1 Accent 1" w:uiPriority="67"/>
+    <w:lsdException w:name="Medium Grid 2 Accent 1" w:uiPriority="68"/>
+    <w:lsdException w:name="Medium Grid 3 Accent 1" w:uiPriority="69"/>
+    <w:lsdException w:name="Dark List Accent 1" w:uiPriority="70"/>
+    <w:lsdException w:name="Colorful Shading Accent 1" w:uiPriority="71"/>
+    <w:lsdException w:name="Colorful List Accent 1" w:uiPriority="72"/>
+    <w:lsdException w:name="Colorful Grid Accent 1" w:uiPriority="73"/>
+    <w:lsdException w:name="Light Shading Accent 2" w:uiPriority="60"/>
+    <w:lsdException w:name="Light List Accent 2" w:uiPriority="61"/>
+    <w:lsdException w:name="Light Grid Accent 2" w:uiPriority="62"/>
+    <w:lsdException w:name="Medium Shading 1 Accent 2" w:uiPriority="63"/>
+    <w:lsdException w:name="Medium Shading 2 Accent 2" w:uiPriority="64"/>
+    <w:lsdException w:name="Medium List 1 Accent 2" w:uiPriority="65"/>
+    <w:lsdException w:name="Medium List 2 Accent 2" w:uiPriority="66"/>
+    <w:lsdException w:name="Medium Grid 1 Accent 2" w:uiPriority="67"/>
+    <w:lsdException w:name="Medium Grid 2 Accent 2" w:uiPriority="68"/>
+    <w:lsdException w:name="Medium Grid 3 Accent 2" w:uiPriority="69"/>
+    <w:lsdException w:name="Dark List Accent 2" w:uiPriority="70"/>
+    <w:lsdException w:name="Colorful Shading Accent 2" w:uiPriority="71"/>
+    <w:lsdException w:name="Colorful List Accent 2" w:uiPriority="72"/>
+    <w:lsdException w:name="Colorful Grid Accent 2" w:uiPriority="73"/>
+    <w:lsdException w:name="Light Shading Accent 3" w:uiPriority="60"/>
+    <w:lsdException w:name="Light List Accent 3" w:uiPriority="61"/>
+    <w:lsdException w:name="Light Grid Accent 3" w:uiPriority="62"/>
+    <w:lsdException w:name="Medium Shading 1 Accent 3" w:uiPriority="63"/>
+    <w:lsdException w:name="Medium Shading 2 Accent 3" w:uiPriority="64"/>
+    <w:lsdException w:name="Medium List 1 Accent 3" w:uiPriority="65"/>
+    <w:lsdException w:name="Medium List 2 Accent 3" w:uiPriority="66"/>
+    <w:lsdException w:name="Medium Grid 1 Accent 3" w:uiPriority="67"/>
+    <w:lsdException w:name="Medium Grid 2 Accent 3" w:uiPriority="68"/>
+    <w:lsdException w:name="Medium Grid 3 Accent 3" w:uiPriority="69"/>
+    <w:lsdException w:name="Dark List Accent 3" w:uiPriority="70"/>
+    <w:lsdException w:name="Colorful Shading Accent 3" w:uiPriority="71"/>
+    <w:lsdException w:name="Colorful List Accent 3" w:uiPriority="72"/>
+    <w:lsdException w:name="Colorful Grid Accent 3" w:uiPriority="73"/>
+    <w:lsdException w:name="Light Shading Accent 4" w:uiPriority="60"/>
+    <w:lsdException w:name="Light List Accent 4" w:uiPriority="61"/>
+    <w:lsdException w:name="Light Grid Accent 4" w:uiPriority="62"/>
+    <w:lsdException w:name="Medium Shading 1 Accent 4" w:uiPriority="63"/>
+    <w:lsdException w:name="Medium Shading 2 Accent 4" w:uiPriority="64"/>
+    <w:lsdException w:name="Medium List 1 Accent 4" w:uiPriority="65"/>
+    <w:lsdException w:name="Medium List 2 Accent 4" w:uiPriority="66"/>
+    <w:lsdException w:name="Medium Grid 1 Accent 4" w:uiPriority="67"/>
+    <w:lsdException w:name="Medium Grid 2 Accent 4" w:uiPriority="68"/>
+    <w:lsdException w:name="Medium Grid 3 Accent 4" w:uiPriority="69"/>
+    <w:lsdException w:name="Dark List Accent 4" w:uiPriority="70"/>
+    <w:lsdException w:name="Colorful Shading Accent 4" w:uiPriority="71"/>
+    <w:lsdException w:name="Colorful List Accent 4" w:uiPriority="72"/>
+    <w:lsdException w:name="Colorful Grid Accent 4" w:uiPriority="73"/>
+    <w:lsdException w:name="Light Shading Accent 5" w:uiPriority="60"/>
+    <w:lsdException w:name="Light List Accent 5" w:uiPriority="61"/>
+    <w:lsdException w:name="Light Grid Accent 5" w:uiPriority="62"/>
+    <w:lsdException w:name="Medium Shading 1 Accent 5" w:uiPriority="63"/>
+    <w:lsdException w:name="Medium Shading 2 Accent 5" w:uiPriority="64"/>
+    <w:lsdException w:name="Medium List 1 Accent 5" w:uiPriority="65"/>
+    <w:lsdException w:name="Medium List 2 Accent 5" w:uiPriority="66"/>
+    <w:lsdException w:name="Medium Grid 1 Accent 5" w:uiPriority="67"/>
+    <w:lsdException w:name="Medium Grid 2 Accent 5" w:uiPriority="68"/>
+    <w:lsdException w:name="Medium Grid 3 Accent 5" w:uiPriority="69"/>
+    <w:lsdException w:name="Dark List Accent 5" w:uiPriority="70"/>
+    <w:lsdException w:name="Colorful Shading Accent 5" w:uiPriority="71"/>
+    <w:lsdException w:name="Colorful List Accent 5" w:uiPriority="72"/>
+    <w:lsdException w:name="Colorful Grid Accent 5" w:uiPriority="73"/>
+    <w:lsdException w:name="Light Shading Accent 6" w:uiPriority="60"/>
+    <w:lsdException w:name="Light List Accent 6" w:uiPriority="61"/>
+    <w:lsdException w:name="Light Grid Accent 6" w:uiPriority="62"/>
+    <w:lsdException w:name="Medium Shading 1 Accent 6" w:uiPriority="63"/>
+    <w:lsdException w:name="Medium Shading 2 Accent 6" w:uiPriority="64"/>
+    <w:lsdException w:name="Medium List 1 Accent 6" w:uiPriority="65"/>
+    <w:lsdException w:name="Medium List 2 Accent 6" w:uiPriority="66"/>
+    <w:lsdException w:name="Medium Grid 1 Accent 6" w:uiPriority="67"/>
+    <w:lsdException w:name="Medium Grid 2 Accent 6" w:uiPriority="68"/>
+    <w:lsdException w:name="Medium Grid 3 Accent 6" w:uiPriority="69"/>
+    <w:lsdException w:name="Dark List Accent 6" w:uiPriority="70"/>
+    <w:lsdException w:name="Colorful Shading Accent 6" w:uiPriority="71"/>
+    <w:lsdException w:name="Colorful List Accent 6" w:uiPriority="72"/>
+    <w:lsdException w:name="Colorful Grid Accent 6" w:uiPriority="73"/>
+    <w:lsdException w:name="Subtle Emphasis" w:uiPriority="19" w:qFormat="1"/>
+    <w:lsdException w:name="Intense Emphasis" w:uiPriority="21" w:qFormat="1"/>
+    <w:lsdException w:name="Subtle Reference" w:uiPriority="31" w:qFormat="1"/>
+    <w:lsdException w:name="Intense Reference" w:uiPriority="32" w:qFormat="1"/>
+    <w:lsdException w:name="Book Title" w:uiPriority="33" w:qFormat="1"/>
+    <w:lsdException w:name="Bibliography" w:semiHidden="1" w:uiPriority="37" w:unhideWhenUsed="1"/>
+    <w:lsdException w:name="TOC Heading" w:semiHidden="1" w:uiPriority="39" w:unhideWhenUsed="1" w:qFormat="1"/>
+    <w:lsdException w:name="Plain Table 1" w:uiPriority="41"/>
+    <w:lsdException w:name="Plain Table 2" w:uiPriority="42"/>
+    <w:lsdException w:name="Plain Table 3" w:uiPriority="43"/>
+    <w:lsdException w:name="Plain Table 4" w:uiPriority="44"/>
+    <w:lsdException w:name="Plain Table 5" w:uiPriority="45"/>
+    <w:lsdException w:name="Grid Table Light" w:uiPriority="40"/>
+    <w:lsdException w:name="Grid Table 1 Light" w:uiPriority="46"/>
+    <w:lsdException w:name="Grid Table 2" w:uiPriority="47"/>
+    <w:lsdException w:name="Grid Table 3" w:uiPriority="48"/>
+    <w:lsdException w:name="Grid Table 4" w:uiPriority="49"/>
+    <w:lsdException w:name="Grid Table 5 Dark" w:uiPriority="50"/>
+    <w:lsdException w:name="Grid Table 6 Colorful" w:uiPriority="51"/>
+    <w:lsdException w:name="Grid Table 7 Colorful" w:uiPriority="52"/>
+    <w:lsdException w:name="Grid Table 1 Light Accent 1" w:uiPriority="46"/>
+    <w:lsdException w:name="Grid Table 2 Accent 1" w:uiPriority="47"/>
+    <w:lsdException w:name="Grid Table 3 Accent 1" w:uiPriority="48"/>
+    <w:lsdException w:name="Grid Table 4 Accent 1" w:uiPriority="49"/>
+    <w:lsdException w:name="Grid Table 5 Dark Accent 1" w:uiPriority="50"/>
+    <w:lsdException w:name="Grid Table 6 Colorful Accent 1" w:uiPriority="51"/>
+    <w:lsdException w:name="Grid Table 7 Colorful Accent 1" w:uiPriority="52"/>
+    <w:lsdException w:name="Grid Table 1 Light Accent 2" w:uiPriority="46"/>
+    <w:lsdException w:name="Grid Table 2 Accent 2" w:uiPriority="47"/>
+    <w:lsdException w:name="Grid Table 3 Accent 2" w:uiPriority="48"/>
+    <w:lsdException w:name="Grid Table 4 Accent 2" w:uiPriority="49"/>
+    <w:lsdException w:name="Grid Table 5 Dark Accent 2" w:uiPriority="50"/>
+    <w:lsdException w:name="Grid Table 6 Colorful Accent 2" w:uiPriority="51"/>
+    <w:lsdException w:name="Grid Table 7 Colorful Accent 2" w:uiPriority="52"/>
+    <w:lsdException w:name="Grid Table 1 Light Accent 3" w:uiPriority="46"/>
+    <w:lsdException w:name="Grid Table 2 Accent 3" w:uiPriority="47"/>
+    <w:lsdException w:name="Grid Table 3 Accent 3" w:uiPriority="48"/>
+    <w:lsdException w:name="Grid Table 4 Accent 3" w:uiPriority="49"/>
+    <w:lsdException w:name="Grid Table 5 Dark Accent 3" w:uiPriority="50"/>
+    <w:lsdException w:name="Grid Table 6 Colorful Accent 3" w:uiPriority="51"/>
+    <w:lsdException w:name="Grid Table 7 Colorful Accent 3" w:uiPriority="52"/>
+    <w:lsdException w:name="Grid Table 1 Light Accent 4" w:uiPriority="46"/>
+    <w:lsdException w:name="Grid Table 2 Accent 4" w:uiPriority="47"/>
+    <w:lsdException w:name="Grid Table 3 Accent 4" w:uiPriority="48"/>
+    <w:lsdException w:name="Grid Table 4 Accent 4" w:uiPriority="49"/>
+    <w:lsdException w:name="Grid Table 5 Dark Accent 4" w:uiPriority="50"/>
+    <w:lsdException w:name="Grid Table 6 Colorful Accent 4" w:uiPriority="51"/>
+    <w:lsdException w:name="Grid Table 7 Colorful Accent 4" w:uiPriority="52"/>
+    <w:lsdException w:name="Grid Table 1 Light Accent 5" w:uiPriority="46"/>
+    <w:lsdException w:name="Grid Table 2 Accent 5" w:uiPriority="47"/>
+    <w:lsdException w:name="Grid Table 3 Accent 5" w:uiPriority="48"/>
+    <w:lsdException w:name="Grid Table 4 Accent 5" w:uiPriority="49"/>
+    <w:lsdException w:name="Grid Table 5 Dark Accent 5" w:uiPriority="50"/>
+    <w:lsdException w:name="Grid Table 6 Colorful Accent 5" w:uiPriority="51"/>
+    <w:lsdException w:name="Grid Table 7 Colorful Accent 5" w:uiPriority="52"/>
+    <w:lsdException w:name="Grid Table 1 Light Accent 6" w:uiPriority="46"/>
+    <w:lsdException w:name="Grid Table 2 Accent 6" w:uiPriority="47"/>
+    <w:lsdException w:name="Grid Table 3 Accent 6" w:uiPriority="48"/>
+    <w:lsdException w:name="Grid Table 4 Accent 6" w:uiPriority="49"/>
+    <w:lsdException w:name="Grid Table 5 Dark Accent 6" w:uiPriority="50"/>
+    <w:lsdException w:name="Grid Table 6 Colorful Accent 6" w:uiPriority="51"/>
+    <w:lsdException w:name="Grid Table 7 Colorful Accent 6" w:uiPriority="52"/>
+    <w:lsdException w:name="List Table 1 Light" w:uiPriority="46"/>
+    <w:lsdException w:name="List Table 2" w:uiPriority="47"/>
+    <w:lsdException w:name="List Table 3" w:uiPriority="48"/>
+    <w:lsdException w:name="List Table 4" w:uiPriority="49"/>
+    <w:lsdException w:name="List Table 5 Dark" w:uiPriority="50"/>
+    <w:lsdException w:name="List Table 6 Colorful" w:uiPriority="51"/>
+    <w:lsdException w:name="List Table 7 Colorful" w:uiPriority="52"/>
+    <w:lsdException w:name="List Table 1 Light Accent 1" w:uiPriority="46"/>
+    <w:lsdException w:name="List Table 2 Accent 1" w:uiPriority="47"/>
+    <w:lsdException w:name="List Table 3 Accent 1" w:uiPriority="48"/>
+    <w:lsdException w:name="List Table 4 Accent 1" w:uiPriority="49"/>
+    <w:lsdException w:name="List Table 5 Dark Accent 1" w:uiPriority="50"/>
+    <w:lsdException w:name="List Table 6 Colorful Accent 1" w:uiPriority="51"/>
+    <w:lsdException w:name="List Table 7 Colorful Accent 1" w:uiPriority="52"/>
+    <w:lsdException w:name="List Table 1 Light Accent 2" w:uiPriority="46"/>
+    <w:lsdException w:name="List Table 2 Accent 2" w:uiPriority="47"/>
+    <w:lsdException w:name="List Table 3 Accent 2" w:uiPriority="48"/>
+    <w:lsdException w:name="List Table 4 Accent 2" w:uiPriority="49"/>
+    <w:lsdException w:name="List Table 5 Dark Accent 2" w:uiPriority="50"/>
+    <w:lsdException w:name="List Table 6 Colorful Accent 2" w:uiPriority="51"/>
+    <w:lsdException w:name="List Table 7 Colorful Accent 2" w:uiPriority="52"/>
+    <w:lsdException w:name="List Table 1 Light Accent 3" w:uiPriority="46"/>
+    <w:lsdException w:name="List Table 2 Accent 3" w:uiPriority="47"/>
+    <w:lsdException w:name="List Table 3 Accent 3" w:uiPriority="48"/>
+    <w:lsdException w:name="List Table 4 Accent 3" w:uiPriority="49"/>
+    <w:lsdException w:name="List Table 5 Dark Accent 3" w:uiPriority="50"/>
+    <w:lsdException w:name="List Table 6 Colorful Accent 3" w:uiPriority="51"/>
+    <w:lsdException w:name="List Table 7 Colorful Accent 3" w:uiPriority="52"/>
+    <w:lsdException w:name="List Table 1 Light Accent 4" w:uiPriority="46"/>
+    <w:lsdException w:name="List Table 2 Accent 4" w:uiPriority="47"/>
+    <w:lsdException w:name="List Table 3 Accent 4" w:uiPriority="48"/>
+    <w:lsdException w:name="List Table 4 Accent 4" w:uiPriority="49"/>
+    <w:lsdException w:name="List Table 5 Dark Accent 4" w:uiPriority="50"/>
+    <w:lsdException w:name="List Table 6 Colorful Accent 4" w:uiPriority="51"/>
+    <w:lsdException w:name="List Table 7 Colorful Accent 4" w:uiPriority="52"/>
+    <w:lsdException w:name="List Table 1 Light Accent 5" w:uiPriority="46"/>
+    <w:lsdException w:name="List Table 2 Accent 5" w:uiPriority="47"/>
+    <w:lsdException w:name="List Table 3 Accent 5" w:uiPriority="48"/>
+    <w:lsdException w:name="List Table 4 Accent 5" w:uiPriority="49"/>
+    <w:lsdException w:name="List Table 5 Dark Accent 5" w:uiPriority="50"/>
+    <w:lsdException w:name="List Table 6 Colorful Accent 5" w:uiPriority="51"/>
+    <w:lsdException w:name="List Table 7 Colorful Accent 5" w:uiPriority="52"/>
+    <w:lsdException w:name="List Table 1 Light Accent 6" w:uiPriority="46"/>
+    <w:lsdException w:name="List Table 2 Accent 6" w:uiPriority="47"/>
+    <w:lsdException w:name="List Table 3 Accent 6" w:uiPriority="48"/>
+    <w:lsdException w:name="List Table 4 Accent 6" w:uiPriority="49"/>
+    <w:lsdException w:name="List Table 5 Dark Accent 6" w:uiPriority="50"/>
+    <w:lsdException w:name="List Table 6 Colorful Accent 6" w:uiPriority="51"/>
+    <w:lsdException w:name="List Table 7 Colorful Accent 6" w:uiPriority="52"/>
   </w:latentStyles>
   <w:style w:type="paragraph" w:default="1" w:styleId="Normal">
     <w:name w:val="Normal"/>
@@ -27141,7 +27519,6 @@
     <w:uiPriority w:val="99"/>
     <w:semiHidden/>
     <w:unhideWhenUsed/>
-    <w:qFormat/>
     <w:tblPr>
       <w:tblInd w:w="0" w:type="dxa"/>
       <w:tblCellMar>
@@ -27905,7 +28282,7 @@
 </file>
 
 <file path=customXml/itemProps1.xml><?xml version="1.0" encoding="utf-8"?>
-<ds:datastoreItem xmlns:ds="http://schemas.openxmlformats.org/officeDocument/2006/customXml" ds:itemID="{22231136-F680-4DCA-8F2A-5A0C0B33FEDA}">
+<ds:datastoreItem xmlns:ds="http://schemas.openxmlformats.org/officeDocument/2006/customXml" ds:itemID="{A6882AB8-DCEE-4CA2-BDEC-92AF067A55AE}">
   <ds:schemaRefs>
     <ds:schemaRef ds:uri="http://schemas.openxmlformats.org/officeDocument/2006/bibliography"/>
   </ds:schemaRefs>

</xml_diff>